<commit_message>
agregue nueva informacion al archivo Desafio_I.docx en que resalto los componentes y la interaccion con el simulador de circuitos Tinkercad para el analisis y diseño requerido en la primera parte de la entrega del DESAFIO_1.
</commit_message>
<xml_diff>
--- a/Documentacion/Desafio_I.docx
+++ b/Documentacion/Desafio_I.docx
@@ -1,6 +1,6 @@
 
 <file path=word/document.xml><?xml version="1.0" encoding="utf-8"?>
-<w:document xmlns:wpc="http://schemas.microsoft.com/office/word/2010/wordprocessingCanvas" xmlns:cx="http://schemas.microsoft.com/office/drawing/2014/chartex" xmlns:cx1="http://schemas.microsoft.com/office/drawing/2015/9/8/chartex" xmlns:cx2="http://schemas.microsoft.com/office/drawing/2015/10/21/chartex" xmlns:cx3="http://schemas.microsoft.com/office/drawing/2016/5/9/chartex" xmlns:cx4="http://schemas.microsoft.com/office/drawing/2016/5/10/chartex" xmlns:cx5="http://schemas.microsoft.com/office/drawing/2016/5/11/chartex" xmlns:cx6="http://schemas.microsoft.com/office/drawing/2016/5/12/chartex" xmlns:cx7="http://schemas.microsoft.com/office/drawing/2016/5/13/chartex" xmlns:cx8="http://schemas.microsoft.com/office/drawing/2016/5/14/chartex" xmlns:mc="http://schemas.openxmlformats.org/markup-compatibility/2006" xmlns:aink="http://schemas.microsoft.com/office/drawing/2016/ink" xmlns:am3d="http://schemas.microsoft.com/office/drawing/2017/model3d" xmlns:o="urn:schemas-microsoft-com:office:office" xmlns:oel="http://schemas.microsoft.com/office/2019/extlst" xmlns:r="http://schemas.openxmlformats.org/officeDocument/2006/relationships" xmlns:m="http://schemas.openxmlformats.org/officeDocument/2006/math" xmlns:v="urn:schemas-microsoft-com:vml" xmlns:wp14="http://schemas.microsoft.com/office/word/2010/wordprocessingDrawing" xmlns:wp="http://schemas.openxmlformats.org/drawingml/2006/wordprocessingDrawing" xmlns:w10="urn:schemas-microsoft-com:office:word" xmlns:w="http://schemas.openxmlformats.org/wordprocessingml/2006/main" xmlns:w14="http://schemas.microsoft.com/office/word/2010/wordml" xmlns:w15="http://schemas.microsoft.com/office/word/2012/wordml" xmlns:w16cex="http://schemas.microsoft.com/office/word/2018/wordml/cex" xmlns:w16cid="http://schemas.microsoft.com/office/word/2016/wordml/cid" xmlns:w16="http://schemas.microsoft.com/office/word/2018/wordml" xmlns:w16du="http://schemas.microsoft.com/office/word/2023/wordml/word16du" xmlns:w16sdtdh="http://schemas.microsoft.com/office/word/2020/wordml/sdtdatahash" xmlns:w16se="http://schemas.microsoft.com/office/word/2015/wordml/symex" xmlns:wpg="http://schemas.microsoft.com/office/word/2010/wordprocessingGroup" xmlns:wpi="http://schemas.microsoft.com/office/word/2010/wordprocessingInk" xmlns:wne="http://schemas.microsoft.com/office/word/2006/wordml" xmlns:wps="http://schemas.microsoft.com/office/word/2010/wordprocessingShape" mc:Ignorable="w14 w15 w16se w16cid w16 w16cex w16sdtdh w16du wp14">
+<w:document xmlns:wpc="http://schemas.microsoft.com/office/word/2010/wordprocessingCanvas" xmlns:cx="http://schemas.microsoft.com/office/drawing/2014/chartex" xmlns:cx1="http://schemas.microsoft.com/office/drawing/2015/9/8/chartex" xmlns:cx2="http://schemas.microsoft.com/office/drawing/2015/10/21/chartex" xmlns:cx3="http://schemas.microsoft.com/office/drawing/2016/5/9/chartex" xmlns:cx4="http://schemas.microsoft.com/office/drawing/2016/5/10/chartex" xmlns:cx5="http://schemas.microsoft.com/office/drawing/2016/5/11/chartex" xmlns:cx6="http://schemas.microsoft.com/office/drawing/2016/5/12/chartex" xmlns:cx7="http://schemas.microsoft.com/office/drawing/2016/5/13/chartex" xmlns:cx8="http://schemas.microsoft.com/office/drawing/2016/5/14/chartex" xmlns:mc="http://schemas.openxmlformats.org/markup-compatibility/2006" xmlns:aink="http://schemas.microsoft.com/office/drawing/2016/ink" xmlns:am3d="http://schemas.microsoft.com/office/drawing/2017/model3d" xmlns:o="urn:schemas-microsoft-com:office:office" xmlns:r="http://schemas.openxmlformats.org/officeDocument/2006/relationships" xmlns:m="http://schemas.openxmlformats.org/officeDocument/2006/math" xmlns:v="urn:schemas-microsoft-com:vml" xmlns:wp14="http://schemas.microsoft.com/office/word/2010/wordprocessingDrawing" xmlns:wp="http://schemas.openxmlformats.org/drawingml/2006/wordprocessingDrawing" xmlns:w10="urn:schemas-microsoft-com:office:word" xmlns:w="http://schemas.openxmlformats.org/wordprocessingml/2006/main" xmlns:w14="http://schemas.microsoft.com/office/word/2010/wordml" xmlns:w15="http://schemas.microsoft.com/office/word/2012/wordml" xmlns:w16cex="http://schemas.microsoft.com/office/word/2018/wordml/cex" xmlns:w16cid="http://schemas.microsoft.com/office/word/2016/wordml/cid" xmlns:w16="http://schemas.microsoft.com/office/word/2018/wordml" xmlns:w16sdtdh="http://schemas.microsoft.com/office/word/2020/wordml/sdtdatahash" xmlns:w16se="http://schemas.microsoft.com/office/word/2015/wordml/symex" xmlns:wpg="http://schemas.microsoft.com/office/word/2010/wordprocessingGroup" xmlns:wpi="http://schemas.microsoft.com/office/word/2010/wordprocessingInk" xmlns:wne="http://schemas.microsoft.com/office/word/2006/wordml" xmlns:wps="http://schemas.microsoft.com/office/word/2010/wordprocessingShape" mc:Ignorable="w14 w15 w16se w16cid w16 w16cex w16sdtdh wp14">
   <w:body>
     <w:p>
       <w:pPr>
@@ -169,7 +169,666 @@
         <w:t xml:space="preserve"> analizar la pendiente y la forma de la señal para clasificarla.</w:t>
       </w:r>
     </w:p>
-    <w:p/>
+    <w:p>
+      <w:pPr>
+        <w:rPr>
+          <w:b/>
+          <w:bCs/>
+        </w:rPr>
+      </w:pPr>
+      <w:r>
+        <w:rPr>
+          <w:b/>
+          <w:bCs/>
+        </w:rPr>
+        <w:t xml:space="preserve">Circuito en </w:t>
+      </w:r>
+      <w:r>
+        <w:rPr>
+          <w:b/>
+          <w:bCs/>
+        </w:rPr>
+        <w:t>T</w:t>
+      </w:r>
+      <w:r>
+        <w:rPr>
+          <w:b/>
+          <w:bCs/>
+        </w:rPr>
+        <w:t>inkercad</w:t>
+      </w:r>
+      <w:r>
+        <w:rPr>
+          <w:b/>
+          <w:bCs/>
+        </w:rPr>
+        <w:t>:</w:t>
+      </w:r>
+    </w:p>
+    <w:p>
+      <w:pPr>
+        <w:pStyle w:val="Prrafodelista"/>
+        <w:numPr>
+          <w:ilvl w:val="0"/>
+          <w:numId w:val="6"/>
+        </w:numPr>
+        <w:rPr>
+          <w:b/>
+          <w:bCs/>
+        </w:rPr>
+      </w:pPr>
+      <w:r>
+        <w:rPr>
+          <w:b/>
+          <w:bCs/>
+        </w:rPr>
+        <w:t>Circuito com</w:t>
+      </w:r>
+      <w:r>
+        <w:rPr>
+          <w:b/>
+          <w:bCs/>
+        </w:rPr>
+        <w:t>puesto</w:t>
+      </w:r>
+      <w:r>
+        <w:rPr>
+          <w:b/>
+          <w:bCs/>
+        </w:rPr>
+        <w:t xml:space="preserve"> (figura 1)</w:t>
+      </w:r>
+      <w:r>
+        <w:rPr>
+          <w:b/>
+          <w:bCs/>
+        </w:rPr>
+        <w:t xml:space="preserve">: </w:t>
+      </w:r>
+      <w:r>
+        <w:t>el</w:t>
+      </w:r>
+      <w:r>
+        <w:t xml:space="preserve"> sistema propuesto está basado en</w:t>
+      </w:r>
+      <w:r>
+        <w:t xml:space="preserve"> componentes </w:t>
+      </w:r>
+      <w:r>
+        <w:t>requeridos y opcionales</w:t>
+      </w:r>
+      <w:r>
+        <w:t>:</w:t>
+      </w:r>
+    </w:p>
+    <w:p>
+      <w:pPr>
+        <w:pStyle w:val="Prrafodelista"/>
+        <w:numPr>
+          <w:ilvl w:val="0"/>
+          <w:numId w:val="7"/>
+        </w:numPr>
+        <w:rPr>
+          <w:b/>
+          <w:bCs/>
+        </w:rPr>
+      </w:pPr>
+      <w:r>
+        <w:rPr>
+          <w:b/>
+          <w:bCs/>
+        </w:rPr>
+        <w:t>Arduino LCD de dos cables</w:t>
+      </w:r>
+      <w:r>
+        <w:rPr>
+          <w:b/>
+          <w:bCs/>
+        </w:rPr>
+        <w:t xml:space="preserve">: </w:t>
+      </w:r>
+      <w:r>
+        <w:t>placa de microcontrolador.</w:t>
+      </w:r>
+    </w:p>
+    <w:p>
+      <w:pPr>
+        <w:pStyle w:val="Prrafodelista"/>
+        <w:numPr>
+          <w:ilvl w:val="0"/>
+          <w:numId w:val="7"/>
+        </w:numPr>
+        <w:rPr>
+          <w:b/>
+          <w:bCs/>
+        </w:rPr>
+      </w:pPr>
+      <w:r>
+        <w:rPr>
+          <w:b/>
+          <w:bCs/>
+        </w:rPr>
+        <w:t xml:space="preserve">Generador de </w:t>
+      </w:r>
+      <w:r>
+        <w:rPr>
+          <w:b/>
+          <w:bCs/>
+        </w:rPr>
+        <w:t xml:space="preserve">función: </w:t>
+      </w:r>
+      <w:r>
+        <w:t>genera diversas formas de onda de voltaje.</w:t>
+      </w:r>
+    </w:p>
+    <w:p>
+      <w:pPr>
+        <w:pStyle w:val="Prrafodelista"/>
+        <w:numPr>
+          <w:ilvl w:val="0"/>
+          <w:numId w:val="7"/>
+        </w:numPr>
+      </w:pPr>
+      <w:r>
+        <w:rPr>
+          <w:b/>
+          <w:bCs/>
+        </w:rPr>
+        <w:t xml:space="preserve">Osciloscopio(opcional): </w:t>
+      </w:r>
+      <w:r>
+        <w:t>para visualizar el comportamiento grafico de las señales.</w:t>
+      </w:r>
+    </w:p>
+    <w:p>
+      <w:pPr>
+        <w:pStyle w:val="Prrafodelista"/>
+        <w:numPr>
+          <w:ilvl w:val="0"/>
+          <w:numId w:val="7"/>
+        </w:numPr>
+      </w:pPr>
+      <w:r>
+        <w:rPr>
+          <w:b/>
+          <w:bCs/>
+        </w:rPr>
+        <w:t xml:space="preserve">Pulsador: </w:t>
+      </w:r>
+      <w:r>
+        <w:t>conmutador momentáneo.</w:t>
+      </w:r>
+    </w:p>
+    <w:p>
+      <w:pPr>
+        <w:pStyle w:val="Prrafodelista"/>
+        <w:numPr>
+          <w:ilvl w:val="0"/>
+          <w:numId w:val="7"/>
+        </w:numPr>
+      </w:pPr>
+      <w:r>
+        <w:rPr>
+          <w:b/>
+          <w:bCs/>
+        </w:rPr>
+        <w:t xml:space="preserve">Resistencia: </w:t>
+      </w:r>
+      <w:r>
+        <w:t>limita el flujo de corriente a través de un circuito.</w:t>
+      </w:r>
+    </w:p>
+    <w:p>
+      <w:pPr>
+        <w:pStyle w:val="Prrafodelista"/>
+        <w:ind w:left="1440"/>
+      </w:pPr>
+      <w:r>
+        <w:rPr>
+          <w:noProof/>
+        </w:rPr>
+        <w:drawing>
+          <wp:anchor distT="0" distB="0" distL="114300" distR="114300" simplePos="0" relativeHeight="251660288" behindDoc="0" locked="0" layoutInCell="1" allowOverlap="1" wp14:anchorId="31CA6BB7" wp14:editId="0FCDD9A1">
+            <wp:simplePos x="0" y="0"/>
+            <wp:positionH relativeFrom="column">
+              <wp:posOffset>47625</wp:posOffset>
+            </wp:positionH>
+            <wp:positionV relativeFrom="paragraph">
+              <wp:posOffset>146685</wp:posOffset>
+            </wp:positionV>
+            <wp:extent cx="5943600" cy="3343275"/>
+            <wp:effectExtent l="0" t="0" r="0" b="0"/>
+            <wp:wrapNone/>
+            <wp:docPr id="3" name="Imagen 3"/>
+            <wp:cNvGraphicFramePr>
+              <a:graphicFrameLocks xmlns:a="http://schemas.openxmlformats.org/drawingml/2006/main" noChangeAspect="1"/>
+            </wp:cNvGraphicFramePr>
+            <a:graphic xmlns:a="http://schemas.openxmlformats.org/drawingml/2006/main">
+              <a:graphicData uri="http://schemas.openxmlformats.org/drawingml/2006/picture">
+                <pic:pic xmlns:pic="http://schemas.openxmlformats.org/drawingml/2006/picture">
+                  <pic:nvPicPr>
+                    <pic:cNvPr id="0" name="Picture 4"/>
+                    <pic:cNvPicPr>
+                      <a:picLocks noChangeAspect="1" noChangeArrowheads="1"/>
+                    </pic:cNvPicPr>
+                  </pic:nvPicPr>
+                  <pic:blipFill>
+                    <a:blip r:embed="rId5" cstate="print">
+                      <a:extLst>
+                        <a:ext uri="{28A0092B-C50C-407E-A947-70E740481C1C}">
+                          <a14:useLocalDpi xmlns:a14="http://schemas.microsoft.com/office/drawing/2010/main" val="0"/>
+                        </a:ext>
+                      </a:extLst>
+                    </a:blip>
+                    <a:srcRect/>
+                    <a:stretch>
+                      <a:fillRect/>
+                    </a:stretch>
+                  </pic:blipFill>
+                  <pic:spPr bwMode="auto">
+                    <a:xfrm>
+                      <a:off x="0" y="0"/>
+                      <a:ext cx="5943600" cy="3343275"/>
+                    </a:xfrm>
+                    <a:prstGeom prst="rect">
+                      <a:avLst/>
+                    </a:prstGeom>
+                    <a:noFill/>
+                    <a:ln>
+                      <a:noFill/>
+                    </a:ln>
+                  </pic:spPr>
+                </pic:pic>
+              </a:graphicData>
+            </a:graphic>
+          </wp:anchor>
+        </w:drawing>
+      </w:r>
+    </w:p>
+    <w:p>
+      <w:pPr>
+        <w:pStyle w:val="Prrafodelista"/>
+        <w:ind w:left="1440"/>
+      </w:pPr>
+    </w:p>
+    <w:p>
+      <w:pPr>
+        <w:pStyle w:val="Prrafodelista"/>
+        <w:ind w:left="1440"/>
+      </w:pPr>
+    </w:p>
+    <w:p>
+      <w:pPr>
+        <w:pStyle w:val="Prrafodelista"/>
+        <w:ind w:left="1440"/>
+      </w:pPr>
+    </w:p>
+    <w:p>
+      <w:pPr>
+        <w:pStyle w:val="Prrafodelista"/>
+        <w:ind w:left="1440"/>
+      </w:pPr>
+    </w:p>
+    <w:p>
+      <w:pPr>
+        <w:pStyle w:val="Prrafodelista"/>
+        <w:ind w:left="1440"/>
+      </w:pPr>
+    </w:p>
+    <w:p>
+      <w:pPr>
+        <w:pStyle w:val="Prrafodelista"/>
+        <w:ind w:left="1440"/>
+      </w:pPr>
+    </w:p>
+    <w:p>
+      <w:pPr>
+        <w:pStyle w:val="Prrafodelista"/>
+        <w:ind w:left="1440"/>
+      </w:pPr>
+    </w:p>
+    <w:p>
+      <w:pPr>
+        <w:pStyle w:val="Prrafodelista"/>
+        <w:ind w:left="1440"/>
+      </w:pPr>
+    </w:p>
+    <w:p>
+      <w:pPr>
+        <w:pStyle w:val="Prrafodelista"/>
+        <w:ind w:left="1440"/>
+      </w:pPr>
+    </w:p>
+    <w:p>
+      <w:pPr>
+        <w:pStyle w:val="Prrafodelista"/>
+        <w:ind w:left="1440"/>
+      </w:pPr>
+    </w:p>
+    <w:p>
+      <w:pPr>
+        <w:pStyle w:val="Prrafodelista"/>
+        <w:ind w:left="1440"/>
+      </w:pPr>
+    </w:p>
+    <w:p>
+      <w:pPr>
+        <w:pStyle w:val="Prrafodelista"/>
+        <w:ind w:left="1440"/>
+      </w:pPr>
+    </w:p>
+    <w:p>
+      <w:pPr>
+        <w:pStyle w:val="Prrafodelista"/>
+        <w:ind w:left="1440"/>
+      </w:pPr>
+    </w:p>
+    <w:p>
+      <w:pPr>
+        <w:pStyle w:val="Prrafodelista"/>
+        <w:ind w:left="1440"/>
+      </w:pPr>
+    </w:p>
+    <w:p>
+      <w:pPr>
+        <w:pStyle w:val="Prrafodelista"/>
+        <w:ind w:left="1440"/>
+      </w:pPr>
+    </w:p>
+    <w:p>
+      <w:pPr>
+        <w:pStyle w:val="Prrafodelista"/>
+        <w:ind w:left="1440"/>
+      </w:pPr>
+    </w:p>
+    <w:p>
+      <w:pPr>
+        <w:pStyle w:val="Prrafodelista"/>
+        <w:numPr>
+          <w:ilvl w:val="0"/>
+          <w:numId w:val="6"/>
+        </w:numPr>
+      </w:pPr>
+      <w:r>
+        <w:rPr>
+          <w:b/>
+          <w:bCs/>
+        </w:rPr>
+        <w:lastRenderedPageBreak/>
+        <w:t>Interacción con el simulador (figura 2)</w:t>
+      </w:r>
+      <w:r>
+        <w:rPr>
+          <w:b/>
+          <w:bCs/>
+        </w:rPr>
+        <w:t>:</w:t>
+      </w:r>
+    </w:p>
+    <w:p>
+      <w:pPr>
+        <w:pStyle w:val="Prrafodelista"/>
+        <w:numPr>
+          <w:ilvl w:val="0"/>
+          <w:numId w:val="8"/>
+        </w:numPr>
+      </w:pPr>
+      <w:r>
+        <w:rPr>
+          <w:b/>
+          <w:bCs/>
+        </w:rPr>
+        <w:t xml:space="preserve">Panel de texto: </w:t>
+      </w:r>
+      <w:r>
+        <w:t>instruye las acciones de los componentes</w:t>
+      </w:r>
+      <w:r>
+        <w:t>.</w:t>
+      </w:r>
+    </w:p>
+    <w:p>
+      <w:pPr>
+        <w:pStyle w:val="Prrafodelista"/>
+        <w:numPr>
+          <w:ilvl w:val="0"/>
+          <w:numId w:val="8"/>
+        </w:numPr>
+      </w:pPr>
+      <w:r>
+        <w:rPr>
+          <w:b/>
+          <w:bCs/>
+        </w:rPr>
+        <w:t xml:space="preserve">Monitor en serie: </w:t>
+      </w:r>
+      <w:r>
+        <w:t xml:space="preserve">verifica </w:t>
+      </w:r>
+      <w:r>
+        <w:t>o</w:t>
+      </w:r>
+      <w:r>
+        <w:t xml:space="preserve"> s</w:t>
+      </w:r>
+      <w:r>
+        <w:t>igue</w:t>
+      </w:r>
+      <w:r>
+        <w:t xml:space="preserve"> que hace el código.</w:t>
+      </w:r>
+    </w:p>
+    <w:p>
+      <w:pPr>
+        <w:pStyle w:val="Prrafodelista"/>
+        <w:numPr>
+          <w:ilvl w:val="0"/>
+          <w:numId w:val="8"/>
+        </w:numPr>
+      </w:pPr>
+      <w:r>
+        <w:rPr>
+          <w:b/>
+          <w:bCs/>
+        </w:rPr>
+        <w:t xml:space="preserve">Acciones de los componentes: </w:t>
+      </w:r>
+      <w:r>
+        <w:t>visualizar el entorno real de la operación de los componentes.</w:t>
+      </w:r>
+    </w:p>
+    <w:p>
+      <w:pPr>
+        <w:pStyle w:val="Prrafodelista"/>
+      </w:pPr>
+      <w:r>
+        <w:rPr>
+          <w:b/>
+          <w:bCs/>
+        </w:rPr>
+        <w:t xml:space="preserve"> </w:t>
+      </w:r>
+    </w:p>
+    <w:p>
+      <w:pPr>
+        <w:pStyle w:val="Prrafodelista"/>
+      </w:pPr>
+      <w:r>
+        <w:rPr>
+          <w:b/>
+          <w:bCs/>
+          <w:noProof/>
+        </w:rPr>
+        <w:drawing>
+          <wp:anchor distT="0" distB="0" distL="114300" distR="114300" simplePos="0" relativeHeight="251661312" behindDoc="0" locked="0" layoutInCell="1" allowOverlap="1" wp14:anchorId="193B5355" wp14:editId="4F4E87B6">
+            <wp:simplePos x="0" y="0"/>
+            <wp:positionH relativeFrom="column">
+              <wp:posOffset>57150</wp:posOffset>
+            </wp:positionH>
+            <wp:positionV relativeFrom="paragraph">
+              <wp:posOffset>130175</wp:posOffset>
+            </wp:positionV>
+            <wp:extent cx="5943600" cy="3343275"/>
+            <wp:effectExtent l="0" t="0" r="0" b="0"/>
+            <wp:wrapNone/>
+            <wp:docPr id="4" name="Imagen 4"/>
+            <wp:cNvGraphicFramePr>
+              <a:graphicFrameLocks xmlns:a="http://schemas.openxmlformats.org/drawingml/2006/main" noChangeAspect="1"/>
+            </wp:cNvGraphicFramePr>
+            <a:graphic xmlns:a="http://schemas.openxmlformats.org/drawingml/2006/main">
+              <a:graphicData uri="http://schemas.openxmlformats.org/drawingml/2006/picture">
+                <pic:pic xmlns:pic="http://schemas.openxmlformats.org/drawingml/2006/picture">
+                  <pic:nvPicPr>
+                    <pic:cNvPr id="0" name="Picture 5"/>
+                    <pic:cNvPicPr>
+                      <a:picLocks noChangeAspect="1" noChangeArrowheads="1"/>
+                    </pic:cNvPicPr>
+                  </pic:nvPicPr>
+                  <pic:blipFill>
+                    <a:blip r:embed="rId6" cstate="print">
+                      <a:extLst>
+                        <a:ext uri="{28A0092B-C50C-407E-A947-70E740481C1C}">
+                          <a14:useLocalDpi xmlns:a14="http://schemas.microsoft.com/office/drawing/2010/main" val="0"/>
+                        </a:ext>
+                      </a:extLst>
+                    </a:blip>
+                    <a:srcRect/>
+                    <a:stretch>
+                      <a:fillRect/>
+                    </a:stretch>
+                  </pic:blipFill>
+                  <pic:spPr bwMode="auto">
+                    <a:xfrm>
+                      <a:off x="0" y="0"/>
+                      <a:ext cx="5943600" cy="3343275"/>
+                    </a:xfrm>
+                    <a:prstGeom prst="rect">
+                      <a:avLst/>
+                    </a:prstGeom>
+                    <a:noFill/>
+                    <a:ln>
+                      <a:noFill/>
+                    </a:ln>
+                  </pic:spPr>
+                </pic:pic>
+              </a:graphicData>
+            </a:graphic>
+          </wp:anchor>
+        </w:drawing>
+      </w:r>
+    </w:p>
+    <w:p>
+      <w:pPr>
+        <w:pStyle w:val="Prrafodelista"/>
+        <w:ind w:left="1440"/>
+        <w:jc w:val="center"/>
+      </w:pPr>
+    </w:p>
+    <w:p>
+      <w:pPr>
+        <w:pStyle w:val="Prrafodelista"/>
+        <w:ind w:left="1440"/>
+        <w:jc w:val="center"/>
+      </w:pPr>
+    </w:p>
+    <w:p>
+      <w:pPr>
+        <w:pStyle w:val="Prrafodelista"/>
+        <w:ind w:left="1440"/>
+        <w:jc w:val="center"/>
+      </w:pPr>
+    </w:p>
+    <w:p>
+      <w:pPr>
+        <w:pStyle w:val="Prrafodelista"/>
+        <w:ind w:left="1440"/>
+        <w:jc w:val="center"/>
+      </w:pPr>
+    </w:p>
+    <w:p>
+      <w:pPr>
+        <w:pStyle w:val="Prrafodelista"/>
+        <w:ind w:left="1440"/>
+        <w:jc w:val="center"/>
+      </w:pPr>
+    </w:p>
+    <w:p>
+      <w:pPr>
+        <w:pStyle w:val="Prrafodelista"/>
+        <w:ind w:left="1440"/>
+        <w:jc w:val="center"/>
+      </w:pPr>
+    </w:p>
+    <w:p>
+      <w:pPr>
+        <w:pStyle w:val="Prrafodelista"/>
+        <w:ind w:left="1440"/>
+        <w:jc w:val="center"/>
+      </w:pPr>
+    </w:p>
+    <w:p>
+      <w:pPr>
+        <w:pStyle w:val="Prrafodelista"/>
+        <w:ind w:left="1440"/>
+        <w:jc w:val="center"/>
+      </w:pPr>
+    </w:p>
+    <w:p>
+      <w:pPr>
+        <w:pStyle w:val="Prrafodelista"/>
+        <w:ind w:left="1440"/>
+        <w:jc w:val="center"/>
+      </w:pPr>
+    </w:p>
+    <w:p>
+      <w:pPr>
+        <w:pStyle w:val="Prrafodelista"/>
+        <w:ind w:left="1440"/>
+        <w:jc w:val="center"/>
+      </w:pPr>
+    </w:p>
+    <w:p>
+      <w:pPr>
+        <w:pStyle w:val="Prrafodelista"/>
+        <w:ind w:left="1440"/>
+        <w:jc w:val="center"/>
+      </w:pPr>
+    </w:p>
+    <w:p>
+      <w:pPr>
+        <w:pStyle w:val="Prrafodelista"/>
+        <w:ind w:left="1440"/>
+        <w:jc w:val="center"/>
+      </w:pPr>
+    </w:p>
+    <w:p>
+      <w:pPr>
+        <w:pStyle w:val="Prrafodelista"/>
+        <w:ind w:left="1440"/>
+        <w:jc w:val="center"/>
+      </w:pPr>
+    </w:p>
+    <w:p>
+      <w:pPr>
+        <w:pStyle w:val="Prrafodelista"/>
+        <w:ind w:left="1440"/>
+        <w:jc w:val="center"/>
+      </w:pPr>
+    </w:p>
+    <w:p>
+      <w:pPr>
+        <w:pStyle w:val="Prrafodelista"/>
+        <w:ind w:left="1440"/>
+        <w:jc w:val="center"/>
+      </w:pPr>
+    </w:p>
+    <w:p>
+      <w:pPr>
+        <w:pStyle w:val="Prrafodelista"/>
+        <w:ind w:left="1440"/>
+        <w:jc w:val="center"/>
+      </w:pPr>
+    </w:p>
     <w:sectPr>
       <w:pgSz w:w="12240" w:h="15840"/>
       <w:pgMar w:top="1440" w:right="1440" w:bottom="1440" w:left="1440" w:header="708" w:footer="708" w:gutter="0"/>
@@ -181,7 +840,7 @@
 </file>
 
 <file path=word/numbering.xml><?xml version="1.0" encoding="utf-8"?>
-<w:numbering xmlns:wpc="http://schemas.microsoft.com/office/word/2010/wordprocessingCanvas" xmlns:cx="http://schemas.microsoft.com/office/drawing/2014/chartex" xmlns:cx1="http://schemas.microsoft.com/office/drawing/2015/9/8/chartex" xmlns:cx2="http://schemas.microsoft.com/office/drawing/2015/10/21/chartex" xmlns:cx3="http://schemas.microsoft.com/office/drawing/2016/5/9/chartex" xmlns:cx4="http://schemas.microsoft.com/office/drawing/2016/5/10/chartex" xmlns:cx5="http://schemas.microsoft.com/office/drawing/2016/5/11/chartex" xmlns:cx6="http://schemas.microsoft.com/office/drawing/2016/5/12/chartex" xmlns:cx7="http://schemas.microsoft.com/office/drawing/2016/5/13/chartex" xmlns:cx8="http://schemas.microsoft.com/office/drawing/2016/5/14/chartex" xmlns:mc="http://schemas.openxmlformats.org/markup-compatibility/2006" xmlns:aink="http://schemas.microsoft.com/office/drawing/2016/ink" xmlns:am3d="http://schemas.microsoft.com/office/drawing/2017/model3d" xmlns:o="urn:schemas-microsoft-com:office:office" xmlns:oel="http://schemas.microsoft.com/office/2019/extlst" xmlns:r="http://schemas.openxmlformats.org/officeDocument/2006/relationships" xmlns:m="http://schemas.openxmlformats.org/officeDocument/2006/math" xmlns:v="urn:schemas-microsoft-com:vml" xmlns:wp14="http://schemas.microsoft.com/office/word/2010/wordprocessingDrawing" xmlns:wp="http://schemas.openxmlformats.org/drawingml/2006/wordprocessingDrawing" xmlns:w10="urn:schemas-microsoft-com:office:word" xmlns:w="http://schemas.openxmlformats.org/wordprocessingml/2006/main" xmlns:w14="http://schemas.microsoft.com/office/word/2010/wordml" xmlns:w15="http://schemas.microsoft.com/office/word/2012/wordml" xmlns:w16cex="http://schemas.microsoft.com/office/word/2018/wordml/cex" xmlns:w16cid="http://schemas.microsoft.com/office/word/2016/wordml/cid" xmlns:w16="http://schemas.microsoft.com/office/word/2018/wordml" xmlns:w16du="http://schemas.microsoft.com/office/word/2023/wordml/word16du" xmlns:w16sdtdh="http://schemas.microsoft.com/office/word/2020/wordml/sdtdatahash" xmlns:w16se="http://schemas.microsoft.com/office/word/2015/wordml/symex" xmlns:wpg="http://schemas.microsoft.com/office/word/2010/wordprocessingGroup" xmlns:wpi="http://schemas.microsoft.com/office/word/2010/wordprocessingInk" xmlns:wne="http://schemas.microsoft.com/office/word/2006/wordml" xmlns:wps="http://schemas.microsoft.com/office/word/2010/wordprocessingShape" mc:Ignorable="w14 w15 w16se w16cid w16 w16cex w16sdtdh w16du wp14">
+<w:numbering xmlns:wpc="http://schemas.microsoft.com/office/word/2010/wordprocessingCanvas" xmlns:cx="http://schemas.microsoft.com/office/drawing/2014/chartex" xmlns:cx1="http://schemas.microsoft.com/office/drawing/2015/9/8/chartex" xmlns:cx2="http://schemas.microsoft.com/office/drawing/2015/10/21/chartex" xmlns:cx3="http://schemas.microsoft.com/office/drawing/2016/5/9/chartex" xmlns:cx4="http://schemas.microsoft.com/office/drawing/2016/5/10/chartex" xmlns:cx5="http://schemas.microsoft.com/office/drawing/2016/5/11/chartex" xmlns:cx6="http://schemas.microsoft.com/office/drawing/2016/5/12/chartex" xmlns:cx7="http://schemas.microsoft.com/office/drawing/2016/5/13/chartex" xmlns:cx8="http://schemas.microsoft.com/office/drawing/2016/5/14/chartex" xmlns:mc="http://schemas.openxmlformats.org/markup-compatibility/2006" xmlns:aink="http://schemas.microsoft.com/office/drawing/2016/ink" xmlns:am3d="http://schemas.microsoft.com/office/drawing/2017/model3d" xmlns:o="urn:schemas-microsoft-com:office:office" xmlns:r="http://schemas.openxmlformats.org/officeDocument/2006/relationships" xmlns:m="http://schemas.openxmlformats.org/officeDocument/2006/math" xmlns:v="urn:schemas-microsoft-com:vml" xmlns:wp14="http://schemas.microsoft.com/office/word/2010/wordprocessingDrawing" xmlns:wp="http://schemas.openxmlformats.org/drawingml/2006/wordprocessingDrawing" xmlns:w10="urn:schemas-microsoft-com:office:word" xmlns:w="http://schemas.openxmlformats.org/wordprocessingml/2006/main" xmlns:w14="http://schemas.microsoft.com/office/word/2010/wordml" xmlns:w15="http://schemas.microsoft.com/office/word/2012/wordml" xmlns:w16cex="http://schemas.microsoft.com/office/word/2018/wordml/cex" xmlns:w16cid="http://schemas.microsoft.com/office/word/2016/wordml/cid" xmlns:w16="http://schemas.microsoft.com/office/word/2018/wordml" xmlns:w16sdtdh="http://schemas.microsoft.com/office/word/2020/wordml/sdtdatahash" xmlns:w16se="http://schemas.microsoft.com/office/word/2015/wordml/symex" xmlns:wpg="http://schemas.microsoft.com/office/word/2010/wordprocessingGroup" xmlns:wpi="http://schemas.microsoft.com/office/word/2010/wordprocessingInk" xmlns:wne="http://schemas.microsoft.com/office/word/2006/wordml" xmlns:wps="http://schemas.microsoft.com/office/word/2010/wordprocessingShape" mc:Ignorable="w14 w15 w16se w16cid w16 w16cex w16sdtdh wp14">
   <w:abstractNum w:abstractNumId="0" w15:restartNumberingAfterBreak="0">
     <w:nsid w:val="096C29AF"/>
     <w:multiLevelType w:val="multilevel"/>
@@ -332,6 +991,318 @@
     </w:lvl>
   </w:abstractNum>
   <w:abstractNum w:abstractNumId="1" w15:restartNumberingAfterBreak="0">
+    <w:nsid w:val="0A587496"/>
+    <w:multiLevelType w:val="hybridMultilevel"/>
+    <w:tmpl w:val="DDB29BE4"/>
+    <w:lvl w:ilvl="0" w:tplc="240A0001">
+      <w:start w:val="1"/>
+      <w:numFmt w:val="bullet"/>
+      <w:lvlText w:val=""/>
+      <w:lvlJc w:val="left"/>
+      <w:pPr>
+        <w:ind w:left="1440" w:hanging="360"/>
+      </w:pPr>
+      <w:rPr>
+        <w:rFonts w:ascii="Symbol" w:hAnsi="Symbol" w:hint="default"/>
+      </w:rPr>
+    </w:lvl>
+    <w:lvl w:ilvl="1" w:tplc="240A0003" w:tentative="1">
+      <w:start w:val="1"/>
+      <w:numFmt w:val="bullet"/>
+      <w:lvlText w:val="o"/>
+      <w:lvlJc w:val="left"/>
+      <w:pPr>
+        <w:ind w:left="2160" w:hanging="360"/>
+      </w:pPr>
+      <w:rPr>
+        <w:rFonts w:ascii="Courier New" w:hAnsi="Courier New" w:cs="Courier New" w:hint="default"/>
+      </w:rPr>
+    </w:lvl>
+    <w:lvl w:ilvl="2" w:tplc="240A0005" w:tentative="1">
+      <w:start w:val="1"/>
+      <w:numFmt w:val="bullet"/>
+      <w:lvlText w:val=""/>
+      <w:lvlJc w:val="left"/>
+      <w:pPr>
+        <w:ind w:left="2880" w:hanging="360"/>
+      </w:pPr>
+      <w:rPr>
+        <w:rFonts w:ascii="Wingdings" w:hAnsi="Wingdings" w:hint="default"/>
+      </w:rPr>
+    </w:lvl>
+    <w:lvl w:ilvl="3" w:tplc="240A0001" w:tentative="1">
+      <w:start w:val="1"/>
+      <w:numFmt w:val="bullet"/>
+      <w:lvlText w:val=""/>
+      <w:lvlJc w:val="left"/>
+      <w:pPr>
+        <w:ind w:left="3600" w:hanging="360"/>
+      </w:pPr>
+      <w:rPr>
+        <w:rFonts w:ascii="Symbol" w:hAnsi="Symbol" w:hint="default"/>
+      </w:rPr>
+    </w:lvl>
+    <w:lvl w:ilvl="4" w:tplc="240A0003" w:tentative="1">
+      <w:start w:val="1"/>
+      <w:numFmt w:val="bullet"/>
+      <w:lvlText w:val="o"/>
+      <w:lvlJc w:val="left"/>
+      <w:pPr>
+        <w:ind w:left="4320" w:hanging="360"/>
+      </w:pPr>
+      <w:rPr>
+        <w:rFonts w:ascii="Courier New" w:hAnsi="Courier New" w:cs="Courier New" w:hint="default"/>
+      </w:rPr>
+    </w:lvl>
+    <w:lvl w:ilvl="5" w:tplc="240A0005" w:tentative="1">
+      <w:start w:val="1"/>
+      <w:numFmt w:val="bullet"/>
+      <w:lvlText w:val=""/>
+      <w:lvlJc w:val="left"/>
+      <w:pPr>
+        <w:ind w:left="5040" w:hanging="360"/>
+      </w:pPr>
+      <w:rPr>
+        <w:rFonts w:ascii="Wingdings" w:hAnsi="Wingdings" w:hint="default"/>
+      </w:rPr>
+    </w:lvl>
+    <w:lvl w:ilvl="6" w:tplc="240A0001" w:tentative="1">
+      <w:start w:val="1"/>
+      <w:numFmt w:val="bullet"/>
+      <w:lvlText w:val=""/>
+      <w:lvlJc w:val="left"/>
+      <w:pPr>
+        <w:ind w:left="5760" w:hanging="360"/>
+      </w:pPr>
+      <w:rPr>
+        <w:rFonts w:ascii="Symbol" w:hAnsi="Symbol" w:hint="default"/>
+      </w:rPr>
+    </w:lvl>
+    <w:lvl w:ilvl="7" w:tplc="240A0003" w:tentative="1">
+      <w:start w:val="1"/>
+      <w:numFmt w:val="bullet"/>
+      <w:lvlText w:val="o"/>
+      <w:lvlJc w:val="left"/>
+      <w:pPr>
+        <w:ind w:left="6480" w:hanging="360"/>
+      </w:pPr>
+      <w:rPr>
+        <w:rFonts w:ascii="Courier New" w:hAnsi="Courier New" w:cs="Courier New" w:hint="default"/>
+      </w:rPr>
+    </w:lvl>
+    <w:lvl w:ilvl="8" w:tplc="240A0005" w:tentative="1">
+      <w:start w:val="1"/>
+      <w:numFmt w:val="bullet"/>
+      <w:lvlText w:val=""/>
+      <w:lvlJc w:val="left"/>
+      <w:pPr>
+        <w:ind w:left="7200" w:hanging="360"/>
+      </w:pPr>
+      <w:rPr>
+        <w:rFonts w:ascii="Wingdings" w:hAnsi="Wingdings" w:hint="default"/>
+      </w:rPr>
+    </w:lvl>
+  </w:abstractNum>
+  <w:abstractNum w:abstractNumId="2" w15:restartNumberingAfterBreak="0">
+    <w:nsid w:val="23C32239"/>
+    <w:multiLevelType w:val="hybridMultilevel"/>
+    <w:tmpl w:val="3B1CEC88"/>
+    <w:lvl w:ilvl="0" w:tplc="240A0001">
+      <w:start w:val="1"/>
+      <w:numFmt w:val="bullet"/>
+      <w:lvlText w:val=""/>
+      <w:lvlJc w:val="left"/>
+      <w:pPr>
+        <w:ind w:left="720" w:hanging="360"/>
+      </w:pPr>
+      <w:rPr>
+        <w:rFonts w:ascii="Symbol" w:hAnsi="Symbol" w:hint="default"/>
+      </w:rPr>
+    </w:lvl>
+    <w:lvl w:ilvl="1" w:tplc="240A0003" w:tentative="1">
+      <w:start w:val="1"/>
+      <w:numFmt w:val="bullet"/>
+      <w:lvlText w:val="o"/>
+      <w:lvlJc w:val="left"/>
+      <w:pPr>
+        <w:ind w:left="1440" w:hanging="360"/>
+      </w:pPr>
+      <w:rPr>
+        <w:rFonts w:ascii="Courier New" w:hAnsi="Courier New" w:cs="Courier New" w:hint="default"/>
+      </w:rPr>
+    </w:lvl>
+    <w:lvl w:ilvl="2" w:tplc="240A0005" w:tentative="1">
+      <w:start w:val="1"/>
+      <w:numFmt w:val="bullet"/>
+      <w:lvlText w:val=""/>
+      <w:lvlJc w:val="left"/>
+      <w:pPr>
+        <w:ind w:left="2160" w:hanging="360"/>
+      </w:pPr>
+      <w:rPr>
+        <w:rFonts w:ascii="Wingdings" w:hAnsi="Wingdings" w:hint="default"/>
+      </w:rPr>
+    </w:lvl>
+    <w:lvl w:ilvl="3" w:tplc="240A0001" w:tentative="1">
+      <w:start w:val="1"/>
+      <w:numFmt w:val="bullet"/>
+      <w:lvlText w:val=""/>
+      <w:lvlJc w:val="left"/>
+      <w:pPr>
+        <w:ind w:left="2880" w:hanging="360"/>
+      </w:pPr>
+      <w:rPr>
+        <w:rFonts w:ascii="Symbol" w:hAnsi="Symbol" w:hint="default"/>
+      </w:rPr>
+    </w:lvl>
+    <w:lvl w:ilvl="4" w:tplc="240A0003" w:tentative="1">
+      <w:start w:val="1"/>
+      <w:numFmt w:val="bullet"/>
+      <w:lvlText w:val="o"/>
+      <w:lvlJc w:val="left"/>
+      <w:pPr>
+        <w:ind w:left="3600" w:hanging="360"/>
+      </w:pPr>
+      <w:rPr>
+        <w:rFonts w:ascii="Courier New" w:hAnsi="Courier New" w:cs="Courier New" w:hint="default"/>
+      </w:rPr>
+    </w:lvl>
+    <w:lvl w:ilvl="5" w:tplc="240A0005" w:tentative="1">
+      <w:start w:val="1"/>
+      <w:numFmt w:val="bullet"/>
+      <w:lvlText w:val=""/>
+      <w:lvlJc w:val="left"/>
+      <w:pPr>
+        <w:ind w:left="4320" w:hanging="360"/>
+      </w:pPr>
+      <w:rPr>
+        <w:rFonts w:ascii="Wingdings" w:hAnsi="Wingdings" w:hint="default"/>
+      </w:rPr>
+    </w:lvl>
+    <w:lvl w:ilvl="6" w:tplc="240A0001" w:tentative="1">
+      <w:start w:val="1"/>
+      <w:numFmt w:val="bullet"/>
+      <w:lvlText w:val=""/>
+      <w:lvlJc w:val="left"/>
+      <w:pPr>
+        <w:ind w:left="5040" w:hanging="360"/>
+      </w:pPr>
+      <w:rPr>
+        <w:rFonts w:ascii="Symbol" w:hAnsi="Symbol" w:hint="default"/>
+      </w:rPr>
+    </w:lvl>
+    <w:lvl w:ilvl="7" w:tplc="240A0003" w:tentative="1">
+      <w:start w:val="1"/>
+      <w:numFmt w:val="bullet"/>
+      <w:lvlText w:val="o"/>
+      <w:lvlJc w:val="left"/>
+      <w:pPr>
+        <w:ind w:left="5760" w:hanging="360"/>
+      </w:pPr>
+      <w:rPr>
+        <w:rFonts w:ascii="Courier New" w:hAnsi="Courier New" w:cs="Courier New" w:hint="default"/>
+      </w:rPr>
+    </w:lvl>
+    <w:lvl w:ilvl="8" w:tplc="240A0005" w:tentative="1">
+      <w:start w:val="1"/>
+      <w:numFmt w:val="bullet"/>
+      <w:lvlText w:val=""/>
+      <w:lvlJc w:val="left"/>
+      <w:pPr>
+        <w:ind w:left="6480" w:hanging="360"/>
+      </w:pPr>
+      <w:rPr>
+        <w:rFonts w:ascii="Wingdings" w:hAnsi="Wingdings" w:hint="default"/>
+      </w:rPr>
+    </w:lvl>
+  </w:abstractNum>
+  <w:abstractNum w:abstractNumId="3" w15:restartNumberingAfterBreak="0">
+    <w:nsid w:val="3A9F18C9"/>
+    <w:multiLevelType w:val="hybridMultilevel"/>
+    <w:tmpl w:val="35C07D94"/>
+    <w:lvl w:ilvl="0" w:tplc="240A000F">
+      <w:start w:val="1"/>
+      <w:numFmt w:val="decimal"/>
+      <w:lvlText w:val="%1."/>
+      <w:lvlJc w:val="left"/>
+      <w:pPr>
+        <w:ind w:left="1440" w:hanging="360"/>
+      </w:pPr>
+    </w:lvl>
+    <w:lvl w:ilvl="1" w:tplc="240A0019" w:tentative="1">
+      <w:start w:val="1"/>
+      <w:numFmt w:val="lowerLetter"/>
+      <w:lvlText w:val="%2."/>
+      <w:lvlJc w:val="left"/>
+      <w:pPr>
+        <w:ind w:left="2160" w:hanging="360"/>
+      </w:pPr>
+    </w:lvl>
+    <w:lvl w:ilvl="2" w:tplc="240A001B" w:tentative="1">
+      <w:start w:val="1"/>
+      <w:numFmt w:val="lowerRoman"/>
+      <w:lvlText w:val="%3."/>
+      <w:lvlJc w:val="right"/>
+      <w:pPr>
+        <w:ind w:left="2880" w:hanging="180"/>
+      </w:pPr>
+    </w:lvl>
+    <w:lvl w:ilvl="3" w:tplc="240A000F" w:tentative="1">
+      <w:start w:val="1"/>
+      <w:numFmt w:val="decimal"/>
+      <w:lvlText w:val="%4."/>
+      <w:lvlJc w:val="left"/>
+      <w:pPr>
+        <w:ind w:left="3600" w:hanging="360"/>
+      </w:pPr>
+    </w:lvl>
+    <w:lvl w:ilvl="4" w:tplc="240A0019" w:tentative="1">
+      <w:start w:val="1"/>
+      <w:numFmt w:val="lowerLetter"/>
+      <w:lvlText w:val="%5."/>
+      <w:lvlJc w:val="left"/>
+      <w:pPr>
+        <w:ind w:left="4320" w:hanging="360"/>
+      </w:pPr>
+    </w:lvl>
+    <w:lvl w:ilvl="5" w:tplc="240A001B" w:tentative="1">
+      <w:start w:val="1"/>
+      <w:numFmt w:val="lowerRoman"/>
+      <w:lvlText w:val="%6."/>
+      <w:lvlJc w:val="right"/>
+      <w:pPr>
+        <w:ind w:left="5040" w:hanging="180"/>
+      </w:pPr>
+    </w:lvl>
+    <w:lvl w:ilvl="6" w:tplc="240A000F" w:tentative="1">
+      <w:start w:val="1"/>
+      <w:numFmt w:val="decimal"/>
+      <w:lvlText w:val="%7."/>
+      <w:lvlJc w:val="left"/>
+      <w:pPr>
+        <w:ind w:left="5760" w:hanging="360"/>
+      </w:pPr>
+    </w:lvl>
+    <w:lvl w:ilvl="7" w:tplc="240A0019" w:tentative="1">
+      <w:start w:val="1"/>
+      <w:numFmt w:val="lowerLetter"/>
+      <w:lvlText w:val="%8."/>
+      <w:lvlJc w:val="left"/>
+      <w:pPr>
+        <w:ind w:left="6480" w:hanging="360"/>
+      </w:pPr>
+    </w:lvl>
+    <w:lvl w:ilvl="8" w:tplc="240A001B" w:tentative="1">
+      <w:start w:val="1"/>
+      <w:numFmt w:val="lowerRoman"/>
+      <w:lvlText w:val="%9."/>
+      <w:lvlJc w:val="right"/>
+      <w:pPr>
+        <w:ind w:left="7200" w:hanging="180"/>
+      </w:pPr>
+    </w:lvl>
+  </w:abstractNum>
+  <w:abstractNum w:abstractNumId="4" w15:restartNumberingAfterBreak="0">
     <w:nsid w:val="3BEE6753"/>
     <w:multiLevelType w:val="multilevel"/>
     <w:tmpl w:val="32AE892A"/>
@@ -444,17 +1415,351 @@
       </w:pPr>
     </w:lvl>
   </w:abstractNum>
-  <w:num w:numId="1" w16cid:durableId="1129738839">
+  <w:abstractNum w:abstractNumId="5" w15:restartNumberingAfterBreak="0">
+    <w:nsid w:val="6CE432B9"/>
+    <w:multiLevelType w:val="hybridMultilevel"/>
+    <w:tmpl w:val="21F2A148"/>
+    <w:lvl w:ilvl="0" w:tplc="240A0001">
+      <w:start w:val="1"/>
+      <w:numFmt w:val="bullet"/>
+      <w:lvlText w:val=""/>
+      <w:lvlJc w:val="left"/>
+      <w:pPr>
+        <w:ind w:left="1440" w:hanging="360"/>
+      </w:pPr>
+      <w:rPr>
+        <w:rFonts w:ascii="Symbol" w:hAnsi="Symbol" w:hint="default"/>
+      </w:rPr>
+    </w:lvl>
+    <w:lvl w:ilvl="1" w:tplc="240A0003" w:tentative="1">
+      <w:start w:val="1"/>
+      <w:numFmt w:val="bullet"/>
+      <w:lvlText w:val="o"/>
+      <w:lvlJc w:val="left"/>
+      <w:pPr>
+        <w:ind w:left="2160" w:hanging="360"/>
+      </w:pPr>
+      <w:rPr>
+        <w:rFonts w:ascii="Courier New" w:hAnsi="Courier New" w:cs="Courier New" w:hint="default"/>
+      </w:rPr>
+    </w:lvl>
+    <w:lvl w:ilvl="2" w:tplc="240A0005" w:tentative="1">
+      <w:start w:val="1"/>
+      <w:numFmt w:val="bullet"/>
+      <w:lvlText w:val=""/>
+      <w:lvlJc w:val="left"/>
+      <w:pPr>
+        <w:ind w:left="2880" w:hanging="360"/>
+      </w:pPr>
+      <w:rPr>
+        <w:rFonts w:ascii="Wingdings" w:hAnsi="Wingdings" w:hint="default"/>
+      </w:rPr>
+    </w:lvl>
+    <w:lvl w:ilvl="3" w:tplc="240A0001" w:tentative="1">
+      <w:start w:val="1"/>
+      <w:numFmt w:val="bullet"/>
+      <w:lvlText w:val=""/>
+      <w:lvlJc w:val="left"/>
+      <w:pPr>
+        <w:ind w:left="3600" w:hanging="360"/>
+      </w:pPr>
+      <w:rPr>
+        <w:rFonts w:ascii="Symbol" w:hAnsi="Symbol" w:hint="default"/>
+      </w:rPr>
+    </w:lvl>
+    <w:lvl w:ilvl="4" w:tplc="240A0003" w:tentative="1">
+      <w:start w:val="1"/>
+      <w:numFmt w:val="bullet"/>
+      <w:lvlText w:val="o"/>
+      <w:lvlJc w:val="left"/>
+      <w:pPr>
+        <w:ind w:left="4320" w:hanging="360"/>
+      </w:pPr>
+      <w:rPr>
+        <w:rFonts w:ascii="Courier New" w:hAnsi="Courier New" w:cs="Courier New" w:hint="default"/>
+      </w:rPr>
+    </w:lvl>
+    <w:lvl w:ilvl="5" w:tplc="240A0005" w:tentative="1">
+      <w:start w:val="1"/>
+      <w:numFmt w:val="bullet"/>
+      <w:lvlText w:val=""/>
+      <w:lvlJc w:val="left"/>
+      <w:pPr>
+        <w:ind w:left="5040" w:hanging="360"/>
+      </w:pPr>
+      <w:rPr>
+        <w:rFonts w:ascii="Wingdings" w:hAnsi="Wingdings" w:hint="default"/>
+      </w:rPr>
+    </w:lvl>
+    <w:lvl w:ilvl="6" w:tplc="240A0001" w:tentative="1">
+      <w:start w:val="1"/>
+      <w:numFmt w:val="bullet"/>
+      <w:lvlText w:val=""/>
+      <w:lvlJc w:val="left"/>
+      <w:pPr>
+        <w:ind w:left="5760" w:hanging="360"/>
+      </w:pPr>
+      <w:rPr>
+        <w:rFonts w:ascii="Symbol" w:hAnsi="Symbol" w:hint="default"/>
+      </w:rPr>
+    </w:lvl>
+    <w:lvl w:ilvl="7" w:tplc="240A0003" w:tentative="1">
+      <w:start w:val="1"/>
+      <w:numFmt w:val="bullet"/>
+      <w:lvlText w:val="o"/>
+      <w:lvlJc w:val="left"/>
+      <w:pPr>
+        <w:ind w:left="6480" w:hanging="360"/>
+      </w:pPr>
+      <w:rPr>
+        <w:rFonts w:ascii="Courier New" w:hAnsi="Courier New" w:cs="Courier New" w:hint="default"/>
+      </w:rPr>
+    </w:lvl>
+    <w:lvl w:ilvl="8" w:tplc="240A0005" w:tentative="1">
+      <w:start w:val="1"/>
+      <w:numFmt w:val="bullet"/>
+      <w:lvlText w:val=""/>
+      <w:lvlJc w:val="left"/>
+      <w:pPr>
+        <w:ind w:left="7200" w:hanging="360"/>
+      </w:pPr>
+      <w:rPr>
+        <w:rFonts w:ascii="Wingdings" w:hAnsi="Wingdings" w:hint="default"/>
+      </w:rPr>
+    </w:lvl>
+  </w:abstractNum>
+  <w:abstractNum w:abstractNumId="6" w15:restartNumberingAfterBreak="0">
+    <w:nsid w:val="76281E93"/>
+    <w:multiLevelType w:val="hybridMultilevel"/>
+    <w:tmpl w:val="3FD64190"/>
+    <w:lvl w:ilvl="0" w:tplc="A6D27152">
+      <w:start w:val="1"/>
+      <w:numFmt w:val="decimal"/>
+      <w:lvlText w:val="%1."/>
+      <w:lvlJc w:val="left"/>
+      <w:pPr>
+        <w:ind w:left="720" w:hanging="360"/>
+      </w:pPr>
+      <w:rPr>
+        <w:b w:val="0"/>
+        <w:bCs w:val="0"/>
+      </w:rPr>
+    </w:lvl>
+    <w:lvl w:ilvl="1" w:tplc="240A0019" w:tentative="1">
+      <w:start w:val="1"/>
+      <w:numFmt w:val="lowerLetter"/>
+      <w:lvlText w:val="%2."/>
+      <w:lvlJc w:val="left"/>
+      <w:pPr>
+        <w:ind w:left="1440" w:hanging="360"/>
+      </w:pPr>
+    </w:lvl>
+    <w:lvl w:ilvl="2" w:tplc="240A001B" w:tentative="1">
+      <w:start w:val="1"/>
+      <w:numFmt w:val="lowerRoman"/>
+      <w:lvlText w:val="%3."/>
+      <w:lvlJc w:val="right"/>
+      <w:pPr>
+        <w:ind w:left="2160" w:hanging="180"/>
+      </w:pPr>
+    </w:lvl>
+    <w:lvl w:ilvl="3" w:tplc="240A000F" w:tentative="1">
+      <w:start w:val="1"/>
+      <w:numFmt w:val="decimal"/>
+      <w:lvlText w:val="%4."/>
+      <w:lvlJc w:val="left"/>
+      <w:pPr>
+        <w:ind w:left="2880" w:hanging="360"/>
+      </w:pPr>
+    </w:lvl>
+    <w:lvl w:ilvl="4" w:tplc="240A0019" w:tentative="1">
+      <w:start w:val="1"/>
+      <w:numFmt w:val="lowerLetter"/>
+      <w:lvlText w:val="%5."/>
+      <w:lvlJc w:val="left"/>
+      <w:pPr>
+        <w:ind w:left="3600" w:hanging="360"/>
+      </w:pPr>
+    </w:lvl>
+    <w:lvl w:ilvl="5" w:tplc="240A001B" w:tentative="1">
+      <w:start w:val="1"/>
+      <w:numFmt w:val="lowerRoman"/>
+      <w:lvlText w:val="%6."/>
+      <w:lvlJc w:val="right"/>
+      <w:pPr>
+        <w:ind w:left="4320" w:hanging="180"/>
+      </w:pPr>
+    </w:lvl>
+    <w:lvl w:ilvl="6" w:tplc="240A000F" w:tentative="1">
+      <w:start w:val="1"/>
+      <w:numFmt w:val="decimal"/>
+      <w:lvlText w:val="%7."/>
+      <w:lvlJc w:val="left"/>
+      <w:pPr>
+        <w:ind w:left="5040" w:hanging="360"/>
+      </w:pPr>
+    </w:lvl>
+    <w:lvl w:ilvl="7" w:tplc="240A0019" w:tentative="1">
+      <w:start w:val="1"/>
+      <w:numFmt w:val="lowerLetter"/>
+      <w:lvlText w:val="%8."/>
+      <w:lvlJc w:val="left"/>
+      <w:pPr>
+        <w:ind w:left="5760" w:hanging="360"/>
+      </w:pPr>
+    </w:lvl>
+    <w:lvl w:ilvl="8" w:tplc="240A001B" w:tentative="1">
+      <w:start w:val="1"/>
+      <w:numFmt w:val="lowerRoman"/>
+      <w:lvlText w:val="%9."/>
+      <w:lvlJc w:val="right"/>
+      <w:pPr>
+        <w:ind w:left="6480" w:hanging="180"/>
+      </w:pPr>
+    </w:lvl>
+  </w:abstractNum>
+  <w:abstractNum w:abstractNumId="7" w15:restartNumberingAfterBreak="0">
+    <w:nsid w:val="7B507377"/>
+    <w:multiLevelType w:val="hybridMultilevel"/>
+    <w:tmpl w:val="F746FB72"/>
+    <w:lvl w:ilvl="0" w:tplc="240A0001">
+      <w:start w:val="1"/>
+      <w:numFmt w:val="bullet"/>
+      <w:lvlText w:val=""/>
+      <w:lvlJc w:val="left"/>
+      <w:pPr>
+        <w:ind w:left="1425" w:hanging="360"/>
+      </w:pPr>
+      <w:rPr>
+        <w:rFonts w:ascii="Symbol" w:hAnsi="Symbol" w:hint="default"/>
+      </w:rPr>
+    </w:lvl>
+    <w:lvl w:ilvl="1" w:tplc="240A0003" w:tentative="1">
+      <w:start w:val="1"/>
+      <w:numFmt w:val="bullet"/>
+      <w:lvlText w:val="o"/>
+      <w:lvlJc w:val="left"/>
+      <w:pPr>
+        <w:ind w:left="2145" w:hanging="360"/>
+      </w:pPr>
+      <w:rPr>
+        <w:rFonts w:ascii="Courier New" w:hAnsi="Courier New" w:cs="Courier New" w:hint="default"/>
+      </w:rPr>
+    </w:lvl>
+    <w:lvl w:ilvl="2" w:tplc="240A0005" w:tentative="1">
+      <w:start w:val="1"/>
+      <w:numFmt w:val="bullet"/>
+      <w:lvlText w:val=""/>
+      <w:lvlJc w:val="left"/>
+      <w:pPr>
+        <w:ind w:left="2865" w:hanging="360"/>
+      </w:pPr>
+      <w:rPr>
+        <w:rFonts w:ascii="Wingdings" w:hAnsi="Wingdings" w:hint="default"/>
+      </w:rPr>
+    </w:lvl>
+    <w:lvl w:ilvl="3" w:tplc="240A0001" w:tentative="1">
+      <w:start w:val="1"/>
+      <w:numFmt w:val="bullet"/>
+      <w:lvlText w:val=""/>
+      <w:lvlJc w:val="left"/>
+      <w:pPr>
+        <w:ind w:left="3585" w:hanging="360"/>
+      </w:pPr>
+      <w:rPr>
+        <w:rFonts w:ascii="Symbol" w:hAnsi="Symbol" w:hint="default"/>
+      </w:rPr>
+    </w:lvl>
+    <w:lvl w:ilvl="4" w:tplc="240A0003" w:tentative="1">
+      <w:start w:val="1"/>
+      <w:numFmt w:val="bullet"/>
+      <w:lvlText w:val="o"/>
+      <w:lvlJc w:val="left"/>
+      <w:pPr>
+        <w:ind w:left="4305" w:hanging="360"/>
+      </w:pPr>
+      <w:rPr>
+        <w:rFonts w:ascii="Courier New" w:hAnsi="Courier New" w:cs="Courier New" w:hint="default"/>
+      </w:rPr>
+    </w:lvl>
+    <w:lvl w:ilvl="5" w:tplc="240A0005" w:tentative="1">
+      <w:start w:val="1"/>
+      <w:numFmt w:val="bullet"/>
+      <w:lvlText w:val=""/>
+      <w:lvlJc w:val="left"/>
+      <w:pPr>
+        <w:ind w:left="5025" w:hanging="360"/>
+      </w:pPr>
+      <w:rPr>
+        <w:rFonts w:ascii="Wingdings" w:hAnsi="Wingdings" w:hint="default"/>
+      </w:rPr>
+    </w:lvl>
+    <w:lvl w:ilvl="6" w:tplc="240A0001" w:tentative="1">
+      <w:start w:val="1"/>
+      <w:numFmt w:val="bullet"/>
+      <w:lvlText w:val=""/>
+      <w:lvlJc w:val="left"/>
+      <w:pPr>
+        <w:ind w:left="5745" w:hanging="360"/>
+      </w:pPr>
+      <w:rPr>
+        <w:rFonts w:ascii="Symbol" w:hAnsi="Symbol" w:hint="default"/>
+      </w:rPr>
+    </w:lvl>
+    <w:lvl w:ilvl="7" w:tplc="240A0003" w:tentative="1">
+      <w:start w:val="1"/>
+      <w:numFmt w:val="bullet"/>
+      <w:lvlText w:val="o"/>
+      <w:lvlJc w:val="left"/>
+      <w:pPr>
+        <w:ind w:left="6465" w:hanging="360"/>
+      </w:pPr>
+      <w:rPr>
+        <w:rFonts w:ascii="Courier New" w:hAnsi="Courier New" w:cs="Courier New" w:hint="default"/>
+      </w:rPr>
+    </w:lvl>
+    <w:lvl w:ilvl="8" w:tplc="240A0005" w:tentative="1">
+      <w:start w:val="1"/>
+      <w:numFmt w:val="bullet"/>
+      <w:lvlText w:val=""/>
+      <w:lvlJc w:val="left"/>
+      <w:pPr>
+        <w:ind w:left="7185" w:hanging="360"/>
+      </w:pPr>
+      <w:rPr>
+        <w:rFonts w:ascii="Wingdings" w:hAnsi="Wingdings" w:hint="default"/>
+      </w:rPr>
+    </w:lvl>
+  </w:abstractNum>
+  <w:num w:numId="1">
     <w:abstractNumId w:val="0"/>
   </w:num>
-  <w:num w:numId="2" w16cid:durableId="1502967368">
+  <w:num w:numId="2">
+    <w:abstractNumId w:val="4"/>
+  </w:num>
+  <w:num w:numId="3">
+    <w:abstractNumId w:val="7"/>
+  </w:num>
+  <w:num w:numId="4">
+    <w:abstractNumId w:val="2"/>
+  </w:num>
+  <w:num w:numId="5">
+    <w:abstractNumId w:val="3"/>
+  </w:num>
+  <w:num w:numId="6">
+    <w:abstractNumId w:val="6"/>
+  </w:num>
+  <w:num w:numId="7">
     <w:abstractNumId w:val="1"/>
+  </w:num>
+  <w:num w:numId="8">
+    <w:abstractNumId w:val="5"/>
   </w:num>
 </w:numbering>
 </file>
 
 <file path=word/styles.xml><?xml version="1.0" encoding="utf-8"?>
-<w:styles xmlns:mc="http://schemas.openxmlformats.org/markup-compatibility/2006" xmlns:r="http://schemas.openxmlformats.org/officeDocument/2006/relationships" xmlns:w="http://schemas.openxmlformats.org/wordprocessingml/2006/main" xmlns:w14="http://schemas.microsoft.com/office/word/2010/wordml" xmlns:w15="http://schemas.microsoft.com/office/word/2012/wordml" xmlns:w16cex="http://schemas.microsoft.com/office/word/2018/wordml/cex" xmlns:w16cid="http://schemas.microsoft.com/office/word/2016/wordml/cid" xmlns:w16="http://schemas.microsoft.com/office/word/2018/wordml" xmlns:w16du="http://schemas.microsoft.com/office/word/2023/wordml/word16du" xmlns:w16sdtdh="http://schemas.microsoft.com/office/word/2020/wordml/sdtdatahash" xmlns:w16se="http://schemas.microsoft.com/office/word/2015/wordml/symex" mc:Ignorable="w14 w15 w16se w16cid w16 w16cex w16sdtdh w16du">
+<w:styles xmlns:mc="http://schemas.openxmlformats.org/markup-compatibility/2006" xmlns:r="http://schemas.openxmlformats.org/officeDocument/2006/relationships" xmlns:w="http://schemas.openxmlformats.org/wordprocessingml/2006/main" xmlns:w14="http://schemas.microsoft.com/office/word/2010/wordml" xmlns:w15="http://schemas.microsoft.com/office/word/2012/wordml" xmlns:w16cex="http://schemas.microsoft.com/office/word/2018/wordml/cex" xmlns:w16cid="http://schemas.microsoft.com/office/word/2016/wordml/cid" xmlns:w16="http://schemas.microsoft.com/office/word/2018/wordml" xmlns:w16sdtdh="http://schemas.microsoft.com/office/word/2020/wordml/sdtdatahash" xmlns:w16se="http://schemas.microsoft.com/office/word/2015/wordml/symex" mc:Ignorable="w14 w15 w16se w16cid w16 w16cex w16sdtdh">
   <w:docDefaults>
     <w:rPrDefault>
       <w:rPr>
@@ -1054,6 +2359,7 @@
   <w:style w:type="character" w:default="1" w:styleId="Fuentedeprrafopredeter">
     <w:name w:val="Default Paragraph Font"/>
     <w:uiPriority w:val="1"/>
+    <w:semiHidden/>
     <w:unhideWhenUsed/>
   </w:style>
   <w:style w:type="table" w:default="1" w:styleId="Tablanormal">

</xml_diff>

<commit_message>
se agrega el analisis y el planteamiento inicial del problema de la solucion
</commit_message>
<xml_diff>
--- a/Documentacion/Desafio_I.docx
+++ b/Documentacion/Desafio_I.docx
@@ -20,6 +20,228 @@
     </w:p>
     <w:p>
       <w:r>
+        <w:rPr>
+          <w:b/>
+          <w:bCs/>
+        </w:rPr>
+        <w:t>Planteamiento del problema:</w:t>
+      </w:r>
+    </w:p>
+    <w:p>
+      <w:r>
+        <w:t>La empresa informa2</w:t>
+      </w:r>
+      <w:r>
+        <w:t xml:space="preserve"> solicita </w:t>
+      </w:r>
+      <w:r>
+        <w:t xml:space="preserve">la implementación de un sistema que permita identificación y clasificación de señales analógicas generadas a través de generador de función que permite generar tres tipos de señales principales, senoidal triangular y cuadrada. Además, debe incluir posibilidad de calcular la frecuencia en Hertz, la amplitud de la señal de entrada. Lo anterior mediante la herramienta </w:t>
+      </w:r>
+      <w:proofErr w:type="spellStart"/>
+      <w:r>
+        <w:t>Tinkercad</w:t>
+      </w:r>
+      <w:proofErr w:type="spellEnd"/>
+      <w:r>
+        <w:t xml:space="preserve"> en el cual se crea una simulación de un circuito electrónico el cual </w:t>
+      </w:r>
+      <w:r>
+        <w:t>está</w:t>
+      </w:r>
+      <w:r>
+        <w:t xml:space="preserve"> compuesto por los siguientes elementos:</w:t>
+      </w:r>
+    </w:p>
+    <w:p>
+      <w:r>
+        <w:t>1.</w:t>
+      </w:r>
+      <w:r>
+        <w:t xml:space="preserve"> </w:t>
+      </w:r>
+      <w:r>
+        <w:t>Arduino UNO: es una placa de prototipado de circuitos electrónicos, la cual hace el procesamiento de las entradas de lectura y salida de los componentes.</w:t>
+      </w:r>
+    </w:p>
+    <w:p>
+      <w:r>
+        <w:t xml:space="preserve">2. Generador de funciones: es el dispositivo que genera la entrada de la señal analógica hacia el Arduino que posteriormente será analizada </w:t>
+      </w:r>
+      <w:proofErr w:type="gramStart"/>
+      <w:r>
+        <w:t>de acuerdo a</w:t>
+      </w:r>
+      <w:proofErr w:type="gramEnd"/>
+      <w:r>
+        <w:t xml:space="preserve"> los requerimientos.</w:t>
+      </w:r>
+    </w:p>
+    <w:p>
+      <w:r>
+        <w:t xml:space="preserve">3. Pulsadores: componente electrónico que actúa como interruptor cuya función es permitir o interrumpir el flujo de corriente en un instante de tiempo. Se hace uso de dos pulsadores los cuales le van a permitir al usuario interactuar con el sistema de la siguiente forma: </w:t>
+      </w:r>
+    </w:p>
+    <w:p>
+      <w:r>
+        <w:t>el pulsador 1 tiene la función de indicar al sistema el inicio de la captura de la señal</w:t>
+      </w:r>
+    </w:p>
+    <w:p>
+      <w:r>
+        <w:t>el pulsador 2 tiene la función de indicar al sistema el fin de la captura de la señal</w:t>
+      </w:r>
+    </w:p>
+    <w:p>
+      <w:pPr>
+        <w:rPr>
+          <w:rFonts w:ascii="Calibri" w:hAnsi="Calibri" w:cs="Calibri"/>
+        </w:rPr>
+      </w:pPr>
+      <w:r>
+        <w:t>nota: los pulsadores incluyen una resistencia de 10 k</w:t>
+      </w:r>
+      <w:r>
+        <w:rPr>
+          <w:rFonts w:ascii="Calibri" w:hAnsi="Calibri" w:cs="Calibri"/>
+        </w:rPr>
+        <w:t>Ω que tienen la función de controlar el flujo de la corriente</w:t>
+      </w:r>
+      <w:r>
+        <w:rPr>
+          <w:rFonts w:ascii="Calibri" w:hAnsi="Calibri" w:cs="Calibri"/>
+        </w:rPr>
+        <w:t>.</w:t>
+      </w:r>
+    </w:p>
+    <w:p>
+      <w:pPr>
+        <w:rPr>
+          <w:rFonts w:ascii="Calibri" w:hAnsi="Calibri" w:cs="Calibri"/>
+        </w:rPr>
+      </w:pPr>
+      <w:r>
+        <w:rPr>
+          <w:rFonts w:ascii="Calibri" w:hAnsi="Calibri" w:cs="Calibri"/>
+        </w:rPr>
+        <w:t>4. Placa de prueba: elemento que permite y facilita la conexión entre los diferentes componentes del circuito.</w:t>
+      </w:r>
+    </w:p>
+    <w:p>
+      <w:pPr>
+        <w:rPr>
+          <w:rFonts w:ascii="Calibri" w:hAnsi="Calibri" w:cs="Calibri"/>
+        </w:rPr>
+      </w:pPr>
+      <w:r>
+        <w:rPr>
+          <w:rFonts w:ascii="Calibri" w:hAnsi="Calibri" w:cs="Calibri"/>
+        </w:rPr>
+        <w:t>5. Pantalla LCD 16x2: elemento a través del cual se mostrará al usuario los datos de salida requeridos.</w:t>
+      </w:r>
+    </w:p>
+    <w:p>
+      <w:pPr>
+        <w:rPr>
+          <w:rFonts w:ascii="Calibri" w:hAnsi="Calibri" w:cs="Calibri"/>
+        </w:rPr>
+      </w:pPr>
+      <w:r>
+        <w:rPr>
+          <w:rFonts w:ascii="Calibri" w:hAnsi="Calibri" w:cs="Calibri"/>
+        </w:rPr>
+        <w:t xml:space="preserve">Por otro </w:t>
+      </w:r>
+      <w:r>
+        <w:rPr>
+          <w:rFonts w:ascii="Calibri" w:hAnsi="Calibri" w:cs="Calibri"/>
+        </w:rPr>
+        <w:t>lado,</w:t>
+      </w:r>
+      <w:r>
+        <w:rPr>
+          <w:rFonts w:ascii="Calibri" w:hAnsi="Calibri" w:cs="Calibri"/>
+        </w:rPr>
+        <w:t xml:space="preserve"> en el componente del software se requiere el diseño e implementación de un algoritmo que permita </w:t>
+      </w:r>
+      <w:r>
+        <w:rPr>
+          <w:rFonts w:ascii="Calibri" w:hAnsi="Calibri" w:cs="Calibri"/>
+        </w:rPr>
+        <w:t>identificar</w:t>
+      </w:r>
+      <w:r>
+        <w:rPr>
+          <w:rFonts w:ascii="Calibri" w:hAnsi="Calibri" w:cs="Calibri"/>
+        </w:rPr>
+        <w:t xml:space="preserve"> los tipos de señales</w:t>
+      </w:r>
+      <w:r>
+        <w:rPr>
+          <w:rFonts w:ascii="Calibri" w:hAnsi="Calibri" w:cs="Calibri"/>
+        </w:rPr>
+        <w:t>, la frecuencia y la amplitud de señal y que permita la visualización de los resultados (tipo de señal, frecuencia en Hertz y amplitud en voltios)</w:t>
+      </w:r>
+      <w:r>
+        <w:rPr>
+          <w:rFonts w:ascii="Calibri" w:hAnsi="Calibri" w:cs="Calibri"/>
+        </w:rPr>
+        <w:t>.</w:t>
+      </w:r>
+    </w:p>
+    <w:p>
+      <w:pPr>
+        <w:rPr>
+          <w:rFonts w:ascii="Calibri" w:hAnsi="Calibri" w:cs="Calibri"/>
+          <w:b/>
+          <w:bCs/>
+        </w:rPr>
+      </w:pPr>
+    </w:p>
+    <w:p>
+      <w:pPr>
+        <w:rPr>
+          <w:rFonts w:ascii="Calibri" w:hAnsi="Calibri" w:cs="Calibri"/>
+          <w:b/>
+          <w:bCs/>
+        </w:rPr>
+      </w:pPr>
+    </w:p>
+    <w:p>
+      <w:pPr>
+        <w:rPr>
+          <w:rFonts w:ascii="Calibri" w:hAnsi="Calibri" w:cs="Calibri"/>
+          <w:b/>
+          <w:bCs/>
+        </w:rPr>
+      </w:pPr>
+    </w:p>
+    <w:p>
+      <w:pPr>
+        <w:rPr>
+          <w:rFonts w:ascii="Calibri" w:hAnsi="Calibri" w:cs="Calibri"/>
+          <w:b/>
+          <w:bCs/>
+        </w:rPr>
+      </w:pPr>
+      <w:r>
+        <w:rPr>
+          <w:rFonts w:ascii="Calibri" w:hAnsi="Calibri" w:cs="Calibri"/>
+          <w:b/>
+          <w:bCs/>
+        </w:rPr>
+        <w:t>Planteamiento de la solución</w:t>
+      </w:r>
+      <w:r>
+        <w:rPr>
+          <w:rFonts w:ascii="Calibri" w:hAnsi="Calibri" w:cs="Calibri"/>
+          <w:b/>
+          <w:bCs/>
+        </w:rPr>
+        <w:t>:</w:t>
+      </w:r>
+    </w:p>
+    <w:p>
+      <w:r>
         <w:t>Para clasificar el tipo de señal analógica en los tres tipos mencionados</w:t>
       </w:r>
       <w:r>
@@ -54,9 +276,19 @@
     </w:p>
     <w:p>
       <w:pPr>
+        <w:ind w:left="360"/>
+        <w:rPr>
+          <w:b/>
+          <w:bCs/>
+        </w:rPr>
+      </w:pPr>
+    </w:p>
+    <w:p>
+      <w:pPr>
+        <w:pStyle w:val="Prrafodelista"/>
         <w:numPr>
           <w:ilvl w:val="0"/>
-          <w:numId w:val="1"/>
+          <w:numId w:val="9"/>
         </w:numPr>
       </w:pPr>
       <w:r>
@@ -64,39 +296,339 @@
           <w:b/>
           <w:bCs/>
         </w:rPr>
+        <w:lastRenderedPageBreak/>
         <w:t>Señal senoidal</w:t>
       </w:r>
       <w:r>
-        <w:t>: Tiene un patrón suave y continuo con crestas y valles uniformes.</w:t>
-      </w:r>
-    </w:p>
-    <w:p>
-      <w:pPr>
+        <w:t xml:space="preserve">: </w:t>
+      </w:r>
+      <w:r>
+        <w:t>En una señal senoidal, los ascensos y descensos no son perfectamente lineales, y las diferencias consecutivas de los valores de la señal (derivadas aproximadas) suelen ser menores y más suaves. Podemos calcular la variación media y usar un umbral bajo para</w:t>
+      </w:r>
+      <w:r>
+        <w:t xml:space="preserve"> </w:t>
+      </w:r>
+      <w:r>
+        <w:t>identificar la senoidal.</w:t>
+      </w:r>
+    </w:p>
+    <w:p>
+      <w:pPr>
+        <w:ind w:left="720"/>
+      </w:pPr>
+      <w:r>
+        <w:rPr>
+          <w:noProof/>
+        </w:rPr>
+        <w:drawing>
+          <wp:inline distT="0" distB="0" distL="0" distR="0" wp14:anchorId="148303E3" wp14:editId="638EBECB">
+            <wp:extent cx="5433060" cy="4029710"/>
+            <wp:effectExtent l="0" t="0" r="0" b="0"/>
+            <wp:docPr id="9" name="Imagen 9"/>
+            <wp:cNvGraphicFramePr>
+              <a:graphicFrameLocks xmlns:a="http://schemas.openxmlformats.org/drawingml/2006/main" noChangeAspect="1"/>
+            </wp:cNvGraphicFramePr>
+            <a:graphic xmlns:a="http://schemas.openxmlformats.org/drawingml/2006/main">
+              <a:graphicData uri="http://schemas.openxmlformats.org/drawingml/2006/picture">
+                <pic:pic xmlns:pic="http://schemas.openxmlformats.org/drawingml/2006/picture">
+                  <pic:nvPicPr>
+                    <pic:cNvPr id="0" name="Picture 7"/>
+                    <pic:cNvPicPr>
+                      <a:picLocks noChangeAspect="1" noChangeArrowheads="1"/>
+                    </pic:cNvPicPr>
+                  </pic:nvPicPr>
+                  <pic:blipFill>
+                    <a:blip r:embed="rId5">
+                      <a:extLst>
+                        <a:ext uri="{28A0092B-C50C-407E-A947-70E740481C1C}">
+                          <a14:useLocalDpi xmlns:a14="http://schemas.microsoft.com/office/drawing/2010/main" val="0"/>
+                        </a:ext>
+                      </a:extLst>
+                    </a:blip>
+                    <a:srcRect/>
+                    <a:stretch>
+                      <a:fillRect/>
+                    </a:stretch>
+                  </pic:blipFill>
+                  <pic:spPr bwMode="auto">
+                    <a:xfrm>
+                      <a:off x="0" y="0"/>
+                      <a:ext cx="5433060" cy="4029710"/>
+                    </a:xfrm>
+                    <a:prstGeom prst="rect">
+                      <a:avLst/>
+                    </a:prstGeom>
+                    <a:noFill/>
+                    <a:ln>
+                      <a:noFill/>
+                    </a:ln>
+                  </pic:spPr>
+                </pic:pic>
+              </a:graphicData>
+            </a:graphic>
+          </wp:inline>
+        </w:drawing>
+      </w:r>
+    </w:p>
+    <w:p>
+      <w:pPr>
+        <w:pStyle w:val="Prrafodelista"/>
         <w:numPr>
           <w:ilvl w:val="0"/>
-          <w:numId w:val="1"/>
+          <w:numId w:val="9"/>
         </w:numPr>
       </w:pPr>
       <w:r>
         <w:rPr>
           <w:b/>
           <w:bCs/>
+          <w:noProof/>
+        </w:rPr>
+        <w:drawing>
+          <wp:anchor distT="0" distB="0" distL="114300" distR="114300" simplePos="0" relativeHeight="251662848" behindDoc="0" locked="0" layoutInCell="1" allowOverlap="1" wp14:anchorId="7BFCAA16" wp14:editId="46471993">
+            <wp:simplePos x="0" y="0"/>
+            <wp:positionH relativeFrom="column">
+              <wp:posOffset>264795</wp:posOffset>
+            </wp:positionH>
+            <wp:positionV relativeFrom="paragraph">
+              <wp:posOffset>596900</wp:posOffset>
+            </wp:positionV>
+            <wp:extent cx="5188585" cy="3609340"/>
+            <wp:effectExtent l="0" t="0" r="0" b="0"/>
+            <wp:wrapNone/>
+            <wp:docPr id="6" name="Imagen 6"/>
+            <wp:cNvGraphicFramePr>
+              <a:graphicFrameLocks xmlns:a="http://schemas.openxmlformats.org/drawingml/2006/main" noChangeAspect="1"/>
+            </wp:cNvGraphicFramePr>
+            <a:graphic xmlns:a="http://schemas.openxmlformats.org/drawingml/2006/main">
+              <a:graphicData uri="http://schemas.openxmlformats.org/drawingml/2006/picture">
+                <pic:pic xmlns:pic="http://schemas.openxmlformats.org/drawingml/2006/picture">
+                  <pic:nvPicPr>
+                    <pic:cNvPr id="0" name="Picture 4"/>
+                    <pic:cNvPicPr>
+                      <a:picLocks noChangeAspect="1" noChangeArrowheads="1"/>
+                    </pic:cNvPicPr>
+                  </pic:nvPicPr>
+                  <pic:blipFill>
+                    <a:blip r:embed="rId6">
+                      <a:extLst>
+                        <a:ext uri="{28A0092B-C50C-407E-A947-70E740481C1C}">
+                          <a14:useLocalDpi xmlns:a14="http://schemas.microsoft.com/office/drawing/2010/main" val="0"/>
+                        </a:ext>
+                      </a:extLst>
+                    </a:blip>
+                    <a:srcRect/>
+                    <a:stretch>
+                      <a:fillRect/>
+                    </a:stretch>
+                  </pic:blipFill>
+                  <pic:spPr bwMode="auto">
+                    <a:xfrm>
+                      <a:off x="0" y="0"/>
+                      <a:ext cx="5188585" cy="3609340"/>
+                    </a:xfrm>
+                    <a:prstGeom prst="rect">
+                      <a:avLst/>
+                    </a:prstGeom>
+                    <a:noFill/>
+                    <a:ln>
+                      <a:noFill/>
+                    </a:ln>
+                  </pic:spPr>
+                </pic:pic>
+              </a:graphicData>
+            </a:graphic>
+            <wp14:sizeRelH relativeFrom="margin">
+              <wp14:pctWidth>0</wp14:pctWidth>
+            </wp14:sizeRelH>
+            <wp14:sizeRelV relativeFrom="margin">
+              <wp14:pctHeight>0</wp14:pctHeight>
+            </wp14:sizeRelV>
+          </wp:anchor>
+        </w:drawing>
+      </w:r>
+      <w:r>
+        <w:rPr>
+          <w:b/>
+          <w:bCs/>
         </w:rPr>
         <w:t>Señal triangular</w:t>
       </w:r>
       <w:r>
-        <w:t>: Se caracteriza por tener rampas lineales ascendentes y descendentes.</w:t>
-      </w:r>
-    </w:p>
-    <w:p>
-      <w:pPr>
+        <w:t>:</w:t>
+      </w:r>
+      <w:r>
+        <w:rPr>
+          <w:rFonts w:ascii="Roboto" w:hAnsi="Roboto"/>
+          <w:color w:val="202124"/>
+          <w:sz w:val="20"/>
+          <w:szCs w:val="20"/>
+          <w:shd w:val="clear" w:color="auto" w:fill="FFFFFF"/>
+        </w:rPr>
+        <w:t xml:space="preserve"> </w:t>
+      </w:r>
+      <w:r>
+        <w:rPr>
+          <w:rFonts w:ascii="Roboto" w:hAnsi="Roboto"/>
+          <w:color w:val="202124"/>
+          <w:sz w:val="20"/>
+          <w:szCs w:val="20"/>
+          <w:shd w:val="clear" w:color="auto" w:fill="FFFFFF"/>
+        </w:rPr>
+        <w:t>En la señal triangular, los ascensos y descensos son lineales, por lo que las diferencias consecutivas entre puntos son casi constantes. Si detectamos cambios abruptos que no correspondan a un salto cuadrado, la señal será triangular.</w:t>
+      </w:r>
+      <w:r>
+        <w:rPr>
+          <w:b/>
+          <w:bCs/>
+          <w:noProof/>
+        </w:rPr>
+        <w:t xml:space="preserve"> </w:t>
+      </w:r>
+    </w:p>
+    <w:p>
+      <w:pPr>
+        <w:ind w:left="360"/>
+        <w:rPr>
+          <w:b/>
+          <w:bCs/>
+        </w:rPr>
+      </w:pPr>
+    </w:p>
+    <w:p>
+      <w:pPr>
+        <w:ind w:left="360"/>
+        <w:rPr>
+          <w:b/>
+          <w:bCs/>
+        </w:rPr>
+      </w:pPr>
+    </w:p>
+    <w:p>
+      <w:pPr>
+        <w:ind w:left="360"/>
+        <w:rPr>
+          <w:b/>
+          <w:bCs/>
+        </w:rPr>
+      </w:pPr>
+    </w:p>
+    <w:p>
+      <w:pPr>
+        <w:ind w:left="360"/>
+        <w:rPr>
+          <w:b/>
+          <w:bCs/>
+        </w:rPr>
+      </w:pPr>
+    </w:p>
+    <w:p>
+      <w:pPr>
+        <w:ind w:left="360"/>
+        <w:rPr>
+          <w:b/>
+          <w:bCs/>
+        </w:rPr>
+      </w:pPr>
+    </w:p>
+    <w:p>
+      <w:pPr>
+        <w:ind w:left="360"/>
+        <w:rPr>
+          <w:b/>
+          <w:bCs/>
+        </w:rPr>
+      </w:pPr>
+    </w:p>
+    <w:p>
+      <w:pPr>
+        <w:ind w:left="360"/>
+        <w:rPr>
+          <w:b/>
+          <w:bCs/>
+        </w:rPr>
+      </w:pPr>
+    </w:p>
+    <w:p>
+      <w:pPr>
+        <w:rPr>
+          <w:b/>
+          <w:bCs/>
+        </w:rPr>
+      </w:pPr>
+    </w:p>
+    <w:p>
+      <w:pPr>
+        <w:pStyle w:val="Prrafodelista"/>
         <w:numPr>
           <w:ilvl w:val="0"/>
-          <w:numId w:val="1"/>
+          <w:numId w:val="9"/>
         </w:numPr>
       </w:pPr>
       <w:r>
         <w:rPr>
+          <w:noProof/>
+        </w:rPr>
+        <w:lastRenderedPageBreak/>
+        <w:drawing>
+          <wp:anchor distT="0" distB="0" distL="114300" distR="114300" simplePos="0" relativeHeight="251678208" behindDoc="0" locked="0" layoutInCell="1" allowOverlap="1" wp14:anchorId="7B0823CF" wp14:editId="233F1C54">
+            <wp:simplePos x="0" y="0"/>
+            <wp:positionH relativeFrom="column">
+              <wp:posOffset>95250</wp:posOffset>
+            </wp:positionH>
+            <wp:positionV relativeFrom="paragraph">
+              <wp:posOffset>456388</wp:posOffset>
+            </wp:positionV>
+            <wp:extent cx="5943600" cy="4048760"/>
+            <wp:effectExtent l="0" t="0" r="0" b="0"/>
+            <wp:wrapNone/>
+            <wp:docPr id="11" name="Imagen 11"/>
+            <wp:cNvGraphicFramePr>
+              <a:graphicFrameLocks xmlns:a="http://schemas.openxmlformats.org/drawingml/2006/main" noChangeAspect="1"/>
+            </wp:cNvGraphicFramePr>
+            <a:graphic xmlns:a="http://schemas.openxmlformats.org/drawingml/2006/main">
+              <a:graphicData uri="http://schemas.openxmlformats.org/drawingml/2006/picture">
+                <pic:pic xmlns:pic="http://schemas.openxmlformats.org/drawingml/2006/picture">
+                  <pic:nvPicPr>
+                    <pic:cNvPr id="0" name="Picture 9"/>
+                    <pic:cNvPicPr>
+                      <a:picLocks noChangeAspect="1" noChangeArrowheads="1"/>
+                    </pic:cNvPicPr>
+                  </pic:nvPicPr>
+                  <pic:blipFill>
+                    <a:blip r:embed="rId7">
+                      <a:extLst>
+                        <a:ext uri="{28A0092B-C50C-407E-A947-70E740481C1C}">
+                          <a14:useLocalDpi xmlns:a14="http://schemas.microsoft.com/office/drawing/2010/main" val="0"/>
+                        </a:ext>
+                      </a:extLst>
+                    </a:blip>
+                    <a:srcRect/>
+                    <a:stretch>
+                      <a:fillRect/>
+                    </a:stretch>
+                  </pic:blipFill>
+                  <pic:spPr bwMode="auto">
+                    <a:xfrm>
+                      <a:off x="0" y="0"/>
+                      <a:ext cx="5943600" cy="4048760"/>
+                    </a:xfrm>
+                    <a:prstGeom prst="rect">
+                      <a:avLst/>
+                    </a:prstGeom>
+                    <a:noFill/>
+                    <a:ln>
+                      <a:noFill/>
+                    </a:ln>
+                  </pic:spPr>
+                </pic:pic>
+              </a:graphicData>
+            </a:graphic>
+          </wp:anchor>
+        </w:drawing>
+      </w:r>
+      <w:r>
+        <w:rPr>
           <w:b/>
           <w:bCs/>
         </w:rPr>
@@ -105,19 +637,170 @@
       <w:r>
         <w:t>: Tiene transiciones abruptas entre valores altos y bajos (una forma de onda con saltos rectangulares).</w:t>
       </w:r>
-    </w:p>
-    <w:p>
-      <w:pPr>
-        <w:rPr>
-          <w:b/>
-          <w:bCs/>
-        </w:rPr>
-      </w:pPr>
-      <w:r>
-        <w:rPr>
-          <w:b/>
-          <w:bCs/>
-        </w:rPr>
+      <w:r>
+        <w:rPr>
+          <w:noProof/>
+        </w:rPr>
+        <w:t xml:space="preserve"> </w:t>
+      </w:r>
+    </w:p>
+    <w:p>
+      <w:pPr>
+        <w:ind w:left="360"/>
+      </w:pPr>
+    </w:p>
+    <w:p>
+      <w:pPr>
+        <w:ind w:left="360"/>
+      </w:pPr>
+    </w:p>
+    <w:p>
+      <w:pPr>
+        <w:ind w:left="360"/>
+      </w:pPr>
+    </w:p>
+    <w:p>
+      <w:pPr>
+        <w:ind w:left="360"/>
+      </w:pPr>
+    </w:p>
+    <w:p>
+      <w:pPr>
+        <w:ind w:left="360"/>
+      </w:pPr>
+    </w:p>
+    <w:p>
+      <w:pPr>
+        <w:ind w:left="360"/>
+      </w:pPr>
+    </w:p>
+    <w:p>
+      <w:pPr>
+        <w:ind w:left="360"/>
+      </w:pPr>
+    </w:p>
+    <w:p>
+      <w:pPr>
+        <w:ind w:left="360"/>
+      </w:pPr>
+    </w:p>
+    <w:p>
+      <w:pPr>
+        <w:ind w:left="360"/>
+      </w:pPr>
+    </w:p>
+    <w:p>
+      <w:pPr>
+        <w:ind w:left="360"/>
+      </w:pPr>
+    </w:p>
+    <w:p>
+      <w:pPr>
+        <w:ind w:left="360"/>
+      </w:pPr>
+    </w:p>
+    <w:p>
+      <w:pPr>
+        <w:ind w:left="360"/>
+      </w:pPr>
+    </w:p>
+    <w:p>
+      <w:pPr>
+        <w:ind w:left="360"/>
+      </w:pPr>
+    </w:p>
+    <w:p>
+      <w:pPr>
+        <w:ind w:left="360"/>
+      </w:pPr>
+    </w:p>
+    <w:p>
+      <w:pPr>
+        <w:ind w:left="360"/>
+      </w:pPr>
+    </w:p>
+    <w:p>
+      <w:pPr>
+        <w:ind w:left="360"/>
+      </w:pPr>
+    </w:p>
+    <w:p>
+      <w:pPr>
+        <w:ind w:left="360"/>
+      </w:pPr>
+    </w:p>
+    <w:p>
+      <w:pPr>
+        <w:ind w:left="360"/>
+      </w:pPr>
+    </w:p>
+    <w:p>
+      <w:pPr>
+        <w:ind w:left="360"/>
+      </w:pPr>
+    </w:p>
+    <w:p>
+      <w:pPr>
+        <w:ind w:left="360"/>
+      </w:pPr>
+    </w:p>
+    <w:p>
+      <w:pPr>
+        <w:ind w:left="360"/>
+      </w:pPr>
+    </w:p>
+    <w:p>
+      <w:pPr>
+        <w:ind w:left="360"/>
+      </w:pPr>
+    </w:p>
+    <w:p>
+      <w:pPr>
+        <w:ind w:left="360"/>
+      </w:pPr>
+    </w:p>
+    <w:p>
+      <w:pPr>
+        <w:ind w:left="360"/>
+      </w:pPr>
+    </w:p>
+    <w:p>
+      <w:pPr>
+        <w:rPr>
+          <w:b/>
+          <w:bCs/>
+        </w:rPr>
+      </w:pPr>
+    </w:p>
+    <w:p>
+      <w:pPr>
+        <w:rPr>
+          <w:b/>
+          <w:bCs/>
+        </w:rPr>
+      </w:pPr>
+    </w:p>
+    <w:p>
+      <w:pPr>
+        <w:rPr>
+          <w:b/>
+          <w:bCs/>
+        </w:rPr>
+      </w:pPr>
+    </w:p>
+    <w:p>
+      <w:pPr>
+        <w:rPr>
+          <w:b/>
+          <w:bCs/>
+        </w:rPr>
+      </w:pPr>
+      <w:r>
+        <w:rPr>
+          <w:b/>
+          <w:bCs/>
+        </w:rPr>
+        <w:lastRenderedPageBreak/>
         <w:t>Algoritmo en C++:</w:t>
       </w:r>
     </w:p>
@@ -183,6 +866,7 @@
         </w:rPr>
         <w:t xml:space="preserve">Circuito en </w:t>
       </w:r>
+      <w:proofErr w:type="spellStart"/>
       <w:r>
         <w:rPr>
           <w:b/>
@@ -197,6 +881,7 @@
         </w:rPr>
         <w:t>inkercad</w:t>
       </w:r>
+      <w:proofErr w:type="spellEnd"/>
       <w:r>
         <w:rPr>
           <w:b/>
@@ -208,15 +893,18 @@
     <w:p>
       <w:pPr>
         <w:pStyle w:val="Prrafodelista"/>
-        <w:numPr>
-          <w:ilvl w:val="0"/>
-          <w:numId w:val="6"/>
-        </w:numPr>
-        <w:rPr>
-          <w:b/>
-          <w:bCs/>
-        </w:rPr>
-      </w:pPr>
+        <w:rPr>
+          <w:b/>
+          <w:bCs/>
+        </w:rPr>
+      </w:pPr>
+      <w:r>
+        <w:rPr>
+          <w:b/>
+          <w:bCs/>
+        </w:rPr>
+        <w:t xml:space="preserve">1. </w:t>
+      </w:r>
       <w:r>
         <w:rPr>
           <w:b/>
@@ -249,13 +937,7 @@
         <w:t>el</w:t>
       </w:r>
       <w:r>
-        <w:t xml:space="preserve"> sistema propuesto está basado en</w:t>
-      </w:r>
-      <w:r>
-        <w:t xml:space="preserve"> componentes </w:t>
-      </w:r>
-      <w:r>
-        <w:t>requeridos y opcionales</w:t>
+        <w:t xml:space="preserve"> sistema propuesto está basado en componentes requeridos y opcionales</w:t>
       </w:r>
       <w:r>
         <w:t>:</w:t>
@@ -369,32 +1051,16 @@
       </w:pPr>
       <w:r>
         <w:rPr>
-          <w:b/>
-          <w:bCs/>
-        </w:rPr>
-        <w:t xml:space="preserve">Resistencia: </w:t>
-      </w:r>
-      <w:r>
-        <w:t>limita el flujo de corriente a través de un circuito.</w:t>
-      </w:r>
-    </w:p>
-    <w:p>
-      <w:pPr>
-        <w:pStyle w:val="Prrafodelista"/>
-        <w:ind w:left="1440"/>
-      </w:pPr>
-      <w:r>
-        <w:rPr>
           <w:noProof/>
         </w:rPr>
         <w:drawing>
-          <wp:anchor distT="0" distB="0" distL="114300" distR="114300" simplePos="0" relativeHeight="251660288" behindDoc="0" locked="0" layoutInCell="1" allowOverlap="1" wp14:anchorId="31CA6BB7" wp14:editId="0FCDD9A1">
+          <wp:anchor distT="0" distB="0" distL="114300" distR="114300" simplePos="0" relativeHeight="251633152" behindDoc="0" locked="0" layoutInCell="1" allowOverlap="1" wp14:anchorId="31CA6BB7" wp14:editId="40A02A3D">
             <wp:simplePos x="0" y="0"/>
             <wp:positionH relativeFrom="column">
-              <wp:posOffset>47625</wp:posOffset>
+              <wp:posOffset>-26803</wp:posOffset>
             </wp:positionH>
             <wp:positionV relativeFrom="paragraph">
-              <wp:posOffset>146685</wp:posOffset>
+              <wp:posOffset>29476</wp:posOffset>
             </wp:positionV>
             <wp:extent cx="5943600" cy="3343275"/>
             <wp:effectExtent l="0" t="0" r="0" b="0"/>
@@ -413,7 +1079,7 @@
                     </pic:cNvPicPr>
                   </pic:nvPicPr>
                   <pic:blipFill>
-                    <a:blip r:embed="rId5" cstate="print">
+                    <a:blip r:embed="rId8" cstate="print">
                       <a:extLst>
                         <a:ext uri="{28A0092B-C50C-407E-A947-70E740481C1C}">
                           <a14:useLocalDpi xmlns:a14="http://schemas.microsoft.com/office/drawing/2010/main" val="0"/>
@@ -444,6 +1110,16 @@
           </wp:anchor>
         </w:drawing>
       </w:r>
+      <w:r>
+        <w:rPr>
+          <w:b/>
+          <w:bCs/>
+        </w:rPr>
+        <w:t xml:space="preserve">Resistencia: </w:t>
+      </w:r>
+      <w:r>
+        <w:t>limita el flujo de corriente a través de un circuito.</w:t>
+      </w:r>
     </w:p>
     <w:p>
       <w:pPr>
@@ -544,17 +1220,26 @@
     <w:p>
       <w:pPr>
         <w:pStyle w:val="Prrafodelista"/>
-        <w:numPr>
-          <w:ilvl w:val="0"/>
-          <w:numId w:val="6"/>
-        </w:numPr>
-      </w:pPr>
-      <w:r>
-        <w:rPr>
-          <w:b/>
-          <w:bCs/>
-        </w:rPr>
-        <w:lastRenderedPageBreak/>
+        <w:ind w:left="1440"/>
+      </w:pPr>
+    </w:p>
+    <w:p/>
+    <w:p>
+      <w:pPr>
+        <w:ind w:left="720"/>
+      </w:pPr>
+      <w:r>
+        <w:rPr>
+          <w:b/>
+          <w:bCs/>
+        </w:rPr>
+        <w:t xml:space="preserve">2. </w:t>
+      </w:r>
+      <w:r>
+        <w:rPr>
+          <w:b/>
+          <w:bCs/>
+        </w:rPr>
         <w:t>Interacción con el simulador (figura 2)</w:t>
       </w:r>
       <w:r>
@@ -653,6 +1338,48 @@
       <w:pPr>
         <w:pStyle w:val="Prrafodelista"/>
       </w:pPr>
+    </w:p>
+    <w:p>
+      <w:pPr>
+        <w:pStyle w:val="Prrafodelista"/>
+        <w:ind w:left="1440"/>
+        <w:jc w:val="center"/>
+      </w:pPr>
+    </w:p>
+    <w:p>
+      <w:pPr>
+        <w:pStyle w:val="Prrafodelista"/>
+        <w:ind w:left="1440"/>
+        <w:jc w:val="center"/>
+      </w:pPr>
+    </w:p>
+    <w:p>
+      <w:pPr>
+        <w:pStyle w:val="Prrafodelista"/>
+        <w:ind w:left="1440"/>
+        <w:jc w:val="center"/>
+      </w:pPr>
+    </w:p>
+    <w:p>
+      <w:pPr>
+        <w:pStyle w:val="Prrafodelista"/>
+        <w:ind w:left="1440"/>
+        <w:jc w:val="center"/>
+      </w:pPr>
+    </w:p>
+    <w:p>
+      <w:pPr>
+        <w:pStyle w:val="Prrafodelista"/>
+        <w:ind w:left="1440"/>
+        <w:jc w:val="center"/>
+      </w:pPr>
+    </w:p>
+    <w:p>
+      <w:pPr>
+        <w:pStyle w:val="Prrafodelista"/>
+        <w:ind w:left="1440"/>
+        <w:jc w:val="center"/>
+      </w:pPr>
       <w:r>
         <w:rPr>
           <w:b/>
@@ -660,13 +1387,13 @@
           <w:noProof/>
         </w:rPr>
         <w:drawing>
-          <wp:anchor distT="0" distB="0" distL="114300" distR="114300" simplePos="0" relativeHeight="251661312" behindDoc="0" locked="0" layoutInCell="1" allowOverlap="1" wp14:anchorId="193B5355" wp14:editId="4F4E87B6">
+          <wp:anchor distT="0" distB="0" distL="114300" distR="114300" simplePos="0" relativeHeight="251635200" behindDoc="0" locked="0" layoutInCell="1" allowOverlap="1" wp14:anchorId="193B5355" wp14:editId="5803B1FB">
             <wp:simplePos x="0" y="0"/>
             <wp:positionH relativeFrom="column">
-              <wp:posOffset>57150</wp:posOffset>
+              <wp:posOffset>-166134</wp:posOffset>
             </wp:positionH>
             <wp:positionV relativeFrom="paragraph">
-              <wp:posOffset>130175</wp:posOffset>
+              <wp:posOffset>-672790</wp:posOffset>
             </wp:positionV>
             <wp:extent cx="5943600" cy="3343275"/>
             <wp:effectExtent l="0" t="0" r="0" b="0"/>
@@ -685,7 +1412,7 @@
                     </pic:cNvPicPr>
                   </pic:nvPicPr>
                   <pic:blipFill>
-                    <a:blip r:embed="rId6" cstate="print">
+                    <a:blip r:embed="rId9" cstate="print">
                       <a:extLst>
                         <a:ext uri="{28A0092B-C50C-407E-A947-70E740481C1C}">
                           <a14:useLocalDpi xmlns:a14="http://schemas.microsoft.com/office/drawing/2010/main" val="0"/>
@@ -787,40 +1514,153 @@
         <w:jc w:val="center"/>
       </w:pPr>
     </w:p>
-    <w:p>
-      <w:pPr>
-        <w:pStyle w:val="Prrafodelista"/>
-        <w:ind w:left="1440"/>
-        <w:jc w:val="center"/>
-      </w:pPr>
-    </w:p>
-    <w:p>
-      <w:pPr>
-        <w:pStyle w:val="Prrafodelista"/>
-        <w:ind w:left="1440"/>
-        <w:jc w:val="center"/>
-      </w:pPr>
-    </w:p>
-    <w:p>
-      <w:pPr>
-        <w:pStyle w:val="Prrafodelista"/>
-        <w:ind w:left="1440"/>
-        <w:jc w:val="center"/>
-      </w:pPr>
-    </w:p>
-    <w:p>
-      <w:pPr>
-        <w:pStyle w:val="Prrafodelista"/>
-        <w:ind w:left="1440"/>
-        <w:jc w:val="center"/>
-      </w:pPr>
-    </w:p>
-    <w:p>
-      <w:pPr>
-        <w:pStyle w:val="Prrafodelista"/>
-        <w:ind w:left="1440"/>
-        <w:jc w:val="center"/>
-      </w:pPr>
+    <w:p/>
+    <w:p/>
+    <w:p/>
+    <w:p>
+      <w:r>
+        <w:rPr>
+          <w:b/>
+          <w:bCs/>
+        </w:rPr>
+        <w:t>3</w:t>
+      </w:r>
+      <w:r>
+        <w:t xml:space="preserve">. </w:t>
+      </w:r>
+      <w:r>
+        <w:rPr>
+          <w:b/>
+          <w:bCs/>
+        </w:rPr>
+        <w:t>código en panel de texto</w:t>
+      </w:r>
+      <w:r>
+        <w:rPr>
+          <w:b/>
+          <w:bCs/>
+        </w:rPr>
+        <w:t xml:space="preserve"> (figura 3): </w:t>
+      </w:r>
+      <w:r>
+        <w:t xml:space="preserve">el programa Arduino tiene limitado el uso de memoria y aunque este se compone con algunas variaciones de sintaxis tiene el esquema de programación basado en </w:t>
+      </w:r>
+      <w:proofErr w:type="spellStart"/>
+      <w:r>
+        <w:t>c++</w:t>
+      </w:r>
+      <w:proofErr w:type="spellEnd"/>
+      <w:r>
+        <w:t>. Con la diferencia</w:t>
+      </w:r>
+      <w:r>
+        <w:t xml:space="preserve"> de que</w:t>
+      </w:r>
+      <w:r>
+        <w:t xml:space="preserve"> este </w:t>
+      </w:r>
+      <w:r>
+        <w:t>código</w:t>
+      </w:r>
+      <w:r>
+        <w:t xml:space="preserve"> de texto</w:t>
+      </w:r>
+      <w:r>
+        <w:t xml:space="preserve"> en Arduino</w:t>
+      </w:r>
+      <w:r>
+        <w:t xml:space="preserve"> </w:t>
+      </w:r>
+      <w:r>
+        <w:t>está</w:t>
+      </w:r>
+      <w:r>
+        <w:t xml:space="preserve"> compuesto de dos funciones </w:t>
+      </w:r>
+      <w:r>
+        <w:t>principales de las cuales depende para funcionar y cumplir las órdenes, estas funciones son:</w:t>
+      </w:r>
+    </w:p>
+    <w:p>
+      <w:proofErr w:type="spellStart"/>
+      <w:r>
+        <w:rPr>
+          <w:b/>
+          <w:bCs/>
+        </w:rPr>
+        <w:t>void</w:t>
+      </w:r>
+      <w:proofErr w:type="spellEnd"/>
+      <w:r>
+        <w:rPr>
+          <w:b/>
+          <w:bCs/>
+        </w:rPr>
+        <w:t xml:space="preserve"> </w:t>
+      </w:r>
+      <w:proofErr w:type="spellStart"/>
+      <w:proofErr w:type="gramStart"/>
+      <w:r>
+        <w:rPr>
+          <w:b/>
+          <w:bCs/>
+        </w:rPr>
+        <w:t>setup</w:t>
+      </w:r>
+      <w:proofErr w:type="spellEnd"/>
+      <w:r>
+        <w:rPr>
+          <w:b/>
+          <w:bCs/>
+        </w:rPr>
+        <w:t>(</w:t>
+      </w:r>
+      <w:proofErr w:type="gramEnd"/>
+      <w:r>
+        <w:rPr>
+          <w:b/>
+          <w:bCs/>
+        </w:rPr>
+        <w:t>)</w:t>
+      </w:r>
+      <w:r>
+        <w:rPr>
+          <w:b/>
+          <w:bCs/>
+        </w:rPr>
+        <w:t xml:space="preserve">: </w:t>
+      </w:r>
+      <w:r>
+        <w:t xml:space="preserve">funciona para </w:t>
+      </w:r>
+      <w:r>
+        <w:t>inicializar</w:t>
+      </w:r>
+      <w:r>
+        <w:t xml:space="preserve"> los pines de entrada</w:t>
+      </w:r>
+      <w:r>
+        <w:t xml:space="preserve"> o salida, configurar velocidad,  frecuencia y compatibilidad con el monitor serial.</w:t>
+      </w:r>
+    </w:p>
+    <w:p/>
+    <w:p/>
+    <w:p/>
+    <w:p/>
+    <w:p>
+      <w:pPr>
+        <w:rPr>
+          <w:b/>
+          <w:bCs/>
+        </w:rPr>
+      </w:pPr>
+      <w:r>
+        <w:rPr>
+          <w:b/>
+          <w:bCs/>
+        </w:rPr>
+        <w:t>Propuesta de solución</w:t>
+      </w:r>
     </w:p>
     <w:p>
       <w:pPr>
@@ -1416,6 +2256,119 @@
     </w:lvl>
   </w:abstractNum>
   <w:abstractNum w:abstractNumId="5" w15:restartNumberingAfterBreak="0">
+    <w:nsid w:val="5438368A"/>
+    <w:multiLevelType w:val="hybridMultilevel"/>
+    <w:tmpl w:val="4A228DFC"/>
+    <w:lvl w:ilvl="0" w:tplc="240A0001">
+      <w:start w:val="1"/>
+      <w:numFmt w:val="bullet"/>
+      <w:lvlText w:val=""/>
+      <w:lvlJc w:val="left"/>
+      <w:pPr>
+        <w:ind w:left="1080" w:hanging="360"/>
+      </w:pPr>
+      <w:rPr>
+        <w:rFonts w:ascii="Symbol" w:hAnsi="Symbol" w:hint="default"/>
+      </w:rPr>
+    </w:lvl>
+    <w:lvl w:ilvl="1" w:tplc="240A0003" w:tentative="1">
+      <w:start w:val="1"/>
+      <w:numFmt w:val="bullet"/>
+      <w:lvlText w:val="o"/>
+      <w:lvlJc w:val="left"/>
+      <w:pPr>
+        <w:ind w:left="1800" w:hanging="360"/>
+      </w:pPr>
+      <w:rPr>
+        <w:rFonts w:ascii="Courier New" w:hAnsi="Courier New" w:cs="Courier New" w:hint="default"/>
+      </w:rPr>
+    </w:lvl>
+    <w:lvl w:ilvl="2" w:tplc="240A0005" w:tentative="1">
+      <w:start w:val="1"/>
+      <w:numFmt w:val="bullet"/>
+      <w:lvlText w:val=""/>
+      <w:lvlJc w:val="left"/>
+      <w:pPr>
+        <w:ind w:left="2520" w:hanging="360"/>
+      </w:pPr>
+      <w:rPr>
+        <w:rFonts w:ascii="Wingdings" w:hAnsi="Wingdings" w:hint="default"/>
+      </w:rPr>
+    </w:lvl>
+    <w:lvl w:ilvl="3" w:tplc="240A0001" w:tentative="1">
+      <w:start w:val="1"/>
+      <w:numFmt w:val="bullet"/>
+      <w:lvlText w:val=""/>
+      <w:lvlJc w:val="left"/>
+      <w:pPr>
+        <w:ind w:left="3240" w:hanging="360"/>
+      </w:pPr>
+      <w:rPr>
+        <w:rFonts w:ascii="Symbol" w:hAnsi="Symbol" w:hint="default"/>
+      </w:rPr>
+    </w:lvl>
+    <w:lvl w:ilvl="4" w:tplc="240A0003" w:tentative="1">
+      <w:start w:val="1"/>
+      <w:numFmt w:val="bullet"/>
+      <w:lvlText w:val="o"/>
+      <w:lvlJc w:val="left"/>
+      <w:pPr>
+        <w:ind w:left="3960" w:hanging="360"/>
+      </w:pPr>
+      <w:rPr>
+        <w:rFonts w:ascii="Courier New" w:hAnsi="Courier New" w:cs="Courier New" w:hint="default"/>
+      </w:rPr>
+    </w:lvl>
+    <w:lvl w:ilvl="5" w:tplc="240A0005" w:tentative="1">
+      <w:start w:val="1"/>
+      <w:numFmt w:val="bullet"/>
+      <w:lvlText w:val=""/>
+      <w:lvlJc w:val="left"/>
+      <w:pPr>
+        <w:ind w:left="4680" w:hanging="360"/>
+      </w:pPr>
+      <w:rPr>
+        <w:rFonts w:ascii="Wingdings" w:hAnsi="Wingdings" w:hint="default"/>
+      </w:rPr>
+    </w:lvl>
+    <w:lvl w:ilvl="6" w:tplc="240A0001" w:tentative="1">
+      <w:start w:val="1"/>
+      <w:numFmt w:val="bullet"/>
+      <w:lvlText w:val=""/>
+      <w:lvlJc w:val="left"/>
+      <w:pPr>
+        <w:ind w:left="5400" w:hanging="360"/>
+      </w:pPr>
+      <w:rPr>
+        <w:rFonts w:ascii="Symbol" w:hAnsi="Symbol" w:hint="default"/>
+      </w:rPr>
+    </w:lvl>
+    <w:lvl w:ilvl="7" w:tplc="240A0003" w:tentative="1">
+      <w:start w:val="1"/>
+      <w:numFmt w:val="bullet"/>
+      <w:lvlText w:val="o"/>
+      <w:lvlJc w:val="left"/>
+      <w:pPr>
+        <w:ind w:left="6120" w:hanging="360"/>
+      </w:pPr>
+      <w:rPr>
+        <w:rFonts w:ascii="Courier New" w:hAnsi="Courier New" w:cs="Courier New" w:hint="default"/>
+      </w:rPr>
+    </w:lvl>
+    <w:lvl w:ilvl="8" w:tplc="240A0005" w:tentative="1">
+      <w:start w:val="1"/>
+      <w:numFmt w:val="bullet"/>
+      <w:lvlText w:val=""/>
+      <w:lvlJc w:val="left"/>
+      <w:pPr>
+        <w:ind w:left="6840" w:hanging="360"/>
+      </w:pPr>
+      <w:rPr>
+        <w:rFonts w:ascii="Wingdings" w:hAnsi="Wingdings" w:hint="default"/>
+      </w:rPr>
+    </w:lvl>
+  </w:abstractNum>
+  <w:abstractNum w:abstractNumId="6" w15:restartNumberingAfterBreak="0">
     <w:nsid w:val="6CE432B9"/>
     <w:multiLevelType w:val="hybridMultilevel"/>
     <w:tmpl w:val="21F2A148"/>
@@ -1528,7 +2481,93 @@
       </w:rPr>
     </w:lvl>
   </w:abstractNum>
-  <w:abstractNum w:abstractNumId="6" w15:restartNumberingAfterBreak="0">
+  <w:abstractNum w:abstractNumId="7" w15:restartNumberingAfterBreak="0">
+    <w:nsid w:val="6EFD2027"/>
+    <w:multiLevelType w:val="hybridMultilevel"/>
+    <w:tmpl w:val="6280299C"/>
+    <w:lvl w:ilvl="0" w:tplc="240A000F">
+      <w:start w:val="1"/>
+      <w:numFmt w:val="decimal"/>
+      <w:lvlText w:val="%1."/>
+      <w:lvlJc w:val="left"/>
+      <w:pPr>
+        <w:ind w:left="1080" w:hanging="360"/>
+      </w:pPr>
+    </w:lvl>
+    <w:lvl w:ilvl="1" w:tplc="240A0019" w:tentative="1">
+      <w:start w:val="1"/>
+      <w:numFmt w:val="lowerLetter"/>
+      <w:lvlText w:val="%2."/>
+      <w:lvlJc w:val="left"/>
+      <w:pPr>
+        <w:ind w:left="1800" w:hanging="360"/>
+      </w:pPr>
+    </w:lvl>
+    <w:lvl w:ilvl="2" w:tplc="240A001B" w:tentative="1">
+      <w:start w:val="1"/>
+      <w:numFmt w:val="lowerRoman"/>
+      <w:lvlText w:val="%3."/>
+      <w:lvlJc w:val="right"/>
+      <w:pPr>
+        <w:ind w:left="2520" w:hanging="180"/>
+      </w:pPr>
+    </w:lvl>
+    <w:lvl w:ilvl="3" w:tplc="240A000F" w:tentative="1">
+      <w:start w:val="1"/>
+      <w:numFmt w:val="decimal"/>
+      <w:lvlText w:val="%4."/>
+      <w:lvlJc w:val="left"/>
+      <w:pPr>
+        <w:ind w:left="3240" w:hanging="360"/>
+      </w:pPr>
+    </w:lvl>
+    <w:lvl w:ilvl="4" w:tplc="240A0019" w:tentative="1">
+      <w:start w:val="1"/>
+      <w:numFmt w:val="lowerLetter"/>
+      <w:lvlText w:val="%5."/>
+      <w:lvlJc w:val="left"/>
+      <w:pPr>
+        <w:ind w:left="3960" w:hanging="360"/>
+      </w:pPr>
+    </w:lvl>
+    <w:lvl w:ilvl="5" w:tplc="240A001B" w:tentative="1">
+      <w:start w:val="1"/>
+      <w:numFmt w:val="lowerRoman"/>
+      <w:lvlText w:val="%6."/>
+      <w:lvlJc w:val="right"/>
+      <w:pPr>
+        <w:ind w:left="4680" w:hanging="180"/>
+      </w:pPr>
+    </w:lvl>
+    <w:lvl w:ilvl="6" w:tplc="240A000F" w:tentative="1">
+      <w:start w:val="1"/>
+      <w:numFmt w:val="decimal"/>
+      <w:lvlText w:val="%7."/>
+      <w:lvlJc w:val="left"/>
+      <w:pPr>
+        <w:ind w:left="5400" w:hanging="360"/>
+      </w:pPr>
+    </w:lvl>
+    <w:lvl w:ilvl="7" w:tplc="240A0019" w:tentative="1">
+      <w:start w:val="1"/>
+      <w:numFmt w:val="lowerLetter"/>
+      <w:lvlText w:val="%8."/>
+      <w:lvlJc w:val="left"/>
+      <w:pPr>
+        <w:ind w:left="6120" w:hanging="360"/>
+      </w:pPr>
+    </w:lvl>
+    <w:lvl w:ilvl="8" w:tplc="240A001B" w:tentative="1">
+      <w:start w:val="1"/>
+      <w:numFmt w:val="lowerRoman"/>
+      <w:lvlText w:val="%9."/>
+      <w:lvlJc w:val="right"/>
+      <w:pPr>
+        <w:ind w:left="6840" w:hanging="180"/>
+      </w:pPr>
+    </w:lvl>
+  </w:abstractNum>
+  <w:abstractNum w:abstractNumId="8" w15:restartNumberingAfterBreak="0">
     <w:nsid w:val="76281E93"/>
     <w:multiLevelType w:val="hybridMultilevel"/>
     <w:tmpl w:val="3FD64190"/>
@@ -1618,7 +2657,7 @@
       </w:pPr>
     </w:lvl>
   </w:abstractNum>
-  <w:abstractNum w:abstractNumId="7" w15:restartNumberingAfterBreak="0">
+  <w:abstractNum w:abstractNumId="9" w15:restartNumberingAfterBreak="0">
     <w:nsid w:val="7B507377"/>
     <w:multiLevelType w:val="hybridMultilevel"/>
     <w:tmpl w:val="F746FB72"/>
@@ -1738,7 +2777,7 @@
     <w:abstractNumId w:val="4"/>
   </w:num>
   <w:num w:numId="3">
-    <w:abstractNumId w:val="7"/>
+    <w:abstractNumId w:val="9"/>
   </w:num>
   <w:num w:numId="4">
     <w:abstractNumId w:val="2"/>
@@ -1747,13 +2786,19 @@
     <w:abstractNumId w:val="3"/>
   </w:num>
   <w:num w:numId="6">
-    <w:abstractNumId w:val="6"/>
+    <w:abstractNumId w:val="8"/>
   </w:num>
   <w:num w:numId="7">
     <w:abstractNumId w:val="1"/>
   </w:num>
   <w:num w:numId="8">
+    <w:abstractNumId w:val="6"/>
+  </w:num>
+  <w:num w:numId="9">
     <w:abstractNumId w:val="5"/>
+  </w:num>
+  <w:num w:numId="10">
+    <w:abstractNumId w:val="7"/>
   </w:num>
 </w:numbering>
 </file>
@@ -2359,7 +3404,6 @@
   <w:style w:type="character" w:default="1" w:styleId="Fuentedeprrafopredeter">
     <w:name w:val="Default Paragraph Font"/>
     <w:uiPriority w:val="1"/>
-    <w:semiHidden/>
     <w:unhideWhenUsed/>
   </w:style>
   <w:style w:type="table" w:default="1" w:styleId="Tablanormal">

</xml_diff>

<commit_message>
archivo DESAFIO.docx requerido para la primera entrega del 14_09_2024.
</commit_message>
<xml_diff>
--- a/Documentacion/Desafio_I.docx
+++ b/Documentacion/Desafio_I.docx
@@ -6,109 +6,290 @@
       <w:pPr>
         <w:jc w:val="center"/>
         <w:rPr>
-          <w:b/>
-          <w:bCs/>
-        </w:rPr>
-      </w:pPr>
-      <w:r>
-        <w:rPr>
-          <w:b/>
-          <w:bCs/>
+          <w:rFonts w:cs="Times New Roman"/>
+          <w:b/>
+          <w:bCs/>
+          <w:sz w:val="24"/>
+          <w:szCs w:val="24"/>
+        </w:rPr>
+      </w:pPr>
+      <w:r>
+        <w:rPr>
+          <w:rFonts w:cs="Times New Roman"/>
+          <w:b/>
+          <w:bCs/>
+          <w:sz w:val="24"/>
+          <w:szCs w:val="24"/>
         </w:rPr>
         <w:t>Análisis</w:t>
       </w:r>
     </w:p>
     <w:p>
-      <w:r>
-        <w:rPr>
-          <w:b/>
-          <w:bCs/>
+      <w:pPr>
+        <w:rPr>
+          <w:rFonts w:cs="Times New Roman"/>
+          <w:sz w:val="24"/>
+          <w:szCs w:val="24"/>
+        </w:rPr>
+      </w:pPr>
+      <w:r>
+        <w:rPr>
+          <w:rFonts w:cs="Times New Roman"/>
+          <w:b/>
+          <w:bCs/>
+          <w:sz w:val="24"/>
+          <w:szCs w:val="24"/>
         </w:rPr>
         <w:t>Planteamiento del problema:</w:t>
       </w:r>
     </w:p>
     <w:p>
-      <w:r>
-        <w:t>La empresa informa2</w:t>
-      </w:r>
-      <w:r>
-        <w:t xml:space="preserve"> solicita </w:t>
-      </w:r>
-      <w:r>
-        <w:t xml:space="preserve">la implementación de un sistema que permita identificación y clasificación de señales analógicas generadas a través de generador de función que permite generar tres tipos de señales principales, senoidal triangular y cuadrada. Además, debe incluir posibilidad de calcular la frecuencia en Hertz, la amplitud de la señal de entrada. Lo anterior mediante la herramienta </w:t>
+      <w:pPr>
+        <w:rPr>
+          <w:rFonts w:cs="Times New Roman"/>
+          <w:sz w:val="24"/>
+          <w:szCs w:val="24"/>
+        </w:rPr>
+      </w:pPr>
+      <w:r>
+        <w:rPr>
+          <w:rFonts w:cs="Times New Roman"/>
+          <w:sz w:val="24"/>
+          <w:szCs w:val="24"/>
+        </w:rPr>
+        <w:t xml:space="preserve">La empresa informa2 solicita </w:t>
+      </w:r>
+      <w:r>
+        <w:rPr>
+          <w:rFonts w:cs="Times New Roman"/>
+          <w:sz w:val="24"/>
+          <w:szCs w:val="24"/>
+        </w:rPr>
+        <w:t>la implementación de un sistema que permita</w:t>
+      </w:r>
+      <w:r>
+        <w:rPr>
+          <w:rFonts w:cs="Times New Roman"/>
+          <w:sz w:val="24"/>
+          <w:szCs w:val="24"/>
+        </w:rPr>
+        <w:t xml:space="preserve"> la</w:t>
+      </w:r>
+      <w:r>
+        <w:rPr>
+          <w:rFonts w:cs="Times New Roman"/>
+          <w:sz w:val="24"/>
+          <w:szCs w:val="24"/>
+        </w:rPr>
+        <w:t xml:space="preserve"> identificación y clasificación de señales analógicas generadas a través de generador de función que permite generar tres tipos de señales principales, senoidal triangular y cuadrada. Además, debe incluir posibilidad de calcular la frecuencia en Hertz, la amplitud de la señal de entrada. Lo anterior mediante la herramienta </w:t>
       </w:r>
       <w:proofErr w:type="spellStart"/>
       <w:r>
+        <w:rPr>
+          <w:rFonts w:cs="Times New Roman"/>
+          <w:sz w:val="24"/>
+          <w:szCs w:val="24"/>
+        </w:rPr>
         <w:t>Tinkercad</w:t>
       </w:r>
       <w:proofErr w:type="spellEnd"/>
       <w:r>
+        <w:rPr>
+          <w:rFonts w:cs="Times New Roman"/>
+          <w:sz w:val="24"/>
+          <w:szCs w:val="24"/>
+        </w:rPr>
         <w:t xml:space="preserve"> en el cual se crea una simulación de un circuito electrónico el cual </w:t>
       </w:r>
       <w:r>
+        <w:rPr>
+          <w:rFonts w:cs="Times New Roman"/>
+          <w:sz w:val="24"/>
+          <w:szCs w:val="24"/>
+        </w:rPr>
         <w:t>está</w:t>
       </w:r>
       <w:r>
+        <w:rPr>
+          <w:rFonts w:cs="Times New Roman"/>
+          <w:sz w:val="24"/>
+          <w:szCs w:val="24"/>
+        </w:rPr>
         <w:t xml:space="preserve"> compuesto por los siguientes elementos:</w:t>
       </w:r>
     </w:p>
     <w:p>
-      <w:r>
+      <w:pPr>
+        <w:rPr>
+          <w:rFonts w:cs="Times New Roman"/>
+          <w:sz w:val="24"/>
+          <w:szCs w:val="24"/>
+        </w:rPr>
+      </w:pPr>
+      <w:r>
+        <w:rPr>
+          <w:rFonts w:cs="Times New Roman"/>
+          <w:b/>
+          <w:bCs/>
+          <w:sz w:val="24"/>
+          <w:szCs w:val="24"/>
+        </w:rPr>
         <w:t>1.</w:t>
       </w:r>
       <w:r>
+        <w:rPr>
+          <w:rFonts w:cs="Times New Roman"/>
+          <w:b/>
+          <w:bCs/>
+          <w:sz w:val="24"/>
+          <w:szCs w:val="24"/>
+        </w:rPr>
         <w:t xml:space="preserve"> </w:t>
       </w:r>
       <w:r>
-        <w:t>Arduino UNO: es una placa de prototipado de circuitos electrónicos, la cual hace el procesamiento de las entradas de lectura y salida de los componentes.</w:t>
-      </w:r>
-    </w:p>
-    <w:p>
-      <w:r>
-        <w:t xml:space="preserve">2. Generador de funciones: es el dispositivo que genera la entrada de la señal analógica hacia el Arduino que posteriormente será analizada </w:t>
-      </w:r>
-      <w:proofErr w:type="gramStart"/>
-      <w:r>
-        <w:t>de acuerdo a</w:t>
-      </w:r>
-      <w:proofErr w:type="gramEnd"/>
-      <w:r>
+        <w:rPr>
+          <w:rFonts w:cs="Times New Roman"/>
+          <w:b/>
+          <w:bCs/>
+          <w:sz w:val="24"/>
+          <w:szCs w:val="24"/>
+        </w:rPr>
+        <w:t>Arduino UNO:</w:t>
+      </w:r>
+      <w:r>
+        <w:rPr>
+          <w:rFonts w:cs="Times New Roman"/>
+          <w:sz w:val="24"/>
+          <w:szCs w:val="24"/>
+        </w:rPr>
+        <w:t xml:space="preserve"> es una placa de prototipado de circuitos electrónicos, la cual hace el procesamiento de las entradas de lectura y salida de los componentes.</w:t>
+      </w:r>
+    </w:p>
+    <w:p>
+      <w:pPr>
+        <w:rPr>
+          <w:rFonts w:cs="Times New Roman"/>
+          <w:sz w:val="24"/>
+          <w:szCs w:val="24"/>
+        </w:rPr>
+      </w:pPr>
+      <w:r>
+        <w:rPr>
+          <w:rFonts w:cs="Times New Roman"/>
+          <w:b/>
+          <w:bCs/>
+          <w:sz w:val="24"/>
+          <w:szCs w:val="24"/>
+        </w:rPr>
+        <w:t>2. Generador de funcione</w:t>
+      </w:r>
+      <w:r>
+        <w:rPr>
+          <w:rFonts w:cs="Times New Roman"/>
+          <w:sz w:val="24"/>
+          <w:szCs w:val="24"/>
+        </w:rPr>
+        <w:t xml:space="preserve">s: es el dispositivo que genera la entrada de la señal analógica hacia el Arduino que posteriormente será analizada </w:t>
+      </w:r>
+      <w:r>
+        <w:rPr>
+          <w:rFonts w:cs="Times New Roman"/>
+          <w:sz w:val="24"/>
+          <w:szCs w:val="24"/>
+        </w:rPr>
+        <w:t>de acuerdo con</w:t>
+      </w:r>
+      <w:r>
+        <w:rPr>
+          <w:rFonts w:cs="Times New Roman"/>
+          <w:sz w:val="24"/>
+          <w:szCs w:val="24"/>
+        </w:rPr>
         <w:t xml:space="preserve"> los requerimientos.</w:t>
       </w:r>
     </w:p>
     <w:p>
-      <w:r>
-        <w:t xml:space="preserve">3. Pulsadores: componente electrónico que actúa como interruptor cuya función es permitir o interrumpir el flujo de corriente en un instante de tiempo. Se hace uso de dos pulsadores los cuales le van a permitir al usuario interactuar con el sistema de la siguiente forma: </w:t>
-      </w:r>
-    </w:p>
-    <w:p>
-      <w:r>
+      <w:pPr>
+        <w:rPr>
+          <w:rFonts w:cs="Times New Roman"/>
+          <w:sz w:val="24"/>
+          <w:szCs w:val="24"/>
+        </w:rPr>
+      </w:pPr>
+      <w:r>
+        <w:rPr>
+          <w:rFonts w:cs="Times New Roman"/>
+          <w:b/>
+          <w:bCs/>
+          <w:sz w:val="24"/>
+          <w:szCs w:val="24"/>
+        </w:rPr>
+        <w:t>3. Pulsadores:</w:t>
+      </w:r>
+      <w:r>
+        <w:rPr>
+          <w:rFonts w:cs="Times New Roman"/>
+          <w:sz w:val="24"/>
+          <w:szCs w:val="24"/>
+        </w:rPr>
+        <w:t xml:space="preserve"> componente electrónico que actúa como interruptor cuya función es permitir o interrumpir el flujo de corriente en un instante de tiempo. Se hace uso de dos pulsadores los cuales le van a permitir al usuario interactuar con el sistema de la siguiente forma: </w:t>
+      </w:r>
+    </w:p>
+    <w:p>
+      <w:pPr>
+        <w:rPr>
+          <w:rFonts w:cs="Times New Roman"/>
+          <w:sz w:val="24"/>
+          <w:szCs w:val="24"/>
+        </w:rPr>
+      </w:pPr>
+      <w:r>
+        <w:rPr>
+          <w:rFonts w:cs="Times New Roman"/>
+          <w:sz w:val="24"/>
+          <w:szCs w:val="24"/>
+        </w:rPr>
         <w:t>el pulsador 1 tiene la función de indicar al sistema el inicio de la captura de la señal</w:t>
       </w:r>
     </w:p>
     <w:p>
-      <w:r>
+      <w:pPr>
+        <w:rPr>
+          <w:rFonts w:cs="Times New Roman"/>
+          <w:sz w:val="24"/>
+          <w:szCs w:val="24"/>
+        </w:rPr>
+      </w:pPr>
+      <w:r>
+        <w:rPr>
+          <w:rFonts w:cs="Times New Roman"/>
+          <w:sz w:val="24"/>
+          <w:szCs w:val="24"/>
+        </w:rPr>
         <w:t>el pulsador 2 tiene la función de indicar al sistema el fin de la captura de la señal</w:t>
       </w:r>
     </w:p>
     <w:p>
       <w:pPr>
         <w:rPr>
-          <w:rFonts w:ascii="Calibri" w:hAnsi="Calibri" w:cs="Calibri"/>
-        </w:rPr>
-      </w:pPr>
-      <w:r>
-        <w:t>nota: los pulsadores incluyen una resistencia de 10 k</w:t>
-      </w:r>
-      <w:r>
-        <w:rPr>
-          <w:rFonts w:ascii="Calibri" w:hAnsi="Calibri" w:cs="Calibri"/>
-        </w:rPr>
-        <w:t>Ω que tienen la función de controlar el flujo de la corriente</w:t>
-      </w:r>
-      <w:r>
-        <w:rPr>
-          <w:rFonts w:ascii="Calibri" w:hAnsi="Calibri" w:cs="Calibri"/>
+          <w:rFonts w:cs="Times New Roman"/>
+          <w:sz w:val="24"/>
+          <w:szCs w:val="24"/>
+        </w:rPr>
+      </w:pPr>
+      <w:r>
+        <w:rPr>
+          <w:rFonts w:cs="Times New Roman"/>
+          <w:sz w:val="24"/>
+          <w:szCs w:val="24"/>
+        </w:rPr>
+        <w:t>nota: los pulsadores incluyen una resistencia de 10 kΩ que tienen la función de controlar el flujo de la corriente</w:t>
+      </w:r>
+      <w:r>
+        <w:rPr>
+          <w:rFonts w:cs="Times New Roman"/>
+          <w:sz w:val="24"/>
+          <w:szCs w:val="24"/>
         </w:rPr>
         <w:t>.</w:t>
       </w:r>
@@ -116,74 +297,119 @@
     <w:p>
       <w:pPr>
         <w:rPr>
-          <w:rFonts w:ascii="Calibri" w:hAnsi="Calibri" w:cs="Calibri"/>
-        </w:rPr>
-      </w:pPr>
-      <w:r>
-        <w:rPr>
-          <w:rFonts w:ascii="Calibri" w:hAnsi="Calibri" w:cs="Calibri"/>
-        </w:rPr>
-        <w:t>4. Placa de prueba: elemento que permite y facilita la conexión entre los diferentes componentes del circuito.</w:t>
-      </w:r>
-    </w:p>
-    <w:p>
-      <w:pPr>
-        <w:rPr>
-          <w:rFonts w:ascii="Calibri" w:hAnsi="Calibri" w:cs="Calibri"/>
-        </w:rPr>
-      </w:pPr>
-      <w:r>
-        <w:rPr>
-          <w:rFonts w:ascii="Calibri" w:hAnsi="Calibri" w:cs="Calibri"/>
-        </w:rPr>
-        <w:t>5. Pantalla LCD 16x2: elemento a través del cual se mostrará al usuario los datos de salida requeridos.</w:t>
-      </w:r>
-    </w:p>
-    <w:p>
-      <w:pPr>
-        <w:rPr>
-          <w:rFonts w:ascii="Calibri" w:hAnsi="Calibri" w:cs="Calibri"/>
-        </w:rPr>
-      </w:pPr>
-      <w:r>
-        <w:rPr>
-          <w:rFonts w:ascii="Calibri" w:hAnsi="Calibri" w:cs="Calibri"/>
+          <w:rFonts w:cs="Times New Roman"/>
+          <w:sz w:val="24"/>
+          <w:szCs w:val="24"/>
+        </w:rPr>
+      </w:pPr>
+      <w:r>
+        <w:rPr>
+          <w:rFonts w:cs="Times New Roman"/>
+          <w:b/>
+          <w:bCs/>
+          <w:sz w:val="24"/>
+          <w:szCs w:val="24"/>
+        </w:rPr>
+        <w:t>4. Placa de prueba:</w:t>
+      </w:r>
+      <w:r>
+        <w:rPr>
+          <w:rFonts w:cs="Times New Roman"/>
+          <w:sz w:val="24"/>
+          <w:szCs w:val="24"/>
+        </w:rPr>
+        <w:t xml:space="preserve"> elemento que permite y facilita la conexión entre los diferentes componentes del circuito.</w:t>
+      </w:r>
+    </w:p>
+    <w:p>
+      <w:pPr>
+        <w:rPr>
+          <w:rFonts w:cs="Times New Roman"/>
+          <w:sz w:val="24"/>
+          <w:szCs w:val="24"/>
+        </w:rPr>
+      </w:pPr>
+      <w:r>
+        <w:rPr>
+          <w:rFonts w:cs="Times New Roman"/>
+          <w:b/>
+          <w:bCs/>
+          <w:sz w:val="24"/>
+          <w:szCs w:val="24"/>
+        </w:rPr>
+        <w:lastRenderedPageBreak/>
+        <w:t>5. Pantalla LCD 16x2:</w:t>
+      </w:r>
+      <w:r>
+        <w:rPr>
+          <w:rFonts w:cs="Times New Roman"/>
+          <w:sz w:val="24"/>
+          <w:szCs w:val="24"/>
+        </w:rPr>
+        <w:t xml:space="preserve"> elemento a través del cual se mostrará al usuario los datos de salida requeridos.</w:t>
+      </w:r>
+    </w:p>
+    <w:p>
+      <w:pPr>
+        <w:rPr>
+          <w:rFonts w:cs="Times New Roman"/>
+          <w:sz w:val="24"/>
+          <w:szCs w:val="24"/>
+        </w:rPr>
+      </w:pPr>
+      <w:r>
+        <w:rPr>
+          <w:rFonts w:cs="Times New Roman"/>
+          <w:sz w:val="24"/>
+          <w:szCs w:val="24"/>
         </w:rPr>
         <w:t xml:space="preserve">Por otro </w:t>
       </w:r>
       <w:r>
         <w:rPr>
-          <w:rFonts w:ascii="Calibri" w:hAnsi="Calibri" w:cs="Calibri"/>
+          <w:rFonts w:cs="Times New Roman"/>
+          <w:sz w:val="24"/>
+          <w:szCs w:val="24"/>
         </w:rPr>
         <w:t>lado,</w:t>
       </w:r>
       <w:r>
         <w:rPr>
-          <w:rFonts w:ascii="Calibri" w:hAnsi="Calibri" w:cs="Calibri"/>
+          <w:rFonts w:cs="Times New Roman"/>
+          <w:sz w:val="24"/>
+          <w:szCs w:val="24"/>
         </w:rPr>
         <w:t xml:space="preserve"> en el componente del software se requiere el diseño e implementación de un algoritmo que permita </w:t>
       </w:r>
       <w:r>
         <w:rPr>
-          <w:rFonts w:ascii="Calibri" w:hAnsi="Calibri" w:cs="Calibri"/>
+          <w:rFonts w:cs="Times New Roman"/>
+          <w:sz w:val="24"/>
+          <w:szCs w:val="24"/>
         </w:rPr>
         <w:t>identificar</w:t>
       </w:r>
       <w:r>
         <w:rPr>
-          <w:rFonts w:ascii="Calibri" w:hAnsi="Calibri" w:cs="Calibri"/>
+          <w:rFonts w:cs="Times New Roman"/>
+          <w:sz w:val="24"/>
+          <w:szCs w:val="24"/>
         </w:rPr>
         <w:t xml:space="preserve"> los tipos de señales</w:t>
       </w:r>
       <w:r>
         <w:rPr>
-          <w:rFonts w:ascii="Calibri" w:hAnsi="Calibri" w:cs="Calibri"/>
+          <w:rFonts w:cs="Times New Roman"/>
+          <w:sz w:val="24"/>
+          <w:szCs w:val="24"/>
         </w:rPr>
         <w:t>, la frecuencia y la amplitud de señal y que permita la visualización de los resultados (tipo de señal, frecuencia en Hertz y amplitud en voltios)</w:t>
       </w:r>
       <w:r>
         <w:rPr>
-          <w:rFonts w:ascii="Calibri" w:hAnsi="Calibri" w:cs="Calibri"/>
+          <w:rFonts w:cs="Times New Roman"/>
+          <w:sz w:val="24"/>
+          <w:szCs w:val="24"/>
         </w:rPr>
         <w:t>.</w:t>
       </w:r>
@@ -191,97 +417,175 @@
     <w:p>
       <w:pPr>
         <w:rPr>
-          <w:rFonts w:ascii="Calibri" w:hAnsi="Calibri" w:cs="Calibri"/>
-          <w:b/>
-          <w:bCs/>
-        </w:rPr>
-      </w:pPr>
-    </w:p>
-    <w:p>
-      <w:pPr>
-        <w:rPr>
-          <w:rFonts w:ascii="Calibri" w:hAnsi="Calibri" w:cs="Calibri"/>
-          <w:b/>
-          <w:bCs/>
-        </w:rPr>
-      </w:pPr>
-    </w:p>
-    <w:p>
-      <w:pPr>
-        <w:rPr>
-          <w:rFonts w:ascii="Calibri" w:hAnsi="Calibri" w:cs="Calibri"/>
-          <w:b/>
-          <w:bCs/>
-        </w:rPr>
-      </w:pPr>
-    </w:p>
-    <w:p>
-      <w:pPr>
-        <w:rPr>
-          <w:rFonts w:ascii="Calibri" w:hAnsi="Calibri" w:cs="Calibri"/>
-          <w:b/>
-          <w:bCs/>
-        </w:rPr>
-      </w:pPr>
-      <w:r>
-        <w:rPr>
-          <w:rFonts w:ascii="Calibri" w:hAnsi="Calibri" w:cs="Calibri"/>
-          <w:b/>
-          <w:bCs/>
-        </w:rPr>
-        <w:t>Planteamiento de la solución</w:t>
-      </w:r>
-      <w:r>
-        <w:rPr>
-          <w:rFonts w:ascii="Calibri" w:hAnsi="Calibri" w:cs="Calibri"/>
-          <w:b/>
-          <w:bCs/>
-        </w:rPr>
-        <w:t>:</w:t>
-      </w:r>
-    </w:p>
-    <w:p>
-      <w:r>
-        <w:t>Para clasificar el tipo de señal analógica en los tres tipos mencionados</w:t>
-      </w:r>
-      <w:r>
-        <w:t xml:space="preserve"> en los requerimientos del cliente</w:t>
-      </w:r>
-      <w:r>
-        <w:t>: senoidal, triangular</w:t>
-      </w:r>
-      <w:r>
-        <w:t>,</w:t>
-      </w:r>
-      <w:r>
-        <w:t xml:space="preserve"> cuadrada</w:t>
-      </w:r>
-      <w:r>
-        <w:t xml:space="preserve"> y desconocida</w:t>
-      </w:r>
-      <w:r>
-        <w:t xml:space="preserve">, </w:t>
-      </w:r>
-      <w:r>
-        <w:t xml:space="preserve">se plantea la posible solución a partir de </w:t>
-      </w:r>
-      <w:r>
-        <w:t>usar un enfoque basado en el análisis de los patrones de la señal.</w:t>
-      </w:r>
-    </w:p>
-    <w:p>
-      <w:r>
+          <w:rFonts w:cs="Times New Roman"/>
+          <w:sz w:val="24"/>
+          <w:szCs w:val="24"/>
+        </w:rPr>
+      </w:pPr>
+    </w:p>
+    <w:p>
+      <w:pPr>
+        <w:rPr>
+          <w:rFonts w:cs="Times New Roman"/>
+          <w:sz w:val="24"/>
+          <w:szCs w:val="24"/>
+        </w:rPr>
+      </w:pPr>
+    </w:p>
+    <w:p>
+      <w:pPr>
+        <w:rPr>
+          <w:rFonts w:cs="Times New Roman"/>
+          <w:sz w:val="24"/>
+          <w:szCs w:val="24"/>
+        </w:rPr>
+      </w:pPr>
+    </w:p>
+    <w:p>
+      <w:pPr>
+        <w:rPr>
+          <w:rFonts w:cs="Times New Roman"/>
+          <w:sz w:val="24"/>
+          <w:szCs w:val="24"/>
+        </w:rPr>
+      </w:pPr>
+    </w:p>
+    <w:p>
+      <w:pPr>
+        <w:rPr>
+          <w:rFonts w:cs="Times New Roman"/>
+          <w:sz w:val="24"/>
+          <w:szCs w:val="24"/>
+        </w:rPr>
+      </w:pPr>
+    </w:p>
+    <w:p>
+      <w:pPr>
+        <w:rPr>
+          <w:rFonts w:cs="Times New Roman"/>
+          <w:sz w:val="24"/>
+          <w:szCs w:val="24"/>
+        </w:rPr>
+      </w:pPr>
+    </w:p>
+    <w:p>
+      <w:pPr>
+        <w:rPr>
+          <w:rFonts w:cs="Times New Roman"/>
+          <w:sz w:val="24"/>
+          <w:szCs w:val="24"/>
+        </w:rPr>
+      </w:pPr>
+    </w:p>
+    <w:p>
+      <w:pPr>
+        <w:rPr>
+          <w:rFonts w:cs="Times New Roman"/>
+          <w:sz w:val="24"/>
+          <w:szCs w:val="24"/>
+        </w:rPr>
+      </w:pPr>
+    </w:p>
+    <w:p>
+      <w:pPr>
+        <w:rPr>
+          <w:rFonts w:cs="Times New Roman"/>
+          <w:sz w:val="24"/>
+          <w:szCs w:val="24"/>
+        </w:rPr>
+      </w:pPr>
+    </w:p>
+    <w:p>
+      <w:pPr>
+        <w:rPr>
+          <w:rFonts w:cs="Times New Roman"/>
+          <w:sz w:val="24"/>
+          <w:szCs w:val="24"/>
+        </w:rPr>
+      </w:pPr>
+    </w:p>
+    <w:p>
+      <w:pPr>
+        <w:rPr>
+          <w:rFonts w:cs="Times New Roman"/>
+          <w:sz w:val="24"/>
+          <w:szCs w:val="24"/>
+        </w:rPr>
+      </w:pPr>
+    </w:p>
+    <w:p>
+      <w:pPr>
+        <w:rPr>
+          <w:rFonts w:cs="Times New Roman"/>
+          <w:sz w:val="24"/>
+          <w:szCs w:val="24"/>
+        </w:rPr>
+      </w:pPr>
+    </w:p>
+    <w:p>
+      <w:pPr>
+        <w:rPr>
+          <w:rFonts w:cs="Times New Roman"/>
+          <w:sz w:val="24"/>
+          <w:szCs w:val="24"/>
+        </w:rPr>
+      </w:pPr>
+    </w:p>
+    <w:p>
+      <w:pPr>
+        <w:rPr>
+          <w:rFonts w:cs="Times New Roman"/>
+          <w:b/>
+          <w:bCs/>
+          <w:sz w:val="24"/>
+          <w:szCs w:val="24"/>
+        </w:rPr>
+      </w:pPr>
+      <w:r>
+        <w:rPr>
+          <w:rFonts w:cs="Times New Roman"/>
+          <w:b/>
+          <w:bCs/>
+          <w:sz w:val="24"/>
+          <w:szCs w:val="24"/>
+        </w:rPr>
+        <w:lastRenderedPageBreak/>
+        <w:t>Planteamiento de la solución:</w:t>
+      </w:r>
+    </w:p>
+    <w:p>
+      <w:pPr>
+        <w:rPr>
+          <w:rFonts w:cs="Times New Roman"/>
+          <w:sz w:val="24"/>
+          <w:szCs w:val="24"/>
+        </w:rPr>
+      </w:pPr>
+      <w:r>
+        <w:rPr>
+          <w:rFonts w:cs="Times New Roman"/>
+          <w:sz w:val="24"/>
+          <w:szCs w:val="24"/>
+        </w:rPr>
+        <w:t>Para clasificar el tipo de señal analógica en los tres tipos mencionados en los requerimientos del cliente: senoidal, triangular, cuadrada y desconocida, se plantea la posible solución a partir de usar un enfoque basado en el análisis de los patrones de la señal.</w:t>
+      </w:r>
+    </w:p>
+    <w:p>
+      <w:pPr>
+        <w:rPr>
+          <w:rFonts w:cs="Times New Roman"/>
+          <w:sz w:val="24"/>
+          <w:szCs w:val="24"/>
+        </w:rPr>
+      </w:pPr>
+      <w:r>
+        <w:rPr>
+          <w:rFonts w:cs="Times New Roman"/>
+          <w:sz w:val="24"/>
+          <w:szCs w:val="24"/>
+        </w:rPr>
         <w:t>A grandes rasgos, para distinguir estos tipos de señales:</w:t>
       </w:r>
-    </w:p>
-    <w:p>
-      <w:pPr>
-        <w:ind w:left="360"/>
-        <w:rPr>
-          <w:b/>
-          <w:bCs/>
-        </w:rPr>
-      </w:pPr>
     </w:p>
     <w:p>
       <w:pPr>
@@ -290,39 +594,74 @@
           <w:ilvl w:val="0"/>
           <w:numId w:val="9"/>
         </w:numPr>
-      </w:pPr>
-      <w:r>
-        <w:rPr>
-          <w:b/>
-          <w:bCs/>
-        </w:rPr>
-        <w:lastRenderedPageBreak/>
+        <w:rPr>
+          <w:rFonts w:cs="Times New Roman"/>
+          <w:sz w:val="24"/>
+          <w:szCs w:val="24"/>
+        </w:rPr>
+      </w:pPr>
+      <w:r>
+        <w:rPr>
+          <w:rFonts w:cs="Times New Roman"/>
+          <w:b/>
+          <w:bCs/>
+          <w:sz w:val="24"/>
+          <w:szCs w:val="24"/>
+        </w:rPr>
         <w:t>Señal senoidal</w:t>
       </w:r>
       <w:r>
+        <w:rPr>
+          <w:rFonts w:cs="Times New Roman"/>
+          <w:sz w:val="24"/>
+          <w:szCs w:val="24"/>
+        </w:rPr>
         <w:t xml:space="preserve">: </w:t>
       </w:r>
       <w:r>
+        <w:rPr>
+          <w:rFonts w:cs="Times New Roman"/>
+          <w:sz w:val="24"/>
+          <w:szCs w:val="24"/>
+        </w:rPr>
         <w:t>En una señal senoidal, los ascensos y descensos no son perfectamente lineales, y las diferencias consecutivas de los valores de la señal (derivadas aproximadas) suelen ser menores y más suaves. Podemos calcular la variación media y usar un umbral bajo para</w:t>
       </w:r>
       <w:r>
+        <w:rPr>
+          <w:rFonts w:cs="Times New Roman"/>
+          <w:sz w:val="24"/>
+          <w:szCs w:val="24"/>
+        </w:rPr>
         <w:t xml:space="preserve"> </w:t>
       </w:r>
       <w:r>
+        <w:rPr>
+          <w:rFonts w:cs="Times New Roman"/>
+          <w:sz w:val="24"/>
+          <w:szCs w:val="24"/>
+        </w:rPr>
         <w:t>identificar la senoidal.</w:t>
       </w:r>
     </w:p>
     <w:p>
       <w:pPr>
         <w:ind w:left="720"/>
-      </w:pPr>
-      <w:r>
-        <w:rPr>
+        <w:rPr>
+          <w:rFonts w:cs="Times New Roman"/>
+          <w:sz w:val="24"/>
+          <w:szCs w:val="24"/>
+        </w:rPr>
+      </w:pPr>
+      <w:r>
+        <w:rPr>
+          <w:rFonts w:cs="Times New Roman"/>
           <w:noProof/>
+          <w:sz w:val="24"/>
+          <w:szCs w:val="24"/>
         </w:rPr>
         <w:drawing>
-          <wp:inline distT="0" distB="0" distL="0" distR="0" wp14:anchorId="148303E3" wp14:editId="638EBECB">
-            <wp:extent cx="5433060" cy="4029710"/>
+          <wp:inline distT="0" distB="0" distL="0" distR="0" wp14:anchorId="148303E3" wp14:editId="7FD7227D">
+            <wp:extent cx="3884400" cy="2880000"/>
             <wp:effectExtent l="0" t="0" r="0" b="0"/>
             <wp:docPr id="9" name="Imagen 9"/>
             <wp:cNvGraphicFramePr>
@@ -338,7 +677,7 @@
                     </pic:cNvPicPr>
                   </pic:nvPicPr>
                   <pic:blipFill>
-                    <a:blip r:embed="rId5">
+                    <a:blip r:embed="rId7">
                       <a:extLst>
                         <a:ext uri="{28A0092B-C50C-407E-A947-70E740481C1C}">
                           <a14:useLocalDpi xmlns:a14="http://schemas.microsoft.com/office/drawing/2010/main" val="0"/>
@@ -353,7 +692,7 @@
                   <pic:spPr bwMode="auto">
                     <a:xfrm>
                       <a:off x="0" y="0"/>
-                      <a:ext cx="5433060" cy="4029710"/>
+                      <a:ext cx="3884400" cy="2880000"/>
                     </a:xfrm>
                     <a:prstGeom prst="rect">
                       <a:avLst/>
@@ -372,28 +711,144 @@
     </w:p>
     <w:p>
       <w:pPr>
+        <w:ind w:left="720"/>
+        <w:rPr>
+          <w:rFonts w:cs="Times New Roman"/>
+          <w:sz w:val="24"/>
+          <w:szCs w:val="24"/>
+        </w:rPr>
+      </w:pPr>
+    </w:p>
+    <w:p>
+      <w:pPr>
+        <w:ind w:left="720"/>
+        <w:rPr>
+          <w:rFonts w:cs="Times New Roman"/>
+          <w:sz w:val="24"/>
+          <w:szCs w:val="24"/>
+        </w:rPr>
+      </w:pPr>
+    </w:p>
+    <w:p>
+      <w:pPr>
         <w:pStyle w:val="Prrafodelista"/>
         <w:numPr>
           <w:ilvl w:val="0"/>
           <w:numId w:val="9"/>
         </w:numPr>
-      </w:pPr>
-      <w:r>
-        <w:rPr>
+        <w:rPr>
+          <w:rFonts w:cs="Times New Roman"/>
+          <w:sz w:val="24"/>
+          <w:szCs w:val="24"/>
+        </w:rPr>
+      </w:pPr>
+      <w:r>
+        <w:rPr>
+          <w:rFonts w:cs="Times New Roman"/>
+          <w:b/>
+          <w:bCs/>
+          <w:sz w:val="24"/>
+          <w:szCs w:val="24"/>
+        </w:rPr>
+        <w:lastRenderedPageBreak/>
+        <w:t>Señal triangular</w:t>
+      </w:r>
+      <w:r>
+        <w:rPr>
+          <w:rFonts w:cs="Times New Roman"/>
+          <w:sz w:val="24"/>
+          <w:szCs w:val="24"/>
+        </w:rPr>
+        <w:t>:</w:t>
+      </w:r>
+      <w:r>
+        <w:rPr>
+          <w:rFonts w:cs="Times New Roman"/>
+          <w:color w:val="202124"/>
+          <w:sz w:val="24"/>
+          <w:szCs w:val="24"/>
+          <w:shd w:val="clear" w:color="auto" w:fill="FFFFFF"/>
+        </w:rPr>
+        <w:t xml:space="preserve"> En la señal triangular, los ascensos y descensos son lineales, por lo que las diferencias consecutivas entre puntos son casi constantes. Si detectamos cambios abruptos que no correspondan a un salto cuadrado, la señal será triangular.</w:t>
+      </w:r>
+      <w:r>
+        <w:rPr>
+          <w:rFonts w:cs="Times New Roman"/>
           <w:b/>
           <w:bCs/>
           <w:noProof/>
+          <w:sz w:val="24"/>
+          <w:szCs w:val="24"/>
+        </w:rPr>
+        <w:t xml:space="preserve"> </w:t>
+      </w:r>
+    </w:p>
+    <w:p>
+      <w:pPr>
+        <w:pStyle w:val="Prrafodelista"/>
+        <w:ind w:left="1080" w:firstLine="0"/>
+        <w:rPr>
+          <w:rFonts w:cs="Times New Roman"/>
+          <w:b/>
+          <w:bCs/>
+          <w:sz w:val="24"/>
+          <w:szCs w:val="24"/>
+        </w:rPr>
+      </w:pPr>
+    </w:p>
+    <w:p>
+      <w:pPr>
+        <w:pStyle w:val="Prrafodelista"/>
+        <w:ind w:left="1080" w:firstLine="0"/>
+        <w:rPr>
+          <w:rFonts w:cs="Times New Roman"/>
+          <w:sz w:val="24"/>
+          <w:szCs w:val="24"/>
+        </w:rPr>
+      </w:pPr>
+    </w:p>
+    <w:p>
+      <w:pPr>
+        <w:ind w:left="360"/>
+        <w:rPr>
+          <w:rFonts w:cs="Times New Roman"/>
+          <w:b/>
+          <w:bCs/>
+          <w:sz w:val="24"/>
+          <w:szCs w:val="24"/>
+        </w:rPr>
+      </w:pPr>
+    </w:p>
+    <w:p>
+      <w:pPr>
+        <w:ind w:left="360"/>
+        <w:rPr>
+          <w:rFonts w:cs="Times New Roman"/>
+          <w:b/>
+          <w:bCs/>
+          <w:sz w:val="24"/>
+          <w:szCs w:val="24"/>
+        </w:rPr>
+      </w:pPr>
+      <w:r>
+        <w:rPr>
+          <w:rFonts w:cs="Times New Roman"/>
+          <w:b/>
+          <w:bCs/>
+          <w:noProof/>
+          <w:sz w:val="24"/>
+          <w:szCs w:val="24"/>
         </w:rPr>
         <w:drawing>
-          <wp:anchor distT="0" distB="0" distL="114300" distR="114300" simplePos="0" relativeHeight="251662848" behindDoc="0" locked="0" layoutInCell="1" allowOverlap="1" wp14:anchorId="7BFCAA16" wp14:editId="46471993">
+          <wp:anchor distT="0" distB="0" distL="114300" distR="114300" simplePos="0" relativeHeight="251658752" behindDoc="0" locked="0" layoutInCell="1" allowOverlap="1" wp14:anchorId="7BFCAA16" wp14:editId="7F47106E">
             <wp:simplePos x="0" y="0"/>
             <wp:positionH relativeFrom="column">
-              <wp:posOffset>264795</wp:posOffset>
+              <wp:posOffset>653192</wp:posOffset>
             </wp:positionH>
             <wp:positionV relativeFrom="paragraph">
-              <wp:posOffset>596900</wp:posOffset>
+              <wp:posOffset>-999242</wp:posOffset>
             </wp:positionV>
-            <wp:extent cx="5188585" cy="3609340"/>
+            <wp:extent cx="4140000" cy="2880000"/>
             <wp:effectExtent l="0" t="0" r="0" b="0"/>
             <wp:wrapNone/>
             <wp:docPr id="6" name="Imagen 6"/>
@@ -410,7 +865,7 @@
                     </pic:cNvPicPr>
                   </pic:nvPicPr>
                   <pic:blipFill>
-                    <a:blip r:embed="rId6">
+                    <a:blip r:embed="rId8">
                       <a:extLst>
                         <a:ext uri="{28A0092B-C50C-407E-A947-70E740481C1C}">
                           <a14:useLocalDpi xmlns:a14="http://schemas.microsoft.com/office/drawing/2010/main" val="0"/>
@@ -425,7 +880,7 @@
                   <pic:spPr bwMode="auto">
                     <a:xfrm>
                       <a:off x="0" y="0"/>
-                      <a:ext cx="5188585" cy="3609340"/>
+                      <a:ext cx="4140000" cy="2880000"/>
                     </a:xfrm>
                     <a:prstGeom prst="rect">
                       <a:avLst/>
@@ -447,51 +902,16 @@
           </wp:anchor>
         </w:drawing>
       </w:r>
-      <w:r>
-        <w:rPr>
-          <w:b/>
-          <w:bCs/>
-        </w:rPr>
-        <w:t>Señal triangular</w:t>
-      </w:r>
-      <w:r>
-        <w:t>:</w:t>
-      </w:r>
-      <w:r>
-        <w:rPr>
-          <w:rFonts w:ascii="Roboto" w:hAnsi="Roboto"/>
-          <w:color w:val="202124"/>
-          <w:sz w:val="20"/>
-          <w:szCs w:val="20"/>
-          <w:shd w:val="clear" w:color="auto" w:fill="FFFFFF"/>
-        </w:rPr>
-        <w:t xml:space="preserve"> </w:t>
-      </w:r>
-      <w:r>
-        <w:rPr>
-          <w:rFonts w:ascii="Roboto" w:hAnsi="Roboto"/>
-          <w:color w:val="202124"/>
-          <w:sz w:val="20"/>
-          <w:szCs w:val="20"/>
-          <w:shd w:val="clear" w:color="auto" w:fill="FFFFFF"/>
-        </w:rPr>
-        <w:t>En la señal triangular, los ascensos y descensos son lineales, por lo que las diferencias consecutivas entre puntos son casi constantes. Si detectamos cambios abruptos que no correspondan a un salto cuadrado, la señal será triangular.</w:t>
-      </w:r>
-      <w:r>
-        <w:rPr>
-          <w:b/>
-          <w:bCs/>
-          <w:noProof/>
-        </w:rPr>
-        <w:t xml:space="preserve"> </w:t>
-      </w:r>
     </w:p>
     <w:p>
       <w:pPr>
         <w:ind w:left="360"/>
         <w:rPr>
-          <w:b/>
-          <w:bCs/>
+          <w:rFonts w:cs="Times New Roman"/>
+          <w:b/>
+          <w:bCs/>
+          <w:sz w:val="24"/>
+          <w:szCs w:val="24"/>
         </w:rPr>
       </w:pPr>
     </w:p>
@@ -499,8 +919,11 @@
       <w:pPr>
         <w:ind w:left="360"/>
         <w:rPr>
-          <w:b/>
-          <w:bCs/>
+          <w:rFonts w:cs="Times New Roman"/>
+          <w:b/>
+          <w:bCs/>
+          <w:sz w:val="24"/>
+          <w:szCs w:val="24"/>
         </w:rPr>
       </w:pPr>
     </w:p>
@@ -508,52 +931,22 @@
       <w:pPr>
         <w:ind w:left="360"/>
         <w:rPr>
-          <w:b/>
-          <w:bCs/>
-        </w:rPr>
-      </w:pPr>
-    </w:p>
-    <w:p>
-      <w:pPr>
-        <w:ind w:left="360"/>
-        <w:rPr>
-          <w:b/>
-          <w:bCs/>
-        </w:rPr>
-      </w:pPr>
-    </w:p>
-    <w:p>
-      <w:pPr>
-        <w:ind w:left="360"/>
-        <w:rPr>
-          <w:b/>
-          <w:bCs/>
-        </w:rPr>
-      </w:pPr>
-    </w:p>
-    <w:p>
-      <w:pPr>
-        <w:ind w:left="360"/>
-        <w:rPr>
-          <w:b/>
-          <w:bCs/>
-        </w:rPr>
-      </w:pPr>
-    </w:p>
-    <w:p>
-      <w:pPr>
-        <w:ind w:left="360"/>
-        <w:rPr>
-          <w:b/>
-          <w:bCs/>
-        </w:rPr>
-      </w:pPr>
-    </w:p>
-    <w:p>
-      <w:pPr>
-        <w:rPr>
-          <w:b/>
-          <w:bCs/>
+          <w:rFonts w:cs="Times New Roman"/>
+          <w:b/>
+          <w:bCs/>
+          <w:sz w:val="24"/>
+          <w:szCs w:val="24"/>
+        </w:rPr>
+      </w:pPr>
+    </w:p>
+    <w:p>
+      <w:pPr>
+        <w:rPr>
+          <w:rFonts w:cs="Times New Roman"/>
+          <w:b/>
+          <w:bCs/>
+          <w:sz w:val="24"/>
+          <w:szCs w:val="24"/>
         </w:rPr>
       </w:pPr>
     </w:p>
@@ -564,22 +957,66 @@
           <w:ilvl w:val="0"/>
           <w:numId w:val="9"/>
         </w:numPr>
-      </w:pPr>
-      <w:r>
-        <w:rPr>
+        <w:rPr>
+          <w:rFonts w:cs="Times New Roman"/>
+          <w:sz w:val="24"/>
+          <w:szCs w:val="24"/>
+        </w:rPr>
+      </w:pPr>
+      <w:r>
+        <w:rPr>
+          <w:rFonts w:cs="Times New Roman"/>
+          <w:b/>
+          <w:bCs/>
+          <w:sz w:val="24"/>
+          <w:szCs w:val="24"/>
+        </w:rPr>
+        <w:t>Señal cuadrada</w:t>
+      </w:r>
+      <w:r>
+        <w:rPr>
+          <w:rFonts w:cs="Times New Roman"/>
+          <w:sz w:val="24"/>
+          <w:szCs w:val="24"/>
+        </w:rPr>
+        <w:t>: Tiene transiciones abruptas entre valores altos y bajos (una forma de onda con saltos rectangulares).</w:t>
+      </w:r>
+      <w:r>
+        <w:rPr>
+          <w:rFonts w:cs="Times New Roman"/>
           <w:noProof/>
-        </w:rPr>
-        <w:lastRenderedPageBreak/>
+          <w:sz w:val="24"/>
+          <w:szCs w:val="24"/>
+        </w:rPr>
+        <w:t xml:space="preserve"> </w:t>
+      </w:r>
+    </w:p>
+    <w:p>
+      <w:pPr>
+        <w:ind w:left="360"/>
+        <w:rPr>
+          <w:rFonts w:cs="Times New Roman"/>
+          <w:sz w:val="24"/>
+          <w:szCs w:val="24"/>
+        </w:rPr>
+      </w:pPr>
+      <w:r>
+        <w:rPr>
+          <w:rFonts w:cs="Times New Roman"/>
+          <w:noProof/>
+          <w:sz w:val="24"/>
+          <w:szCs w:val="24"/>
+        </w:rPr>
         <w:drawing>
-          <wp:anchor distT="0" distB="0" distL="114300" distR="114300" simplePos="0" relativeHeight="251678208" behindDoc="0" locked="0" layoutInCell="1" allowOverlap="1" wp14:anchorId="7B0823CF" wp14:editId="233F1C54">
+          <wp:anchor distT="0" distB="0" distL="114300" distR="114300" simplePos="0" relativeHeight="251660800" behindDoc="0" locked="0" layoutInCell="1" allowOverlap="1" wp14:anchorId="7B0823CF" wp14:editId="3201D91E">
             <wp:simplePos x="0" y="0"/>
             <wp:positionH relativeFrom="column">
-              <wp:posOffset>95250</wp:posOffset>
+              <wp:posOffset>543568</wp:posOffset>
             </wp:positionH>
             <wp:positionV relativeFrom="paragraph">
-              <wp:posOffset>456388</wp:posOffset>
+              <wp:posOffset>36195</wp:posOffset>
             </wp:positionV>
-            <wp:extent cx="5943600" cy="4048760"/>
+            <wp:extent cx="4320000" cy="2941200"/>
             <wp:effectExtent l="0" t="0" r="0" b="0"/>
             <wp:wrapNone/>
             <wp:docPr id="11" name="Imagen 11"/>
@@ -596,7 +1033,7 @@
                     </pic:cNvPicPr>
                   </pic:nvPicPr>
                   <pic:blipFill>
-                    <a:blip r:embed="rId7">
+                    <a:blip r:embed="rId9">
                       <a:extLst>
                         <a:ext uri="{28A0092B-C50C-407E-A947-70E740481C1C}">
                           <a14:useLocalDpi xmlns:a14="http://schemas.microsoft.com/office/drawing/2010/main" val="0"/>
@@ -611,7 +1048,7 @@
                   <pic:spPr bwMode="auto">
                     <a:xfrm>
                       <a:off x="0" y="0"/>
-                      <a:ext cx="5943600" cy="4048760"/>
+                      <a:ext cx="4320000" cy="2941200"/>
                     </a:xfrm>
                     <a:prstGeom prst="rect">
                       <a:avLst/>
@@ -624,181 +1061,83 @@
                 </pic:pic>
               </a:graphicData>
             </a:graphic>
+            <wp14:sizeRelH relativeFrom="margin">
+              <wp14:pctWidth>0</wp14:pctWidth>
+            </wp14:sizeRelH>
+            <wp14:sizeRelV relativeFrom="margin">
+              <wp14:pctHeight>0</wp14:pctHeight>
+            </wp14:sizeRelV>
           </wp:anchor>
         </w:drawing>
       </w:r>
-      <w:r>
-        <w:rPr>
-          <w:b/>
-          <w:bCs/>
-        </w:rPr>
-        <w:t>Señal cuadrada</w:t>
-      </w:r>
-      <w:r>
-        <w:t>: Tiene transiciones abruptas entre valores altos y bajos (una forma de onda con saltos rectangulares).</w:t>
-      </w:r>
-      <w:r>
-        <w:rPr>
-          <w:noProof/>
-        </w:rPr>
-        <w:t xml:space="preserve"> </w:t>
-      </w:r>
     </w:p>
     <w:p>
       <w:pPr>
         <w:ind w:left="360"/>
+        <w:rPr>
+          <w:rFonts w:cs="Times New Roman"/>
+          <w:sz w:val="24"/>
+          <w:szCs w:val="24"/>
+        </w:rPr>
       </w:pPr>
     </w:p>
     <w:p>
       <w:pPr>
         <w:ind w:left="360"/>
+        <w:rPr>
+          <w:rFonts w:cs="Times New Roman"/>
+          <w:sz w:val="24"/>
+          <w:szCs w:val="24"/>
+        </w:rPr>
       </w:pPr>
     </w:p>
     <w:p>
       <w:pPr>
         <w:ind w:left="360"/>
+        <w:rPr>
+          <w:rFonts w:cs="Times New Roman"/>
+          <w:sz w:val="24"/>
+          <w:szCs w:val="24"/>
+        </w:rPr>
       </w:pPr>
     </w:p>
     <w:p>
       <w:pPr>
         <w:ind w:left="360"/>
+        <w:rPr>
+          <w:rFonts w:cs="Times New Roman"/>
+          <w:sz w:val="24"/>
+          <w:szCs w:val="24"/>
+        </w:rPr>
       </w:pPr>
     </w:p>
     <w:p>
       <w:pPr>
         <w:ind w:left="360"/>
-      </w:pPr>
-    </w:p>
-    <w:p>
-      <w:pPr>
-        <w:ind w:left="360"/>
-      </w:pPr>
-    </w:p>
-    <w:p>
-      <w:pPr>
-        <w:ind w:left="360"/>
-      </w:pPr>
-    </w:p>
-    <w:p>
-      <w:pPr>
-        <w:ind w:left="360"/>
-      </w:pPr>
-    </w:p>
-    <w:p>
-      <w:pPr>
-        <w:ind w:left="360"/>
-      </w:pPr>
-    </w:p>
-    <w:p>
-      <w:pPr>
-        <w:ind w:left="360"/>
-      </w:pPr>
-    </w:p>
-    <w:p>
-      <w:pPr>
-        <w:ind w:left="360"/>
-      </w:pPr>
-    </w:p>
-    <w:p>
-      <w:pPr>
-        <w:ind w:left="360"/>
-      </w:pPr>
-    </w:p>
-    <w:p>
-      <w:pPr>
-        <w:ind w:left="360"/>
-      </w:pPr>
-    </w:p>
-    <w:p>
-      <w:pPr>
-        <w:ind w:left="360"/>
-      </w:pPr>
-    </w:p>
-    <w:p>
-      <w:pPr>
-        <w:ind w:left="360"/>
-      </w:pPr>
-    </w:p>
-    <w:p>
-      <w:pPr>
-        <w:ind w:left="360"/>
-      </w:pPr>
-    </w:p>
-    <w:p>
-      <w:pPr>
-        <w:ind w:left="360"/>
-      </w:pPr>
-    </w:p>
-    <w:p>
-      <w:pPr>
-        <w:ind w:left="360"/>
-      </w:pPr>
-    </w:p>
-    <w:p>
-      <w:pPr>
-        <w:ind w:left="360"/>
-      </w:pPr>
-    </w:p>
-    <w:p>
-      <w:pPr>
-        <w:ind w:left="360"/>
-      </w:pPr>
-    </w:p>
-    <w:p>
-      <w:pPr>
-        <w:ind w:left="360"/>
-      </w:pPr>
-    </w:p>
-    <w:p>
-      <w:pPr>
-        <w:ind w:left="360"/>
-      </w:pPr>
-    </w:p>
-    <w:p>
-      <w:pPr>
-        <w:ind w:left="360"/>
-      </w:pPr>
-    </w:p>
-    <w:p>
-      <w:pPr>
-        <w:ind w:left="360"/>
-      </w:pPr>
-    </w:p>
-    <w:p>
-      <w:pPr>
-        <w:rPr>
-          <w:b/>
-          <w:bCs/>
-        </w:rPr>
-      </w:pPr>
-    </w:p>
-    <w:p>
-      <w:pPr>
-        <w:rPr>
-          <w:b/>
-          <w:bCs/>
-        </w:rPr>
-      </w:pPr>
-    </w:p>
-    <w:p>
-      <w:pPr>
-        <w:rPr>
-          <w:b/>
-          <w:bCs/>
-        </w:rPr>
-      </w:pPr>
-    </w:p>
-    <w:p>
-      <w:pPr>
-        <w:rPr>
-          <w:b/>
-          <w:bCs/>
-        </w:rPr>
-      </w:pPr>
-      <w:r>
-        <w:rPr>
-          <w:b/>
-          <w:bCs/>
+        <w:rPr>
+          <w:rFonts w:cs="Times New Roman"/>
+          <w:sz w:val="24"/>
+          <w:szCs w:val="24"/>
+        </w:rPr>
+      </w:pPr>
+    </w:p>
+    <w:p>
+      <w:pPr>
+        <w:rPr>
+          <w:rFonts w:cs="Times New Roman"/>
+          <w:b/>
+          <w:bCs/>
+          <w:sz w:val="24"/>
+          <w:szCs w:val="24"/>
+        </w:rPr>
+      </w:pPr>
+      <w:r>
+        <w:rPr>
+          <w:rFonts w:cs="Times New Roman"/>
+          <w:b/>
+          <w:bCs/>
+          <w:sz w:val="24"/>
+          <w:szCs w:val="24"/>
         </w:rPr>
         <w:lastRenderedPageBreak/>
         <w:t>Algoritmo en C++:</w:t>
@@ -806,141 +1145,171 @@
     </w:p>
     <w:p>
       <w:pPr>
-        <w:numPr>
-          <w:ilvl w:val="0"/>
-          <w:numId w:val="2"/>
-        </w:numPr>
-      </w:pPr>
-      <w:r>
-        <w:rPr>
-          <w:b/>
-          <w:bCs/>
+        <w:ind w:left="720" w:firstLine="0"/>
+        <w:rPr>
+          <w:rFonts w:cs="Times New Roman"/>
+          <w:sz w:val="24"/>
+          <w:szCs w:val="24"/>
+        </w:rPr>
+      </w:pPr>
+      <w:r>
+        <w:rPr>
+          <w:rFonts w:cs="Times New Roman"/>
+          <w:b/>
+          <w:bCs/>
+          <w:sz w:val="24"/>
+          <w:szCs w:val="24"/>
+        </w:rPr>
+        <w:t xml:space="preserve">1. </w:t>
+      </w:r>
+      <w:r>
+        <w:rPr>
+          <w:rFonts w:cs="Times New Roman"/>
+          <w:b/>
+          <w:bCs/>
+          <w:sz w:val="24"/>
+          <w:szCs w:val="24"/>
         </w:rPr>
         <w:t>Representación de la señal</w:t>
       </w:r>
       <w:r>
-        <w:t>: La señal analógica se almacenará en un arreglo dinámico</w:t>
-      </w:r>
-      <w:r>
-        <w:t xml:space="preserve"> para usar la memoria dinámica (requerimiento)</w:t>
-      </w:r>
-      <w:r>
-        <w:t>.</w:t>
-      </w:r>
-    </w:p>
-    <w:p>
-      <w:pPr>
-        <w:numPr>
-          <w:ilvl w:val="0"/>
-          <w:numId w:val="2"/>
-        </w:numPr>
-      </w:pPr>
-      <w:r>
-        <w:rPr>
-          <w:b/>
-          <w:bCs/>
+        <w:rPr>
+          <w:rFonts w:cs="Times New Roman"/>
+          <w:sz w:val="24"/>
+          <w:szCs w:val="24"/>
+        </w:rPr>
+        <w:t>: La señal analógica se almacenará en un arreglo dinámico para usar la memoria dinámica (requerimiento).</w:t>
+      </w:r>
+    </w:p>
+    <w:p>
+      <w:pPr>
+        <w:ind w:left="720" w:firstLine="0"/>
+        <w:rPr>
+          <w:rFonts w:cs="Times New Roman"/>
+          <w:sz w:val="24"/>
+          <w:szCs w:val="24"/>
+        </w:rPr>
+      </w:pPr>
+      <w:r>
+        <w:rPr>
+          <w:rFonts w:cs="Times New Roman"/>
+          <w:b/>
+          <w:bCs/>
+          <w:sz w:val="24"/>
+          <w:szCs w:val="24"/>
+        </w:rPr>
+        <w:t xml:space="preserve">2. </w:t>
+      </w:r>
+      <w:r>
+        <w:rPr>
+          <w:rFonts w:cs="Times New Roman"/>
+          <w:b/>
+          <w:bCs/>
+          <w:sz w:val="24"/>
+          <w:szCs w:val="24"/>
         </w:rPr>
         <w:t>Clasificación de la señal</w:t>
       </w:r>
       <w:r>
-        <w:t xml:space="preserve">: El algoritmo </w:t>
-      </w:r>
-      <w:r>
-        <w:t>va a</w:t>
-      </w:r>
-      <w:r>
-        <w:t xml:space="preserve"> analizar la pendiente y la forma de la señal para clasificarla.</w:t>
-      </w:r>
-    </w:p>
-    <w:p>
-      <w:pPr>
-        <w:rPr>
-          <w:b/>
-          <w:bCs/>
-        </w:rPr>
-      </w:pPr>
-      <w:r>
-        <w:rPr>
-          <w:b/>
-          <w:bCs/>
+        <w:rPr>
+          <w:rFonts w:cs="Times New Roman"/>
+          <w:sz w:val="24"/>
+          <w:szCs w:val="24"/>
+        </w:rPr>
+        <w:t>: El algoritmo va a analizar la pendiente y la forma de la señal para clasificarla.</w:t>
+      </w:r>
+    </w:p>
+    <w:p>
+      <w:pPr>
+        <w:rPr>
+          <w:rFonts w:cs="Times New Roman"/>
+          <w:b/>
+          <w:bCs/>
+          <w:sz w:val="24"/>
+          <w:szCs w:val="24"/>
+        </w:rPr>
+      </w:pPr>
+      <w:r>
+        <w:rPr>
+          <w:rFonts w:cs="Times New Roman"/>
+          <w:b/>
+          <w:bCs/>
+          <w:sz w:val="24"/>
+          <w:szCs w:val="24"/>
         </w:rPr>
         <w:t xml:space="preserve">Circuito en </w:t>
       </w:r>
       <w:proofErr w:type="spellStart"/>
       <w:r>
         <w:rPr>
-          <w:b/>
-          <w:bCs/>
-        </w:rPr>
-        <w:t>T</w:t>
-      </w:r>
-      <w:r>
-        <w:rPr>
-          <w:b/>
-          <w:bCs/>
-        </w:rPr>
-        <w:t>inkercad</w:t>
+          <w:rFonts w:cs="Times New Roman"/>
+          <w:b/>
+          <w:bCs/>
+          <w:sz w:val="24"/>
+          <w:szCs w:val="24"/>
+        </w:rPr>
+        <w:t>Tinkercad</w:t>
       </w:r>
       <w:proofErr w:type="spellEnd"/>
       <w:r>
         <w:rPr>
-          <w:b/>
-          <w:bCs/>
+          <w:rFonts w:cs="Times New Roman"/>
+          <w:b/>
+          <w:bCs/>
+          <w:sz w:val="24"/>
+          <w:szCs w:val="24"/>
         </w:rPr>
         <w:t>:</w:t>
       </w:r>
     </w:p>
     <w:p>
       <w:pPr>
-        <w:pStyle w:val="Prrafodelista"/>
-        <w:rPr>
-          <w:b/>
-          <w:bCs/>
-        </w:rPr>
-      </w:pPr>
-      <w:r>
-        <w:rPr>
-          <w:b/>
-          <w:bCs/>
+        <w:ind w:firstLine="708"/>
+        <w:rPr>
+          <w:rFonts w:cs="Times New Roman"/>
+          <w:b/>
+          <w:bCs/>
+          <w:sz w:val="24"/>
+          <w:szCs w:val="24"/>
+        </w:rPr>
+      </w:pPr>
+      <w:r>
+        <w:rPr>
+          <w:rFonts w:cs="Times New Roman"/>
+          <w:b/>
+          <w:bCs/>
+          <w:sz w:val="24"/>
+          <w:szCs w:val="24"/>
         </w:rPr>
         <w:t xml:space="preserve">1. </w:t>
       </w:r>
       <w:r>
         <w:rPr>
-          <w:b/>
-          <w:bCs/>
-        </w:rPr>
-        <w:t>Circuito com</w:t>
-      </w:r>
-      <w:r>
-        <w:rPr>
-          <w:b/>
-          <w:bCs/>
-        </w:rPr>
-        <w:t>puesto</w:t>
-      </w:r>
-      <w:r>
-        <w:rPr>
-          <w:b/>
-          <w:bCs/>
-        </w:rPr>
-        <w:t xml:space="preserve"> (figura 1)</w:t>
-      </w:r>
-      <w:r>
-        <w:rPr>
-          <w:b/>
-          <w:bCs/>
-        </w:rPr>
-        <w:t xml:space="preserve">: </w:t>
-      </w:r>
-      <w:r>
-        <w:t>el</w:t>
-      </w:r>
-      <w:r>
-        <w:t xml:space="preserve"> sistema propuesto está basado en componentes requeridos y opcionales</w:t>
-      </w:r>
-      <w:r>
-        <w:t>:</w:t>
+          <w:rFonts w:cs="Times New Roman"/>
+          <w:b/>
+          <w:bCs/>
+          <w:sz w:val="24"/>
+          <w:szCs w:val="24"/>
+        </w:rPr>
+        <w:t>C</w:t>
+      </w:r>
+      <w:r>
+        <w:rPr>
+          <w:rFonts w:cs="Times New Roman"/>
+          <w:b/>
+          <w:bCs/>
+          <w:sz w:val="24"/>
+          <w:szCs w:val="24"/>
+        </w:rPr>
+        <w:t>omponente hardware:</w:t>
+      </w:r>
+      <w:r>
+        <w:rPr>
+          <w:rFonts w:cs="Times New Roman"/>
+          <w:sz w:val="24"/>
+          <w:szCs w:val="24"/>
+        </w:rPr>
+        <w:t xml:space="preserve"> </w:t>
       </w:r>
     </w:p>
     <w:p>
@@ -951,26 +1320,32 @@
           <w:numId w:val="7"/>
         </w:numPr>
         <w:rPr>
-          <w:b/>
-          <w:bCs/>
-        </w:rPr>
-      </w:pPr>
-      <w:r>
-        <w:rPr>
-          <w:b/>
-          <w:bCs/>
+          <w:rFonts w:cs="Times New Roman"/>
+          <w:b/>
+          <w:bCs/>
+          <w:sz w:val="24"/>
+          <w:szCs w:val="24"/>
+        </w:rPr>
+      </w:pPr>
+      <w:r>
+        <w:rPr>
+          <w:rFonts w:cs="Times New Roman"/>
+          <w:b/>
+          <w:bCs/>
+          <w:sz w:val="24"/>
+          <w:szCs w:val="24"/>
         </w:rPr>
         <w:t>Arduino LCD de dos cables</w:t>
       </w:r>
       <w:r>
         <w:rPr>
-          <w:b/>
-          <w:bCs/>
-        </w:rPr>
-        <w:t xml:space="preserve">: </w:t>
-      </w:r>
-      <w:r>
-        <w:t>placa de microcontrolador.</w:t>
+          <w:rFonts w:cs="Times New Roman"/>
+          <w:b/>
+          <w:bCs/>
+          <w:sz w:val="24"/>
+          <w:szCs w:val="24"/>
+        </w:rPr>
+        <w:t>.</w:t>
       </w:r>
     </w:p>
     <w:p>
@@ -981,26 +1356,42 @@
           <w:numId w:val="7"/>
         </w:numPr>
         <w:rPr>
-          <w:b/>
-          <w:bCs/>
-        </w:rPr>
-      </w:pPr>
-      <w:r>
-        <w:rPr>
-          <w:b/>
-          <w:bCs/>
+          <w:rFonts w:cs="Times New Roman"/>
+          <w:b/>
+          <w:bCs/>
+          <w:sz w:val="24"/>
+          <w:szCs w:val="24"/>
+        </w:rPr>
+      </w:pPr>
+      <w:r>
+        <w:rPr>
+          <w:rFonts w:cs="Times New Roman"/>
+          <w:b/>
+          <w:bCs/>
+          <w:sz w:val="24"/>
+          <w:szCs w:val="24"/>
         </w:rPr>
         <w:t xml:space="preserve">Generador de </w:t>
       </w:r>
       <w:r>
         <w:rPr>
-          <w:b/>
-          <w:bCs/>
-        </w:rPr>
-        <w:t xml:space="preserve">función: </w:t>
-      </w:r>
-      <w:r>
-        <w:t>genera diversas formas de onda de voltaje.</w:t>
+          <w:rFonts w:cs="Times New Roman"/>
+          <w:b/>
+          <w:bCs/>
+          <w:sz w:val="24"/>
+          <w:szCs w:val="24"/>
+        </w:rPr>
+        <w:t>función</w:t>
+      </w:r>
+      <w:r>
+        <w:rPr>
+          <w:rFonts w:cs="Times New Roman"/>
+          <w:b/>
+          <w:bCs/>
+          <w:sz w:val="24"/>
+          <w:szCs w:val="24"/>
+        </w:rPr>
+        <w:t>.</w:t>
       </w:r>
     </w:p>
     <w:p>
@@ -1010,15 +1401,28 @@
           <w:ilvl w:val="0"/>
           <w:numId w:val="7"/>
         </w:numPr>
-      </w:pPr>
-      <w:r>
-        <w:rPr>
-          <w:b/>
-          <w:bCs/>
+        <w:rPr>
+          <w:rFonts w:cs="Times New Roman"/>
+          <w:sz w:val="24"/>
+          <w:szCs w:val="24"/>
+        </w:rPr>
+      </w:pPr>
+      <w:r>
+        <w:rPr>
+          <w:rFonts w:cs="Times New Roman"/>
+          <w:b/>
+          <w:bCs/>
+          <w:sz w:val="24"/>
+          <w:szCs w:val="24"/>
         </w:rPr>
         <w:t xml:space="preserve">Osciloscopio(opcional): </w:t>
       </w:r>
       <w:r>
+        <w:rPr>
+          <w:rFonts w:cs="Times New Roman"/>
+          <w:sz w:val="24"/>
+          <w:szCs w:val="24"/>
+        </w:rPr>
         <w:t>para visualizar el comportamiento grafico de las señales.</w:t>
       </w:r>
     </w:p>
@@ -1029,16 +1433,31 @@
           <w:ilvl w:val="0"/>
           <w:numId w:val="7"/>
         </w:numPr>
-      </w:pPr>
-      <w:r>
-        <w:rPr>
-          <w:b/>
-          <w:bCs/>
-        </w:rPr>
-        <w:t xml:space="preserve">Pulsador: </w:t>
-      </w:r>
-      <w:r>
-        <w:t>conmutador momentáneo.</w:t>
+        <w:rPr>
+          <w:rFonts w:cs="Times New Roman"/>
+          <w:sz w:val="24"/>
+          <w:szCs w:val="24"/>
+        </w:rPr>
+      </w:pPr>
+      <w:r>
+        <w:rPr>
+          <w:rFonts w:cs="Times New Roman"/>
+          <w:b/>
+          <w:bCs/>
+          <w:sz w:val="24"/>
+          <w:szCs w:val="24"/>
+        </w:rPr>
+        <w:t>Pulsador</w:t>
+      </w:r>
+      <w:r>
+        <w:rPr>
+          <w:rFonts w:cs="Times New Roman"/>
+          <w:b/>
+          <w:bCs/>
+          <w:sz w:val="24"/>
+          <w:szCs w:val="24"/>
+        </w:rPr>
+        <w:t>.</w:t>
       </w:r>
     </w:p>
     <w:p>
@@ -1048,21 +1467,136 @@
           <w:ilvl w:val="0"/>
           <w:numId w:val="7"/>
         </w:numPr>
-      </w:pPr>
-      <w:r>
-        <w:rPr>
+        <w:rPr>
+          <w:rFonts w:cs="Times New Roman"/>
+          <w:sz w:val="24"/>
+          <w:szCs w:val="24"/>
+        </w:rPr>
+      </w:pPr>
+      <w:r>
+        <w:rPr>
+          <w:rFonts w:cs="Times New Roman"/>
+          <w:b/>
+          <w:bCs/>
+          <w:sz w:val="24"/>
+          <w:szCs w:val="24"/>
+        </w:rPr>
+        <w:t>Resistencia</w:t>
+      </w:r>
+      <w:r>
+        <w:rPr>
+          <w:rFonts w:cs="Times New Roman"/>
+          <w:b/>
+          <w:bCs/>
+          <w:sz w:val="24"/>
+          <w:szCs w:val="24"/>
+        </w:rPr>
+        <w:t>.</w:t>
+      </w:r>
+    </w:p>
+    <w:p>
+      <w:pPr>
+        <w:rPr>
+          <w:rFonts w:cs="Times New Roman"/>
+          <w:sz w:val="24"/>
+          <w:szCs w:val="24"/>
+        </w:rPr>
+      </w:pPr>
+      <w:r>
+        <w:rPr>
+          <w:rFonts w:cs="Times New Roman"/>
+          <w:b/>
+          <w:bCs/>
+          <w:sz w:val="24"/>
+          <w:szCs w:val="24"/>
+        </w:rPr>
+        <w:t xml:space="preserve">2. </w:t>
+      </w:r>
+      <w:r>
+        <w:rPr>
+          <w:rFonts w:cs="Times New Roman"/>
+          <w:b/>
+          <w:bCs/>
+          <w:sz w:val="24"/>
+          <w:szCs w:val="24"/>
+        </w:rPr>
+        <w:t>C</w:t>
+      </w:r>
+      <w:r>
+        <w:rPr>
+          <w:rFonts w:cs="Times New Roman"/>
+          <w:b/>
+          <w:bCs/>
+          <w:sz w:val="24"/>
+          <w:szCs w:val="24"/>
+        </w:rPr>
+        <w:t>omponente software:</w:t>
+      </w:r>
+    </w:p>
+    <w:p>
+      <w:pPr>
+        <w:pStyle w:val="Prrafodelista"/>
+        <w:numPr>
+          <w:ilvl w:val="0"/>
+          <w:numId w:val="8"/>
+        </w:numPr>
+        <w:rPr>
+          <w:rFonts w:cs="Times New Roman"/>
+          <w:sz w:val="24"/>
+          <w:szCs w:val="24"/>
+        </w:rPr>
+      </w:pPr>
+      <w:r>
+        <w:rPr>
+          <w:rFonts w:cs="Times New Roman"/>
+          <w:b/>
+          <w:bCs/>
+          <w:sz w:val="24"/>
+          <w:szCs w:val="24"/>
+        </w:rPr>
+        <w:t>Panel de texto</w:t>
+      </w:r>
+      <w:r>
+        <w:rPr>
+          <w:rFonts w:cs="Times New Roman"/>
+          <w:b/>
+          <w:bCs/>
+          <w:sz w:val="24"/>
+          <w:szCs w:val="24"/>
+        </w:rPr>
+        <w:t>.</w:t>
+      </w:r>
+    </w:p>
+    <w:p>
+      <w:pPr>
+        <w:pStyle w:val="Prrafodelista"/>
+        <w:numPr>
+          <w:ilvl w:val="0"/>
+          <w:numId w:val="8"/>
+        </w:numPr>
+        <w:rPr>
+          <w:rFonts w:cs="Times New Roman"/>
+          <w:sz w:val="24"/>
+          <w:szCs w:val="24"/>
+        </w:rPr>
+      </w:pPr>
+      <w:r>
+        <w:rPr>
+          <w:rFonts w:cs="Times New Roman"/>
           <w:noProof/>
+          <w:sz w:val="24"/>
+          <w:szCs w:val="24"/>
         </w:rPr>
         <w:drawing>
-          <wp:anchor distT="0" distB="0" distL="114300" distR="114300" simplePos="0" relativeHeight="251633152" behindDoc="0" locked="0" layoutInCell="1" allowOverlap="1" wp14:anchorId="31CA6BB7" wp14:editId="40A02A3D">
+          <wp:anchor distT="0" distB="0" distL="114300" distR="114300" simplePos="0" relativeHeight="251654656" behindDoc="0" locked="0" layoutInCell="1" allowOverlap="1" wp14:anchorId="31CA6BB7" wp14:editId="490C4EFF">
             <wp:simplePos x="0" y="0"/>
             <wp:positionH relativeFrom="column">
-              <wp:posOffset>-26803</wp:posOffset>
+              <wp:posOffset>592455</wp:posOffset>
             </wp:positionH>
             <wp:positionV relativeFrom="paragraph">
-              <wp:posOffset>29476</wp:posOffset>
+              <wp:posOffset>356870</wp:posOffset>
             </wp:positionV>
-            <wp:extent cx="5943600" cy="3343275"/>
+            <wp:extent cx="4749800" cy="2672080"/>
             <wp:effectExtent l="0" t="0" r="0" b="0"/>
             <wp:wrapNone/>
             <wp:docPr id="3" name="Imagen 3"/>
@@ -1079,7 +1613,7 @@
                     </pic:cNvPicPr>
                   </pic:nvPicPr>
                   <pic:blipFill>
-                    <a:blip r:embed="rId8" cstate="print">
+                    <a:blip r:embed="rId10" cstate="print">
                       <a:extLst>
                         <a:ext uri="{28A0092B-C50C-407E-A947-70E740481C1C}">
                           <a14:useLocalDpi xmlns:a14="http://schemas.microsoft.com/office/drawing/2010/main" val="0"/>
@@ -1094,7 +1628,7 @@
                   <pic:spPr bwMode="auto">
                     <a:xfrm>
                       <a:off x="0" y="0"/>
-                      <a:ext cx="5943600" cy="3343275"/>
+                      <a:ext cx="4749800" cy="2672080"/>
                     </a:xfrm>
                     <a:prstGeom prst="rect">
                       <a:avLst/>
@@ -1107,243 +1641,46 @@
                 </pic:pic>
               </a:graphicData>
             </a:graphic>
+            <wp14:sizeRelH relativeFrom="margin">
+              <wp14:pctWidth>0</wp14:pctWidth>
+            </wp14:sizeRelH>
+            <wp14:sizeRelV relativeFrom="margin">
+              <wp14:pctHeight>0</wp14:pctHeight>
+            </wp14:sizeRelV>
           </wp:anchor>
         </w:drawing>
       </w:r>
       <w:r>
         <w:rPr>
-          <w:b/>
-          <w:bCs/>
-        </w:rPr>
-        <w:t xml:space="preserve">Resistencia: </w:t>
-      </w:r>
-      <w:r>
-        <w:t>limita el flujo de corriente a través de un circuito.</w:t>
-      </w:r>
-    </w:p>
-    <w:p>
-      <w:pPr>
-        <w:pStyle w:val="Prrafodelista"/>
-        <w:ind w:left="1440"/>
-      </w:pPr>
-    </w:p>
-    <w:p>
-      <w:pPr>
-        <w:pStyle w:val="Prrafodelista"/>
-        <w:ind w:left="1440"/>
-      </w:pPr>
-    </w:p>
-    <w:p>
-      <w:pPr>
-        <w:pStyle w:val="Prrafodelista"/>
-        <w:ind w:left="1440"/>
-      </w:pPr>
-    </w:p>
-    <w:p>
-      <w:pPr>
-        <w:pStyle w:val="Prrafodelista"/>
-        <w:ind w:left="1440"/>
-      </w:pPr>
-    </w:p>
-    <w:p>
-      <w:pPr>
-        <w:pStyle w:val="Prrafodelista"/>
-        <w:ind w:left="1440"/>
-      </w:pPr>
-    </w:p>
-    <w:p>
-      <w:pPr>
-        <w:pStyle w:val="Prrafodelista"/>
-        <w:ind w:left="1440"/>
-      </w:pPr>
-    </w:p>
-    <w:p>
-      <w:pPr>
-        <w:pStyle w:val="Prrafodelista"/>
-        <w:ind w:left="1440"/>
-      </w:pPr>
-    </w:p>
-    <w:p>
-      <w:pPr>
-        <w:pStyle w:val="Prrafodelista"/>
-        <w:ind w:left="1440"/>
-      </w:pPr>
-    </w:p>
-    <w:p>
-      <w:pPr>
-        <w:pStyle w:val="Prrafodelista"/>
-        <w:ind w:left="1440"/>
-      </w:pPr>
-    </w:p>
-    <w:p>
-      <w:pPr>
-        <w:pStyle w:val="Prrafodelista"/>
-        <w:ind w:left="1440"/>
-      </w:pPr>
-    </w:p>
-    <w:p>
-      <w:pPr>
-        <w:pStyle w:val="Prrafodelista"/>
-        <w:ind w:left="1440"/>
-      </w:pPr>
-    </w:p>
-    <w:p>
-      <w:pPr>
-        <w:pStyle w:val="Prrafodelista"/>
-        <w:ind w:left="1440"/>
-      </w:pPr>
-    </w:p>
-    <w:p>
-      <w:pPr>
-        <w:pStyle w:val="Prrafodelista"/>
-        <w:ind w:left="1440"/>
-      </w:pPr>
-    </w:p>
-    <w:p>
-      <w:pPr>
-        <w:pStyle w:val="Prrafodelista"/>
-        <w:ind w:left="1440"/>
-      </w:pPr>
-    </w:p>
-    <w:p>
-      <w:pPr>
-        <w:pStyle w:val="Prrafodelista"/>
-        <w:ind w:left="1440"/>
-      </w:pPr>
-    </w:p>
-    <w:p>
-      <w:pPr>
-        <w:pStyle w:val="Prrafodelista"/>
-        <w:ind w:left="1440"/>
-      </w:pPr>
-    </w:p>
-    <w:p>
-      <w:pPr>
-        <w:pStyle w:val="Prrafodelista"/>
-        <w:ind w:left="1440"/>
-      </w:pPr>
-    </w:p>
-    <w:p/>
-    <w:p>
-      <w:pPr>
-        <w:ind w:left="720"/>
-      </w:pPr>
-      <w:r>
-        <w:rPr>
-          <w:b/>
-          <w:bCs/>
-        </w:rPr>
-        <w:t xml:space="preserve">2. </w:t>
-      </w:r>
-      <w:r>
-        <w:rPr>
-          <w:b/>
-          <w:bCs/>
-        </w:rPr>
-        <w:t>Interacción con el simulador (figura 2)</w:t>
-      </w:r>
-      <w:r>
-        <w:rPr>
-          <w:b/>
-          <w:bCs/>
-        </w:rPr>
-        <w:t>:</w:t>
-      </w:r>
-    </w:p>
-    <w:p>
-      <w:pPr>
-        <w:pStyle w:val="Prrafodelista"/>
-        <w:numPr>
-          <w:ilvl w:val="0"/>
-          <w:numId w:val="8"/>
-        </w:numPr>
-      </w:pPr>
-      <w:r>
-        <w:rPr>
-          <w:b/>
-          <w:bCs/>
-        </w:rPr>
-        <w:t xml:space="preserve">Panel de texto: </w:t>
-      </w:r>
-      <w:r>
-        <w:t>instruye las acciones de los componentes</w:t>
-      </w:r>
-      <w:r>
+          <w:rFonts w:cs="Times New Roman"/>
+          <w:b/>
+          <w:bCs/>
+          <w:sz w:val="24"/>
+          <w:szCs w:val="24"/>
+        </w:rPr>
+        <w:t>Monitor en serie</w:t>
+      </w:r>
+      <w:r>
+        <w:rPr>
+          <w:rFonts w:cs="Times New Roman"/>
+          <w:b/>
+          <w:bCs/>
+          <w:sz w:val="24"/>
+          <w:szCs w:val="24"/>
+        </w:rPr>
         <w:t>.</w:t>
       </w:r>
-    </w:p>
-    <w:p>
-      <w:pPr>
-        <w:pStyle w:val="Prrafodelista"/>
-        <w:numPr>
-          <w:ilvl w:val="0"/>
-          <w:numId w:val="8"/>
-        </w:numPr>
-      </w:pPr>
-      <w:r>
-        <w:rPr>
-          <w:b/>
-          <w:bCs/>
-        </w:rPr>
-        <w:t xml:space="preserve">Monitor en serie: </w:t>
-      </w:r>
-      <w:r>
-        <w:t xml:space="preserve">verifica </w:t>
-      </w:r>
-      <w:r>
-        <w:t>o</w:t>
-      </w:r>
-      <w:r>
-        <w:t xml:space="preserve"> s</w:t>
-      </w:r>
-      <w:r>
-        <w:t>igue</w:t>
-      </w:r>
-      <w:r>
-        <w:t xml:space="preserve"> que hace el código.</w:t>
-      </w:r>
-    </w:p>
-    <w:p>
-      <w:pPr>
-        <w:pStyle w:val="Prrafodelista"/>
-        <w:numPr>
-          <w:ilvl w:val="0"/>
-          <w:numId w:val="8"/>
-        </w:numPr>
-      </w:pPr>
-      <w:r>
-        <w:rPr>
-          <w:b/>
-          <w:bCs/>
-        </w:rPr>
-        <w:t xml:space="preserve">Acciones de los componentes: </w:t>
-      </w:r>
-      <w:r>
-        <w:t>visualizar el entorno real de la operación de los componentes.</w:t>
-      </w:r>
-    </w:p>
-    <w:p>
-      <w:pPr>
-        <w:pStyle w:val="Prrafodelista"/>
-      </w:pPr>
-      <w:r>
-        <w:rPr>
-          <w:b/>
-          <w:bCs/>
-        </w:rPr>
-        <w:t xml:space="preserve"> </w:t>
-      </w:r>
-    </w:p>
-    <w:p>
-      <w:pPr>
-        <w:pStyle w:val="Prrafodelista"/>
-      </w:pPr>
     </w:p>
     <w:p>
       <w:pPr>
         <w:pStyle w:val="Prrafodelista"/>
         <w:ind w:left="1440"/>
         <w:jc w:val="center"/>
+        <w:rPr>
+          <w:rFonts w:cs="Times New Roman"/>
+          <w:sz w:val="24"/>
+          <w:szCs w:val="24"/>
+        </w:rPr>
       </w:pPr>
     </w:p>
     <w:p>
@@ -1351,6 +1688,11 @@
         <w:pStyle w:val="Prrafodelista"/>
         <w:ind w:left="1440"/>
         <w:jc w:val="center"/>
+        <w:rPr>
+          <w:rFonts w:cs="Times New Roman"/>
+          <w:sz w:val="24"/>
+          <w:szCs w:val="24"/>
+        </w:rPr>
       </w:pPr>
     </w:p>
     <w:p>
@@ -1358,6 +1700,11 @@
         <w:pStyle w:val="Prrafodelista"/>
         <w:ind w:left="1440"/>
         <w:jc w:val="center"/>
+        <w:rPr>
+          <w:rFonts w:cs="Times New Roman"/>
+          <w:sz w:val="24"/>
+          <w:szCs w:val="24"/>
+        </w:rPr>
       </w:pPr>
     </w:p>
     <w:p>
@@ -1365,6 +1712,11 @@
         <w:pStyle w:val="Prrafodelista"/>
         <w:ind w:left="1440"/>
         <w:jc w:val="center"/>
+        <w:rPr>
+          <w:rFonts w:cs="Times New Roman"/>
+          <w:sz w:val="24"/>
+          <w:szCs w:val="24"/>
+        </w:rPr>
       </w:pPr>
     </w:p>
     <w:p>
@@ -1372,33 +1724,69 @@
         <w:pStyle w:val="Prrafodelista"/>
         <w:ind w:left="1440"/>
         <w:jc w:val="center"/>
-      </w:pPr>
-    </w:p>
-    <w:p>
-      <w:pPr>
-        <w:pStyle w:val="Prrafodelista"/>
-        <w:ind w:left="1440"/>
-        <w:jc w:val="center"/>
-      </w:pPr>
-      <w:r>
-        <w:rPr>
-          <w:b/>
-          <w:bCs/>
+        <w:rPr>
+          <w:rFonts w:cs="Times New Roman"/>
+          <w:sz w:val="24"/>
+          <w:szCs w:val="24"/>
+        </w:rPr>
+      </w:pPr>
+    </w:p>
+    <w:p>
+      <w:pPr>
+        <w:ind w:firstLine="0"/>
+        <w:rPr>
+          <w:rFonts w:cs="Times New Roman"/>
+          <w:b/>
+          <w:bCs/>
+          <w:sz w:val="24"/>
+          <w:szCs w:val="24"/>
+        </w:rPr>
+      </w:pPr>
+    </w:p>
+    <w:p>
+      <w:pPr>
+        <w:ind w:firstLine="708"/>
+        <w:rPr>
+          <w:rFonts w:cs="Times New Roman"/>
+          <w:sz w:val="24"/>
+          <w:szCs w:val="24"/>
+        </w:rPr>
+      </w:pPr>
+      <w:r>
+        <w:rPr>
+          <w:rFonts w:cs="Times New Roman"/>
+          <w:b/>
+          <w:bCs/>
+          <w:sz w:val="24"/>
+          <w:szCs w:val="24"/>
+        </w:rPr>
+        <w:lastRenderedPageBreak/>
+        <w:t>Diagrama de flujo de tareas:</w:t>
+      </w:r>
+    </w:p>
+    <w:p>
+      <w:pPr>
+        <w:spacing w:before="100" w:beforeAutospacing="1" w:after="100" w:afterAutospacing="1" w:line="240" w:lineRule="auto"/>
+        <w:rPr>
+          <w:rFonts w:eastAsia="Times New Roman" w:cs="Times New Roman"/>
+          <w:sz w:val="24"/>
+          <w:szCs w:val="24"/>
+          <w:lang w:eastAsia="es-CO"/>
+        </w:rPr>
+      </w:pPr>
+      <w:r>
+        <w:rPr>
+          <w:rFonts w:eastAsia="Times New Roman" w:cs="Times New Roman"/>
           <w:noProof/>
+          <w:sz w:val="24"/>
+          <w:szCs w:val="24"/>
+          <w:lang w:eastAsia="es-CO"/>
         </w:rPr>
         <w:drawing>
-          <wp:anchor distT="0" distB="0" distL="114300" distR="114300" simplePos="0" relativeHeight="251635200" behindDoc="0" locked="0" layoutInCell="1" allowOverlap="1" wp14:anchorId="193B5355" wp14:editId="5803B1FB">
-            <wp:simplePos x="0" y="0"/>
-            <wp:positionH relativeFrom="column">
-              <wp:posOffset>-166134</wp:posOffset>
-            </wp:positionH>
-            <wp:positionV relativeFrom="paragraph">
-              <wp:posOffset>-672790</wp:posOffset>
-            </wp:positionV>
-            <wp:extent cx="5943600" cy="3343275"/>
+          <wp:inline distT="0" distB="0" distL="0" distR="0" wp14:anchorId="79DEB9FF" wp14:editId="08EC26CD">
+            <wp:extent cx="5943600" cy="7698932"/>
             <wp:effectExtent l="0" t="0" r="0" b="0"/>
-            <wp:wrapNone/>
-            <wp:docPr id="4" name="Imagen 4"/>
+            <wp:docPr id="7" name="Imagen 7"/>
             <wp:cNvGraphicFramePr>
               <a:graphicFrameLocks xmlns:a="http://schemas.openxmlformats.org/drawingml/2006/main" noChangeAspect="1"/>
             </wp:cNvGraphicFramePr>
@@ -1406,13 +1794,13 @@
               <a:graphicData uri="http://schemas.openxmlformats.org/drawingml/2006/picture">
                 <pic:pic xmlns:pic="http://schemas.openxmlformats.org/drawingml/2006/picture">
                   <pic:nvPicPr>
-                    <pic:cNvPr id="0" name="Picture 5"/>
+                    <pic:cNvPr id="0" name="Picture 7"/>
                     <pic:cNvPicPr>
                       <a:picLocks noChangeAspect="1" noChangeArrowheads="1"/>
                     </pic:cNvPicPr>
                   </pic:nvPicPr>
                   <pic:blipFill>
-                    <a:blip r:embed="rId9" cstate="print">
+                    <a:blip r:embed="rId11">
                       <a:extLst>
                         <a:ext uri="{28A0092B-C50C-407E-A947-70E740481C1C}">
                           <a14:useLocalDpi xmlns:a14="http://schemas.microsoft.com/office/drawing/2010/main" val="0"/>
@@ -1427,7 +1815,7 @@
                   <pic:spPr bwMode="auto">
                     <a:xfrm>
                       <a:off x="0" y="0"/>
-                      <a:ext cx="5943600" cy="3343275"/>
+                      <a:ext cx="5944294" cy="7699831"/>
                     </a:xfrm>
                     <a:prstGeom prst="rect">
                       <a:avLst/>
@@ -1440,243 +1828,132 @@
                 </pic:pic>
               </a:graphicData>
             </a:graphic>
-          </wp:anchor>
+          </wp:inline>
         </w:drawing>
       </w:r>
     </w:p>
-    <w:p>
-      <w:pPr>
-        <w:pStyle w:val="Prrafodelista"/>
-        <w:ind w:left="1440"/>
-        <w:jc w:val="center"/>
-      </w:pPr>
-    </w:p>
-    <w:p>
-      <w:pPr>
-        <w:pStyle w:val="Prrafodelista"/>
-        <w:ind w:left="1440"/>
-        <w:jc w:val="center"/>
-      </w:pPr>
-    </w:p>
-    <w:p>
-      <w:pPr>
-        <w:pStyle w:val="Prrafodelista"/>
-        <w:ind w:left="1440"/>
-        <w:jc w:val="center"/>
-      </w:pPr>
-    </w:p>
-    <w:p>
-      <w:pPr>
-        <w:pStyle w:val="Prrafodelista"/>
-        <w:ind w:left="1440"/>
-        <w:jc w:val="center"/>
-      </w:pPr>
-    </w:p>
-    <w:p>
-      <w:pPr>
-        <w:pStyle w:val="Prrafodelista"/>
-        <w:ind w:left="1440"/>
-        <w:jc w:val="center"/>
-      </w:pPr>
-    </w:p>
-    <w:p>
-      <w:pPr>
-        <w:pStyle w:val="Prrafodelista"/>
-        <w:ind w:left="1440"/>
-        <w:jc w:val="center"/>
-      </w:pPr>
-    </w:p>
-    <w:p>
-      <w:pPr>
-        <w:pStyle w:val="Prrafodelista"/>
-        <w:ind w:left="1440"/>
-        <w:jc w:val="center"/>
-      </w:pPr>
-    </w:p>
-    <w:p>
-      <w:pPr>
-        <w:pStyle w:val="Prrafodelista"/>
-        <w:ind w:left="1440"/>
-        <w:jc w:val="center"/>
-      </w:pPr>
-    </w:p>
-    <w:p>
-      <w:pPr>
-        <w:pStyle w:val="Prrafodelista"/>
-        <w:ind w:left="1440"/>
-        <w:jc w:val="center"/>
-      </w:pPr>
-    </w:p>
-    <w:p>
-      <w:pPr>
-        <w:pStyle w:val="Prrafodelista"/>
-        <w:ind w:left="1440"/>
-        <w:jc w:val="center"/>
-      </w:pPr>
-    </w:p>
-    <w:p/>
-    <w:p/>
-    <w:p/>
-    <w:p>
-      <w:r>
-        <w:rPr>
-          <w:b/>
-          <w:bCs/>
-        </w:rPr>
-        <w:t>3</w:t>
-      </w:r>
-      <w:r>
-        <w:t xml:space="preserve">. </w:t>
-      </w:r>
-      <w:r>
-        <w:rPr>
-          <w:b/>
-          <w:bCs/>
-        </w:rPr>
-        <w:t>código en panel de texto</w:t>
-      </w:r>
-      <w:r>
-        <w:rPr>
-          <w:b/>
-          <w:bCs/>
-        </w:rPr>
-        <w:t xml:space="preserve"> (figura 3): </w:t>
-      </w:r>
-      <w:r>
-        <w:t xml:space="preserve">el programa Arduino tiene limitado el uso de memoria y aunque este se compone con algunas variaciones de sintaxis tiene el esquema de programación basado en </w:t>
-      </w:r>
-      <w:proofErr w:type="spellStart"/>
-      <w:r>
-        <w:t>c++</w:t>
-      </w:r>
-      <w:proofErr w:type="spellEnd"/>
-      <w:r>
-        <w:t>. Con la diferencia</w:t>
-      </w:r>
-      <w:r>
-        <w:t xml:space="preserve"> de que</w:t>
-      </w:r>
-      <w:r>
-        <w:t xml:space="preserve"> este </w:t>
-      </w:r>
-      <w:r>
-        <w:t>código</w:t>
-      </w:r>
-      <w:r>
-        <w:t xml:space="preserve"> de texto</w:t>
-      </w:r>
-      <w:r>
-        <w:t xml:space="preserve"> en Arduino</w:t>
-      </w:r>
-      <w:r>
-        <w:t xml:space="preserve"> </w:t>
-      </w:r>
-      <w:r>
-        <w:t>está</w:t>
-      </w:r>
-      <w:r>
-        <w:t xml:space="preserve"> compuesto de dos funciones </w:t>
-      </w:r>
-      <w:r>
-        <w:t>principales de las cuales depende para funcionar y cumplir las órdenes, estas funciones son:</w:t>
-      </w:r>
-    </w:p>
-    <w:p>
-      <w:proofErr w:type="spellStart"/>
-      <w:r>
-        <w:rPr>
-          <w:b/>
-          <w:bCs/>
-        </w:rPr>
-        <w:t>void</w:t>
-      </w:r>
-      <w:proofErr w:type="spellEnd"/>
-      <w:r>
-        <w:rPr>
-          <w:b/>
-          <w:bCs/>
-        </w:rPr>
-        <w:t xml:space="preserve"> </w:t>
-      </w:r>
-      <w:proofErr w:type="spellStart"/>
-      <w:proofErr w:type="gramStart"/>
-      <w:r>
-        <w:rPr>
-          <w:b/>
-          <w:bCs/>
-        </w:rPr>
-        <w:t>setup</w:t>
-      </w:r>
-      <w:proofErr w:type="spellEnd"/>
-      <w:r>
-        <w:rPr>
-          <w:b/>
-          <w:bCs/>
-        </w:rPr>
-        <w:t>(</w:t>
-      </w:r>
-      <w:proofErr w:type="gramEnd"/>
-      <w:r>
-        <w:rPr>
-          <w:b/>
-          <w:bCs/>
-        </w:rPr>
-        <w:t>)</w:t>
-      </w:r>
-      <w:r>
-        <w:rPr>
-          <w:b/>
-          <w:bCs/>
-        </w:rPr>
-        <w:t xml:space="preserve">: </w:t>
-      </w:r>
-      <w:r>
-        <w:t xml:space="preserve">funciona para </w:t>
-      </w:r>
-      <w:r>
-        <w:t>inicializar</w:t>
-      </w:r>
-      <w:r>
-        <w:t xml:space="preserve"> los pines de entrada</w:t>
-      </w:r>
-      <w:r>
-        <w:t xml:space="preserve"> o salida, configurar velocidad,  frecuencia y compatibilidad con el monitor serial.</w:t>
-      </w:r>
-    </w:p>
-    <w:p/>
-    <w:p/>
-    <w:p/>
-    <w:p/>
-    <w:p>
-      <w:pPr>
-        <w:rPr>
-          <w:b/>
-          <w:bCs/>
-        </w:rPr>
-      </w:pPr>
-      <w:r>
-        <w:rPr>
-          <w:b/>
-          <w:bCs/>
-        </w:rPr>
-        <w:t>Propuesta de solución</w:t>
-      </w:r>
-    </w:p>
-    <w:p>
-      <w:pPr>
-        <w:pStyle w:val="Prrafodelista"/>
-        <w:ind w:left="1440"/>
-        <w:jc w:val="center"/>
-      </w:pPr>
-    </w:p>
     <w:sectPr>
-      <w:pgSz w:w="12240" w:h="15840"/>
-      <w:pgMar w:top="1440" w:right="1440" w:bottom="1440" w:left="1440" w:header="708" w:footer="708" w:gutter="0"/>
+      <w:headerReference w:type="default" r:id="rId12"/>
+      <w:footerReference w:type="default" r:id="rId13"/>
+      <w:pgSz w:w="12240" w:h="15840" w:code="1"/>
+      <w:pgMar w:top="1440" w:right="1440" w:bottom="1440" w:left="1440" w:header="709" w:footer="709" w:gutter="0"/>
       <w:cols w:space="708"/>
       <w:docGrid w:linePitch="360"/>
     </w:sectPr>
   </w:body>
 </w:document>
+</file>
+
+<file path=word/endnotes.xml><?xml version="1.0" encoding="utf-8"?>
+<w:endnotes xmlns:wpc="http://schemas.microsoft.com/office/word/2010/wordprocessingCanvas" xmlns:cx="http://schemas.microsoft.com/office/drawing/2014/chartex" xmlns:cx1="http://schemas.microsoft.com/office/drawing/2015/9/8/chartex" xmlns:cx2="http://schemas.microsoft.com/office/drawing/2015/10/21/chartex" xmlns:cx3="http://schemas.microsoft.com/office/drawing/2016/5/9/chartex" xmlns:cx4="http://schemas.microsoft.com/office/drawing/2016/5/10/chartex" xmlns:cx5="http://schemas.microsoft.com/office/drawing/2016/5/11/chartex" xmlns:cx6="http://schemas.microsoft.com/office/drawing/2016/5/12/chartex" xmlns:cx7="http://schemas.microsoft.com/office/drawing/2016/5/13/chartex" xmlns:cx8="http://schemas.microsoft.com/office/drawing/2016/5/14/chartex" xmlns:mc="http://schemas.openxmlformats.org/markup-compatibility/2006" xmlns:aink="http://schemas.microsoft.com/office/drawing/2016/ink" xmlns:am3d="http://schemas.microsoft.com/office/drawing/2017/model3d" xmlns:o="urn:schemas-microsoft-com:office:office" xmlns:r="http://schemas.openxmlformats.org/officeDocument/2006/relationships" xmlns:m="http://schemas.openxmlformats.org/officeDocument/2006/math" xmlns:v="urn:schemas-microsoft-com:vml" xmlns:wp14="http://schemas.microsoft.com/office/word/2010/wordprocessingDrawing" xmlns:wp="http://schemas.openxmlformats.org/drawingml/2006/wordprocessingDrawing" xmlns:w10="urn:schemas-microsoft-com:office:word" xmlns:w="http://schemas.openxmlformats.org/wordprocessingml/2006/main" xmlns:w14="http://schemas.microsoft.com/office/word/2010/wordml" xmlns:w15="http://schemas.microsoft.com/office/word/2012/wordml" xmlns:w16cex="http://schemas.microsoft.com/office/word/2018/wordml/cex" xmlns:w16cid="http://schemas.microsoft.com/office/word/2016/wordml/cid" xmlns:w16="http://schemas.microsoft.com/office/word/2018/wordml" xmlns:w16sdtdh="http://schemas.microsoft.com/office/word/2020/wordml/sdtdatahash" xmlns:w16se="http://schemas.microsoft.com/office/word/2015/wordml/symex" xmlns:wpg="http://schemas.microsoft.com/office/word/2010/wordprocessingGroup" xmlns:wpi="http://schemas.microsoft.com/office/word/2010/wordprocessingInk" xmlns:wne="http://schemas.microsoft.com/office/word/2006/wordml" xmlns:wps="http://schemas.microsoft.com/office/word/2010/wordprocessingShape" mc:Ignorable="w14 w15 w16se w16cid w16 w16cex w16sdtdh wp14">
+  <w:endnote w:type="separator" w:id="-1">
+    <w:p>
+      <w:pPr>
+        <w:spacing w:after="0" w:line="240" w:lineRule="auto"/>
+      </w:pPr>
+      <w:r>
+        <w:separator/>
+      </w:r>
+    </w:p>
+  </w:endnote>
+  <w:endnote w:type="continuationSeparator" w:id="0">
+    <w:p>
+      <w:pPr>
+        <w:spacing w:after="0" w:line="240" w:lineRule="auto"/>
+      </w:pPr>
+      <w:r>
+        <w:continuationSeparator/>
+      </w:r>
+    </w:p>
+  </w:endnote>
+</w:endnotes>
+</file>
+
+<file path=word/footer1.xml><?xml version="1.0" encoding="utf-8"?>
+<w:ftr xmlns:wpc="http://schemas.microsoft.com/office/word/2010/wordprocessingCanvas" xmlns:cx="http://schemas.microsoft.com/office/drawing/2014/chartex" xmlns:cx1="http://schemas.microsoft.com/office/drawing/2015/9/8/chartex" xmlns:cx2="http://schemas.microsoft.com/office/drawing/2015/10/21/chartex" xmlns:cx3="http://schemas.microsoft.com/office/drawing/2016/5/9/chartex" xmlns:cx4="http://schemas.microsoft.com/office/drawing/2016/5/10/chartex" xmlns:cx5="http://schemas.microsoft.com/office/drawing/2016/5/11/chartex" xmlns:cx6="http://schemas.microsoft.com/office/drawing/2016/5/12/chartex" xmlns:cx7="http://schemas.microsoft.com/office/drawing/2016/5/13/chartex" xmlns:cx8="http://schemas.microsoft.com/office/drawing/2016/5/14/chartex" xmlns:mc="http://schemas.openxmlformats.org/markup-compatibility/2006" xmlns:aink="http://schemas.microsoft.com/office/drawing/2016/ink" xmlns:am3d="http://schemas.microsoft.com/office/drawing/2017/model3d" xmlns:o="urn:schemas-microsoft-com:office:office" xmlns:r="http://schemas.openxmlformats.org/officeDocument/2006/relationships" xmlns:m="http://schemas.openxmlformats.org/officeDocument/2006/math" xmlns:v="urn:schemas-microsoft-com:vml" xmlns:wp14="http://schemas.microsoft.com/office/word/2010/wordprocessingDrawing" xmlns:wp="http://schemas.openxmlformats.org/drawingml/2006/wordprocessingDrawing" xmlns:w10="urn:schemas-microsoft-com:office:word" xmlns:w="http://schemas.openxmlformats.org/wordprocessingml/2006/main" xmlns:w14="http://schemas.microsoft.com/office/word/2010/wordml" xmlns:w15="http://schemas.microsoft.com/office/word/2012/wordml" xmlns:w16cex="http://schemas.microsoft.com/office/word/2018/wordml/cex" xmlns:w16cid="http://schemas.microsoft.com/office/word/2016/wordml/cid" xmlns:w16="http://schemas.microsoft.com/office/word/2018/wordml" xmlns:w16sdtdh="http://schemas.microsoft.com/office/word/2020/wordml/sdtdatahash" xmlns:w16se="http://schemas.microsoft.com/office/word/2015/wordml/symex" xmlns:wpg="http://schemas.microsoft.com/office/word/2010/wordprocessingGroup" xmlns:wpi="http://schemas.microsoft.com/office/word/2010/wordprocessingInk" xmlns:wne="http://schemas.microsoft.com/office/word/2006/wordml" xmlns:wps="http://schemas.microsoft.com/office/word/2010/wordprocessingShape" mc:Ignorable="w14 w15 w16se w16cid w16 w16cex w16sdtdh wp14">
+  <w:p>
+    <w:pPr>
+      <w:pStyle w:val="Piedepgina"/>
+      <w:jc w:val="right"/>
+    </w:pPr>
+  </w:p>
+  <w:p>
+    <w:pPr>
+      <w:pStyle w:val="Piedepgina"/>
+    </w:pPr>
+  </w:p>
+</w:ftr>
+</file>
+
+<file path=word/footnotes.xml><?xml version="1.0" encoding="utf-8"?>
+<w:footnotes xmlns:wpc="http://schemas.microsoft.com/office/word/2010/wordprocessingCanvas" xmlns:cx="http://schemas.microsoft.com/office/drawing/2014/chartex" xmlns:cx1="http://schemas.microsoft.com/office/drawing/2015/9/8/chartex" xmlns:cx2="http://schemas.microsoft.com/office/drawing/2015/10/21/chartex" xmlns:cx3="http://schemas.microsoft.com/office/drawing/2016/5/9/chartex" xmlns:cx4="http://schemas.microsoft.com/office/drawing/2016/5/10/chartex" xmlns:cx5="http://schemas.microsoft.com/office/drawing/2016/5/11/chartex" xmlns:cx6="http://schemas.microsoft.com/office/drawing/2016/5/12/chartex" xmlns:cx7="http://schemas.microsoft.com/office/drawing/2016/5/13/chartex" xmlns:cx8="http://schemas.microsoft.com/office/drawing/2016/5/14/chartex" xmlns:mc="http://schemas.openxmlformats.org/markup-compatibility/2006" xmlns:aink="http://schemas.microsoft.com/office/drawing/2016/ink" xmlns:am3d="http://schemas.microsoft.com/office/drawing/2017/model3d" xmlns:o="urn:schemas-microsoft-com:office:office" xmlns:r="http://schemas.openxmlformats.org/officeDocument/2006/relationships" xmlns:m="http://schemas.openxmlformats.org/officeDocument/2006/math" xmlns:v="urn:schemas-microsoft-com:vml" xmlns:wp14="http://schemas.microsoft.com/office/word/2010/wordprocessingDrawing" xmlns:wp="http://schemas.openxmlformats.org/drawingml/2006/wordprocessingDrawing" xmlns:w10="urn:schemas-microsoft-com:office:word" xmlns:w="http://schemas.openxmlformats.org/wordprocessingml/2006/main" xmlns:w14="http://schemas.microsoft.com/office/word/2010/wordml" xmlns:w15="http://schemas.microsoft.com/office/word/2012/wordml" xmlns:w16cex="http://schemas.microsoft.com/office/word/2018/wordml/cex" xmlns:w16cid="http://schemas.microsoft.com/office/word/2016/wordml/cid" xmlns:w16="http://schemas.microsoft.com/office/word/2018/wordml" xmlns:w16sdtdh="http://schemas.microsoft.com/office/word/2020/wordml/sdtdatahash" xmlns:w16se="http://schemas.microsoft.com/office/word/2015/wordml/symex" xmlns:wpg="http://schemas.microsoft.com/office/word/2010/wordprocessingGroup" xmlns:wpi="http://schemas.microsoft.com/office/word/2010/wordprocessingInk" xmlns:wne="http://schemas.microsoft.com/office/word/2006/wordml" xmlns:wps="http://schemas.microsoft.com/office/word/2010/wordprocessingShape" mc:Ignorable="w14 w15 w16se w16cid w16 w16cex w16sdtdh wp14">
+  <w:footnote w:type="separator" w:id="-1">
+    <w:p>
+      <w:pPr>
+        <w:spacing w:after="0" w:line="240" w:lineRule="auto"/>
+      </w:pPr>
+      <w:r>
+        <w:separator/>
+      </w:r>
+    </w:p>
+  </w:footnote>
+  <w:footnote w:type="continuationSeparator" w:id="0">
+    <w:p>
+      <w:pPr>
+        <w:spacing w:after="0" w:line="240" w:lineRule="auto"/>
+      </w:pPr>
+      <w:r>
+        <w:continuationSeparator/>
+      </w:r>
+    </w:p>
+  </w:footnote>
+</w:footnotes>
+</file>
+
+<file path=word/header1.xml><?xml version="1.0" encoding="utf-8"?>
+<w:hdr xmlns:wpc="http://schemas.microsoft.com/office/word/2010/wordprocessingCanvas" xmlns:cx="http://schemas.microsoft.com/office/drawing/2014/chartex" xmlns:cx1="http://schemas.microsoft.com/office/drawing/2015/9/8/chartex" xmlns:cx2="http://schemas.microsoft.com/office/drawing/2015/10/21/chartex" xmlns:cx3="http://schemas.microsoft.com/office/drawing/2016/5/9/chartex" xmlns:cx4="http://schemas.microsoft.com/office/drawing/2016/5/10/chartex" xmlns:cx5="http://schemas.microsoft.com/office/drawing/2016/5/11/chartex" xmlns:cx6="http://schemas.microsoft.com/office/drawing/2016/5/12/chartex" xmlns:cx7="http://schemas.microsoft.com/office/drawing/2016/5/13/chartex" xmlns:cx8="http://schemas.microsoft.com/office/drawing/2016/5/14/chartex" xmlns:mc="http://schemas.openxmlformats.org/markup-compatibility/2006" xmlns:aink="http://schemas.microsoft.com/office/drawing/2016/ink" xmlns:am3d="http://schemas.microsoft.com/office/drawing/2017/model3d" xmlns:o="urn:schemas-microsoft-com:office:office" xmlns:r="http://schemas.openxmlformats.org/officeDocument/2006/relationships" xmlns:m="http://schemas.openxmlformats.org/officeDocument/2006/math" xmlns:v="urn:schemas-microsoft-com:vml" xmlns:wp14="http://schemas.microsoft.com/office/word/2010/wordprocessingDrawing" xmlns:wp="http://schemas.openxmlformats.org/drawingml/2006/wordprocessingDrawing" xmlns:w10="urn:schemas-microsoft-com:office:word" xmlns:w="http://schemas.openxmlformats.org/wordprocessingml/2006/main" xmlns:w14="http://schemas.microsoft.com/office/word/2010/wordml" xmlns:w15="http://schemas.microsoft.com/office/word/2012/wordml" xmlns:w16cex="http://schemas.microsoft.com/office/word/2018/wordml/cex" xmlns:w16cid="http://schemas.microsoft.com/office/word/2016/wordml/cid" xmlns:w16="http://schemas.microsoft.com/office/word/2018/wordml" xmlns:w16sdtdh="http://schemas.microsoft.com/office/word/2020/wordml/sdtdatahash" xmlns:w16se="http://schemas.microsoft.com/office/word/2015/wordml/symex" xmlns:wpg="http://schemas.microsoft.com/office/word/2010/wordprocessingGroup" xmlns:wpi="http://schemas.microsoft.com/office/word/2010/wordprocessingInk" xmlns:wne="http://schemas.microsoft.com/office/word/2006/wordml" xmlns:wps="http://schemas.microsoft.com/office/word/2010/wordprocessingShape" mc:Ignorable="w14 w15 w16se w16cid w16 w16cex w16sdtdh wp14">
+  <w:sdt>
+    <w:sdtPr>
+      <w:id w:val="186489432"/>
+      <w:docPartObj>
+        <w:docPartGallery w:val="Page Numbers (Top of Page)"/>
+        <w:docPartUnique/>
+      </w:docPartObj>
+    </w:sdtPr>
+    <w:sdtEndPr/>
+    <w:sdtContent>
+      <w:p>
+        <w:pPr>
+          <w:pStyle w:val="Encabezado"/>
+          <w:jc w:val="right"/>
+        </w:pPr>
+        <w:r>
+          <w:fldChar w:fldCharType="begin"/>
+        </w:r>
+        <w:r>
+          <w:instrText>PAGE   \* MERGEFORMAT</w:instrText>
+        </w:r>
+        <w:r>
+          <w:fldChar w:fldCharType="separate"/>
+        </w:r>
+        <w:r>
+          <w:rPr>
+            <w:lang w:val="es-ES"/>
+          </w:rPr>
+          <w:t>2</w:t>
+        </w:r>
+        <w:r>
+          <w:fldChar w:fldCharType="end"/>
+        </w:r>
+      </w:p>
+    </w:sdtContent>
+  </w:sdt>
+  <w:p>
+    <w:pPr>
+      <w:pStyle w:val="Encabezado"/>
+    </w:pPr>
+  </w:p>
+</w:hdr>
 </file>
 
 <file path=word/numbering.xml><?xml version="1.0" encoding="utf-8"?>
@@ -3201,6 +3478,14 @@
   <w:style w:type="paragraph" w:default="1" w:styleId="Normal">
     <w:name w:val="Normal"/>
     <w:qFormat/>
+    <w:rsid w:val="0019391E"/>
+    <w:pPr>
+      <w:spacing w:line="480" w:lineRule="auto"/>
+      <w:ind w:firstLine="720"/>
+    </w:pPr>
+    <w:rPr>
+      <w:rFonts w:ascii="Times New Roman" w:hAnsi="Times New Roman"/>
+    </w:rPr>
   </w:style>
   <w:style w:type="paragraph" w:styleId="Ttulo1">
     <w:name w:val="heading 1"/>
@@ -3404,6 +3689,7 @@
   <w:style w:type="character" w:default="1" w:styleId="Fuentedeprrafopredeter">
     <w:name w:val="Default Paragraph Font"/>
     <w:uiPriority w:val="1"/>
+    <w:semiHidden/>
     <w:unhideWhenUsed/>
   </w:style>
   <w:style w:type="table" w:default="1" w:styleId="Tablanormal">
@@ -3592,6 +3878,7 @@
       <w:numPr>
         <w:ilvl w:val="1"/>
       </w:numPr>
+      <w:ind w:firstLine="720"/>
     </w:pPr>
     <w:rPr>
       <w:rFonts w:eastAsiaTheme="majorEastAsia" w:cstheme="majorBidi"/>
@@ -3715,6 +4002,72 @@
       <w:smallCaps/>
       <w:color w:val="0F4761" w:themeColor="accent1" w:themeShade="BF"/>
       <w:spacing w:val="5"/>
+    </w:rPr>
+  </w:style>
+  <w:style w:type="paragraph" w:styleId="NormalWeb">
+    <w:name w:val="Normal (Web)"/>
+    <w:basedOn w:val="Normal"/>
+    <w:uiPriority w:val="99"/>
+    <w:unhideWhenUsed/>
+    <w:rsid w:val="00200BC2"/>
+    <w:pPr>
+      <w:spacing w:before="100" w:beforeAutospacing="1" w:after="100" w:afterAutospacing="1" w:line="240" w:lineRule="auto"/>
+    </w:pPr>
+    <w:rPr>
+      <w:rFonts w:eastAsia="Times New Roman" w:cs="Times New Roman"/>
+      <w:sz w:val="24"/>
+      <w:szCs w:val="24"/>
+      <w:lang w:eastAsia="es-CO"/>
+    </w:rPr>
+  </w:style>
+  <w:style w:type="paragraph" w:styleId="Encabezado">
+    <w:name w:val="header"/>
+    <w:basedOn w:val="Normal"/>
+    <w:link w:val="EncabezadoCar"/>
+    <w:uiPriority w:val="99"/>
+    <w:unhideWhenUsed/>
+    <w:rsid w:val="0019391E"/>
+    <w:pPr>
+      <w:tabs>
+        <w:tab w:val="center" w:pos="4419"/>
+        <w:tab w:val="right" w:pos="8838"/>
+      </w:tabs>
+      <w:spacing w:after="0" w:line="240" w:lineRule="auto"/>
+    </w:pPr>
+  </w:style>
+  <w:style w:type="character" w:customStyle="1" w:styleId="EncabezadoCar">
+    <w:name w:val="Encabezado Car"/>
+    <w:basedOn w:val="Fuentedeprrafopredeter"/>
+    <w:link w:val="Encabezado"/>
+    <w:uiPriority w:val="99"/>
+    <w:rsid w:val="0019391E"/>
+    <w:rPr>
+      <w:rFonts w:ascii="Times New Roman" w:hAnsi="Times New Roman"/>
+    </w:rPr>
+  </w:style>
+  <w:style w:type="paragraph" w:styleId="Piedepgina">
+    <w:name w:val="footer"/>
+    <w:basedOn w:val="Normal"/>
+    <w:link w:val="PiedepginaCar"/>
+    <w:uiPriority w:val="99"/>
+    <w:unhideWhenUsed/>
+    <w:rsid w:val="0019391E"/>
+    <w:pPr>
+      <w:tabs>
+        <w:tab w:val="center" w:pos="4419"/>
+        <w:tab w:val="right" w:pos="8838"/>
+      </w:tabs>
+      <w:spacing w:after="0" w:line="240" w:lineRule="auto"/>
+    </w:pPr>
+  </w:style>
+  <w:style w:type="character" w:customStyle="1" w:styleId="PiedepginaCar">
+    <w:name w:val="Pie de página Car"/>
+    <w:basedOn w:val="Fuentedeprrafopredeter"/>
+    <w:link w:val="Piedepgina"/>
+    <w:uiPriority w:val="99"/>
+    <w:rsid w:val="0019391E"/>
+    <w:rPr>
+      <w:rFonts w:ascii="Times New Roman" w:hAnsi="Times New Roman"/>
     </w:rPr>
   </w:style>
 </w:styles>

</xml_diff>

<commit_message>
Se realiza un ajuste final en el análisis
</commit_message>
<xml_diff>
--- a/Documentacion/Desafio_I.docx
+++ b/Documentacion/Desafio_I.docx
@@ -1,6 +1,6 @@
 
 <file path=word/document.xml><?xml version="1.0" encoding="utf-8"?>
-<w:document xmlns:wpc="http://schemas.microsoft.com/office/word/2010/wordprocessingCanvas" xmlns:cx="http://schemas.microsoft.com/office/drawing/2014/chartex" xmlns:cx1="http://schemas.microsoft.com/office/drawing/2015/9/8/chartex" xmlns:cx2="http://schemas.microsoft.com/office/drawing/2015/10/21/chartex" xmlns:cx3="http://schemas.microsoft.com/office/drawing/2016/5/9/chartex" xmlns:cx4="http://schemas.microsoft.com/office/drawing/2016/5/10/chartex" xmlns:cx5="http://schemas.microsoft.com/office/drawing/2016/5/11/chartex" xmlns:cx6="http://schemas.microsoft.com/office/drawing/2016/5/12/chartex" xmlns:cx7="http://schemas.microsoft.com/office/drawing/2016/5/13/chartex" xmlns:cx8="http://schemas.microsoft.com/office/drawing/2016/5/14/chartex" xmlns:mc="http://schemas.openxmlformats.org/markup-compatibility/2006" xmlns:aink="http://schemas.microsoft.com/office/drawing/2016/ink" xmlns:am3d="http://schemas.microsoft.com/office/drawing/2017/model3d" xmlns:o="urn:schemas-microsoft-com:office:office" xmlns:r="http://schemas.openxmlformats.org/officeDocument/2006/relationships" xmlns:m="http://schemas.openxmlformats.org/officeDocument/2006/math" xmlns:v="urn:schemas-microsoft-com:vml" xmlns:wp14="http://schemas.microsoft.com/office/word/2010/wordprocessingDrawing" xmlns:wp="http://schemas.openxmlformats.org/drawingml/2006/wordprocessingDrawing" xmlns:w10="urn:schemas-microsoft-com:office:word" xmlns:w="http://schemas.openxmlformats.org/wordprocessingml/2006/main" xmlns:w14="http://schemas.microsoft.com/office/word/2010/wordml" xmlns:w15="http://schemas.microsoft.com/office/word/2012/wordml" xmlns:w16cex="http://schemas.microsoft.com/office/word/2018/wordml/cex" xmlns:w16cid="http://schemas.microsoft.com/office/word/2016/wordml/cid" xmlns:w16="http://schemas.microsoft.com/office/word/2018/wordml" xmlns:w16sdtdh="http://schemas.microsoft.com/office/word/2020/wordml/sdtdatahash" xmlns:w16se="http://schemas.microsoft.com/office/word/2015/wordml/symex" xmlns:wpg="http://schemas.microsoft.com/office/word/2010/wordprocessingGroup" xmlns:wpi="http://schemas.microsoft.com/office/word/2010/wordprocessingInk" xmlns:wne="http://schemas.microsoft.com/office/word/2006/wordml" xmlns:wps="http://schemas.microsoft.com/office/word/2010/wordprocessingShape" mc:Ignorable="w14 w15 w16se w16cid w16 w16cex w16sdtdh wp14">
+<w:document xmlns:wpc="http://schemas.microsoft.com/office/word/2010/wordprocessingCanvas" xmlns:cx="http://schemas.microsoft.com/office/drawing/2014/chartex" xmlns:cx1="http://schemas.microsoft.com/office/drawing/2015/9/8/chartex" xmlns:cx2="http://schemas.microsoft.com/office/drawing/2015/10/21/chartex" xmlns:cx3="http://schemas.microsoft.com/office/drawing/2016/5/9/chartex" xmlns:cx4="http://schemas.microsoft.com/office/drawing/2016/5/10/chartex" xmlns:cx5="http://schemas.microsoft.com/office/drawing/2016/5/11/chartex" xmlns:cx6="http://schemas.microsoft.com/office/drawing/2016/5/12/chartex" xmlns:cx7="http://schemas.microsoft.com/office/drawing/2016/5/13/chartex" xmlns:cx8="http://schemas.microsoft.com/office/drawing/2016/5/14/chartex" xmlns:mc="http://schemas.openxmlformats.org/markup-compatibility/2006" xmlns:aink="http://schemas.microsoft.com/office/drawing/2016/ink" xmlns:am3d="http://schemas.microsoft.com/office/drawing/2017/model3d" xmlns:o="urn:schemas-microsoft-com:office:office" xmlns:oel="http://schemas.microsoft.com/office/2019/extlst" xmlns:r="http://schemas.openxmlformats.org/officeDocument/2006/relationships" xmlns:m="http://schemas.openxmlformats.org/officeDocument/2006/math" xmlns:v="urn:schemas-microsoft-com:vml" xmlns:wp14="http://schemas.microsoft.com/office/word/2010/wordprocessingDrawing" xmlns:wp="http://schemas.openxmlformats.org/drawingml/2006/wordprocessingDrawing" xmlns:w10="urn:schemas-microsoft-com:office:word" xmlns:w="http://schemas.openxmlformats.org/wordprocessingml/2006/main" xmlns:w14="http://schemas.microsoft.com/office/word/2010/wordml" xmlns:w15="http://schemas.microsoft.com/office/word/2012/wordml" xmlns:w16cex="http://schemas.microsoft.com/office/word/2018/wordml/cex" xmlns:w16cid="http://schemas.microsoft.com/office/word/2016/wordml/cid" xmlns:w16="http://schemas.microsoft.com/office/word/2018/wordml" xmlns:w16du="http://schemas.microsoft.com/office/word/2023/wordml/word16du" xmlns:w16sdtdh="http://schemas.microsoft.com/office/word/2020/wordml/sdtdatahash" xmlns:w16se="http://schemas.microsoft.com/office/word/2015/wordml/symex" xmlns:wpg="http://schemas.microsoft.com/office/word/2010/wordprocessingGroup" xmlns:wpi="http://schemas.microsoft.com/office/word/2010/wordprocessingInk" xmlns:wne="http://schemas.microsoft.com/office/word/2006/wordml" xmlns:wps="http://schemas.microsoft.com/office/word/2010/wordprocessingShape" mc:Ignorable="w14 w15 w16se w16cid w16 w16cex w16sdtdh w16du wp14">
   <w:body>
     <w:p>
       <w:pPr>
@@ -35,25 +35,6 @@
       <w:r>
         <w:rPr>
           <w:rFonts w:cs="Times New Roman"/>
-          <w:b/>
-          <w:bCs/>
-          <w:sz w:val="24"/>
-          <w:szCs w:val="24"/>
-        </w:rPr>
-        <w:t>Planteamiento del problema:</w:t>
-      </w:r>
-    </w:p>
-    <w:p>
-      <w:pPr>
-        <w:rPr>
-          <w:rFonts w:cs="Times New Roman"/>
-          <w:sz w:val="24"/>
-          <w:szCs w:val="24"/>
-        </w:rPr>
-      </w:pPr>
-      <w:r>
-        <w:rPr>
-          <w:rFonts w:cs="Times New Roman"/>
           <w:sz w:val="24"/>
           <w:szCs w:val="24"/>
         </w:rPr>
@@ -81,25 +62,7 @@
           <w:sz w:val="24"/>
           <w:szCs w:val="24"/>
         </w:rPr>
-        <w:t xml:space="preserve"> identificación y clasificación de señales analógicas generadas a través de generador de función que permite generar tres tipos de señales principales, senoidal triangular y cuadrada. Además, debe incluir posibilidad de calcular la frecuencia en Hertz, la amplitud de la señal de entrada. Lo anterior mediante la herramienta </w:t>
-      </w:r>
-      <w:proofErr w:type="spellStart"/>
-      <w:r>
-        <w:rPr>
-          <w:rFonts w:cs="Times New Roman"/>
-          <w:sz w:val="24"/>
-          <w:szCs w:val="24"/>
-        </w:rPr>
-        <w:t>Tinkercad</w:t>
-      </w:r>
-      <w:proofErr w:type="spellEnd"/>
-      <w:r>
-        <w:rPr>
-          <w:rFonts w:cs="Times New Roman"/>
-          <w:sz w:val="24"/>
-          <w:szCs w:val="24"/>
-        </w:rPr>
-        <w:t xml:space="preserve"> en el cual se crea una simulación de un circuito electrónico el cual </w:t>
+        <w:t xml:space="preserve"> identificación y clasificación de señales analógicas generadas a través de generador de función que permite generar tres tipos de señales principales, senoidal triangular y cuadrada. Además, debe incluir posibilidad de calcular la frecuencia en Hertz, la amplitud de la señal de entrada. Lo anterior mediante la herramienta Tinkercad en el cual se crea una simulación de un circuito electrónico el cual </w:t>
       </w:r>
       <w:r>
         <w:rPr>
@@ -1237,29 +1200,7 @@
           <w:sz w:val="24"/>
           <w:szCs w:val="24"/>
         </w:rPr>
-        <w:t xml:space="preserve">Circuito en </w:t>
-      </w:r>
-      <w:proofErr w:type="spellStart"/>
-      <w:r>
-        <w:rPr>
-          <w:rFonts w:cs="Times New Roman"/>
-          <w:b/>
-          <w:bCs/>
-          <w:sz w:val="24"/>
-          <w:szCs w:val="24"/>
-        </w:rPr>
-        <w:t>Tinkercad</w:t>
-      </w:r>
-      <w:proofErr w:type="spellEnd"/>
-      <w:r>
-        <w:rPr>
-          <w:rFonts w:cs="Times New Roman"/>
-          <w:b/>
-          <w:bCs/>
-          <w:sz w:val="24"/>
-          <w:szCs w:val="24"/>
-        </w:rPr>
-        <w:t>:</w:t>
+        <w:t>Circuito en Tinkercad:</w:t>
       </w:r>
     </w:p>
     <w:p>
@@ -1554,17 +1495,15 @@
           <w:sz w:val="24"/>
           <w:szCs w:val="24"/>
         </w:rPr>
-        <w:t>Panel de texto</w:t>
-      </w:r>
-      <w:r>
-        <w:rPr>
-          <w:rFonts w:cs="Times New Roman"/>
-          <w:b/>
-          <w:bCs/>
-          <w:sz w:val="24"/>
-          <w:szCs w:val="24"/>
-        </w:rPr>
-        <w:t>.</w:t>
+        <w:t xml:space="preserve">Lectura de datos: </w:t>
+      </w:r>
+      <w:r>
+        <w:rPr>
+          <w:rFonts w:cs="Times New Roman"/>
+          <w:sz w:val="24"/>
+          <w:szCs w:val="24"/>
+        </w:rPr>
+        <w:t>se debe implementar un componente de software que permita la lectura del puerto análogo del Arduino dónde va a estar conectado el generador de funciones.</w:t>
       </w:r>
     </w:p>
     <w:p>
@@ -1583,18 +1522,121 @@
       <w:r>
         <w:rPr>
           <w:rFonts w:cs="Times New Roman"/>
+          <w:b/>
+          <w:bCs/>
+          <w:sz w:val="24"/>
+          <w:szCs w:val="24"/>
+        </w:rPr>
+        <w:t xml:space="preserve">Indicador de inicio fin de captura de los datos de la señal: </w:t>
+      </w:r>
+      <w:r>
+        <w:rPr>
+          <w:rFonts w:cs="Times New Roman"/>
+          <w:sz w:val="24"/>
+          <w:szCs w:val="24"/>
+        </w:rPr>
+        <w:t>es necesario implementar un componente de software que permita leer la señal digital de los pulsadores en los pines digitales 2 y 3, los cuales van a indicar el inicio y fin de la captura de los datos de la señal para su posterior análisis.</w:t>
+      </w:r>
+    </w:p>
+    <w:p>
+      <w:pPr>
+        <w:pStyle w:val="Prrafodelista"/>
+        <w:numPr>
+          <w:ilvl w:val="0"/>
+          <w:numId w:val="8"/>
+        </w:numPr>
+        <w:rPr>
+          <w:rFonts w:cs="Times New Roman"/>
+          <w:sz w:val="24"/>
+          <w:szCs w:val="24"/>
+        </w:rPr>
+      </w:pPr>
+      <w:r>
+        <w:rPr>
+          <w:rFonts w:cs="Times New Roman"/>
+          <w:b/>
+          <w:bCs/>
+          <w:sz w:val="24"/>
+          <w:szCs w:val="24"/>
+        </w:rPr>
+        <w:lastRenderedPageBreak/>
+        <w:t>Algoritmo para identificar señales:</w:t>
+      </w:r>
+      <w:r>
+        <w:rPr>
+          <w:rFonts w:cs="Times New Roman"/>
+          <w:sz w:val="24"/>
+          <w:szCs w:val="24"/>
+        </w:rPr>
+        <w:t xml:space="preserve"> a partir del análisis inicialmente se plantea una posible solución para crear un algoritmo desde los patrones de comportamiento de la señal, tomando como referencia características principales como las crestas, valles, diferencia entre un valor y el siguiente. Y de está forma clasificar correctamente la señal a la que pertenecen los datos que se han capturado.</w:t>
+      </w:r>
+    </w:p>
+    <w:p>
+      <w:pPr>
+        <w:pStyle w:val="Prrafodelista"/>
+        <w:numPr>
+          <w:ilvl w:val="0"/>
+          <w:numId w:val="8"/>
+        </w:numPr>
+        <w:rPr>
+          <w:rFonts w:cs="Times New Roman"/>
+          <w:sz w:val="24"/>
+          <w:szCs w:val="24"/>
+        </w:rPr>
+      </w:pPr>
+      <w:r>
+        <w:rPr>
+          <w:rFonts w:cs="Times New Roman"/>
+          <w:b/>
+          <w:bCs/>
+          <w:sz w:val="24"/>
+          <w:szCs w:val="24"/>
+        </w:rPr>
+        <w:t>Algoritmo para calcular la frecuencia y amplitud:</w:t>
+      </w:r>
+      <w:r>
+        <w:rPr>
+          <w:rFonts w:cs="Times New Roman"/>
+          <w:sz w:val="24"/>
+          <w:szCs w:val="24"/>
+        </w:rPr>
+        <w:t xml:space="preserve"> finalmente es requerido calcular la frecuencia y amplitud</w:t>
+      </w:r>
+      <w:r>
+        <w:rPr>
+          <w:rFonts w:cs="Times New Roman"/>
+          <w:sz w:val="24"/>
+          <w:szCs w:val="24"/>
+        </w:rPr>
+        <w:t>. Para la amplitud se debe tener en cuenta el máximo y el mínimo de la señal.</w:t>
+      </w:r>
+    </w:p>
+    <w:p>
+      <w:pPr>
+        <w:pStyle w:val="Prrafodelista"/>
+        <w:ind w:left="1440"/>
+        <w:jc w:val="center"/>
+        <w:rPr>
+          <w:rFonts w:cs="Times New Roman"/>
+          <w:sz w:val="24"/>
+          <w:szCs w:val="24"/>
+        </w:rPr>
+      </w:pPr>
+      <w:r>
+        <w:rPr>
+          <w:rFonts w:cs="Times New Roman"/>
           <w:noProof/>
           <w:sz w:val="24"/>
           <w:szCs w:val="24"/>
         </w:rPr>
         <w:drawing>
-          <wp:anchor distT="0" distB="0" distL="114300" distR="114300" simplePos="0" relativeHeight="251654656" behindDoc="0" locked="0" layoutInCell="1" allowOverlap="1" wp14:anchorId="31CA6BB7" wp14:editId="490C4EFF">
+          <wp:anchor distT="0" distB="0" distL="114300" distR="114300" simplePos="0" relativeHeight="251659776" behindDoc="0" locked="0" layoutInCell="1" allowOverlap="1" wp14:anchorId="31CA6BB7" wp14:editId="5E5D8473">
             <wp:simplePos x="0" y="0"/>
             <wp:positionH relativeFrom="column">
-              <wp:posOffset>592455</wp:posOffset>
+              <wp:posOffset>886720</wp:posOffset>
             </wp:positionH>
             <wp:positionV relativeFrom="paragraph">
-              <wp:posOffset>356870</wp:posOffset>
+              <wp:posOffset>56515</wp:posOffset>
             </wp:positionV>
             <wp:extent cx="4749800" cy="2672080"/>
             <wp:effectExtent l="0" t="0" r="0" b="0"/>
@@ -1650,26 +1692,6 @@
           </wp:anchor>
         </w:drawing>
       </w:r>
-      <w:r>
-        <w:rPr>
-          <w:rFonts w:cs="Times New Roman"/>
-          <w:b/>
-          <w:bCs/>
-          <w:sz w:val="24"/>
-          <w:szCs w:val="24"/>
-        </w:rPr>
-        <w:t>Monitor en serie</w:t>
-      </w:r>
-      <w:r>
-        <w:rPr>
-          <w:rFonts w:cs="Times New Roman"/>
-          <w:b/>
-          <w:bCs/>
-          <w:sz w:val="24"/>
-          <w:szCs w:val="24"/>
-        </w:rPr>
-        <w:t>.</w:t>
-      </w:r>
     </w:p>
     <w:p>
       <w:pPr>
@@ -1721,18 +1743,6 @@
     </w:p>
     <w:p>
       <w:pPr>
-        <w:pStyle w:val="Prrafodelista"/>
-        <w:ind w:left="1440"/>
-        <w:jc w:val="center"/>
-        <w:rPr>
-          <w:rFonts w:cs="Times New Roman"/>
-          <w:sz w:val="24"/>
-          <w:szCs w:val="24"/>
-        </w:rPr>
-      </w:pPr>
-    </w:p>
-    <w:p>
-      <w:pPr>
         <w:ind w:firstLine="0"/>
         <w:rPr>
           <w:rFonts w:cs="Times New Roman"/>
@@ -1748,20 +1758,59 @@
         <w:ind w:firstLine="708"/>
         <w:rPr>
           <w:rFonts w:cs="Times New Roman"/>
-          <w:sz w:val="24"/>
-          <w:szCs w:val="24"/>
-        </w:rPr>
-      </w:pPr>
-      <w:r>
-        <w:rPr>
-          <w:rFonts w:cs="Times New Roman"/>
-          <w:b/>
-          <w:bCs/>
-          <w:sz w:val="24"/>
-          <w:szCs w:val="24"/>
-        </w:rPr>
-        <w:lastRenderedPageBreak/>
+          <w:b/>
+          <w:bCs/>
+          <w:sz w:val="24"/>
+          <w:szCs w:val="24"/>
+        </w:rPr>
+      </w:pPr>
+    </w:p>
+    <w:p>
+      <w:pPr>
+        <w:ind w:firstLine="708"/>
+        <w:rPr>
+          <w:rFonts w:cs="Times New Roman"/>
+          <w:b/>
+          <w:bCs/>
+          <w:sz w:val="24"/>
+          <w:szCs w:val="24"/>
+        </w:rPr>
+      </w:pPr>
+      <w:r>
+        <w:rPr>
+          <w:rFonts w:cs="Times New Roman"/>
+          <w:b/>
+          <w:bCs/>
+          <w:sz w:val="24"/>
+          <w:szCs w:val="24"/>
+        </w:rPr>
         <w:t>Diagrama de flujo de tareas:</w:t>
+      </w:r>
+    </w:p>
+    <w:p>
+      <w:pPr>
+        <w:ind w:firstLine="708"/>
+        <w:rPr>
+          <w:rFonts w:cs="Times New Roman"/>
+          <w:sz w:val="24"/>
+          <w:szCs w:val="24"/>
+        </w:rPr>
+      </w:pPr>
+      <w:r>
+        <w:rPr>
+          <w:rFonts w:cs="Times New Roman"/>
+          <w:sz w:val="24"/>
+          <w:szCs w:val="24"/>
+        </w:rPr>
+        <w:t xml:space="preserve">     </w:t>
+      </w:r>
+      <w:r>
+        <w:rPr>
+          <w:rFonts w:cs="Times New Roman"/>
+          <w:sz w:val="24"/>
+          <w:szCs w:val="24"/>
+        </w:rPr>
+        <w:t>A partir de las diversas reuniones del grupo para analizar los requerimientos de la solución que la empresa necesita, se ha elaborado un diagrama de flujo que resume las tareas clave a nivel macro. Estas tareas representan los pasos fundamentales que se deben seguir para cumplir con las expectativas del cliente y servirán como base para desarrollar la solución en cada una de sus etapas.</w:t>
       </w:r>
     </w:p>
     <w:p>
@@ -1782,6 +1831,7 @@
           <w:szCs w:val="24"/>
           <w:lang w:eastAsia="es-CO"/>
         </w:rPr>
+        <w:lastRenderedPageBreak/>
         <w:drawing>
           <wp:inline distT="0" distB="0" distL="0" distR="0" wp14:anchorId="79DEB9FF" wp14:editId="08EC26CD">
             <wp:extent cx="5943600" cy="7698932"/>
@@ -1845,7 +1895,7 @@
 </file>
 
 <file path=word/endnotes.xml><?xml version="1.0" encoding="utf-8"?>
-<w:endnotes xmlns:wpc="http://schemas.microsoft.com/office/word/2010/wordprocessingCanvas" xmlns:cx="http://schemas.microsoft.com/office/drawing/2014/chartex" xmlns:cx1="http://schemas.microsoft.com/office/drawing/2015/9/8/chartex" xmlns:cx2="http://schemas.microsoft.com/office/drawing/2015/10/21/chartex" xmlns:cx3="http://schemas.microsoft.com/office/drawing/2016/5/9/chartex" xmlns:cx4="http://schemas.microsoft.com/office/drawing/2016/5/10/chartex" xmlns:cx5="http://schemas.microsoft.com/office/drawing/2016/5/11/chartex" xmlns:cx6="http://schemas.microsoft.com/office/drawing/2016/5/12/chartex" xmlns:cx7="http://schemas.microsoft.com/office/drawing/2016/5/13/chartex" xmlns:cx8="http://schemas.microsoft.com/office/drawing/2016/5/14/chartex" xmlns:mc="http://schemas.openxmlformats.org/markup-compatibility/2006" xmlns:aink="http://schemas.microsoft.com/office/drawing/2016/ink" xmlns:am3d="http://schemas.microsoft.com/office/drawing/2017/model3d" xmlns:o="urn:schemas-microsoft-com:office:office" xmlns:r="http://schemas.openxmlformats.org/officeDocument/2006/relationships" xmlns:m="http://schemas.openxmlformats.org/officeDocument/2006/math" xmlns:v="urn:schemas-microsoft-com:vml" xmlns:wp14="http://schemas.microsoft.com/office/word/2010/wordprocessingDrawing" xmlns:wp="http://schemas.openxmlformats.org/drawingml/2006/wordprocessingDrawing" xmlns:w10="urn:schemas-microsoft-com:office:word" xmlns:w="http://schemas.openxmlformats.org/wordprocessingml/2006/main" xmlns:w14="http://schemas.microsoft.com/office/word/2010/wordml" xmlns:w15="http://schemas.microsoft.com/office/word/2012/wordml" xmlns:w16cex="http://schemas.microsoft.com/office/word/2018/wordml/cex" xmlns:w16cid="http://schemas.microsoft.com/office/word/2016/wordml/cid" xmlns:w16="http://schemas.microsoft.com/office/word/2018/wordml" xmlns:w16sdtdh="http://schemas.microsoft.com/office/word/2020/wordml/sdtdatahash" xmlns:w16se="http://schemas.microsoft.com/office/word/2015/wordml/symex" xmlns:wpg="http://schemas.microsoft.com/office/word/2010/wordprocessingGroup" xmlns:wpi="http://schemas.microsoft.com/office/word/2010/wordprocessingInk" xmlns:wne="http://schemas.microsoft.com/office/word/2006/wordml" xmlns:wps="http://schemas.microsoft.com/office/word/2010/wordprocessingShape" mc:Ignorable="w14 w15 w16se w16cid w16 w16cex w16sdtdh wp14">
+<w:endnotes xmlns:wpc="http://schemas.microsoft.com/office/word/2010/wordprocessingCanvas" xmlns:cx="http://schemas.microsoft.com/office/drawing/2014/chartex" xmlns:cx1="http://schemas.microsoft.com/office/drawing/2015/9/8/chartex" xmlns:cx2="http://schemas.microsoft.com/office/drawing/2015/10/21/chartex" xmlns:cx3="http://schemas.microsoft.com/office/drawing/2016/5/9/chartex" xmlns:cx4="http://schemas.microsoft.com/office/drawing/2016/5/10/chartex" xmlns:cx5="http://schemas.microsoft.com/office/drawing/2016/5/11/chartex" xmlns:cx6="http://schemas.microsoft.com/office/drawing/2016/5/12/chartex" xmlns:cx7="http://schemas.microsoft.com/office/drawing/2016/5/13/chartex" xmlns:cx8="http://schemas.microsoft.com/office/drawing/2016/5/14/chartex" xmlns:mc="http://schemas.openxmlformats.org/markup-compatibility/2006" xmlns:aink="http://schemas.microsoft.com/office/drawing/2016/ink" xmlns:am3d="http://schemas.microsoft.com/office/drawing/2017/model3d" xmlns:o="urn:schemas-microsoft-com:office:office" xmlns:oel="http://schemas.microsoft.com/office/2019/extlst" xmlns:r="http://schemas.openxmlformats.org/officeDocument/2006/relationships" xmlns:m="http://schemas.openxmlformats.org/officeDocument/2006/math" xmlns:v="urn:schemas-microsoft-com:vml" xmlns:wp14="http://schemas.microsoft.com/office/word/2010/wordprocessingDrawing" xmlns:wp="http://schemas.openxmlformats.org/drawingml/2006/wordprocessingDrawing" xmlns:w10="urn:schemas-microsoft-com:office:word" xmlns:w="http://schemas.openxmlformats.org/wordprocessingml/2006/main" xmlns:w14="http://schemas.microsoft.com/office/word/2010/wordml" xmlns:w15="http://schemas.microsoft.com/office/word/2012/wordml" xmlns:w16cex="http://schemas.microsoft.com/office/word/2018/wordml/cex" xmlns:w16cid="http://schemas.microsoft.com/office/word/2016/wordml/cid" xmlns:w16="http://schemas.microsoft.com/office/word/2018/wordml" xmlns:w16du="http://schemas.microsoft.com/office/word/2023/wordml/word16du" xmlns:w16sdtdh="http://schemas.microsoft.com/office/word/2020/wordml/sdtdatahash" xmlns:w16se="http://schemas.microsoft.com/office/word/2015/wordml/symex" xmlns:wpg="http://schemas.microsoft.com/office/word/2010/wordprocessingGroup" xmlns:wpi="http://schemas.microsoft.com/office/word/2010/wordprocessingInk" xmlns:wne="http://schemas.microsoft.com/office/word/2006/wordml" xmlns:wps="http://schemas.microsoft.com/office/word/2010/wordprocessingShape" mc:Ignorable="w14 w15 w16se w16cid w16 w16cex w16sdtdh w16du wp14">
   <w:endnote w:type="separator" w:id="-1">
     <w:p>
       <w:pPr>
@@ -1870,7 +1920,7 @@
 </file>
 
 <file path=word/footer1.xml><?xml version="1.0" encoding="utf-8"?>
-<w:ftr xmlns:wpc="http://schemas.microsoft.com/office/word/2010/wordprocessingCanvas" xmlns:cx="http://schemas.microsoft.com/office/drawing/2014/chartex" xmlns:cx1="http://schemas.microsoft.com/office/drawing/2015/9/8/chartex" xmlns:cx2="http://schemas.microsoft.com/office/drawing/2015/10/21/chartex" xmlns:cx3="http://schemas.microsoft.com/office/drawing/2016/5/9/chartex" xmlns:cx4="http://schemas.microsoft.com/office/drawing/2016/5/10/chartex" xmlns:cx5="http://schemas.microsoft.com/office/drawing/2016/5/11/chartex" xmlns:cx6="http://schemas.microsoft.com/office/drawing/2016/5/12/chartex" xmlns:cx7="http://schemas.microsoft.com/office/drawing/2016/5/13/chartex" xmlns:cx8="http://schemas.microsoft.com/office/drawing/2016/5/14/chartex" xmlns:mc="http://schemas.openxmlformats.org/markup-compatibility/2006" xmlns:aink="http://schemas.microsoft.com/office/drawing/2016/ink" xmlns:am3d="http://schemas.microsoft.com/office/drawing/2017/model3d" xmlns:o="urn:schemas-microsoft-com:office:office" xmlns:r="http://schemas.openxmlformats.org/officeDocument/2006/relationships" xmlns:m="http://schemas.openxmlformats.org/officeDocument/2006/math" xmlns:v="urn:schemas-microsoft-com:vml" xmlns:wp14="http://schemas.microsoft.com/office/word/2010/wordprocessingDrawing" xmlns:wp="http://schemas.openxmlformats.org/drawingml/2006/wordprocessingDrawing" xmlns:w10="urn:schemas-microsoft-com:office:word" xmlns:w="http://schemas.openxmlformats.org/wordprocessingml/2006/main" xmlns:w14="http://schemas.microsoft.com/office/word/2010/wordml" xmlns:w15="http://schemas.microsoft.com/office/word/2012/wordml" xmlns:w16cex="http://schemas.microsoft.com/office/word/2018/wordml/cex" xmlns:w16cid="http://schemas.microsoft.com/office/word/2016/wordml/cid" xmlns:w16="http://schemas.microsoft.com/office/word/2018/wordml" xmlns:w16sdtdh="http://schemas.microsoft.com/office/word/2020/wordml/sdtdatahash" xmlns:w16se="http://schemas.microsoft.com/office/word/2015/wordml/symex" xmlns:wpg="http://schemas.microsoft.com/office/word/2010/wordprocessingGroup" xmlns:wpi="http://schemas.microsoft.com/office/word/2010/wordprocessingInk" xmlns:wne="http://schemas.microsoft.com/office/word/2006/wordml" xmlns:wps="http://schemas.microsoft.com/office/word/2010/wordprocessingShape" mc:Ignorable="w14 w15 w16se w16cid w16 w16cex w16sdtdh wp14">
+<w:ftr xmlns:wpc="http://schemas.microsoft.com/office/word/2010/wordprocessingCanvas" xmlns:cx="http://schemas.microsoft.com/office/drawing/2014/chartex" xmlns:cx1="http://schemas.microsoft.com/office/drawing/2015/9/8/chartex" xmlns:cx2="http://schemas.microsoft.com/office/drawing/2015/10/21/chartex" xmlns:cx3="http://schemas.microsoft.com/office/drawing/2016/5/9/chartex" xmlns:cx4="http://schemas.microsoft.com/office/drawing/2016/5/10/chartex" xmlns:cx5="http://schemas.microsoft.com/office/drawing/2016/5/11/chartex" xmlns:cx6="http://schemas.microsoft.com/office/drawing/2016/5/12/chartex" xmlns:cx7="http://schemas.microsoft.com/office/drawing/2016/5/13/chartex" xmlns:cx8="http://schemas.microsoft.com/office/drawing/2016/5/14/chartex" xmlns:mc="http://schemas.openxmlformats.org/markup-compatibility/2006" xmlns:aink="http://schemas.microsoft.com/office/drawing/2016/ink" xmlns:am3d="http://schemas.microsoft.com/office/drawing/2017/model3d" xmlns:o="urn:schemas-microsoft-com:office:office" xmlns:oel="http://schemas.microsoft.com/office/2019/extlst" xmlns:r="http://schemas.openxmlformats.org/officeDocument/2006/relationships" xmlns:m="http://schemas.openxmlformats.org/officeDocument/2006/math" xmlns:v="urn:schemas-microsoft-com:vml" xmlns:wp14="http://schemas.microsoft.com/office/word/2010/wordprocessingDrawing" xmlns:wp="http://schemas.openxmlformats.org/drawingml/2006/wordprocessingDrawing" xmlns:w10="urn:schemas-microsoft-com:office:word" xmlns:w="http://schemas.openxmlformats.org/wordprocessingml/2006/main" xmlns:w14="http://schemas.microsoft.com/office/word/2010/wordml" xmlns:w15="http://schemas.microsoft.com/office/word/2012/wordml" xmlns:w16cex="http://schemas.microsoft.com/office/word/2018/wordml/cex" xmlns:w16cid="http://schemas.microsoft.com/office/word/2016/wordml/cid" xmlns:w16="http://schemas.microsoft.com/office/word/2018/wordml" xmlns:w16du="http://schemas.microsoft.com/office/word/2023/wordml/word16du" xmlns:w16sdtdh="http://schemas.microsoft.com/office/word/2020/wordml/sdtdatahash" xmlns:w16se="http://schemas.microsoft.com/office/word/2015/wordml/symex" xmlns:wpg="http://schemas.microsoft.com/office/word/2010/wordprocessingGroup" xmlns:wpi="http://schemas.microsoft.com/office/word/2010/wordprocessingInk" xmlns:wne="http://schemas.microsoft.com/office/word/2006/wordml" xmlns:wps="http://schemas.microsoft.com/office/word/2010/wordprocessingShape" mc:Ignorable="w14 w15 w16se w16cid w16 w16cex w16sdtdh w16du wp14">
   <w:p>
     <w:pPr>
       <w:pStyle w:val="Piedepgina"/>
@@ -1886,7 +1936,7 @@
 </file>
 
 <file path=word/footnotes.xml><?xml version="1.0" encoding="utf-8"?>
-<w:footnotes xmlns:wpc="http://schemas.microsoft.com/office/word/2010/wordprocessingCanvas" xmlns:cx="http://schemas.microsoft.com/office/drawing/2014/chartex" xmlns:cx1="http://schemas.microsoft.com/office/drawing/2015/9/8/chartex" xmlns:cx2="http://schemas.microsoft.com/office/drawing/2015/10/21/chartex" xmlns:cx3="http://schemas.microsoft.com/office/drawing/2016/5/9/chartex" xmlns:cx4="http://schemas.microsoft.com/office/drawing/2016/5/10/chartex" xmlns:cx5="http://schemas.microsoft.com/office/drawing/2016/5/11/chartex" xmlns:cx6="http://schemas.microsoft.com/office/drawing/2016/5/12/chartex" xmlns:cx7="http://schemas.microsoft.com/office/drawing/2016/5/13/chartex" xmlns:cx8="http://schemas.microsoft.com/office/drawing/2016/5/14/chartex" xmlns:mc="http://schemas.openxmlformats.org/markup-compatibility/2006" xmlns:aink="http://schemas.microsoft.com/office/drawing/2016/ink" xmlns:am3d="http://schemas.microsoft.com/office/drawing/2017/model3d" xmlns:o="urn:schemas-microsoft-com:office:office" xmlns:r="http://schemas.openxmlformats.org/officeDocument/2006/relationships" xmlns:m="http://schemas.openxmlformats.org/officeDocument/2006/math" xmlns:v="urn:schemas-microsoft-com:vml" xmlns:wp14="http://schemas.microsoft.com/office/word/2010/wordprocessingDrawing" xmlns:wp="http://schemas.openxmlformats.org/drawingml/2006/wordprocessingDrawing" xmlns:w10="urn:schemas-microsoft-com:office:word" xmlns:w="http://schemas.openxmlformats.org/wordprocessingml/2006/main" xmlns:w14="http://schemas.microsoft.com/office/word/2010/wordml" xmlns:w15="http://schemas.microsoft.com/office/word/2012/wordml" xmlns:w16cex="http://schemas.microsoft.com/office/word/2018/wordml/cex" xmlns:w16cid="http://schemas.microsoft.com/office/word/2016/wordml/cid" xmlns:w16="http://schemas.microsoft.com/office/word/2018/wordml" xmlns:w16sdtdh="http://schemas.microsoft.com/office/word/2020/wordml/sdtdatahash" xmlns:w16se="http://schemas.microsoft.com/office/word/2015/wordml/symex" xmlns:wpg="http://schemas.microsoft.com/office/word/2010/wordprocessingGroup" xmlns:wpi="http://schemas.microsoft.com/office/word/2010/wordprocessingInk" xmlns:wne="http://schemas.microsoft.com/office/word/2006/wordml" xmlns:wps="http://schemas.microsoft.com/office/word/2010/wordprocessingShape" mc:Ignorable="w14 w15 w16se w16cid w16 w16cex w16sdtdh wp14">
+<w:footnotes xmlns:wpc="http://schemas.microsoft.com/office/word/2010/wordprocessingCanvas" xmlns:cx="http://schemas.microsoft.com/office/drawing/2014/chartex" xmlns:cx1="http://schemas.microsoft.com/office/drawing/2015/9/8/chartex" xmlns:cx2="http://schemas.microsoft.com/office/drawing/2015/10/21/chartex" xmlns:cx3="http://schemas.microsoft.com/office/drawing/2016/5/9/chartex" xmlns:cx4="http://schemas.microsoft.com/office/drawing/2016/5/10/chartex" xmlns:cx5="http://schemas.microsoft.com/office/drawing/2016/5/11/chartex" xmlns:cx6="http://schemas.microsoft.com/office/drawing/2016/5/12/chartex" xmlns:cx7="http://schemas.microsoft.com/office/drawing/2016/5/13/chartex" xmlns:cx8="http://schemas.microsoft.com/office/drawing/2016/5/14/chartex" xmlns:mc="http://schemas.openxmlformats.org/markup-compatibility/2006" xmlns:aink="http://schemas.microsoft.com/office/drawing/2016/ink" xmlns:am3d="http://schemas.microsoft.com/office/drawing/2017/model3d" xmlns:o="urn:schemas-microsoft-com:office:office" xmlns:oel="http://schemas.microsoft.com/office/2019/extlst" xmlns:r="http://schemas.openxmlformats.org/officeDocument/2006/relationships" xmlns:m="http://schemas.openxmlformats.org/officeDocument/2006/math" xmlns:v="urn:schemas-microsoft-com:vml" xmlns:wp14="http://schemas.microsoft.com/office/word/2010/wordprocessingDrawing" xmlns:wp="http://schemas.openxmlformats.org/drawingml/2006/wordprocessingDrawing" xmlns:w10="urn:schemas-microsoft-com:office:word" xmlns:w="http://schemas.openxmlformats.org/wordprocessingml/2006/main" xmlns:w14="http://schemas.microsoft.com/office/word/2010/wordml" xmlns:w15="http://schemas.microsoft.com/office/word/2012/wordml" xmlns:w16cex="http://schemas.microsoft.com/office/word/2018/wordml/cex" xmlns:w16cid="http://schemas.microsoft.com/office/word/2016/wordml/cid" xmlns:w16="http://schemas.microsoft.com/office/word/2018/wordml" xmlns:w16du="http://schemas.microsoft.com/office/word/2023/wordml/word16du" xmlns:w16sdtdh="http://schemas.microsoft.com/office/word/2020/wordml/sdtdatahash" xmlns:w16se="http://schemas.microsoft.com/office/word/2015/wordml/symex" xmlns:wpg="http://schemas.microsoft.com/office/word/2010/wordprocessingGroup" xmlns:wpi="http://schemas.microsoft.com/office/word/2010/wordprocessingInk" xmlns:wne="http://schemas.microsoft.com/office/word/2006/wordml" xmlns:wps="http://schemas.microsoft.com/office/word/2010/wordprocessingShape" mc:Ignorable="w14 w15 w16se w16cid w16 w16cex w16sdtdh w16du wp14">
   <w:footnote w:type="separator" w:id="-1">
     <w:p>
       <w:pPr>
@@ -1911,7 +1961,7 @@
 </file>
 
 <file path=word/header1.xml><?xml version="1.0" encoding="utf-8"?>
-<w:hdr xmlns:wpc="http://schemas.microsoft.com/office/word/2010/wordprocessingCanvas" xmlns:cx="http://schemas.microsoft.com/office/drawing/2014/chartex" xmlns:cx1="http://schemas.microsoft.com/office/drawing/2015/9/8/chartex" xmlns:cx2="http://schemas.microsoft.com/office/drawing/2015/10/21/chartex" xmlns:cx3="http://schemas.microsoft.com/office/drawing/2016/5/9/chartex" xmlns:cx4="http://schemas.microsoft.com/office/drawing/2016/5/10/chartex" xmlns:cx5="http://schemas.microsoft.com/office/drawing/2016/5/11/chartex" xmlns:cx6="http://schemas.microsoft.com/office/drawing/2016/5/12/chartex" xmlns:cx7="http://schemas.microsoft.com/office/drawing/2016/5/13/chartex" xmlns:cx8="http://schemas.microsoft.com/office/drawing/2016/5/14/chartex" xmlns:mc="http://schemas.openxmlformats.org/markup-compatibility/2006" xmlns:aink="http://schemas.microsoft.com/office/drawing/2016/ink" xmlns:am3d="http://schemas.microsoft.com/office/drawing/2017/model3d" xmlns:o="urn:schemas-microsoft-com:office:office" xmlns:r="http://schemas.openxmlformats.org/officeDocument/2006/relationships" xmlns:m="http://schemas.openxmlformats.org/officeDocument/2006/math" xmlns:v="urn:schemas-microsoft-com:vml" xmlns:wp14="http://schemas.microsoft.com/office/word/2010/wordprocessingDrawing" xmlns:wp="http://schemas.openxmlformats.org/drawingml/2006/wordprocessingDrawing" xmlns:w10="urn:schemas-microsoft-com:office:word" xmlns:w="http://schemas.openxmlformats.org/wordprocessingml/2006/main" xmlns:w14="http://schemas.microsoft.com/office/word/2010/wordml" xmlns:w15="http://schemas.microsoft.com/office/word/2012/wordml" xmlns:w16cex="http://schemas.microsoft.com/office/word/2018/wordml/cex" xmlns:w16cid="http://schemas.microsoft.com/office/word/2016/wordml/cid" xmlns:w16="http://schemas.microsoft.com/office/word/2018/wordml" xmlns:w16sdtdh="http://schemas.microsoft.com/office/word/2020/wordml/sdtdatahash" xmlns:w16se="http://schemas.microsoft.com/office/word/2015/wordml/symex" xmlns:wpg="http://schemas.microsoft.com/office/word/2010/wordprocessingGroup" xmlns:wpi="http://schemas.microsoft.com/office/word/2010/wordprocessingInk" xmlns:wne="http://schemas.microsoft.com/office/word/2006/wordml" xmlns:wps="http://schemas.microsoft.com/office/word/2010/wordprocessingShape" mc:Ignorable="w14 w15 w16se w16cid w16 w16cex w16sdtdh wp14">
+<w:hdr xmlns:wpc="http://schemas.microsoft.com/office/word/2010/wordprocessingCanvas" xmlns:cx="http://schemas.microsoft.com/office/drawing/2014/chartex" xmlns:cx1="http://schemas.microsoft.com/office/drawing/2015/9/8/chartex" xmlns:cx2="http://schemas.microsoft.com/office/drawing/2015/10/21/chartex" xmlns:cx3="http://schemas.microsoft.com/office/drawing/2016/5/9/chartex" xmlns:cx4="http://schemas.microsoft.com/office/drawing/2016/5/10/chartex" xmlns:cx5="http://schemas.microsoft.com/office/drawing/2016/5/11/chartex" xmlns:cx6="http://schemas.microsoft.com/office/drawing/2016/5/12/chartex" xmlns:cx7="http://schemas.microsoft.com/office/drawing/2016/5/13/chartex" xmlns:cx8="http://schemas.microsoft.com/office/drawing/2016/5/14/chartex" xmlns:mc="http://schemas.openxmlformats.org/markup-compatibility/2006" xmlns:aink="http://schemas.microsoft.com/office/drawing/2016/ink" xmlns:am3d="http://schemas.microsoft.com/office/drawing/2017/model3d" xmlns:o="urn:schemas-microsoft-com:office:office" xmlns:oel="http://schemas.microsoft.com/office/2019/extlst" xmlns:r="http://schemas.openxmlformats.org/officeDocument/2006/relationships" xmlns:m="http://schemas.openxmlformats.org/officeDocument/2006/math" xmlns:v="urn:schemas-microsoft-com:vml" xmlns:wp14="http://schemas.microsoft.com/office/word/2010/wordprocessingDrawing" xmlns:wp="http://schemas.openxmlformats.org/drawingml/2006/wordprocessingDrawing" xmlns:w10="urn:schemas-microsoft-com:office:word" xmlns:w="http://schemas.openxmlformats.org/wordprocessingml/2006/main" xmlns:w14="http://schemas.microsoft.com/office/word/2010/wordml" xmlns:w15="http://schemas.microsoft.com/office/word/2012/wordml" xmlns:w16cex="http://schemas.microsoft.com/office/word/2018/wordml/cex" xmlns:w16cid="http://schemas.microsoft.com/office/word/2016/wordml/cid" xmlns:w16="http://schemas.microsoft.com/office/word/2018/wordml" xmlns:w16du="http://schemas.microsoft.com/office/word/2023/wordml/word16du" xmlns:w16sdtdh="http://schemas.microsoft.com/office/word/2020/wordml/sdtdatahash" xmlns:w16se="http://schemas.microsoft.com/office/word/2015/wordml/symex" xmlns:wpg="http://schemas.microsoft.com/office/word/2010/wordprocessingGroup" xmlns:wpi="http://schemas.microsoft.com/office/word/2010/wordprocessingInk" xmlns:wne="http://schemas.microsoft.com/office/word/2006/wordml" xmlns:wps="http://schemas.microsoft.com/office/word/2010/wordprocessingShape" mc:Ignorable="w14 w15 w16se w16cid w16 w16cex w16sdtdh w16du wp14">
   <w:sdt>
     <w:sdtPr>
       <w:id w:val="186489432"/>
@@ -1920,7 +1970,6 @@
         <w:docPartUnique/>
       </w:docPartObj>
     </w:sdtPr>
-    <w:sdtEndPr/>
     <w:sdtContent>
       <w:p>
         <w:pPr>
@@ -1957,7 +2006,7 @@
 </file>
 
 <file path=word/numbering.xml><?xml version="1.0" encoding="utf-8"?>
-<w:numbering xmlns:wpc="http://schemas.microsoft.com/office/word/2010/wordprocessingCanvas" xmlns:cx="http://schemas.microsoft.com/office/drawing/2014/chartex" xmlns:cx1="http://schemas.microsoft.com/office/drawing/2015/9/8/chartex" xmlns:cx2="http://schemas.microsoft.com/office/drawing/2015/10/21/chartex" xmlns:cx3="http://schemas.microsoft.com/office/drawing/2016/5/9/chartex" xmlns:cx4="http://schemas.microsoft.com/office/drawing/2016/5/10/chartex" xmlns:cx5="http://schemas.microsoft.com/office/drawing/2016/5/11/chartex" xmlns:cx6="http://schemas.microsoft.com/office/drawing/2016/5/12/chartex" xmlns:cx7="http://schemas.microsoft.com/office/drawing/2016/5/13/chartex" xmlns:cx8="http://schemas.microsoft.com/office/drawing/2016/5/14/chartex" xmlns:mc="http://schemas.openxmlformats.org/markup-compatibility/2006" xmlns:aink="http://schemas.microsoft.com/office/drawing/2016/ink" xmlns:am3d="http://schemas.microsoft.com/office/drawing/2017/model3d" xmlns:o="urn:schemas-microsoft-com:office:office" xmlns:r="http://schemas.openxmlformats.org/officeDocument/2006/relationships" xmlns:m="http://schemas.openxmlformats.org/officeDocument/2006/math" xmlns:v="urn:schemas-microsoft-com:vml" xmlns:wp14="http://schemas.microsoft.com/office/word/2010/wordprocessingDrawing" xmlns:wp="http://schemas.openxmlformats.org/drawingml/2006/wordprocessingDrawing" xmlns:w10="urn:schemas-microsoft-com:office:word" xmlns:w="http://schemas.openxmlformats.org/wordprocessingml/2006/main" xmlns:w14="http://schemas.microsoft.com/office/word/2010/wordml" xmlns:w15="http://schemas.microsoft.com/office/word/2012/wordml" xmlns:w16cex="http://schemas.microsoft.com/office/word/2018/wordml/cex" xmlns:w16cid="http://schemas.microsoft.com/office/word/2016/wordml/cid" xmlns:w16="http://schemas.microsoft.com/office/word/2018/wordml" xmlns:w16sdtdh="http://schemas.microsoft.com/office/word/2020/wordml/sdtdatahash" xmlns:w16se="http://schemas.microsoft.com/office/word/2015/wordml/symex" xmlns:wpg="http://schemas.microsoft.com/office/word/2010/wordprocessingGroup" xmlns:wpi="http://schemas.microsoft.com/office/word/2010/wordprocessingInk" xmlns:wne="http://schemas.microsoft.com/office/word/2006/wordml" xmlns:wps="http://schemas.microsoft.com/office/word/2010/wordprocessingShape" mc:Ignorable="w14 w15 w16se w16cid w16 w16cex w16sdtdh wp14">
+<w:numbering xmlns:wpc="http://schemas.microsoft.com/office/word/2010/wordprocessingCanvas" xmlns:cx="http://schemas.microsoft.com/office/drawing/2014/chartex" xmlns:cx1="http://schemas.microsoft.com/office/drawing/2015/9/8/chartex" xmlns:cx2="http://schemas.microsoft.com/office/drawing/2015/10/21/chartex" xmlns:cx3="http://schemas.microsoft.com/office/drawing/2016/5/9/chartex" xmlns:cx4="http://schemas.microsoft.com/office/drawing/2016/5/10/chartex" xmlns:cx5="http://schemas.microsoft.com/office/drawing/2016/5/11/chartex" xmlns:cx6="http://schemas.microsoft.com/office/drawing/2016/5/12/chartex" xmlns:cx7="http://schemas.microsoft.com/office/drawing/2016/5/13/chartex" xmlns:cx8="http://schemas.microsoft.com/office/drawing/2016/5/14/chartex" xmlns:mc="http://schemas.openxmlformats.org/markup-compatibility/2006" xmlns:aink="http://schemas.microsoft.com/office/drawing/2016/ink" xmlns:am3d="http://schemas.microsoft.com/office/drawing/2017/model3d" xmlns:o="urn:schemas-microsoft-com:office:office" xmlns:oel="http://schemas.microsoft.com/office/2019/extlst" xmlns:r="http://schemas.openxmlformats.org/officeDocument/2006/relationships" xmlns:m="http://schemas.openxmlformats.org/officeDocument/2006/math" xmlns:v="urn:schemas-microsoft-com:vml" xmlns:wp14="http://schemas.microsoft.com/office/word/2010/wordprocessingDrawing" xmlns:wp="http://schemas.openxmlformats.org/drawingml/2006/wordprocessingDrawing" xmlns:w10="urn:schemas-microsoft-com:office:word" xmlns:w="http://schemas.openxmlformats.org/wordprocessingml/2006/main" xmlns:w14="http://schemas.microsoft.com/office/word/2010/wordml" xmlns:w15="http://schemas.microsoft.com/office/word/2012/wordml" xmlns:w16cex="http://schemas.microsoft.com/office/word/2018/wordml/cex" xmlns:w16cid="http://schemas.microsoft.com/office/word/2016/wordml/cid" xmlns:w16="http://schemas.microsoft.com/office/word/2018/wordml" xmlns:w16du="http://schemas.microsoft.com/office/word/2023/wordml/word16du" xmlns:w16sdtdh="http://schemas.microsoft.com/office/word/2020/wordml/sdtdatahash" xmlns:w16se="http://schemas.microsoft.com/office/word/2015/wordml/symex" xmlns:wpg="http://schemas.microsoft.com/office/word/2010/wordprocessingGroup" xmlns:wpi="http://schemas.microsoft.com/office/word/2010/wordprocessingInk" xmlns:wne="http://schemas.microsoft.com/office/word/2006/wordml" xmlns:wps="http://schemas.microsoft.com/office/word/2010/wordprocessingShape" mc:Ignorable="w14 w15 w16se w16cid w16 w16cex w16sdtdh w16du wp14">
   <w:abstractNum w:abstractNumId="0" w15:restartNumberingAfterBreak="0">
     <w:nsid w:val="096C29AF"/>
     <w:multiLevelType w:val="multilevel"/>
@@ -3047,41 +3096,41 @@
       </w:rPr>
     </w:lvl>
   </w:abstractNum>
-  <w:num w:numId="1">
+  <w:num w:numId="1" w16cid:durableId="1356036188">
     <w:abstractNumId w:val="0"/>
   </w:num>
-  <w:num w:numId="2">
+  <w:num w:numId="2" w16cid:durableId="1746292982">
     <w:abstractNumId w:val="4"/>
   </w:num>
-  <w:num w:numId="3">
+  <w:num w:numId="3" w16cid:durableId="2021353271">
     <w:abstractNumId w:val="9"/>
   </w:num>
-  <w:num w:numId="4">
+  <w:num w:numId="4" w16cid:durableId="1408766016">
     <w:abstractNumId w:val="2"/>
   </w:num>
-  <w:num w:numId="5">
+  <w:num w:numId="5" w16cid:durableId="391197294">
     <w:abstractNumId w:val="3"/>
   </w:num>
-  <w:num w:numId="6">
+  <w:num w:numId="6" w16cid:durableId="776802022">
     <w:abstractNumId w:val="8"/>
   </w:num>
-  <w:num w:numId="7">
+  <w:num w:numId="7" w16cid:durableId="727148399">
     <w:abstractNumId w:val="1"/>
   </w:num>
-  <w:num w:numId="8">
+  <w:num w:numId="8" w16cid:durableId="194736852">
     <w:abstractNumId w:val="6"/>
   </w:num>
-  <w:num w:numId="9">
+  <w:num w:numId="9" w16cid:durableId="467823836">
     <w:abstractNumId w:val="5"/>
   </w:num>
-  <w:num w:numId="10">
+  <w:num w:numId="10" w16cid:durableId="898131356">
     <w:abstractNumId w:val="7"/>
   </w:num>
 </w:numbering>
 </file>
 
 <file path=word/styles.xml><?xml version="1.0" encoding="utf-8"?>
-<w:styles xmlns:mc="http://schemas.openxmlformats.org/markup-compatibility/2006" xmlns:r="http://schemas.openxmlformats.org/officeDocument/2006/relationships" xmlns:w="http://schemas.openxmlformats.org/wordprocessingml/2006/main" xmlns:w14="http://schemas.microsoft.com/office/word/2010/wordml" xmlns:w15="http://schemas.microsoft.com/office/word/2012/wordml" xmlns:w16cex="http://schemas.microsoft.com/office/word/2018/wordml/cex" xmlns:w16cid="http://schemas.microsoft.com/office/word/2016/wordml/cid" xmlns:w16="http://schemas.microsoft.com/office/word/2018/wordml" xmlns:w16sdtdh="http://schemas.microsoft.com/office/word/2020/wordml/sdtdatahash" xmlns:w16se="http://schemas.microsoft.com/office/word/2015/wordml/symex" mc:Ignorable="w14 w15 w16se w16cid w16 w16cex w16sdtdh">
+<w:styles xmlns:mc="http://schemas.openxmlformats.org/markup-compatibility/2006" xmlns:r="http://schemas.openxmlformats.org/officeDocument/2006/relationships" xmlns:w="http://schemas.openxmlformats.org/wordprocessingml/2006/main" xmlns:w14="http://schemas.microsoft.com/office/word/2010/wordml" xmlns:w15="http://schemas.microsoft.com/office/word/2012/wordml" xmlns:w16cex="http://schemas.microsoft.com/office/word/2018/wordml/cex" xmlns:w16cid="http://schemas.microsoft.com/office/word/2016/wordml/cid" xmlns:w16="http://schemas.microsoft.com/office/word/2018/wordml" xmlns:w16du="http://schemas.microsoft.com/office/word/2023/wordml/word16du" xmlns:w16sdtdh="http://schemas.microsoft.com/office/word/2020/wordml/sdtdatahash" xmlns:w16se="http://schemas.microsoft.com/office/word/2015/wordml/symex" mc:Ignorable="w14 w15 w16se w16cid w16 w16cex w16sdtdh w16du">
   <w:docDefaults>
     <w:rPrDefault>
       <w:rPr>
@@ -3689,7 +3738,6 @@
   <w:style w:type="character" w:default="1" w:styleId="Fuentedeprrafopredeter">
     <w:name w:val="Default Paragraph Font"/>
     <w:uiPriority w:val="1"/>
-    <w:semiHidden/>
     <w:unhideWhenUsed/>
   </w:style>
   <w:style w:type="table" w:default="1" w:styleId="Tablanormal">

</xml_diff>

<commit_message>
Se ajusta la ver preliminar del informe
</commit_message>
<xml_diff>
--- a/Documentacion/Desafio_I.docx
+++ b/Documentacion/Desafio_I.docx
@@ -4,7 +4,13 @@
   <w:body>
     <w:p>
       <w:pPr>
+        <w:pStyle w:val="Prrafodelista"/>
+        <w:numPr>
+          <w:ilvl w:val="0"/>
+          <w:numId w:val="11"/>
+        </w:numPr>
         <w:jc w:val="center"/>
+        <w:outlineLvl w:val="0"/>
         <w:rPr>
           <w:rFonts w:cs="Times New Roman"/>
           <w:b/>
@@ -640,7 +646,7 @@
                     </pic:cNvPicPr>
                   </pic:nvPicPr>
                   <pic:blipFill>
-                    <a:blip r:embed="rId7">
+                    <a:blip r:embed="rId8">
                       <a:extLst>
                         <a:ext uri="{28A0092B-C50C-407E-A947-70E740481C1C}">
                           <a14:useLocalDpi xmlns:a14="http://schemas.microsoft.com/office/drawing/2010/main" val="0"/>
@@ -828,7 +834,7 @@
                     </pic:cNvPicPr>
                   </pic:nvPicPr>
                   <pic:blipFill>
-                    <a:blip r:embed="rId8">
+                    <a:blip r:embed="rId9">
                       <a:extLst>
                         <a:ext uri="{28A0092B-C50C-407E-A947-70E740481C1C}">
                           <a14:useLocalDpi xmlns:a14="http://schemas.microsoft.com/office/drawing/2010/main" val="0"/>
@@ -996,7 +1002,7 @@
                     </pic:cNvPicPr>
                   </pic:nvPicPr>
                   <pic:blipFill>
-                    <a:blip r:embed="rId9">
+                    <a:blip r:embed="rId10">
                       <a:extLst>
                         <a:ext uri="{28A0092B-C50C-407E-A947-70E740481C1C}">
                           <a14:useLocalDpi xmlns:a14="http://schemas.microsoft.com/office/drawing/2010/main" val="0"/>
@@ -1655,7 +1661,7 @@
                     </pic:cNvPicPr>
                   </pic:nvPicPr>
                   <pic:blipFill>
-                    <a:blip r:embed="rId10" cstate="print">
+                    <a:blip r:embed="rId11" cstate="print">
                       <a:extLst>
                         <a:ext uri="{28A0092B-C50C-407E-A947-70E740481C1C}">
                           <a14:useLocalDpi xmlns:a14="http://schemas.microsoft.com/office/drawing/2010/main" val="0"/>
@@ -1767,24 +1773,30 @@
     </w:p>
     <w:p>
       <w:pPr>
-        <w:ind w:firstLine="708"/>
-        <w:rPr>
-          <w:rFonts w:cs="Times New Roman"/>
-          <w:b/>
-          <w:bCs/>
-          <w:sz w:val="24"/>
-          <w:szCs w:val="24"/>
-        </w:rPr>
-      </w:pPr>
-      <w:r>
-        <w:rPr>
-          <w:rFonts w:cs="Times New Roman"/>
-          <w:b/>
-          <w:bCs/>
-          <w:sz w:val="24"/>
-          <w:szCs w:val="24"/>
-        </w:rPr>
-        <w:t>Diagrama de flujo de tareas:</w:t>
+        <w:pStyle w:val="Prrafodelista"/>
+        <w:numPr>
+          <w:ilvl w:val="0"/>
+          <w:numId w:val="11"/>
+        </w:numPr>
+        <w:jc w:val="center"/>
+        <w:outlineLvl w:val="0"/>
+        <w:rPr>
+          <w:rFonts w:cs="Times New Roman"/>
+          <w:b/>
+          <w:bCs/>
+          <w:sz w:val="24"/>
+          <w:szCs w:val="24"/>
+        </w:rPr>
+      </w:pPr>
+      <w:r>
+        <w:rPr>
+          <w:rFonts w:cs="Times New Roman"/>
+          <w:b/>
+          <w:bCs/>
+          <w:sz w:val="24"/>
+          <w:szCs w:val="24"/>
+        </w:rPr>
+        <w:t>Diagrama de flujo de tareas</w:t>
       </w:r>
     </w:p>
     <w:p>
@@ -1850,7 +1862,7 @@
                     </pic:cNvPicPr>
                   </pic:nvPicPr>
                   <pic:blipFill>
-                    <a:blip r:embed="rId11">
+                    <a:blip r:embed="rId12">
                       <a:extLst>
                         <a:ext uri="{28A0092B-C50C-407E-A947-70E740481C1C}">
                           <a14:useLocalDpi xmlns:a14="http://schemas.microsoft.com/office/drawing/2010/main" val="0"/>
@@ -1882,9 +1894,1121 @@
         </w:drawing>
       </w:r>
     </w:p>
+    <w:p>
+      <w:pPr>
+        <w:spacing w:before="100" w:beforeAutospacing="1" w:after="100" w:afterAutospacing="1" w:line="240" w:lineRule="auto"/>
+        <w:rPr>
+          <w:rFonts w:eastAsia="Times New Roman" w:cs="Times New Roman"/>
+          <w:b/>
+          <w:bCs/>
+          <w:sz w:val="24"/>
+          <w:szCs w:val="24"/>
+          <w:lang w:eastAsia="es-CO"/>
+        </w:rPr>
+      </w:pPr>
+    </w:p>
+    <w:p>
+      <w:pPr>
+        <w:pStyle w:val="Prrafodelista"/>
+        <w:numPr>
+          <w:ilvl w:val="0"/>
+          <w:numId w:val="11"/>
+        </w:numPr>
+        <w:spacing w:before="100" w:beforeAutospacing="1" w:after="100" w:afterAutospacing="1" w:line="240" w:lineRule="auto"/>
+        <w:jc w:val="center"/>
+        <w:outlineLvl w:val="0"/>
+        <w:rPr>
+          <w:rFonts w:eastAsia="Times New Roman" w:cs="Times New Roman"/>
+          <w:b/>
+          <w:bCs/>
+          <w:sz w:val="24"/>
+          <w:szCs w:val="24"/>
+          <w:lang w:eastAsia="es-CO"/>
+        </w:rPr>
+      </w:pPr>
+      <w:r>
+        <w:rPr>
+          <w:rFonts w:eastAsia="Times New Roman" w:cs="Times New Roman"/>
+          <w:b/>
+          <w:bCs/>
+          <w:sz w:val="24"/>
+          <w:szCs w:val="24"/>
+          <w:lang w:eastAsia="es-CO"/>
+        </w:rPr>
+        <w:lastRenderedPageBreak/>
+        <w:t>Algoritmos implementados.</w:t>
+      </w:r>
+    </w:p>
+    <w:p>
+      <w:pPr>
+        <w:spacing w:before="100" w:beforeAutospacing="1" w:after="100" w:afterAutospacing="1" w:line="240" w:lineRule="auto"/>
+        <w:rPr>
+          <w:rFonts w:eastAsia="Times New Roman" w:cs="Times New Roman"/>
+          <w:sz w:val="24"/>
+          <w:szCs w:val="24"/>
+          <w:lang w:eastAsia="es-CO"/>
+        </w:rPr>
+      </w:pPr>
+      <w:r>
+        <w:rPr>
+          <w:rFonts w:eastAsia="Times New Roman" w:cs="Times New Roman"/>
+          <w:sz w:val="24"/>
+          <w:szCs w:val="24"/>
+          <w:lang w:eastAsia="es-CO"/>
+        </w:rPr>
+        <w:t>El desarrollo de la solución planteada se hace con la implementación de los siguientes algoritmos:</w:t>
+      </w:r>
+    </w:p>
+    <w:p>
+      <w:pPr>
+        <w:pStyle w:val="Prrafodelista"/>
+        <w:numPr>
+          <w:ilvl w:val="0"/>
+          <w:numId w:val="12"/>
+        </w:numPr>
+        <w:spacing w:before="100" w:beforeAutospacing="1" w:after="100" w:afterAutospacing="1" w:line="240" w:lineRule="auto"/>
+        <w:rPr>
+          <w:rFonts w:eastAsia="Times New Roman" w:cs="Times New Roman"/>
+          <w:sz w:val="24"/>
+          <w:szCs w:val="24"/>
+          <w:lang w:eastAsia="es-CO"/>
+        </w:rPr>
+      </w:pPr>
+      <w:r>
+        <w:rPr>
+          <w:rFonts w:eastAsia="Times New Roman" w:cs="Times New Roman"/>
+          <w:sz w:val="24"/>
+          <w:szCs w:val="24"/>
+          <w:lang w:eastAsia="es-CO"/>
+        </w:rPr>
+        <w:t>Identificación del tipo de señal que está siendo generada y se está capturando por el puerto analógico 0 del Arduino:</w:t>
+      </w:r>
+    </w:p>
+    <w:p>
+      <w:pPr>
+        <w:pStyle w:val="Prrafodelista"/>
+        <w:spacing w:before="100" w:beforeAutospacing="1" w:after="100" w:afterAutospacing="1" w:line="240" w:lineRule="auto"/>
+        <w:ind w:left="1080" w:firstLine="0"/>
+        <w:rPr>
+          <w:rFonts w:eastAsia="Times New Roman" w:cs="Times New Roman"/>
+          <w:sz w:val="24"/>
+          <w:szCs w:val="24"/>
+          <w:lang w:eastAsia="es-CO"/>
+        </w:rPr>
+      </w:pPr>
+    </w:p>
+    <w:p>
+      <w:pPr>
+        <w:pStyle w:val="Prrafodelista"/>
+        <w:spacing w:before="100" w:beforeAutospacing="1" w:after="100" w:afterAutospacing="1" w:line="240" w:lineRule="auto"/>
+        <w:ind w:left="1080" w:firstLine="0"/>
+        <w:rPr>
+          <w:rFonts w:eastAsia="Times New Roman" w:cs="Times New Roman"/>
+          <w:sz w:val="24"/>
+          <w:szCs w:val="24"/>
+          <w:lang w:eastAsia="es-CO"/>
+        </w:rPr>
+      </w:pPr>
+      <w:r>
+        <w:rPr>
+          <w:rFonts w:eastAsia="Times New Roman" w:cs="Times New Roman"/>
+          <w:sz w:val="24"/>
+          <w:szCs w:val="24"/>
+          <w:lang w:eastAsia="es-CO"/>
+        </w:rPr>
+        <w:drawing>
+          <wp:inline distT="0" distB="0" distL="0" distR="0" wp14:anchorId="2C703E17" wp14:editId="0C3ECDA9">
+            <wp:extent cx="4693220" cy="6485324"/>
+            <wp:effectExtent l="0" t="0" r="0" b="0"/>
+            <wp:docPr id="1703557196" name="Imagen 1"/>
+            <wp:cNvGraphicFramePr>
+              <a:graphicFrameLocks xmlns:a="http://schemas.openxmlformats.org/drawingml/2006/main" noChangeAspect="1"/>
+            </wp:cNvGraphicFramePr>
+            <a:graphic xmlns:a="http://schemas.openxmlformats.org/drawingml/2006/main">
+              <a:graphicData uri="http://schemas.openxmlformats.org/drawingml/2006/picture">
+                <pic:pic xmlns:pic="http://schemas.openxmlformats.org/drawingml/2006/picture">
+                  <pic:nvPicPr>
+                    <pic:cNvPr id="1703557196" name=""/>
+                    <pic:cNvPicPr/>
+                  </pic:nvPicPr>
+                  <pic:blipFill>
+                    <a:blip r:embed="rId13"/>
+                    <a:stretch>
+                      <a:fillRect/>
+                    </a:stretch>
+                  </pic:blipFill>
+                  <pic:spPr>
+                    <a:xfrm>
+                      <a:off x="0" y="0"/>
+                      <a:ext cx="4706638" cy="6503865"/>
+                    </a:xfrm>
+                    <a:prstGeom prst="rect">
+                      <a:avLst/>
+                    </a:prstGeom>
+                  </pic:spPr>
+                </pic:pic>
+              </a:graphicData>
+            </a:graphic>
+          </wp:inline>
+        </w:drawing>
+      </w:r>
+    </w:p>
+    <w:p>
+      <w:pPr>
+        <w:pStyle w:val="Prrafodelista"/>
+        <w:rPr>
+          <w:rFonts w:eastAsia="Times New Roman" w:cs="Times New Roman"/>
+          <w:sz w:val="24"/>
+          <w:szCs w:val="24"/>
+          <w:lang w:eastAsia="es-CO"/>
+        </w:rPr>
+      </w:pPr>
+    </w:p>
+    <w:p>
+      <w:pPr>
+        <w:pStyle w:val="Prrafodelista"/>
+        <w:spacing w:before="100" w:beforeAutospacing="1" w:after="100" w:afterAutospacing="1" w:line="240" w:lineRule="auto"/>
+        <w:ind w:left="1080" w:firstLine="0"/>
+        <w:rPr>
+          <w:rFonts w:eastAsia="Times New Roman" w:cs="Times New Roman"/>
+          <w:sz w:val="24"/>
+          <w:szCs w:val="24"/>
+          <w:lang w:eastAsia="es-CO"/>
+        </w:rPr>
+      </w:pPr>
+      <w:r>
+        <w:rPr>
+          <w:rFonts w:eastAsia="Times New Roman" w:cs="Times New Roman"/>
+          <w:sz w:val="24"/>
+          <w:szCs w:val="24"/>
+          <w:lang w:eastAsia="es-CO"/>
+        </w:rPr>
+        <w:lastRenderedPageBreak/>
+        <w:drawing>
+          <wp:inline distT="0" distB="0" distL="0" distR="0" wp14:anchorId="16A12C95" wp14:editId="4B55CD5B">
+            <wp:extent cx="4695327" cy="2489627"/>
+            <wp:effectExtent l="0" t="0" r="0" b="0"/>
+            <wp:docPr id="1937401276" name="Imagen 1"/>
+            <wp:cNvGraphicFramePr>
+              <a:graphicFrameLocks xmlns:a="http://schemas.openxmlformats.org/drawingml/2006/main" noChangeAspect="1"/>
+            </wp:cNvGraphicFramePr>
+            <a:graphic xmlns:a="http://schemas.openxmlformats.org/drawingml/2006/main">
+              <a:graphicData uri="http://schemas.openxmlformats.org/drawingml/2006/picture">
+                <pic:pic xmlns:pic="http://schemas.openxmlformats.org/drawingml/2006/picture">
+                  <pic:nvPicPr>
+                    <pic:cNvPr id="1937401276" name=""/>
+                    <pic:cNvPicPr/>
+                  </pic:nvPicPr>
+                  <pic:blipFill>
+                    <a:blip r:embed="rId14"/>
+                    <a:stretch>
+                      <a:fillRect/>
+                    </a:stretch>
+                  </pic:blipFill>
+                  <pic:spPr>
+                    <a:xfrm>
+                      <a:off x="0" y="0"/>
+                      <a:ext cx="4704762" cy="2494630"/>
+                    </a:xfrm>
+                    <a:prstGeom prst="rect">
+                      <a:avLst/>
+                    </a:prstGeom>
+                  </pic:spPr>
+                </pic:pic>
+              </a:graphicData>
+            </a:graphic>
+          </wp:inline>
+        </w:drawing>
+      </w:r>
+    </w:p>
+    <w:p>
+      <w:pPr>
+        <w:pStyle w:val="Prrafodelista"/>
+        <w:spacing w:before="100" w:beforeAutospacing="1" w:after="100" w:afterAutospacing="1" w:line="240" w:lineRule="auto"/>
+        <w:ind w:left="1080" w:firstLine="0"/>
+        <w:rPr>
+          <w:rFonts w:eastAsia="Times New Roman" w:cs="Times New Roman"/>
+          <w:sz w:val="24"/>
+          <w:szCs w:val="24"/>
+          <w:lang w:eastAsia="es-CO"/>
+        </w:rPr>
+      </w:pPr>
+    </w:p>
+    <w:p>
+      <w:pPr>
+        <w:pStyle w:val="Prrafodelista"/>
+        <w:spacing w:before="100" w:beforeAutospacing="1" w:after="100" w:afterAutospacing="1" w:line="240" w:lineRule="auto"/>
+        <w:ind w:left="1080" w:firstLine="0"/>
+        <w:rPr>
+          <w:rFonts w:eastAsia="Times New Roman" w:cs="Times New Roman"/>
+          <w:sz w:val="24"/>
+          <w:szCs w:val="24"/>
+          <w:lang w:eastAsia="es-CO"/>
+        </w:rPr>
+      </w:pPr>
+      <w:r>
+        <w:rPr>
+          <w:rFonts w:eastAsia="Times New Roman" w:cs="Times New Roman"/>
+          <w:sz w:val="24"/>
+          <w:szCs w:val="24"/>
+          <w:lang w:eastAsia="es-CO"/>
+        </w:rPr>
+        <w:t xml:space="preserve">El algoritmo se toma como base el cálculo de tres variables inicialmente, las cuales son: ascensos, descensos y saltos. Estás tres variables se comportan como contadores y se calculan a partir de la diferencia entre el dato de la señal actual (posición i) </w:t>
+      </w:r>
+      <w:r>
+        <w:rPr>
+          <w:rFonts w:eastAsia="Times New Roman" w:cs="Times New Roman"/>
+          <w:sz w:val="24"/>
+          <w:szCs w:val="24"/>
+          <w:lang w:eastAsia="es-CO"/>
+        </w:rPr>
+        <w:t>y restarle el dato anterior de la señal (posición i-1). El resultado de esta diferencia se clasifica en ascensos si es un valor positivo</w:t>
+      </w:r>
+      <w:r>
+        <w:rPr>
+          <w:rFonts w:eastAsia="Times New Roman" w:cs="Times New Roman"/>
+          <w:sz w:val="24"/>
+          <w:szCs w:val="24"/>
+          <w:lang w:eastAsia="es-CO"/>
+        </w:rPr>
+        <w:t>, descensos si es un valor negativo y saltos si el valor de la diferencia es superior al umbral de 1.0. Este último de saltos funciona para la identificación de la señal cuadrada.</w:t>
+      </w:r>
+    </w:p>
+    <w:p>
+      <w:pPr>
+        <w:pStyle w:val="Prrafodelista"/>
+        <w:spacing w:before="100" w:beforeAutospacing="1" w:after="100" w:afterAutospacing="1" w:line="240" w:lineRule="auto"/>
+        <w:ind w:left="1080" w:firstLine="0"/>
+        <w:rPr>
+          <w:rFonts w:eastAsia="Times New Roman" w:cs="Times New Roman"/>
+          <w:sz w:val="24"/>
+          <w:szCs w:val="24"/>
+          <w:lang w:eastAsia="es-CO"/>
+        </w:rPr>
+      </w:pPr>
+    </w:p>
+    <w:p>
+      <w:pPr>
+        <w:pStyle w:val="Prrafodelista"/>
+        <w:numPr>
+          <w:ilvl w:val="0"/>
+          <w:numId w:val="12"/>
+        </w:numPr>
+        <w:spacing w:before="100" w:beforeAutospacing="1" w:after="100" w:afterAutospacing="1" w:line="240" w:lineRule="auto"/>
+        <w:rPr>
+          <w:rFonts w:eastAsia="Times New Roman" w:cs="Times New Roman"/>
+          <w:sz w:val="24"/>
+          <w:szCs w:val="24"/>
+          <w:lang w:eastAsia="es-CO"/>
+        </w:rPr>
+      </w:pPr>
+      <w:r>
+        <w:rPr>
+          <w:rFonts w:eastAsia="Times New Roman" w:cs="Times New Roman"/>
+          <w:sz w:val="24"/>
+          <w:szCs w:val="24"/>
+          <w:lang w:eastAsia="es-CO"/>
+        </w:rPr>
+        <w:t>Cálculo de la amplitud en voltios: el algoritmo toma el valor máximo y mínimo de la señal que posteriormente</w:t>
+      </w:r>
+      <w:r>
+        <w:rPr>
+          <w:rFonts w:eastAsia="Times New Roman" w:cs="Times New Roman"/>
+          <w:sz w:val="24"/>
+          <w:szCs w:val="24"/>
+          <w:lang w:eastAsia="es-CO"/>
+        </w:rPr>
+        <w:t xml:space="preserve"> se divide entre 1023</w:t>
+      </w:r>
+      <w:r>
+        <w:rPr>
+          <w:rFonts w:eastAsia="Times New Roman" w:cs="Times New Roman"/>
+          <w:sz w:val="24"/>
+          <w:szCs w:val="24"/>
+          <w:lang w:eastAsia="es-CO"/>
+        </w:rPr>
+        <w:t xml:space="preserve"> para normalizar la lectura del voltaje del ADC y se multiplica por el valor del voltaje de referencia del Arduino (5V). Finalmente se aplica la fórmula de cálculo de la amplitud en voltios </w:t>
+      </w:r>
+      <w:r>
+        <w:rPr>
+          <w:rFonts w:eastAsia="Times New Roman" w:cs="Times New Roman"/>
+          <w:sz w:val="24"/>
+          <w:szCs w:val="24"/>
+          <w:lang w:eastAsia="es-CO"/>
+        </w:rPr>
+        <w:t>que es una resta entre el máximo y el mínimo valor de voltaje de la señal.</w:t>
+      </w:r>
+    </w:p>
+    <w:p>
+      <w:pPr>
+        <w:pStyle w:val="Prrafodelista"/>
+        <w:spacing w:before="100" w:beforeAutospacing="1" w:after="100" w:afterAutospacing="1" w:line="240" w:lineRule="auto"/>
+        <w:ind w:left="1080" w:firstLine="0"/>
+        <w:rPr>
+          <w:rFonts w:eastAsia="Times New Roman" w:cs="Times New Roman"/>
+          <w:sz w:val="24"/>
+          <w:szCs w:val="24"/>
+          <w:lang w:eastAsia="es-CO"/>
+        </w:rPr>
+      </w:pPr>
+      <w:r>
+        <w:rPr>
+          <w:rFonts w:eastAsia="Times New Roman" w:cs="Times New Roman"/>
+          <w:sz w:val="24"/>
+          <w:szCs w:val="24"/>
+          <w:lang w:eastAsia="es-CO"/>
+        </w:rPr>
+        <w:drawing>
+          <wp:inline distT="0" distB="0" distL="0" distR="0" wp14:anchorId="6633CBB7" wp14:editId="2BA9751F">
+            <wp:extent cx="4218534" cy="2869144"/>
+            <wp:effectExtent l="0" t="0" r="0" b="0"/>
+            <wp:docPr id="1876231087" name="Imagen 1"/>
+            <wp:cNvGraphicFramePr>
+              <a:graphicFrameLocks xmlns:a="http://schemas.openxmlformats.org/drawingml/2006/main" noChangeAspect="1"/>
+            </wp:cNvGraphicFramePr>
+            <a:graphic xmlns:a="http://schemas.openxmlformats.org/drawingml/2006/main">
+              <a:graphicData uri="http://schemas.openxmlformats.org/drawingml/2006/picture">
+                <pic:pic xmlns:pic="http://schemas.openxmlformats.org/drawingml/2006/picture">
+                  <pic:nvPicPr>
+                    <pic:cNvPr id="1876231087" name=""/>
+                    <pic:cNvPicPr/>
+                  </pic:nvPicPr>
+                  <pic:blipFill>
+                    <a:blip r:embed="rId15"/>
+                    <a:stretch>
+                      <a:fillRect/>
+                    </a:stretch>
+                  </pic:blipFill>
+                  <pic:spPr>
+                    <a:xfrm>
+                      <a:off x="0" y="0"/>
+                      <a:ext cx="4228042" cy="2875610"/>
+                    </a:xfrm>
+                    <a:prstGeom prst="rect">
+                      <a:avLst/>
+                    </a:prstGeom>
+                  </pic:spPr>
+                </pic:pic>
+              </a:graphicData>
+            </a:graphic>
+          </wp:inline>
+        </w:drawing>
+      </w:r>
+    </w:p>
+    <w:p>
+      <w:pPr>
+        <w:pStyle w:val="Prrafodelista"/>
+        <w:spacing w:before="100" w:beforeAutospacing="1" w:after="100" w:afterAutospacing="1" w:line="240" w:lineRule="auto"/>
+        <w:ind w:left="1080" w:firstLine="0"/>
+        <w:rPr>
+          <w:rFonts w:eastAsia="Times New Roman" w:cs="Times New Roman"/>
+          <w:sz w:val="24"/>
+          <w:szCs w:val="24"/>
+          <w:lang w:eastAsia="es-CO"/>
+        </w:rPr>
+      </w:pPr>
+    </w:p>
+    <w:p>
+      <w:pPr>
+        <w:pStyle w:val="Prrafodelista"/>
+        <w:numPr>
+          <w:ilvl w:val="0"/>
+          <w:numId w:val="12"/>
+        </w:numPr>
+        <w:spacing w:before="100" w:beforeAutospacing="1" w:after="100" w:afterAutospacing="1" w:line="240" w:lineRule="auto"/>
+        <w:ind w:firstLine="0"/>
+        <w:rPr>
+          <w:rFonts w:eastAsia="Times New Roman" w:cs="Times New Roman"/>
+          <w:sz w:val="24"/>
+          <w:szCs w:val="24"/>
+          <w:lang w:eastAsia="es-CO"/>
+        </w:rPr>
+      </w:pPr>
+      <w:r>
+        <w:rPr>
+          <w:rFonts w:eastAsia="Times New Roman" w:cs="Times New Roman"/>
+          <w:sz w:val="24"/>
+          <w:szCs w:val="24"/>
+          <w:lang w:eastAsia="es-CO"/>
+        </w:rPr>
+        <w:lastRenderedPageBreak/>
+        <w:t xml:space="preserve">Cálculo de la frecuencia: la frecuencia se calcula </w:t>
+      </w:r>
+      <w:r>
+        <w:rPr>
+          <w:rFonts w:eastAsia="Times New Roman" w:cs="Times New Roman"/>
+          <w:sz w:val="24"/>
+          <w:szCs w:val="24"/>
+          <w:lang w:eastAsia="es-CO"/>
+        </w:rPr>
+        <w:t xml:space="preserve">en primera instancia calculando el promedio de la señal, el cual va a ser insumo para determinar si un punto de la señal es un corte con el eje x </w:t>
+      </w:r>
+      <w:r>
+        <w:rPr>
+          <w:rFonts w:eastAsia="Times New Roman" w:cs="Times New Roman"/>
+          <w:sz w:val="24"/>
+          <w:szCs w:val="24"/>
+          <w:lang w:eastAsia="es-CO"/>
+        </w:rPr>
+        <w:t>en 0. Una vez se han calculado todos los cruces con cero se calcula se determina el periodo de la función. Finalmente, se aplica la fórmula de la frecuencia que es 1/T.</w:t>
+      </w:r>
+    </w:p>
+    <w:p>
+      <w:pPr>
+        <w:pStyle w:val="Ttulo1"/>
+        <w:jc w:val="center"/>
+        <w:rPr>
+          <w:rFonts w:ascii="Times New Roman" w:eastAsia="Times New Roman" w:hAnsi="Times New Roman" w:cs="Times New Roman"/>
+          <w:b/>
+          <w:bCs/>
+          <w:color w:val="auto"/>
+          <w:sz w:val="24"/>
+          <w:szCs w:val="24"/>
+          <w:lang w:eastAsia="es-CO"/>
+        </w:rPr>
+      </w:pPr>
+      <w:r>
+        <w:rPr>
+          <w:rFonts w:eastAsia="Times New Roman" w:cs="Times New Roman"/>
+          <w:sz w:val="24"/>
+          <w:szCs w:val="24"/>
+          <w:lang w:eastAsia="es-CO"/>
+        </w:rPr>
+        <w:drawing>
+          <wp:inline distT="0" distB="0" distL="0" distR="0" wp14:anchorId="48021C01" wp14:editId="13F93E0A">
+            <wp:extent cx="4212590" cy="2758440"/>
+            <wp:effectExtent l="0" t="0" r="0" b="0"/>
+            <wp:docPr id="82291230" name="Imagen 1"/>
+            <wp:cNvGraphicFramePr>
+              <a:graphicFrameLocks xmlns:a="http://schemas.openxmlformats.org/drawingml/2006/main" noChangeAspect="1"/>
+            </wp:cNvGraphicFramePr>
+            <a:graphic xmlns:a="http://schemas.openxmlformats.org/drawingml/2006/main">
+              <a:graphicData uri="http://schemas.openxmlformats.org/drawingml/2006/picture">
+                <pic:pic xmlns:pic="http://schemas.openxmlformats.org/drawingml/2006/picture">
+                  <pic:nvPicPr>
+                    <pic:cNvPr id="82291230" name=""/>
+                    <pic:cNvPicPr/>
+                  </pic:nvPicPr>
+                  <pic:blipFill>
+                    <a:blip r:embed="rId16">
+                      <a:extLst>
+                        <a:ext uri="{28A0092B-C50C-407E-A947-70E740481C1C}">
+                          <a14:useLocalDpi xmlns:a14="http://schemas.microsoft.com/office/drawing/2010/main" val="0"/>
+                        </a:ext>
+                      </a:extLst>
+                    </a:blip>
+                    <a:stretch>
+                      <a:fillRect/>
+                    </a:stretch>
+                  </pic:blipFill>
+                  <pic:spPr>
+                    <a:xfrm>
+                      <a:off x="0" y="0"/>
+                      <a:ext cx="4212590" cy="2758440"/>
+                    </a:xfrm>
+                    <a:prstGeom prst="rect">
+                      <a:avLst/>
+                    </a:prstGeom>
+                  </pic:spPr>
+                </pic:pic>
+              </a:graphicData>
+            </a:graphic>
+          </wp:inline>
+        </w:drawing>
+      </w:r>
+    </w:p>
+    <w:p>
+      <w:pPr>
+        <w:pStyle w:val="Ttulo1"/>
+        <w:jc w:val="center"/>
+        <w:rPr>
+          <w:rFonts w:ascii="Times New Roman" w:eastAsia="Times New Roman" w:hAnsi="Times New Roman" w:cs="Times New Roman"/>
+          <w:b/>
+          <w:bCs/>
+          <w:color w:val="auto"/>
+          <w:sz w:val="24"/>
+          <w:szCs w:val="24"/>
+          <w:lang w:eastAsia="es-CO"/>
+        </w:rPr>
+      </w:pPr>
+      <w:r>
+        <w:rPr>
+          <w:rFonts w:ascii="Times New Roman" w:eastAsia="Times New Roman" w:hAnsi="Times New Roman" w:cs="Times New Roman"/>
+          <w:b/>
+          <w:bCs/>
+          <w:color w:val="auto"/>
+          <w:sz w:val="24"/>
+          <w:szCs w:val="24"/>
+          <w:lang w:eastAsia="es-CO"/>
+        </w:rPr>
+        <w:t xml:space="preserve">D. </w:t>
+      </w:r>
+      <w:r>
+        <w:rPr>
+          <w:rFonts w:ascii="Times New Roman" w:eastAsia="Times New Roman" w:hAnsi="Times New Roman" w:cs="Times New Roman"/>
+          <w:b/>
+          <w:bCs/>
+          <w:color w:val="auto"/>
+          <w:sz w:val="24"/>
+          <w:szCs w:val="24"/>
+          <w:lang w:eastAsia="es-CO"/>
+        </w:rPr>
+        <w:t>Problemas de desarrollo que afrontó</w:t>
+      </w:r>
+    </w:p>
+    <w:p>
+      <w:pPr>
+        <w:rPr>
+          <w:sz w:val="24"/>
+          <w:szCs w:val="24"/>
+          <w:lang w:eastAsia="es-CO"/>
+        </w:rPr>
+      </w:pPr>
+      <w:r>
+        <w:rPr>
+          <w:sz w:val="24"/>
+          <w:szCs w:val="24"/>
+          <w:lang w:eastAsia="es-CO"/>
+        </w:rPr>
+        <w:t xml:space="preserve">     </w:t>
+      </w:r>
+      <w:r>
+        <w:rPr>
+          <w:sz w:val="24"/>
+          <w:szCs w:val="24"/>
+          <w:lang w:eastAsia="es-CO"/>
+        </w:rPr>
+        <w:t>En el trascurrir del desarrollo de la</w:t>
+      </w:r>
+      <w:r>
+        <w:rPr>
+          <w:sz w:val="24"/>
+          <w:szCs w:val="24"/>
+          <w:lang w:eastAsia="es-CO"/>
+        </w:rPr>
+        <w:t xml:space="preserve"> solución se presentaron los siguientes desafíos:</w:t>
+      </w:r>
+    </w:p>
+    <w:p>
+      <w:pPr>
+        <w:pStyle w:val="Prrafodelista"/>
+        <w:numPr>
+          <w:ilvl w:val="0"/>
+          <w:numId w:val="13"/>
+        </w:numPr>
+        <w:rPr>
+          <w:sz w:val="24"/>
+          <w:szCs w:val="24"/>
+          <w:lang w:eastAsia="es-CO"/>
+        </w:rPr>
+      </w:pPr>
+      <w:r>
+        <w:rPr>
+          <w:b/>
+          <w:bCs/>
+          <w:sz w:val="24"/>
+          <w:szCs w:val="24"/>
+          <w:lang w:eastAsia="es-CO"/>
+        </w:rPr>
+        <w:t>Configuración de los pulsadores</w:t>
+      </w:r>
+      <w:r>
+        <w:rPr>
+          <w:sz w:val="24"/>
+          <w:szCs w:val="24"/>
+          <w:lang w:eastAsia="es-CO"/>
+        </w:rPr>
+        <w:t>:</w:t>
+      </w:r>
+      <w:r>
+        <w:rPr>
+          <w:sz w:val="24"/>
+          <w:szCs w:val="24"/>
+          <w:lang w:eastAsia="es-CO"/>
+        </w:rPr>
+        <w:t xml:space="preserve"> con el valor de la resistencia del circuito </w:t>
+      </w:r>
+      <w:proofErr w:type="spellStart"/>
+      <w:r>
+        <w:rPr>
+          <w:sz w:val="24"/>
+          <w:szCs w:val="24"/>
+          <w:lang w:eastAsia="es-CO"/>
+        </w:rPr>
+        <w:t>anti-rebote</w:t>
+      </w:r>
+      <w:proofErr w:type="spellEnd"/>
+      <w:r>
+        <w:rPr>
+          <w:sz w:val="24"/>
+          <w:szCs w:val="24"/>
+          <w:lang w:eastAsia="es-CO"/>
+        </w:rPr>
+        <w:t xml:space="preserve">, el cual se </w:t>
+      </w:r>
+      <w:r>
+        <w:rPr>
+          <w:sz w:val="24"/>
+          <w:szCs w:val="24"/>
+          <w:lang w:eastAsia="es-CO"/>
+        </w:rPr>
+        <w:t>solucionó</w:t>
+      </w:r>
+      <w:r>
+        <w:rPr>
+          <w:sz w:val="24"/>
+          <w:szCs w:val="24"/>
+          <w:lang w:eastAsia="es-CO"/>
+        </w:rPr>
+        <w:t xml:space="preserve"> después de investigar llegando a la </w:t>
+      </w:r>
+      <w:r>
+        <w:rPr>
+          <w:sz w:val="24"/>
+          <w:szCs w:val="24"/>
+          <w:lang w:eastAsia="es-CO"/>
+        </w:rPr>
+        <w:t>conclusión que el valor de la</w:t>
+      </w:r>
+      <w:r>
+        <w:rPr>
+          <w:sz w:val="24"/>
+          <w:szCs w:val="24"/>
+          <w:lang w:eastAsia="es-CO"/>
+        </w:rPr>
+        <w:t xml:space="preserve"> resistencia </w:t>
+      </w:r>
+      <w:r>
+        <w:rPr>
+          <w:sz w:val="24"/>
+          <w:szCs w:val="24"/>
+          <w:lang w:eastAsia="es-CO"/>
+        </w:rPr>
+        <w:t xml:space="preserve">es </w:t>
+      </w:r>
+      <w:r>
+        <w:rPr>
+          <w:sz w:val="24"/>
+          <w:szCs w:val="24"/>
+          <w:lang w:eastAsia="es-CO"/>
+        </w:rPr>
+        <w:t xml:space="preserve">de </w:t>
+      </w:r>
+      <w:r>
+        <w:rPr>
+          <w:rFonts w:cs="Times New Roman"/>
+          <w:sz w:val="24"/>
+          <w:szCs w:val="24"/>
+        </w:rPr>
+        <w:t>10 kΩ</w:t>
+      </w:r>
+      <w:r>
+        <w:rPr>
+          <w:rFonts w:cs="Times New Roman"/>
+          <w:sz w:val="24"/>
+          <w:szCs w:val="24"/>
+        </w:rPr>
+        <w:t xml:space="preserve">. </w:t>
+      </w:r>
+    </w:p>
+    <w:p>
+      <w:pPr>
+        <w:pStyle w:val="Prrafodelista"/>
+        <w:numPr>
+          <w:ilvl w:val="0"/>
+          <w:numId w:val="13"/>
+        </w:numPr>
+        <w:rPr>
+          <w:sz w:val="24"/>
+          <w:szCs w:val="24"/>
+          <w:lang w:eastAsia="es-CO"/>
+        </w:rPr>
+      </w:pPr>
+      <w:r>
+        <w:rPr>
+          <w:rFonts w:cs="Times New Roman"/>
+          <w:b/>
+          <w:bCs/>
+          <w:sz w:val="24"/>
+          <w:szCs w:val="24"/>
+        </w:rPr>
+        <w:t>Limitación de memoria del Arduino:</w:t>
+      </w:r>
+      <w:r>
+        <w:rPr>
+          <w:rFonts w:cs="Times New Roman"/>
+          <w:sz w:val="24"/>
+          <w:szCs w:val="24"/>
+        </w:rPr>
+        <w:t xml:space="preserve"> inicialmente se usó variables de tipo </w:t>
+      </w:r>
+      <w:proofErr w:type="spellStart"/>
+      <w:r>
+        <w:rPr>
+          <w:rFonts w:cs="Times New Roman"/>
+          <w:sz w:val="24"/>
+          <w:szCs w:val="24"/>
+        </w:rPr>
+        <w:t>int</w:t>
+      </w:r>
+      <w:proofErr w:type="spellEnd"/>
+      <w:r>
+        <w:rPr>
+          <w:rFonts w:cs="Times New Roman"/>
+          <w:sz w:val="24"/>
+          <w:szCs w:val="24"/>
+        </w:rPr>
+        <w:t xml:space="preserve">, lo cual ocupaba 4 bytes por posición del arreglo de memoria dinámica, lo cual limitaba la cantidad de valores en el arreglo a medida que se avanzaba en la implementación del código, puesto que las demás variables requerían memoria algunas de tipo </w:t>
+      </w:r>
+      <w:proofErr w:type="spellStart"/>
+      <w:r>
+        <w:rPr>
+          <w:rFonts w:cs="Times New Roman"/>
+          <w:sz w:val="24"/>
+          <w:szCs w:val="24"/>
+        </w:rPr>
+        <w:t>float</w:t>
+      </w:r>
+      <w:proofErr w:type="spellEnd"/>
+      <w:r>
+        <w:rPr>
+          <w:rFonts w:cs="Times New Roman"/>
+          <w:sz w:val="24"/>
+          <w:szCs w:val="24"/>
+        </w:rPr>
+        <w:t xml:space="preserve">, necesarias por los decimales. Se decide guardar los datos en un array de memoria dinámica de tipo short el cual ocupa 2 bytes por posición. </w:t>
+      </w:r>
+      <w:r>
+        <w:rPr>
+          <w:rFonts w:cs="Times New Roman"/>
+          <w:sz w:val="24"/>
+          <w:szCs w:val="24"/>
+        </w:rPr>
+        <w:lastRenderedPageBreak/>
+        <w:t xml:space="preserve">Lo cual permitió aumentar a 480 datos </w:t>
+      </w:r>
+      <w:r>
+        <w:rPr>
+          <w:rFonts w:cs="Times New Roman"/>
+          <w:sz w:val="24"/>
+          <w:szCs w:val="24"/>
+        </w:rPr>
+        <w:t>máximo-posibles</w:t>
+      </w:r>
+      <w:r>
+        <w:rPr>
+          <w:rFonts w:cs="Times New Roman"/>
+          <w:sz w:val="24"/>
+          <w:szCs w:val="24"/>
+        </w:rPr>
+        <w:t xml:space="preserve"> para el análisis de la señal. Usar más datos causó lentitud en el procesamiento e incluso lectura errónea de los datos al guardarlos con caracteres </w:t>
+      </w:r>
+      <w:r>
+        <w:rPr>
+          <w:rFonts w:cs="Times New Roman"/>
+          <w:sz w:val="24"/>
+          <w:szCs w:val="24"/>
+        </w:rPr>
+        <w:t>especiales.</w:t>
+      </w:r>
+    </w:p>
+    <w:p>
+      <w:pPr>
+        <w:pStyle w:val="Prrafodelista"/>
+        <w:numPr>
+          <w:ilvl w:val="0"/>
+          <w:numId w:val="13"/>
+        </w:numPr>
+        <w:rPr>
+          <w:sz w:val="24"/>
+          <w:szCs w:val="24"/>
+          <w:lang w:eastAsia="es-CO"/>
+        </w:rPr>
+      </w:pPr>
+      <w:r>
+        <w:rPr>
+          <w:rFonts w:cs="Times New Roman"/>
+          <w:b/>
+          <w:bCs/>
+          <w:sz w:val="24"/>
+          <w:szCs w:val="24"/>
+        </w:rPr>
+        <w:t xml:space="preserve">Algoritmo de identificación de la señal: </w:t>
+      </w:r>
+      <w:r>
+        <w:rPr>
+          <w:rFonts w:cs="Times New Roman"/>
+          <w:sz w:val="24"/>
+          <w:szCs w:val="24"/>
+        </w:rPr>
+        <w:t>a partir de los patrones de la señal se intenta implementar un algoritmo para clasificar cada tipo de señal. La cuadrada tiene un patrón más fácil de identificar debido a sus variaciones abruptas al pasar de la cresta al valle de la señal. Sin embargo, las señales senoidales y triangulares tienen un patrón de comportamiento similar las variaciones en este caso no son tan abruptas. Para darle solución se aborda desde perspectivas como el cálculo de la varianza, la desviación estándar, la cantidad de máximos, mínimos, cruces con cero, promedio general</w:t>
+      </w:r>
+      <w:r>
+        <w:rPr>
+          <w:rFonts w:cs="Times New Roman"/>
+          <w:sz w:val="24"/>
+          <w:szCs w:val="24"/>
+        </w:rPr>
+        <w:t>, estandarización de la señal con el método de máximo y mínimo.</w:t>
+      </w:r>
+      <w:r>
+        <w:rPr>
+          <w:sz w:val="24"/>
+          <w:szCs w:val="24"/>
+          <w:lang w:eastAsia="es-CO"/>
+        </w:rPr>
+        <w:t xml:space="preserve"> Pero el algoritmo sigue fallando en la clasificación de senoidal y triangular.</w:t>
+      </w:r>
+    </w:p>
+    <w:p>
+      <w:pPr>
+        <w:pStyle w:val="Prrafodelista"/>
+        <w:ind w:left="1494" w:firstLine="0"/>
+        <w:rPr>
+          <w:sz w:val="24"/>
+          <w:szCs w:val="24"/>
+          <w:lang w:eastAsia="es-CO"/>
+        </w:rPr>
+      </w:pPr>
+      <w:r>
+        <w:rPr>
+          <w:sz w:val="24"/>
+          <w:szCs w:val="24"/>
+          <w:lang w:eastAsia="es-CO"/>
+        </w:rPr>
+        <w:lastRenderedPageBreak/>
+        <w:drawing>
+          <wp:inline distT="0" distB="0" distL="0" distR="0" wp14:anchorId="70D9DD97" wp14:editId="20756AFA">
+            <wp:extent cx="4717697" cy="4110344"/>
+            <wp:effectExtent l="0" t="0" r="0" b="0"/>
+            <wp:docPr id="1383967409" name="Imagen 1"/>
+            <wp:cNvGraphicFramePr>
+              <a:graphicFrameLocks xmlns:a="http://schemas.openxmlformats.org/drawingml/2006/main" noChangeAspect="1"/>
+            </wp:cNvGraphicFramePr>
+            <a:graphic xmlns:a="http://schemas.openxmlformats.org/drawingml/2006/main">
+              <a:graphicData uri="http://schemas.openxmlformats.org/drawingml/2006/picture">
+                <pic:pic xmlns:pic="http://schemas.openxmlformats.org/drawingml/2006/picture">
+                  <pic:nvPicPr>
+                    <pic:cNvPr id="1383967409" name=""/>
+                    <pic:cNvPicPr/>
+                  </pic:nvPicPr>
+                  <pic:blipFill>
+                    <a:blip r:embed="rId17"/>
+                    <a:stretch>
+                      <a:fillRect/>
+                    </a:stretch>
+                  </pic:blipFill>
+                  <pic:spPr>
+                    <a:xfrm>
+                      <a:off x="0" y="0"/>
+                      <a:ext cx="4724364" cy="4116153"/>
+                    </a:xfrm>
+                    <a:prstGeom prst="rect">
+                      <a:avLst/>
+                    </a:prstGeom>
+                  </pic:spPr>
+                </pic:pic>
+              </a:graphicData>
+            </a:graphic>
+          </wp:inline>
+        </w:drawing>
+      </w:r>
+    </w:p>
+    <w:p>
+      <w:pPr>
+        <w:pStyle w:val="Prrafodelista"/>
+        <w:numPr>
+          <w:ilvl w:val="0"/>
+          <w:numId w:val="13"/>
+        </w:numPr>
+        <w:rPr>
+          <w:sz w:val="24"/>
+          <w:szCs w:val="24"/>
+          <w:lang w:eastAsia="es-CO"/>
+        </w:rPr>
+      </w:pPr>
+      <w:r>
+        <w:rPr>
+          <w:rFonts w:cs="Times New Roman"/>
+          <w:b/>
+          <w:bCs/>
+          <w:sz w:val="24"/>
+          <w:szCs w:val="24"/>
+        </w:rPr>
+        <w:t>Cálculo de la frecuencia:</w:t>
+      </w:r>
+      <w:r>
+        <w:rPr>
+          <w:sz w:val="24"/>
+          <w:szCs w:val="24"/>
+          <w:lang w:eastAsia="es-CO"/>
+        </w:rPr>
+        <w:t xml:space="preserve"> para este cálculo se requiere el tiempo de muestreo, el cual después de algunas pruebas usando la función </w:t>
+      </w:r>
+      <w:proofErr w:type="gramStart"/>
+      <w:r>
+        <w:rPr>
+          <w:sz w:val="24"/>
+          <w:szCs w:val="24"/>
+          <w:lang w:eastAsia="es-CO"/>
+        </w:rPr>
+        <w:t>micros(</w:t>
+      </w:r>
+      <w:proofErr w:type="gramEnd"/>
+      <w:r>
+        <w:rPr>
+          <w:sz w:val="24"/>
+          <w:szCs w:val="24"/>
+          <w:lang w:eastAsia="es-CO"/>
+        </w:rPr>
+        <w:t>) de Arduino la cual determina el valor en 24 que al convertirlo a milisegundos da alrededor de 0.02. Pero este valor en cálculo se aleja del valor real, al reducirlo a un aproximado de 0.01 milisegundos la precisión del cálculo mejora.</w:t>
+      </w:r>
+    </w:p>
+    <w:p>
+      <w:pPr>
+        <w:pStyle w:val="Prrafodelista"/>
+        <w:ind w:left="1494" w:firstLine="0"/>
+        <w:rPr>
+          <w:sz w:val="24"/>
+          <w:szCs w:val="24"/>
+          <w:lang w:eastAsia="es-CO"/>
+        </w:rPr>
+      </w:pPr>
+      <w:r>
+        <w:rPr>
+          <w:sz w:val="24"/>
+          <w:szCs w:val="24"/>
+          <w:lang w:eastAsia="es-CO"/>
+        </w:rPr>
+        <w:lastRenderedPageBreak/>
+        <w:drawing>
+          <wp:inline distT="0" distB="0" distL="0" distR="0" wp14:anchorId="538FA952" wp14:editId="3639EBD7">
+            <wp:extent cx="4989853" cy="6577533"/>
+            <wp:effectExtent l="0" t="0" r="0" b="0"/>
+            <wp:docPr id="1597828754" name="Imagen 1"/>
+            <wp:cNvGraphicFramePr>
+              <a:graphicFrameLocks xmlns:a="http://schemas.openxmlformats.org/drawingml/2006/main" noChangeAspect="1"/>
+            </wp:cNvGraphicFramePr>
+            <a:graphic xmlns:a="http://schemas.openxmlformats.org/drawingml/2006/main">
+              <a:graphicData uri="http://schemas.openxmlformats.org/drawingml/2006/picture">
+                <pic:pic xmlns:pic="http://schemas.openxmlformats.org/drawingml/2006/picture">
+                  <pic:nvPicPr>
+                    <pic:cNvPr id="1597828754" name=""/>
+                    <pic:cNvPicPr/>
+                  </pic:nvPicPr>
+                  <pic:blipFill>
+                    <a:blip r:embed="rId18"/>
+                    <a:stretch>
+                      <a:fillRect/>
+                    </a:stretch>
+                  </pic:blipFill>
+                  <pic:spPr>
+                    <a:xfrm>
+                      <a:off x="0" y="0"/>
+                      <a:ext cx="4997946" cy="6588201"/>
+                    </a:xfrm>
+                    <a:prstGeom prst="rect">
+                      <a:avLst/>
+                    </a:prstGeom>
+                  </pic:spPr>
+                </pic:pic>
+              </a:graphicData>
+            </a:graphic>
+          </wp:inline>
+        </w:drawing>
+      </w:r>
+    </w:p>
+    <w:p>
+      <w:pPr>
+        <w:pStyle w:val="Prrafodelista"/>
+        <w:ind w:left="1494" w:firstLine="0"/>
+        <w:rPr>
+          <w:sz w:val="24"/>
+          <w:szCs w:val="24"/>
+          <w:lang w:eastAsia="es-CO"/>
+        </w:rPr>
+      </w:pPr>
+      <w:r>
+        <w:rPr>
+          <w:sz w:val="24"/>
+          <w:szCs w:val="24"/>
+          <w:lang w:eastAsia="es-CO"/>
+        </w:rPr>
+        <w:drawing>
+          <wp:inline distT="0" distB="0" distL="0" distR="0" wp14:anchorId="2E851B0C" wp14:editId="436B5940">
+            <wp:extent cx="2010056" cy="400106"/>
+            <wp:effectExtent l="0" t="0" r="9525" b="0"/>
+            <wp:docPr id="1277223008" name="Imagen 1"/>
+            <wp:cNvGraphicFramePr>
+              <a:graphicFrameLocks xmlns:a="http://schemas.openxmlformats.org/drawingml/2006/main" noChangeAspect="1"/>
+            </wp:cNvGraphicFramePr>
+            <a:graphic xmlns:a="http://schemas.openxmlformats.org/drawingml/2006/main">
+              <a:graphicData uri="http://schemas.openxmlformats.org/drawingml/2006/picture">
+                <pic:pic xmlns:pic="http://schemas.openxmlformats.org/drawingml/2006/picture">
+                  <pic:nvPicPr>
+                    <pic:cNvPr id="1277223008" name=""/>
+                    <pic:cNvPicPr/>
+                  </pic:nvPicPr>
+                  <pic:blipFill>
+                    <a:blip r:embed="rId19"/>
+                    <a:stretch>
+                      <a:fillRect/>
+                    </a:stretch>
+                  </pic:blipFill>
+                  <pic:spPr>
+                    <a:xfrm>
+                      <a:off x="0" y="0"/>
+                      <a:ext cx="2010056" cy="400106"/>
+                    </a:xfrm>
+                    <a:prstGeom prst="rect">
+                      <a:avLst/>
+                    </a:prstGeom>
+                  </pic:spPr>
+                </pic:pic>
+              </a:graphicData>
+            </a:graphic>
+          </wp:inline>
+        </w:drawing>
+      </w:r>
+    </w:p>
+    <w:p>
+      <w:pPr>
+        <w:pStyle w:val="Prrafodelista"/>
+        <w:numPr>
+          <w:ilvl w:val="0"/>
+          <w:numId w:val="13"/>
+        </w:numPr>
+        <w:rPr>
+          <w:sz w:val="24"/>
+          <w:szCs w:val="24"/>
+          <w:lang w:eastAsia="es-CO"/>
+        </w:rPr>
+      </w:pPr>
+    </w:p>
+    <w:p>
+      <w:pPr>
+        <w:pStyle w:val="Prrafodelista"/>
+        <w:ind w:left="1494" w:firstLine="0"/>
+        <w:rPr>
+          <w:sz w:val="24"/>
+          <w:szCs w:val="24"/>
+          <w:lang w:eastAsia="es-CO"/>
+        </w:rPr>
+      </w:pPr>
+    </w:p>
+    <w:p>
+      <w:pPr>
+        <w:ind w:left="1134" w:firstLine="0"/>
+        <w:rPr>
+          <w:sz w:val="24"/>
+          <w:szCs w:val="24"/>
+          <w:lang w:eastAsia="es-CO"/>
+        </w:rPr>
+      </w:pPr>
+    </w:p>
     <w:sectPr>
-      <w:headerReference w:type="default" r:id="rId12"/>
-      <w:footerReference w:type="default" r:id="rId13"/>
+      <w:headerReference w:type="default" r:id="rId20"/>
+      <w:footerReference w:type="default" r:id="rId21"/>
       <w:pgSz w:w="12240" w:h="15840" w:code="1"/>
       <w:pgMar w:top="1440" w:right="1440" w:bottom="1440" w:left="1440" w:header="709" w:footer="709" w:gutter="0"/>
       <w:cols w:space="708"/>
@@ -2383,6 +3507,95 @@
     </w:lvl>
   </w:abstractNum>
   <w:abstractNum w:abstractNumId="3" w15:restartNumberingAfterBreak="0">
+    <w:nsid w:val="2B755557"/>
+    <w:multiLevelType w:val="hybridMultilevel"/>
+    <w:tmpl w:val="6E22A870"/>
+    <w:lvl w:ilvl="0" w:tplc="9C2234D6">
+      <w:start w:val="1"/>
+      <w:numFmt w:val="decimal"/>
+      <w:lvlText w:val="%1."/>
+      <w:lvlJc w:val="left"/>
+      <w:pPr>
+        <w:ind w:left="1080" w:hanging="360"/>
+      </w:pPr>
+      <w:rPr>
+        <w:rFonts w:hint="default"/>
+      </w:rPr>
+    </w:lvl>
+    <w:lvl w:ilvl="1" w:tplc="240A0019" w:tentative="1">
+      <w:start w:val="1"/>
+      <w:numFmt w:val="lowerLetter"/>
+      <w:lvlText w:val="%2."/>
+      <w:lvlJc w:val="left"/>
+      <w:pPr>
+        <w:ind w:left="1800" w:hanging="360"/>
+      </w:pPr>
+    </w:lvl>
+    <w:lvl w:ilvl="2" w:tplc="240A001B" w:tentative="1">
+      <w:start w:val="1"/>
+      <w:numFmt w:val="lowerRoman"/>
+      <w:lvlText w:val="%3."/>
+      <w:lvlJc w:val="right"/>
+      <w:pPr>
+        <w:ind w:left="2520" w:hanging="180"/>
+      </w:pPr>
+    </w:lvl>
+    <w:lvl w:ilvl="3" w:tplc="240A000F" w:tentative="1">
+      <w:start w:val="1"/>
+      <w:numFmt w:val="decimal"/>
+      <w:lvlText w:val="%4."/>
+      <w:lvlJc w:val="left"/>
+      <w:pPr>
+        <w:ind w:left="3240" w:hanging="360"/>
+      </w:pPr>
+    </w:lvl>
+    <w:lvl w:ilvl="4" w:tplc="240A0019" w:tentative="1">
+      <w:start w:val="1"/>
+      <w:numFmt w:val="lowerLetter"/>
+      <w:lvlText w:val="%5."/>
+      <w:lvlJc w:val="left"/>
+      <w:pPr>
+        <w:ind w:left="3960" w:hanging="360"/>
+      </w:pPr>
+    </w:lvl>
+    <w:lvl w:ilvl="5" w:tplc="240A001B" w:tentative="1">
+      <w:start w:val="1"/>
+      <w:numFmt w:val="lowerRoman"/>
+      <w:lvlText w:val="%6."/>
+      <w:lvlJc w:val="right"/>
+      <w:pPr>
+        <w:ind w:left="4680" w:hanging="180"/>
+      </w:pPr>
+    </w:lvl>
+    <w:lvl w:ilvl="6" w:tplc="240A000F" w:tentative="1">
+      <w:start w:val="1"/>
+      <w:numFmt w:val="decimal"/>
+      <w:lvlText w:val="%7."/>
+      <w:lvlJc w:val="left"/>
+      <w:pPr>
+        <w:ind w:left="5400" w:hanging="360"/>
+      </w:pPr>
+    </w:lvl>
+    <w:lvl w:ilvl="7" w:tplc="240A0019" w:tentative="1">
+      <w:start w:val="1"/>
+      <w:numFmt w:val="lowerLetter"/>
+      <w:lvlText w:val="%8."/>
+      <w:lvlJc w:val="left"/>
+      <w:pPr>
+        <w:ind w:left="6120" w:hanging="360"/>
+      </w:pPr>
+    </w:lvl>
+    <w:lvl w:ilvl="8" w:tplc="240A001B" w:tentative="1">
+      <w:start w:val="1"/>
+      <w:numFmt w:val="lowerRoman"/>
+      <w:lvlText w:val="%9."/>
+      <w:lvlJc w:val="right"/>
+      <w:pPr>
+        <w:ind w:left="6840" w:hanging="180"/>
+      </w:pPr>
+    </w:lvl>
+  </w:abstractNum>
+  <w:abstractNum w:abstractNumId="4" w15:restartNumberingAfterBreak="0">
     <w:nsid w:val="3A9F18C9"/>
     <w:multiLevelType w:val="hybridMultilevel"/>
     <w:tmpl w:val="35C07D94"/>
@@ -2468,7 +3681,7 @@
       </w:pPr>
     </w:lvl>
   </w:abstractNum>
-  <w:abstractNum w:abstractNumId="4" w15:restartNumberingAfterBreak="0">
+  <w:abstractNum w:abstractNumId="5" w15:restartNumberingAfterBreak="0">
     <w:nsid w:val="3BEE6753"/>
     <w:multiLevelType w:val="multilevel"/>
     <w:tmpl w:val="32AE892A"/>
@@ -2581,7 +3794,120 @@
       </w:pPr>
     </w:lvl>
   </w:abstractNum>
-  <w:abstractNum w:abstractNumId="5" w15:restartNumberingAfterBreak="0">
+  <w:abstractNum w:abstractNumId="6" w15:restartNumberingAfterBreak="0">
+    <w:nsid w:val="534370AD"/>
+    <w:multiLevelType w:val="hybridMultilevel"/>
+    <w:tmpl w:val="BB44B732"/>
+    <w:lvl w:ilvl="0" w:tplc="240A0001">
+      <w:start w:val="1"/>
+      <w:numFmt w:val="bullet"/>
+      <w:lvlText w:val=""/>
+      <w:lvlJc w:val="left"/>
+      <w:pPr>
+        <w:ind w:left="1494" w:hanging="360"/>
+      </w:pPr>
+      <w:rPr>
+        <w:rFonts w:ascii="Symbol" w:hAnsi="Symbol" w:hint="default"/>
+      </w:rPr>
+    </w:lvl>
+    <w:lvl w:ilvl="1" w:tplc="240A0003" w:tentative="1">
+      <w:start w:val="1"/>
+      <w:numFmt w:val="bullet"/>
+      <w:lvlText w:val="o"/>
+      <w:lvlJc w:val="left"/>
+      <w:pPr>
+        <w:ind w:left="2214" w:hanging="360"/>
+      </w:pPr>
+      <w:rPr>
+        <w:rFonts w:ascii="Courier New" w:hAnsi="Courier New" w:cs="Courier New" w:hint="default"/>
+      </w:rPr>
+    </w:lvl>
+    <w:lvl w:ilvl="2" w:tplc="240A0005" w:tentative="1">
+      <w:start w:val="1"/>
+      <w:numFmt w:val="bullet"/>
+      <w:lvlText w:val=""/>
+      <w:lvlJc w:val="left"/>
+      <w:pPr>
+        <w:ind w:left="2934" w:hanging="360"/>
+      </w:pPr>
+      <w:rPr>
+        <w:rFonts w:ascii="Wingdings" w:hAnsi="Wingdings" w:hint="default"/>
+      </w:rPr>
+    </w:lvl>
+    <w:lvl w:ilvl="3" w:tplc="240A0001" w:tentative="1">
+      <w:start w:val="1"/>
+      <w:numFmt w:val="bullet"/>
+      <w:lvlText w:val=""/>
+      <w:lvlJc w:val="left"/>
+      <w:pPr>
+        <w:ind w:left="3654" w:hanging="360"/>
+      </w:pPr>
+      <w:rPr>
+        <w:rFonts w:ascii="Symbol" w:hAnsi="Symbol" w:hint="default"/>
+      </w:rPr>
+    </w:lvl>
+    <w:lvl w:ilvl="4" w:tplc="240A0003" w:tentative="1">
+      <w:start w:val="1"/>
+      <w:numFmt w:val="bullet"/>
+      <w:lvlText w:val="o"/>
+      <w:lvlJc w:val="left"/>
+      <w:pPr>
+        <w:ind w:left="4374" w:hanging="360"/>
+      </w:pPr>
+      <w:rPr>
+        <w:rFonts w:ascii="Courier New" w:hAnsi="Courier New" w:cs="Courier New" w:hint="default"/>
+      </w:rPr>
+    </w:lvl>
+    <w:lvl w:ilvl="5" w:tplc="240A0005" w:tentative="1">
+      <w:start w:val="1"/>
+      <w:numFmt w:val="bullet"/>
+      <w:lvlText w:val=""/>
+      <w:lvlJc w:val="left"/>
+      <w:pPr>
+        <w:ind w:left="5094" w:hanging="360"/>
+      </w:pPr>
+      <w:rPr>
+        <w:rFonts w:ascii="Wingdings" w:hAnsi="Wingdings" w:hint="default"/>
+      </w:rPr>
+    </w:lvl>
+    <w:lvl w:ilvl="6" w:tplc="240A0001" w:tentative="1">
+      <w:start w:val="1"/>
+      <w:numFmt w:val="bullet"/>
+      <w:lvlText w:val=""/>
+      <w:lvlJc w:val="left"/>
+      <w:pPr>
+        <w:ind w:left="5814" w:hanging="360"/>
+      </w:pPr>
+      <w:rPr>
+        <w:rFonts w:ascii="Symbol" w:hAnsi="Symbol" w:hint="default"/>
+      </w:rPr>
+    </w:lvl>
+    <w:lvl w:ilvl="7" w:tplc="240A0003" w:tentative="1">
+      <w:start w:val="1"/>
+      <w:numFmt w:val="bullet"/>
+      <w:lvlText w:val="o"/>
+      <w:lvlJc w:val="left"/>
+      <w:pPr>
+        <w:ind w:left="6534" w:hanging="360"/>
+      </w:pPr>
+      <w:rPr>
+        <w:rFonts w:ascii="Courier New" w:hAnsi="Courier New" w:cs="Courier New" w:hint="default"/>
+      </w:rPr>
+    </w:lvl>
+    <w:lvl w:ilvl="8" w:tplc="240A0005" w:tentative="1">
+      <w:start w:val="1"/>
+      <w:numFmt w:val="bullet"/>
+      <w:lvlText w:val=""/>
+      <w:lvlJc w:val="left"/>
+      <w:pPr>
+        <w:ind w:left="7254" w:hanging="360"/>
+      </w:pPr>
+      <w:rPr>
+        <w:rFonts w:ascii="Wingdings" w:hAnsi="Wingdings" w:hint="default"/>
+      </w:rPr>
+    </w:lvl>
+  </w:abstractNum>
+  <w:abstractNum w:abstractNumId="7" w15:restartNumberingAfterBreak="0">
     <w:nsid w:val="5438368A"/>
     <w:multiLevelType w:val="hybridMultilevel"/>
     <w:tmpl w:val="4A228DFC"/>
@@ -2694,7 +4020,96 @@
       </w:rPr>
     </w:lvl>
   </w:abstractNum>
-  <w:abstractNum w:abstractNumId="6" w15:restartNumberingAfterBreak="0">
+  <w:abstractNum w:abstractNumId="8" w15:restartNumberingAfterBreak="0">
+    <w:nsid w:val="62A93328"/>
+    <w:multiLevelType w:val="hybridMultilevel"/>
+    <w:tmpl w:val="1FDC9CDA"/>
+    <w:lvl w:ilvl="0" w:tplc="F35EE300">
+      <w:start w:val="1"/>
+      <w:numFmt w:val="lowerLetter"/>
+      <w:lvlText w:val="%1."/>
+      <w:lvlJc w:val="left"/>
+      <w:pPr>
+        <w:ind w:left="1080" w:hanging="360"/>
+      </w:pPr>
+      <w:rPr>
+        <w:rFonts w:hint="default"/>
+      </w:rPr>
+    </w:lvl>
+    <w:lvl w:ilvl="1" w:tplc="240A0019" w:tentative="1">
+      <w:start w:val="1"/>
+      <w:numFmt w:val="lowerLetter"/>
+      <w:lvlText w:val="%2."/>
+      <w:lvlJc w:val="left"/>
+      <w:pPr>
+        <w:ind w:left="1800" w:hanging="360"/>
+      </w:pPr>
+    </w:lvl>
+    <w:lvl w:ilvl="2" w:tplc="240A001B" w:tentative="1">
+      <w:start w:val="1"/>
+      <w:numFmt w:val="lowerRoman"/>
+      <w:lvlText w:val="%3."/>
+      <w:lvlJc w:val="right"/>
+      <w:pPr>
+        <w:ind w:left="2520" w:hanging="180"/>
+      </w:pPr>
+    </w:lvl>
+    <w:lvl w:ilvl="3" w:tplc="240A000F" w:tentative="1">
+      <w:start w:val="1"/>
+      <w:numFmt w:val="decimal"/>
+      <w:lvlText w:val="%4."/>
+      <w:lvlJc w:val="left"/>
+      <w:pPr>
+        <w:ind w:left="3240" w:hanging="360"/>
+      </w:pPr>
+    </w:lvl>
+    <w:lvl w:ilvl="4" w:tplc="240A0019" w:tentative="1">
+      <w:start w:val="1"/>
+      <w:numFmt w:val="lowerLetter"/>
+      <w:lvlText w:val="%5."/>
+      <w:lvlJc w:val="left"/>
+      <w:pPr>
+        <w:ind w:left="3960" w:hanging="360"/>
+      </w:pPr>
+    </w:lvl>
+    <w:lvl w:ilvl="5" w:tplc="240A001B" w:tentative="1">
+      <w:start w:val="1"/>
+      <w:numFmt w:val="lowerRoman"/>
+      <w:lvlText w:val="%6."/>
+      <w:lvlJc w:val="right"/>
+      <w:pPr>
+        <w:ind w:left="4680" w:hanging="180"/>
+      </w:pPr>
+    </w:lvl>
+    <w:lvl w:ilvl="6" w:tplc="240A000F" w:tentative="1">
+      <w:start w:val="1"/>
+      <w:numFmt w:val="decimal"/>
+      <w:lvlText w:val="%7."/>
+      <w:lvlJc w:val="left"/>
+      <w:pPr>
+        <w:ind w:left="5400" w:hanging="360"/>
+      </w:pPr>
+    </w:lvl>
+    <w:lvl w:ilvl="7" w:tplc="240A0019" w:tentative="1">
+      <w:start w:val="1"/>
+      <w:numFmt w:val="lowerLetter"/>
+      <w:lvlText w:val="%8."/>
+      <w:lvlJc w:val="left"/>
+      <w:pPr>
+        <w:ind w:left="6120" w:hanging="360"/>
+      </w:pPr>
+    </w:lvl>
+    <w:lvl w:ilvl="8" w:tplc="240A001B" w:tentative="1">
+      <w:start w:val="1"/>
+      <w:numFmt w:val="lowerRoman"/>
+      <w:lvlText w:val="%9."/>
+      <w:lvlJc w:val="right"/>
+      <w:pPr>
+        <w:ind w:left="6840" w:hanging="180"/>
+      </w:pPr>
+    </w:lvl>
+  </w:abstractNum>
+  <w:abstractNum w:abstractNumId="9" w15:restartNumberingAfterBreak="0">
     <w:nsid w:val="6CE432B9"/>
     <w:multiLevelType w:val="hybridMultilevel"/>
     <w:tmpl w:val="21F2A148"/>
@@ -2807,7 +4222,7 @@
       </w:rPr>
     </w:lvl>
   </w:abstractNum>
-  <w:abstractNum w:abstractNumId="7" w15:restartNumberingAfterBreak="0">
+  <w:abstractNum w:abstractNumId="10" w15:restartNumberingAfterBreak="0">
     <w:nsid w:val="6EFD2027"/>
     <w:multiLevelType w:val="hybridMultilevel"/>
     <w:tmpl w:val="6280299C"/>
@@ -2893,7 +4308,7 @@
       </w:pPr>
     </w:lvl>
   </w:abstractNum>
-  <w:abstractNum w:abstractNumId="8" w15:restartNumberingAfterBreak="0">
+  <w:abstractNum w:abstractNumId="11" w15:restartNumberingAfterBreak="0">
     <w:nsid w:val="76281E93"/>
     <w:multiLevelType w:val="hybridMultilevel"/>
     <w:tmpl w:val="3FD64190"/>
@@ -2983,7 +4398,7 @@
       </w:pPr>
     </w:lvl>
   </w:abstractNum>
-  <w:abstractNum w:abstractNumId="9" w15:restartNumberingAfterBreak="0">
+  <w:abstractNum w:abstractNumId="12" w15:restartNumberingAfterBreak="0">
     <w:nsid w:val="7B507377"/>
     <w:multiLevelType w:val="hybridMultilevel"/>
     <w:tmpl w:val="F746FB72"/>
@@ -3100,31 +4515,40 @@
     <w:abstractNumId w:val="0"/>
   </w:num>
   <w:num w:numId="2" w16cid:durableId="1746292982">
-    <w:abstractNumId w:val="4"/>
+    <w:abstractNumId w:val="5"/>
   </w:num>
   <w:num w:numId="3" w16cid:durableId="2021353271">
-    <w:abstractNumId w:val="9"/>
+    <w:abstractNumId w:val="12"/>
   </w:num>
   <w:num w:numId="4" w16cid:durableId="1408766016">
     <w:abstractNumId w:val="2"/>
   </w:num>
   <w:num w:numId="5" w16cid:durableId="391197294">
-    <w:abstractNumId w:val="3"/>
+    <w:abstractNumId w:val="4"/>
   </w:num>
   <w:num w:numId="6" w16cid:durableId="776802022">
-    <w:abstractNumId w:val="8"/>
+    <w:abstractNumId w:val="11"/>
   </w:num>
   <w:num w:numId="7" w16cid:durableId="727148399">
     <w:abstractNumId w:val="1"/>
   </w:num>
   <w:num w:numId="8" w16cid:durableId="194736852">
-    <w:abstractNumId w:val="6"/>
+    <w:abstractNumId w:val="9"/>
   </w:num>
   <w:num w:numId="9" w16cid:durableId="467823836">
-    <w:abstractNumId w:val="5"/>
+    <w:abstractNumId w:val="7"/>
   </w:num>
   <w:num w:numId="10" w16cid:durableId="898131356">
-    <w:abstractNumId w:val="7"/>
+    <w:abstractNumId w:val="10"/>
+  </w:num>
+  <w:num w:numId="11" w16cid:durableId="113257500">
+    <w:abstractNumId w:val="8"/>
+  </w:num>
+  <w:num w:numId="12" w16cid:durableId="1479344292">
+    <w:abstractNumId w:val="3"/>
+  </w:num>
+  <w:num w:numId="13" w16cid:durableId="1874154092">
+    <w:abstractNumId w:val="6"/>
   </w:num>
 </w:numbering>
 </file>
@@ -4414,4 +5838,16 @@
     </a:ext>
   </a:extLst>
 </a:theme>
+</file>
+
+<file path=customXml/item1.xml><?xml version="1.0" encoding="utf-8"?>
+<b:Sources xmlns:b="http://schemas.openxmlformats.org/officeDocument/2006/bibliography" xmlns="http://schemas.openxmlformats.org/officeDocument/2006/bibliography" SelectedStyle="\APASixthEditionOfficeOnline.xsl" StyleName="APA" Version="6"/>
+</file>
+
+<file path=customXml/itemProps1.xml><?xml version="1.0" encoding="utf-8"?>
+<ds:datastoreItem xmlns:ds="http://schemas.openxmlformats.org/officeDocument/2006/customXml" ds:itemID="{C15C1EC0-9AFF-4224-95C9-D93F5D530115}">
+  <ds:schemaRefs>
+    <ds:schemaRef ds:uri="http://schemas.openxmlformats.org/officeDocument/2006/bibliography"/>
+  </ds:schemaRefs>
+</ds:datastoreItem>
 </file>
</xml_diff>

<commit_message>
actualizacion final del informe para el desafio1
</commit_message>
<xml_diff>
--- a/Documentacion/Desafio_I.docx
+++ b/Documentacion/Desafio_I.docx
@@ -1,7 +1,1347 @@
 
 <file path=word/document.xml><?xml version="1.0" encoding="utf-8"?>
-<w:document xmlns:wpc="http://schemas.microsoft.com/office/word/2010/wordprocessingCanvas" xmlns:cx="http://schemas.microsoft.com/office/drawing/2014/chartex" xmlns:cx1="http://schemas.microsoft.com/office/drawing/2015/9/8/chartex" xmlns:cx2="http://schemas.microsoft.com/office/drawing/2015/10/21/chartex" xmlns:cx3="http://schemas.microsoft.com/office/drawing/2016/5/9/chartex" xmlns:cx4="http://schemas.microsoft.com/office/drawing/2016/5/10/chartex" xmlns:cx5="http://schemas.microsoft.com/office/drawing/2016/5/11/chartex" xmlns:cx6="http://schemas.microsoft.com/office/drawing/2016/5/12/chartex" xmlns:cx7="http://schemas.microsoft.com/office/drawing/2016/5/13/chartex" xmlns:cx8="http://schemas.microsoft.com/office/drawing/2016/5/14/chartex" xmlns:mc="http://schemas.openxmlformats.org/markup-compatibility/2006" xmlns:aink="http://schemas.microsoft.com/office/drawing/2016/ink" xmlns:am3d="http://schemas.microsoft.com/office/drawing/2017/model3d" xmlns:o="urn:schemas-microsoft-com:office:office" xmlns:oel="http://schemas.microsoft.com/office/2019/extlst" xmlns:r="http://schemas.openxmlformats.org/officeDocument/2006/relationships" xmlns:m="http://schemas.openxmlformats.org/officeDocument/2006/math" xmlns:v="urn:schemas-microsoft-com:vml" xmlns:wp14="http://schemas.microsoft.com/office/word/2010/wordprocessingDrawing" xmlns:wp="http://schemas.openxmlformats.org/drawingml/2006/wordprocessingDrawing" xmlns:w10="urn:schemas-microsoft-com:office:word" xmlns:w="http://schemas.openxmlformats.org/wordprocessingml/2006/main" xmlns:w14="http://schemas.microsoft.com/office/word/2010/wordml" xmlns:w15="http://schemas.microsoft.com/office/word/2012/wordml" xmlns:w16cex="http://schemas.microsoft.com/office/word/2018/wordml/cex" xmlns:w16cid="http://schemas.microsoft.com/office/word/2016/wordml/cid" xmlns:w16="http://schemas.microsoft.com/office/word/2018/wordml" xmlns:w16du="http://schemas.microsoft.com/office/word/2023/wordml/word16du" xmlns:w16sdtdh="http://schemas.microsoft.com/office/word/2020/wordml/sdtdatahash" xmlns:w16se="http://schemas.microsoft.com/office/word/2015/wordml/symex" xmlns:wpg="http://schemas.microsoft.com/office/word/2010/wordprocessingGroup" xmlns:wpi="http://schemas.microsoft.com/office/word/2010/wordprocessingInk" xmlns:wne="http://schemas.microsoft.com/office/word/2006/wordml" xmlns:wps="http://schemas.microsoft.com/office/word/2010/wordprocessingShape" mc:Ignorable="w14 w15 w16se w16cid w16 w16cex w16sdtdh w16du wp14">
+<w:document xmlns:wpc="http://schemas.microsoft.com/office/word/2010/wordprocessingCanvas" xmlns:cx="http://schemas.microsoft.com/office/drawing/2014/chartex" xmlns:cx1="http://schemas.microsoft.com/office/drawing/2015/9/8/chartex" xmlns:cx2="http://schemas.microsoft.com/office/drawing/2015/10/21/chartex" xmlns:cx3="http://schemas.microsoft.com/office/drawing/2016/5/9/chartex" xmlns:cx4="http://schemas.microsoft.com/office/drawing/2016/5/10/chartex" xmlns:cx5="http://schemas.microsoft.com/office/drawing/2016/5/11/chartex" xmlns:cx6="http://schemas.microsoft.com/office/drawing/2016/5/12/chartex" xmlns:cx7="http://schemas.microsoft.com/office/drawing/2016/5/13/chartex" xmlns:cx8="http://schemas.microsoft.com/office/drawing/2016/5/14/chartex" xmlns:mc="http://schemas.openxmlformats.org/markup-compatibility/2006" xmlns:aink="http://schemas.microsoft.com/office/drawing/2016/ink" xmlns:am3d="http://schemas.microsoft.com/office/drawing/2017/model3d" xmlns:o="urn:schemas-microsoft-com:office:office" xmlns:r="http://schemas.openxmlformats.org/officeDocument/2006/relationships" xmlns:m="http://schemas.openxmlformats.org/officeDocument/2006/math" xmlns:v="urn:schemas-microsoft-com:vml" xmlns:wp14="http://schemas.microsoft.com/office/word/2010/wordprocessingDrawing" xmlns:wp="http://schemas.openxmlformats.org/drawingml/2006/wordprocessingDrawing" xmlns:w10="urn:schemas-microsoft-com:office:word" xmlns:w="http://schemas.openxmlformats.org/wordprocessingml/2006/main" xmlns:w14="http://schemas.microsoft.com/office/word/2010/wordml" xmlns:w15="http://schemas.microsoft.com/office/word/2012/wordml" xmlns:w16cex="http://schemas.microsoft.com/office/word/2018/wordml/cex" xmlns:w16cid="http://schemas.microsoft.com/office/word/2016/wordml/cid" xmlns:w16="http://schemas.microsoft.com/office/word/2018/wordml" xmlns:w16sdtdh="http://schemas.microsoft.com/office/word/2020/wordml/sdtdatahash" xmlns:w16se="http://schemas.microsoft.com/office/word/2015/wordml/symex" xmlns:wpg="http://schemas.microsoft.com/office/word/2010/wordprocessingGroup" xmlns:wpi="http://schemas.microsoft.com/office/word/2010/wordprocessingInk" xmlns:wne="http://schemas.microsoft.com/office/word/2006/wordml" xmlns:wps="http://schemas.microsoft.com/office/word/2010/wordprocessingShape" mc:Ignorable="w14 w15 w16se w16cid w16 w16cex w16sdtdh wp14">
   <w:body>
+    <w:p>
+      <w:pPr>
+        <w:spacing w:line="259" w:lineRule="auto"/>
+        <w:ind w:firstLine="0"/>
+        <w:jc w:val="center"/>
+        <w:rPr>
+          <w:rFonts w:cs="Times New Roman"/>
+          <w:b/>
+          <w:bCs/>
+          <w:sz w:val="24"/>
+          <w:szCs w:val="24"/>
+        </w:rPr>
+      </w:pPr>
+      <w:r>
+        <w:rPr>
+          <w:rFonts w:cs="Times New Roman"/>
+          <w:b/>
+          <w:bCs/>
+          <w:sz w:val="24"/>
+          <w:szCs w:val="24"/>
+        </w:rPr>
+        <w:t>DESAFIO 1</w:t>
+      </w:r>
+    </w:p>
+    <w:p>
+      <w:pPr>
+        <w:spacing w:line="259" w:lineRule="auto"/>
+        <w:ind w:firstLine="0"/>
+        <w:jc w:val="center"/>
+        <w:rPr>
+          <w:rFonts w:cs="Times New Roman"/>
+          <w:b/>
+          <w:bCs/>
+          <w:sz w:val="24"/>
+          <w:szCs w:val="24"/>
+        </w:rPr>
+      </w:pPr>
+    </w:p>
+    <w:p>
+      <w:pPr>
+        <w:spacing w:line="259" w:lineRule="auto"/>
+        <w:ind w:firstLine="0"/>
+        <w:jc w:val="center"/>
+        <w:rPr>
+          <w:rFonts w:cs="Times New Roman"/>
+          <w:b/>
+          <w:bCs/>
+          <w:sz w:val="24"/>
+          <w:szCs w:val="24"/>
+        </w:rPr>
+      </w:pPr>
+    </w:p>
+    <w:p>
+      <w:pPr>
+        <w:spacing w:line="259" w:lineRule="auto"/>
+        <w:ind w:firstLine="0"/>
+        <w:jc w:val="center"/>
+        <w:rPr>
+          <w:rFonts w:cs="Times New Roman"/>
+          <w:b/>
+          <w:bCs/>
+          <w:sz w:val="24"/>
+          <w:szCs w:val="24"/>
+        </w:rPr>
+      </w:pPr>
+    </w:p>
+    <w:p>
+      <w:pPr>
+        <w:spacing w:line="259" w:lineRule="auto"/>
+        <w:ind w:firstLine="0"/>
+        <w:jc w:val="center"/>
+        <w:rPr>
+          <w:rFonts w:cs="Times New Roman"/>
+          <w:b/>
+          <w:bCs/>
+          <w:sz w:val="24"/>
+          <w:szCs w:val="24"/>
+        </w:rPr>
+      </w:pPr>
+      <w:r>
+        <w:rPr>
+          <w:rFonts w:cs="Times New Roman"/>
+          <w:b/>
+          <w:bCs/>
+          <w:sz w:val="24"/>
+          <w:szCs w:val="24"/>
+        </w:rPr>
+        <w:t>INFORME Y DOCUMENTACIÓN DEL PROYECTO</w:t>
+      </w:r>
+    </w:p>
+    <w:p>
+      <w:pPr>
+        <w:spacing w:line="259" w:lineRule="auto"/>
+        <w:ind w:firstLine="0"/>
+        <w:jc w:val="center"/>
+        <w:rPr>
+          <w:rFonts w:cs="Times New Roman"/>
+          <w:b/>
+          <w:bCs/>
+          <w:sz w:val="24"/>
+          <w:szCs w:val="24"/>
+        </w:rPr>
+      </w:pPr>
+    </w:p>
+    <w:p>
+      <w:pPr>
+        <w:spacing w:line="259" w:lineRule="auto"/>
+        <w:ind w:firstLine="0"/>
+        <w:jc w:val="center"/>
+        <w:rPr>
+          <w:rFonts w:cs="Times New Roman"/>
+          <w:b/>
+          <w:bCs/>
+          <w:sz w:val="24"/>
+          <w:szCs w:val="24"/>
+        </w:rPr>
+      </w:pPr>
+    </w:p>
+    <w:p>
+      <w:pPr>
+        <w:spacing w:line="259" w:lineRule="auto"/>
+        <w:ind w:firstLine="0"/>
+        <w:jc w:val="center"/>
+        <w:rPr>
+          <w:rFonts w:cs="Times New Roman"/>
+          <w:b/>
+          <w:bCs/>
+          <w:sz w:val="24"/>
+          <w:szCs w:val="24"/>
+        </w:rPr>
+      </w:pPr>
+    </w:p>
+    <w:p>
+      <w:pPr>
+        <w:spacing w:line="259" w:lineRule="auto"/>
+        <w:ind w:firstLine="0"/>
+        <w:jc w:val="center"/>
+        <w:rPr>
+          <w:rFonts w:cs="Times New Roman"/>
+          <w:b/>
+          <w:bCs/>
+          <w:sz w:val="24"/>
+          <w:szCs w:val="24"/>
+        </w:rPr>
+      </w:pPr>
+      <w:r>
+        <w:rPr>
+          <w:rFonts w:cs="Times New Roman"/>
+          <w:b/>
+          <w:bCs/>
+          <w:sz w:val="24"/>
+          <w:szCs w:val="24"/>
+        </w:rPr>
+        <w:t>LUIS CARLOS ROMERO CARDENAS</w:t>
+      </w:r>
+    </w:p>
+    <w:p>
+      <w:pPr>
+        <w:spacing w:line="259" w:lineRule="auto"/>
+        <w:ind w:firstLine="0"/>
+        <w:jc w:val="center"/>
+        <w:rPr>
+          <w:rFonts w:cs="Times New Roman"/>
+          <w:b/>
+          <w:bCs/>
+          <w:sz w:val="24"/>
+          <w:szCs w:val="24"/>
+        </w:rPr>
+      </w:pPr>
+      <w:r>
+        <w:rPr>
+          <w:rFonts w:cs="Times New Roman"/>
+          <w:b/>
+          <w:bCs/>
+          <w:sz w:val="24"/>
+          <w:szCs w:val="24"/>
+        </w:rPr>
+        <w:t>IVAN ANDRES PERALTA CALLE</w:t>
+      </w:r>
+    </w:p>
+    <w:p>
+      <w:pPr>
+        <w:spacing w:line="259" w:lineRule="auto"/>
+        <w:ind w:firstLine="0"/>
+        <w:jc w:val="center"/>
+        <w:rPr>
+          <w:rFonts w:cs="Times New Roman"/>
+          <w:b/>
+          <w:bCs/>
+          <w:sz w:val="24"/>
+          <w:szCs w:val="24"/>
+        </w:rPr>
+      </w:pPr>
+    </w:p>
+    <w:p>
+      <w:pPr>
+        <w:spacing w:line="259" w:lineRule="auto"/>
+        <w:ind w:firstLine="0"/>
+        <w:jc w:val="center"/>
+        <w:rPr>
+          <w:rFonts w:cs="Times New Roman"/>
+          <w:b/>
+          <w:bCs/>
+          <w:sz w:val="24"/>
+          <w:szCs w:val="24"/>
+        </w:rPr>
+      </w:pPr>
+    </w:p>
+    <w:p>
+      <w:pPr>
+        <w:spacing w:line="259" w:lineRule="auto"/>
+        <w:ind w:firstLine="0"/>
+        <w:jc w:val="center"/>
+        <w:rPr>
+          <w:rFonts w:cs="Times New Roman"/>
+          <w:b/>
+          <w:bCs/>
+          <w:sz w:val="24"/>
+          <w:szCs w:val="24"/>
+        </w:rPr>
+      </w:pPr>
+    </w:p>
+    <w:p>
+      <w:pPr>
+        <w:spacing w:line="259" w:lineRule="auto"/>
+        <w:ind w:firstLine="0"/>
+        <w:jc w:val="center"/>
+        <w:rPr>
+          <w:rFonts w:cs="Times New Roman"/>
+          <w:b/>
+          <w:bCs/>
+          <w:sz w:val="24"/>
+          <w:szCs w:val="24"/>
+        </w:rPr>
+      </w:pPr>
+      <w:r>
+        <w:rPr>
+          <w:rFonts w:cs="Times New Roman"/>
+          <w:b/>
+          <w:bCs/>
+          <w:sz w:val="24"/>
+          <w:szCs w:val="24"/>
+        </w:rPr>
+        <w:t>AUGUSTO ENRIQUE SALAZAR JIMENEZ</w:t>
+      </w:r>
+    </w:p>
+    <w:p>
+      <w:pPr>
+        <w:spacing w:line="259" w:lineRule="auto"/>
+        <w:ind w:firstLine="0"/>
+        <w:jc w:val="center"/>
+        <w:rPr>
+          <w:rFonts w:cs="Times New Roman"/>
+          <w:b/>
+          <w:bCs/>
+          <w:sz w:val="24"/>
+          <w:szCs w:val="24"/>
+        </w:rPr>
+      </w:pPr>
+    </w:p>
+    <w:p>
+      <w:pPr>
+        <w:spacing w:line="259" w:lineRule="auto"/>
+        <w:ind w:firstLine="0"/>
+        <w:jc w:val="center"/>
+        <w:rPr>
+          <w:rFonts w:cs="Times New Roman"/>
+          <w:b/>
+          <w:bCs/>
+          <w:sz w:val="24"/>
+          <w:szCs w:val="24"/>
+        </w:rPr>
+      </w:pPr>
+    </w:p>
+    <w:p>
+      <w:pPr>
+        <w:spacing w:line="259" w:lineRule="auto"/>
+        <w:ind w:firstLine="0"/>
+        <w:jc w:val="center"/>
+        <w:rPr>
+          <w:rFonts w:cs="Times New Roman"/>
+          <w:b/>
+          <w:bCs/>
+          <w:sz w:val="24"/>
+          <w:szCs w:val="24"/>
+        </w:rPr>
+      </w:pPr>
+    </w:p>
+    <w:p>
+      <w:pPr>
+        <w:spacing w:line="259" w:lineRule="auto"/>
+        <w:ind w:firstLine="0"/>
+        <w:jc w:val="center"/>
+        <w:rPr>
+          <w:rFonts w:cs="Times New Roman"/>
+          <w:b/>
+          <w:bCs/>
+          <w:sz w:val="24"/>
+          <w:szCs w:val="24"/>
+        </w:rPr>
+      </w:pPr>
+      <w:r>
+        <w:rPr>
+          <w:rFonts w:cs="Times New Roman"/>
+          <w:b/>
+          <w:bCs/>
+          <w:sz w:val="24"/>
+          <w:szCs w:val="24"/>
+        </w:rPr>
+        <w:t>UNIVERSIDAD DE ANTIOQUIA</w:t>
+      </w:r>
+    </w:p>
+    <w:p>
+      <w:pPr>
+        <w:spacing w:line="259" w:lineRule="auto"/>
+        <w:ind w:firstLine="0"/>
+        <w:jc w:val="center"/>
+        <w:rPr>
+          <w:rFonts w:cs="Times New Roman"/>
+          <w:b/>
+          <w:bCs/>
+          <w:sz w:val="24"/>
+          <w:szCs w:val="24"/>
+        </w:rPr>
+      </w:pPr>
+    </w:p>
+    <w:p>
+      <w:pPr>
+        <w:spacing w:line="259" w:lineRule="auto"/>
+        <w:ind w:firstLine="0"/>
+        <w:jc w:val="center"/>
+        <w:rPr>
+          <w:rFonts w:cs="Times New Roman"/>
+          <w:b/>
+          <w:bCs/>
+          <w:sz w:val="24"/>
+          <w:szCs w:val="24"/>
+        </w:rPr>
+      </w:pPr>
+    </w:p>
+    <w:p>
+      <w:pPr>
+        <w:spacing w:line="259" w:lineRule="auto"/>
+        <w:ind w:firstLine="0"/>
+        <w:jc w:val="center"/>
+        <w:rPr>
+          <w:rFonts w:cs="Times New Roman"/>
+          <w:b/>
+          <w:bCs/>
+          <w:sz w:val="24"/>
+          <w:szCs w:val="24"/>
+        </w:rPr>
+      </w:pPr>
+    </w:p>
+    <w:p>
+      <w:pPr>
+        <w:spacing w:line="259" w:lineRule="auto"/>
+        <w:ind w:firstLine="0"/>
+        <w:jc w:val="center"/>
+        <w:rPr>
+          <w:rFonts w:cs="Times New Roman"/>
+          <w:b/>
+          <w:bCs/>
+          <w:sz w:val="24"/>
+          <w:szCs w:val="24"/>
+        </w:rPr>
+      </w:pPr>
+      <w:r>
+        <w:rPr>
+          <w:rFonts w:cs="Times New Roman"/>
+          <w:b/>
+          <w:bCs/>
+          <w:sz w:val="24"/>
+          <w:szCs w:val="24"/>
+        </w:rPr>
+        <w:t>FACULTAD DE INGENIERIA</w:t>
+      </w:r>
+    </w:p>
+    <w:p>
+      <w:pPr>
+        <w:spacing w:line="259" w:lineRule="auto"/>
+        <w:ind w:firstLine="0"/>
+        <w:jc w:val="center"/>
+        <w:rPr>
+          <w:rFonts w:cs="Times New Roman"/>
+          <w:b/>
+          <w:bCs/>
+          <w:sz w:val="24"/>
+          <w:szCs w:val="24"/>
+        </w:rPr>
+      </w:pPr>
+    </w:p>
+    <w:p>
+      <w:pPr>
+        <w:spacing w:line="259" w:lineRule="auto"/>
+        <w:ind w:firstLine="0"/>
+        <w:jc w:val="center"/>
+        <w:rPr>
+          <w:rFonts w:cs="Times New Roman"/>
+          <w:b/>
+          <w:bCs/>
+          <w:sz w:val="24"/>
+          <w:szCs w:val="24"/>
+        </w:rPr>
+      </w:pPr>
+    </w:p>
+    <w:p>
+      <w:pPr>
+        <w:spacing w:line="259" w:lineRule="auto"/>
+        <w:ind w:firstLine="0"/>
+        <w:jc w:val="center"/>
+        <w:rPr>
+          <w:rFonts w:cs="Times New Roman"/>
+          <w:b/>
+          <w:bCs/>
+          <w:sz w:val="24"/>
+          <w:szCs w:val="24"/>
+        </w:rPr>
+      </w:pPr>
+    </w:p>
+    <w:p>
+      <w:pPr>
+        <w:spacing w:line="259" w:lineRule="auto"/>
+        <w:ind w:firstLine="0"/>
+        <w:jc w:val="center"/>
+        <w:rPr>
+          <w:rFonts w:cs="Times New Roman"/>
+          <w:b/>
+          <w:bCs/>
+          <w:sz w:val="24"/>
+          <w:szCs w:val="24"/>
+        </w:rPr>
+      </w:pPr>
+    </w:p>
+    <w:p>
+      <w:pPr>
+        <w:spacing w:line="259" w:lineRule="auto"/>
+        <w:ind w:firstLine="0"/>
+        <w:jc w:val="center"/>
+        <w:rPr>
+          <w:rFonts w:cs="Times New Roman"/>
+          <w:b/>
+          <w:bCs/>
+          <w:sz w:val="24"/>
+          <w:szCs w:val="24"/>
+        </w:rPr>
+      </w:pPr>
+    </w:p>
+    <w:p>
+      <w:pPr>
+        <w:spacing w:line="259" w:lineRule="auto"/>
+        <w:ind w:firstLine="0"/>
+        <w:jc w:val="center"/>
+        <w:rPr>
+          <w:rFonts w:cs="Times New Roman"/>
+          <w:b/>
+          <w:bCs/>
+          <w:sz w:val="24"/>
+          <w:szCs w:val="24"/>
+        </w:rPr>
+      </w:pPr>
+      <w:r>
+        <w:rPr>
+          <w:rFonts w:cs="Times New Roman"/>
+          <w:b/>
+          <w:bCs/>
+          <w:sz w:val="24"/>
+          <w:szCs w:val="24"/>
+        </w:rPr>
+        <w:t>2024</w:t>
+      </w:r>
+    </w:p>
+    <w:p>
+      <w:pPr>
+        <w:spacing w:line="259" w:lineRule="auto"/>
+        <w:ind w:firstLine="0"/>
+        <w:jc w:val="center"/>
+        <w:rPr>
+          <w:rFonts w:cs="Times New Roman"/>
+          <w:b/>
+          <w:bCs/>
+          <w:sz w:val="24"/>
+          <w:szCs w:val="24"/>
+        </w:rPr>
+      </w:pPr>
+      <w:r>
+        <w:rPr>
+          <w:rFonts w:cs="Times New Roman"/>
+          <w:b/>
+          <w:bCs/>
+          <w:sz w:val="24"/>
+          <w:szCs w:val="24"/>
+        </w:rPr>
+        <w:lastRenderedPageBreak/>
+        <w:t>TABLA DE CONTENIDO</w:t>
+      </w:r>
+    </w:p>
+    <w:sdt>
+      <w:sdtPr>
+        <w:rPr>
+          <w:lang w:val="es-ES"/>
+        </w:rPr>
+        <w:id w:val="1631437990"/>
+        <w:docPartObj>
+          <w:docPartGallery w:val="Table of Contents"/>
+          <w:docPartUnique/>
+        </w:docPartObj>
+      </w:sdtPr>
+      <w:sdtEndPr>
+        <w:rPr>
+          <w:rFonts w:ascii="Times New Roman" w:eastAsiaTheme="minorHAnsi" w:hAnsi="Times New Roman" w:cstheme="minorBidi"/>
+          <w:b/>
+          <w:bCs/>
+          <w:color w:val="auto"/>
+          <w:sz w:val="22"/>
+          <w:szCs w:val="22"/>
+          <w:lang w:eastAsia="en-US"/>
+        </w:rPr>
+      </w:sdtEndPr>
+      <w:sdtContent>
+        <w:p>
+          <w:pPr>
+            <w:pStyle w:val="TtuloTDC"/>
+          </w:pPr>
+        </w:p>
+        <w:p>
+          <w:pPr>
+            <w:pStyle w:val="TDC1"/>
+            <w:tabs>
+              <w:tab w:val="left" w:pos="720"/>
+              <w:tab w:val="right" w:leader="dot" w:pos="9350"/>
+            </w:tabs>
+            <w:rPr>
+              <w:rFonts w:asciiTheme="minorHAnsi" w:eastAsiaTheme="minorEastAsia" w:hAnsiTheme="minorHAnsi"/>
+              <w:noProof/>
+              <w:lang w:eastAsia="es-CO"/>
+            </w:rPr>
+          </w:pPr>
+          <w:r>
+            <w:fldChar w:fldCharType="begin"/>
+          </w:r>
+          <w:r>
+            <w:instrText xml:space="preserve"> TOC \o "1-3" \h \z \u </w:instrText>
+          </w:r>
+          <w:r>
+            <w:fldChar w:fldCharType="separate"/>
+          </w:r>
+          <w:hyperlink w:anchor="_Toc177588293" w:history="1">
+            <w:r>
+              <w:rPr>
+                <w:rStyle w:val="Hipervnculo"/>
+                <w:rFonts w:cs="Times New Roman"/>
+                <w:b/>
+                <w:bCs/>
+                <w:noProof/>
+              </w:rPr>
+              <w:t>a.</w:t>
+            </w:r>
+            <w:r>
+              <w:rPr>
+                <w:rFonts w:asciiTheme="minorHAnsi" w:eastAsiaTheme="minorEastAsia" w:hAnsiTheme="minorHAnsi"/>
+                <w:noProof/>
+                <w:lang w:eastAsia="es-CO"/>
+              </w:rPr>
+              <w:tab/>
+            </w:r>
+            <w:r>
+              <w:rPr>
+                <w:rStyle w:val="Hipervnculo"/>
+                <w:rFonts w:cs="Times New Roman"/>
+                <w:b/>
+                <w:bCs/>
+                <w:noProof/>
+              </w:rPr>
+              <w:t>Análisis</w:t>
+            </w:r>
+            <w:r>
+              <w:rPr>
+                <w:noProof/>
+                <w:webHidden/>
+              </w:rPr>
+              <w:tab/>
+            </w:r>
+            <w:r>
+              <w:rPr>
+                <w:noProof/>
+                <w:webHidden/>
+              </w:rPr>
+              <w:fldChar w:fldCharType="begin"/>
+            </w:r>
+            <w:r>
+              <w:rPr>
+                <w:noProof/>
+                <w:webHidden/>
+              </w:rPr>
+              <w:instrText xml:space="preserve"> PAGEREF _Toc177588293 \h </w:instrText>
+            </w:r>
+            <w:r>
+              <w:rPr>
+                <w:noProof/>
+                <w:webHidden/>
+              </w:rPr>
+            </w:r>
+            <w:r>
+              <w:rPr>
+                <w:noProof/>
+                <w:webHidden/>
+              </w:rPr>
+              <w:fldChar w:fldCharType="separate"/>
+            </w:r>
+            <w:r>
+              <w:rPr>
+                <w:noProof/>
+                <w:webHidden/>
+              </w:rPr>
+              <w:t>3</w:t>
+            </w:r>
+            <w:r>
+              <w:rPr>
+                <w:noProof/>
+                <w:webHidden/>
+              </w:rPr>
+              <w:fldChar w:fldCharType="end"/>
+            </w:r>
+          </w:hyperlink>
+        </w:p>
+        <w:p>
+          <w:pPr>
+            <w:pStyle w:val="TDC1"/>
+            <w:tabs>
+              <w:tab w:val="left" w:pos="720"/>
+              <w:tab w:val="right" w:leader="dot" w:pos="9350"/>
+            </w:tabs>
+            <w:rPr>
+              <w:rFonts w:asciiTheme="minorHAnsi" w:eastAsiaTheme="minorEastAsia" w:hAnsiTheme="minorHAnsi"/>
+              <w:noProof/>
+              <w:lang w:eastAsia="es-CO"/>
+            </w:rPr>
+          </w:pPr>
+          <w:hyperlink w:anchor="_Toc177588294" w:history="1">
+            <w:r>
+              <w:rPr>
+                <w:rStyle w:val="Hipervnculo"/>
+                <w:rFonts w:cs="Times New Roman"/>
+                <w:b/>
+                <w:bCs/>
+                <w:noProof/>
+              </w:rPr>
+              <w:t>b.</w:t>
+            </w:r>
+            <w:r>
+              <w:rPr>
+                <w:rFonts w:asciiTheme="minorHAnsi" w:eastAsiaTheme="minorEastAsia" w:hAnsiTheme="minorHAnsi"/>
+                <w:noProof/>
+                <w:lang w:eastAsia="es-CO"/>
+              </w:rPr>
+              <w:tab/>
+            </w:r>
+            <w:r>
+              <w:rPr>
+                <w:rStyle w:val="Hipervnculo"/>
+                <w:rFonts w:cs="Times New Roman"/>
+                <w:b/>
+                <w:bCs/>
+                <w:noProof/>
+              </w:rPr>
+              <w:t>Diagrama de flujo de tareas</w:t>
+            </w:r>
+            <w:r>
+              <w:rPr>
+                <w:noProof/>
+                <w:webHidden/>
+              </w:rPr>
+              <w:tab/>
+            </w:r>
+            <w:r>
+              <w:rPr>
+                <w:noProof/>
+                <w:webHidden/>
+              </w:rPr>
+              <w:fldChar w:fldCharType="begin"/>
+            </w:r>
+            <w:r>
+              <w:rPr>
+                <w:noProof/>
+                <w:webHidden/>
+              </w:rPr>
+              <w:instrText xml:space="preserve"> PAGEREF _Toc177588294 \h </w:instrText>
+            </w:r>
+            <w:r>
+              <w:rPr>
+                <w:noProof/>
+                <w:webHidden/>
+              </w:rPr>
+            </w:r>
+            <w:r>
+              <w:rPr>
+                <w:noProof/>
+                <w:webHidden/>
+              </w:rPr>
+              <w:fldChar w:fldCharType="separate"/>
+            </w:r>
+            <w:r>
+              <w:rPr>
+                <w:noProof/>
+                <w:webHidden/>
+              </w:rPr>
+              <w:t>8</w:t>
+            </w:r>
+            <w:r>
+              <w:rPr>
+                <w:noProof/>
+                <w:webHidden/>
+              </w:rPr>
+              <w:fldChar w:fldCharType="end"/>
+            </w:r>
+          </w:hyperlink>
+        </w:p>
+        <w:p>
+          <w:pPr>
+            <w:pStyle w:val="TDC1"/>
+            <w:tabs>
+              <w:tab w:val="left" w:pos="720"/>
+              <w:tab w:val="right" w:leader="dot" w:pos="9350"/>
+            </w:tabs>
+            <w:rPr>
+              <w:rFonts w:asciiTheme="minorHAnsi" w:eastAsiaTheme="minorEastAsia" w:hAnsiTheme="minorHAnsi"/>
+              <w:noProof/>
+              <w:lang w:eastAsia="es-CO"/>
+            </w:rPr>
+          </w:pPr>
+          <w:hyperlink w:anchor="_Toc177588295" w:history="1">
+            <w:r>
+              <w:rPr>
+                <w:rStyle w:val="Hipervnculo"/>
+                <w:b/>
+                <w:bCs/>
+                <w:noProof/>
+                <w:lang w:eastAsia="es-CO"/>
+              </w:rPr>
+              <w:t>c.</w:t>
+            </w:r>
+            <w:r>
+              <w:rPr>
+                <w:rFonts w:asciiTheme="minorHAnsi" w:eastAsiaTheme="minorEastAsia" w:hAnsiTheme="minorHAnsi"/>
+                <w:noProof/>
+                <w:lang w:eastAsia="es-CO"/>
+              </w:rPr>
+              <w:tab/>
+            </w:r>
+            <w:r>
+              <w:rPr>
+                <w:rStyle w:val="Hipervnculo"/>
+                <w:b/>
+                <w:bCs/>
+                <w:noProof/>
+                <w:lang w:eastAsia="es-CO"/>
+              </w:rPr>
+              <w:t>Algoritmos implementados.</w:t>
+            </w:r>
+            <w:r>
+              <w:rPr>
+                <w:noProof/>
+                <w:webHidden/>
+              </w:rPr>
+              <w:tab/>
+            </w:r>
+            <w:r>
+              <w:rPr>
+                <w:noProof/>
+                <w:webHidden/>
+              </w:rPr>
+              <w:fldChar w:fldCharType="begin"/>
+            </w:r>
+            <w:r>
+              <w:rPr>
+                <w:noProof/>
+                <w:webHidden/>
+              </w:rPr>
+              <w:instrText xml:space="preserve"> PAGEREF _Toc177588295 \h </w:instrText>
+            </w:r>
+            <w:r>
+              <w:rPr>
+                <w:noProof/>
+                <w:webHidden/>
+              </w:rPr>
+            </w:r>
+            <w:r>
+              <w:rPr>
+                <w:noProof/>
+                <w:webHidden/>
+              </w:rPr>
+              <w:fldChar w:fldCharType="separate"/>
+            </w:r>
+            <w:r>
+              <w:rPr>
+                <w:noProof/>
+                <w:webHidden/>
+              </w:rPr>
+              <w:t>10</w:t>
+            </w:r>
+            <w:r>
+              <w:rPr>
+                <w:noProof/>
+                <w:webHidden/>
+              </w:rPr>
+              <w:fldChar w:fldCharType="end"/>
+            </w:r>
+          </w:hyperlink>
+        </w:p>
+        <w:p>
+          <w:pPr>
+            <w:pStyle w:val="TDC1"/>
+            <w:tabs>
+              <w:tab w:val="left" w:pos="720"/>
+              <w:tab w:val="right" w:leader="dot" w:pos="9350"/>
+            </w:tabs>
+            <w:rPr>
+              <w:rFonts w:asciiTheme="minorHAnsi" w:eastAsiaTheme="minorEastAsia" w:hAnsiTheme="minorHAnsi"/>
+              <w:noProof/>
+              <w:lang w:eastAsia="es-CO"/>
+            </w:rPr>
+          </w:pPr>
+          <w:hyperlink w:anchor="_Toc177588296" w:history="1">
+            <w:r>
+              <w:rPr>
+                <w:rStyle w:val="Hipervnculo"/>
+                <w:b/>
+                <w:bCs/>
+                <w:noProof/>
+                <w:lang w:eastAsia="es-CO"/>
+              </w:rPr>
+              <w:t>d.</w:t>
+            </w:r>
+            <w:r>
+              <w:rPr>
+                <w:rFonts w:asciiTheme="minorHAnsi" w:eastAsiaTheme="minorEastAsia" w:hAnsiTheme="minorHAnsi"/>
+                <w:noProof/>
+                <w:lang w:eastAsia="es-CO"/>
+              </w:rPr>
+              <w:tab/>
+            </w:r>
+            <w:r>
+              <w:rPr>
+                <w:rStyle w:val="Hipervnculo"/>
+                <w:b/>
+                <w:bCs/>
+                <w:noProof/>
+                <w:lang w:eastAsia="es-CO"/>
+              </w:rPr>
+              <w:t>Problemas de desarrollo que afrontamos</w:t>
+            </w:r>
+            <w:r>
+              <w:rPr>
+                <w:noProof/>
+                <w:webHidden/>
+              </w:rPr>
+              <w:tab/>
+            </w:r>
+            <w:r>
+              <w:rPr>
+                <w:noProof/>
+                <w:webHidden/>
+              </w:rPr>
+              <w:fldChar w:fldCharType="begin"/>
+            </w:r>
+            <w:r>
+              <w:rPr>
+                <w:noProof/>
+                <w:webHidden/>
+              </w:rPr>
+              <w:instrText xml:space="preserve"> PAGEREF _Toc177588296 \h </w:instrText>
+            </w:r>
+            <w:r>
+              <w:rPr>
+                <w:noProof/>
+                <w:webHidden/>
+              </w:rPr>
+            </w:r>
+            <w:r>
+              <w:rPr>
+                <w:noProof/>
+                <w:webHidden/>
+              </w:rPr>
+              <w:fldChar w:fldCharType="separate"/>
+            </w:r>
+            <w:r>
+              <w:rPr>
+                <w:noProof/>
+                <w:webHidden/>
+              </w:rPr>
+              <w:t>14</w:t>
+            </w:r>
+            <w:r>
+              <w:rPr>
+                <w:noProof/>
+                <w:webHidden/>
+              </w:rPr>
+              <w:fldChar w:fldCharType="end"/>
+            </w:r>
+          </w:hyperlink>
+        </w:p>
+        <w:p>
+          <w:pPr>
+            <w:pStyle w:val="TDC1"/>
+            <w:tabs>
+              <w:tab w:val="left" w:pos="720"/>
+              <w:tab w:val="right" w:leader="dot" w:pos="9350"/>
+            </w:tabs>
+            <w:rPr>
+              <w:rFonts w:asciiTheme="minorHAnsi" w:eastAsiaTheme="minorEastAsia" w:hAnsiTheme="minorHAnsi"/>
+              <w:noProof/>
+              <w:lang w:eastAsia="es-CO"/>
+            </w:rPr>
+          </w:pPr>
+          <w:hyperlink w:anchor="_Toc177588297" w:history="1">
+            <w:r>
+              <w:rPr>
+                <w:rStyle w:val="Hipervnculo"/>
+                <w:b/>
+                <w:bCs/>
+                <w:noProof/>
+                <w:lang w:eastAsia="es-CO"/>
+              </w:rPr>
+              <w:t>e.</w:t>
+            </w:r>
+            <w:r>
+              <w:rPr>
+                <w:rFonts w:asciiTheme="minorHAnsi" w:eastAsiaTheme="minorEastAsia" w:hAnsiTheme="minorHAnsi"/>
+                <w:noProof/>
+                <w:lang w:eastAsia="es-CO"/>
+              </w:rPr>
+              <w:tab/>
+            </w:r>
+            <w:r>
+              <w:rPr>
+                <w:rStyle w:val="Hipervnculo"/>
+                <w:b/>
+                <w:bCs/>
+                <w:noProof/>
+                <w:lang w:eastAsia="es-CO"/>
+              </w:rPr>
+              <w:t>Evolución de la solución y consideraciones para tener en cuenta en la implementación.</w:t>
+            </w:r>
+            <w:r>
+              <w:rPr>
+                <w:noProof/>
+                <w:webHidden/>
+              </w:rPr>
+              <w:tab/>
+            </w:r>
+            <w:r>
+              <w:rPr>
+                <w:noProof/>
+                <w:webHidden/>
+              </w:rPr>
+              <w:fldChar w:fldCharType="begin"/>
+            </w:r>
+            <w:r>
+              <w:rPr>
+                <w:noProof/>
+                <w:webHidden/>
+              </w:rPr>
+              <w:instrText xml:space="preserve"> PAGEREF _Toc177588297 \h </w:instrText>
+            </w:r>
+            <w:r>
+              <w:rPr>
+                <w:noProof/>
+                <w:webHidden/>
+              </w:rPr>
+            </w:r>
+            <w:r>
+              <w:rPr>
+                <w:noProof/>
+                <w:webHidden/>
+              </w:rPr>
+              <w:fldChar w:fldCharType="separate"/>
+            </w:r>
+            <w:r>
+              <w:rPr>
+                <w:noProof/>
+                <w:webHidden/>
+              </w:rPr>
+              <w:t>17</w:t>
+            </w:r>
+            <w:r>
+              <w:rPr>
+                <w:noProof/>
+                <w:webHidden/>
+              </w:rPr>
+              <w:fldChar w:fldCharType="end"/>
+            </w:r>
+          </w:hyperlink>
+        </w:p>
+        <w:p>
+          <w:pPr>
+            <w:pStyle w:val="TDC1"/>
+            <w:tabs>
+              <w:tab w:val="left" w:pos="720"/>
+              <w:tab w:val="right" w:leader="dot" w:pos="9350"/>
+            </w:tabs>
+            <w:rPr>
+              <w:rFonts w:asciiTheme="minorHAnsi" w:eastAsiaTheme="minorEastAsia" w:hAnsiTheme="minorHAnsi"/>
+              <w:noProof/>
+              <w:lang w:eastAsia="es-CO"/>
+            </w:rPr>
+          </w:pPr>
+          <w:hyperlink w:anchor="_Toc177588298" w:history="1">
+            <w:r>
+              <w:rPr>
+                <w:rStyle w:val="Hipervnculo"/>
+                <w:b/>
+                <w:bCs/>
+                <w:noProof/>
+                <w:lang w:eastAsia="es-CO"/>
+              </w:rPr>
+              <w:t>f.</w:t>
+            </w:r>
+            <w:r>
+              <w:rPr>
+                <w:rFonts w:asciiTheme="minorHAnsi" w:eastAsiaTheme="minorEastAsia" w:hAnsiTheme="minorHAnsi"/>
+                <w:noProof/>
+                <w:lang w:eastAsia="es-CO"/>
+              </w:rPr>
+              <w:tab/>
+            </w:r>
+            <w:r>
+              <w:rPr>
+                <w:rStyle w:val="Hipervnculo"/>
+                <w:b/>
+                <w:bCs/>
+                <w:noProof/>
+                <w:lang w:eastAsia="es-CO"/>
+              </w:rPr>
+              <w:t>Anexos</w:t>
+            </w:r>
+            <w:r>
+              <w:rPr>
+                <w:noProof/>
+                <w:webHidden/>
+              </w:rPr>
+              <w:tab/>
+            </w:r>
+            <w:r>
+              <w:rPr>
+                <w:noProof/>
+                <w:webHidden/>
+              </w:rPr>
+              <w:fldChar w:fldCharType="begin"/>
+            </w:r>
+            <w:r>
+              <w:rPr>
+                <w:noProof/>
+                <w:webHidden/>
+              </w:rPr>
+              <w:instrText xml:space="preserve"> PAGEREF _Toc177588298 \h </w:instrText>
+            </w:r>
+            <w:r>
+              <w:rPr>
+                <w:noProof/>
+                <w:webHidden/>
+              </w:rPr>
+            </w:r>
+            <w:r>
+              <w:rPr>
+                <w:noProof/>
+                <w:webHidden/>
+              </w:rPr>
+              <w:fldChar w:fldCharType="separate"/>
+            </w:r>
+            <w:r>
+              <w:rPr>
+                <w:noProof/>
+                <w:webHidden/>
+              </w:rPr>
+              <w:t>18</w:t>
+            </w:r>
+            <w:r>
+              <w:rPr>
+                <w:noProof/>
+                <w:webHidden/>
+              </w:rPr>
+              <w:fldChar w:fldCharType="end"/>
+            </w:r>
+          </w:hyperlink>
+        </w:p>
+        <w:p>
+          <w:r>
+            <w:rPr>
+              <w:b/>
+              <w:bCs/>
+              <w:lang w:val="es-ES"/>
+            </w:rPr>
+            <w:fldChar w:fldCharType="end"/>
+          </w:r>
+        </w:p>
+      </w:sdtContent>
+    </w:sdt>
+    <w:p>
+      <w:pPr>
+        <w:ind w:firstLine="0"/>
+        <w:rPr>
+          <w:lang w:eastAsia="es-CO"/>
+        </w:rPr>
+      </w:pPr>
+    </w:p>
+    <w:p>
+      <w:pPr>
+        <w:spacing w:line="259" w:lineRule="auto"/>
+        <w:ind w:firstLine="0"/>
+        <w:rPr>
+          <w:rFonts w:cs="Times New Roman"/>
+          <w:b/>
+          <w:bCs/>
+          <w:sz w:val="24"/>
+          <w:szCs w:val="24"/>
+        </w:rPr>
+      </w:pPr>
+    </w:p>
+    <w:p>
+      <w:pPr>
+        <w:spacing w:line="259" w:lineRule="auto"/>
+        <w:ind w:firstLine="0"/>
+        <w:rPr>
+          <w:rFonts w:cs="Times New Roman"/>
+          <w:b/>
+          <w:bCs/>
+          <w:sz w:val="24"/>
+          <w:szCs w:val="24"/>
+        </w:rPr>
+      </w:pPr>
+    </w:p>
+    <w:p>
+      <w:pPr>
+        <w:spacing w:line="259" w:lineRule="auto"/>
+        <w:ind w:firstLine="0"/>
+        <w:rPr>
+          <w:rFonts w:cs="Times New Roman"/>
+          <w:b/>
+          <w:bCs/>
+          <w:sz w:val="24"/>
+          <w:szCs w:val="24"/>
+        </w:rPr>
+      </w:pPr>
+    </w:p>
+    <w:p>
+      <w:pPr>
+        <w:spacing w:line="259" w:lineRule="auto"/>
+        <w:ind w:firstLine="0"/>
+        <w:rPr>
+          <w:rFonts w:cs="Times New Roman"/>
+          <w:b/>
+          <w:bCs/>
+          <w:sz w:val="24"/>
+          <w:szCs w:val="24"/>
+        </w:rPr>
+      </w:pPr>
+    </w:p>
+    <w:p>
+      <w:pPr>
+        <w:spacing w:line="259" w:lineRule="auto"/>
+        <w:ind w:firstLine="0"/>
+        <w:rPr>
+          <w:rFonts w:cs="Times New Roman"/>
+          <w:b/>
+          <w:bCs/>
+          <w:sz w:val="24"/>
+          <w:szCs w:val="24"/>
+        </w:rPr>
+      </w:pPr>
+    </w:p>
+    <w:p>
+      <w:pPr>
+        <w:spacing w:line="259" w:lineRule="auto"/>
+        <w:ind w:firstLine="0"/>
+        <w:rPr>
+          <w:rFonts w:cs="Times New Roman"/>
+          <w:b/>
+          <w:bCs/>
+          <w:sz w:val="24"/>
+          <w:szCs w:val="24"/>
+        </w:rPr>
+      </w:pPr>
+    </w:p>
+    <w:p>
+      <w:pPr>
+        <w:spacing w:line="259" w:lineRule="auto"/>
+        <w:ind w:firstLine="0"/>
+        <w:rPr>
+          <w:rFonts w:cs="Times New Roman"/>
+          <w:b/>
+          <w:bCs/>
+          <w:sz w:val="24"/>
+          <w:szCs w:val="24"/>
+        </w:rPr>
+      </w:pPr>
+    </w:p>
+    <w:p>
+      <w:pPr>
+        <w:spacing w:line="259" w:lineRule="auto"/>
+        <w:ind w:firstLine="0"/>
+        <w:rPr>
+          <w:rFonts w:cs="Times New Roman"/>
+          <w:b/>
+          <w:bCs/>
+          <w:sz w:val="24"/>
+          <w:szCs w:val="24"/>
+        </w:rPr>
+      </w:pPr>
+    </w:p>
+    <w:p>
+      <w:pPr>
+        <w:spacing w:line="259" w:lineRule="auto"/>
+        <w:ind w:firstLine="0"/>
+        <w:rPr>
+          <w:rFonts w:cs="Times New Roman"/>
+          <w:b/>
+          <w:bCs/>
+          <w:sz w:val="24"/>
+          <w:szCs w:val="24"/>
+        </w:rPr>
+      </w:pPr>
+    </w:p>
+    <w:p>
+      <w:pPr>
+        <w:spacing w:line="259" w:lineRule="auto"/>
+        <w:ind w:firstLine="0"/>
+        <w:rPr>
+          <w:rFonts w:cs="Times New Roman"/>
+          <w:b/>
+          <w:bCs/>
+          <w:sz w:val="24"/>
+          <w:szCs w:val="24"/>
+        </w:rPr>
+      </w:pPr>
+    </w:p>
+    <w:p>
+      <w:pPr>
+        <w:spacing w:line="259" w:lineRule="auto"/>
+        <w:ind w:firstLine="0"/>
+        <w:rPr>
+          <w:rFonts w:cs="Times New Roman"/>
+          <w:b/>
+          <w:bCs/>
+          <w:sz w:val="24"/>
+          <w:szCs w:val="24"/>
+        </w:rPr>
+      </w:pPr>
+    </w:p>
+    <w:p>
+      <w:pPr>
+        <w:spacing w:line="259" w:lineRule="auto"/>
+        <w:ind w:firstLine="0"/>
+        <w:rPr>
+          <w:rFonts w:cs="Times New Roman"/>
+          <w:b/>
+          <w:bCs/>
+          <w:sz w:val="24"/>
+          <w:szCs w:val="24"/>
+        </w:rPr>
+      </w:pPr>
+    </w:p>
+    <w:p>
+      <w:pPr>
+        <w:spacing w:line="259" w:lineRule="auto"/>
+        <w:ind w:firstLine="0"/>
+        <w:rPr>
+          <w:rFonts w:cs="Times New Roman"/>
+          <w:b/>
+          <w:bCs/>
+          <w:sz w:val="24"/>
+          <w:szCs w:val="24"/>
+        </w:rPr>
+      </w:pPr>
+    </w:p>
+    <w:p>
+      <w:pPr>
+        <w:spacing w:line="259" w:lineRule="auto"/>
+        <w:ind w:firstLine="0"/>
+        <w:rPr>
+          <w:rFonts w:cs="Times New Roman"/>
+          <w:b/>
+          <w:bCs/>
+          <w:sz w:val="24"/>
+          <w:szCs w:val="24"/>
+        </w:rPr>
+      </w:pPr>
+    </w:p>
+    <w:p>
+      <w:pPr>
+        <w:spacing w:line="259" w:lineRule="auto"/>
+        <w:ind w:firstLine="0"/>
+        <w:rPr>
+          <w:rFonts w:cs="Times New Roman"/>
+          <w:b/>
+          <w:bCs/>
+          <w:sz w:val="24"/>
+          <w:szCs w:val="24"/>
+        </w:rPr>
+      </w:pPr>
+    </w:p>
+    <w:p>
+      <w:pPr>
+        <w:spacing w:line="259" w:lineRule="auto"/>
+        <w:ind w:firstLine="0"/>
+        <w:rPr>
+          <w:rFonts w:cs="Times New Roman"/>
+          <w:b/>
+          <w:bCs/>
+          <w:sz w:val="24"/>
+          <w:szCs w:val="24"/>
+        </w:rPr>
+      </w:pPr>
+    </w:p>
+    <w:p>
+      <w:pPr>
+        <w:spacing w:line="259" w:lineRule="auto"/>
+        <w:ind w:firstLine="0"/>
+        <w:rPr>
+          <w:rFonts w:cs="Times New Roman"/>
+          <w:b/>
+          <w:bCs/>
+          <w:sz w:val="24"/>
+          <w:szCs w:val="24"/>
+        </w:rPr>
+      </w:pPr>
+    </w:p>
+    <w:p>
+      <w:pPr>
+        <w:spacing w:line="259" w:lineRule="auto"/>
+        <w:ind w:firstLine="0"/>
+        <w:rPr>
+          <w:rFonts w:cs="Times New Roman"/>
+          <w:b/>
+          <w:bCs/>
+          <w:sz w:val="24"/>
+          <w:szCs w:val="24"/>
+        </w:rPr>
+      </w:pPr>
+    </w:p>
     <w:p>
       <w:pPr>
         <w:pStyle w:val="Prrafodelista"/>
@@ -19,6 +1359,8 @@
           <w:szCs w:val="24"/>
         </w:rPr>
       </w:pPr>
+      <w:bookmarkStart w:id="0" w:name="_Toc177582165"/>
+      <w:bookmarkStart w:id="1" w:name="_Toc177588293"/>
       <w:r>
         <w:rPr>
           <w:rFonts w:cs="Times New Roman"/>
@@ -29,6 +1371,8 @@
         </w:rPr>
         <w:t>Análisis</w:t>
       </w:r>
+      <w:bookmarkEnd w:id="0"/>
+      <w:bookmarkEnd w:id="1"/>
     </w:p>
     <w:p>
       <w:pPr>
@@ -68,7 +1412,25 @@
           <w:sz w:val="24"/>
           <w:szCs w:val="24"/>
         </w:rPr>
-        <w:t xml:space="preserve"> identificación y clasificación de señales analógicas generadas a través de generador de función que permite generar tres tipos de señales principales, senoidal triangular y cuadrada. Además, debe incluir posibilidad de calcular la frecuencia en Hertz, la amplitud de la señal de entrada. Lo anterior mediante la herramienta Tinkercad en el cual se crea una simulación de un circuito electrónico el cual </w:t>
+        <w:t xml:space="preserve"> identificación y clasificación de señales analógicas generadas a través de generador de función que permite generar tres tipos de señales principales, senoidal triangular y cuadrada. Además, debe incluir posibilidad de calcular la frecuencia en Hertz, la amplitud de la señal de entrada. Lo anterior mediante la herramienta </w:t>
+      </w:r>
+      <w:proofErr w:type="spellStart"/>
+      <w:r>
+        <w:rPr>
+          <w:rFonts w:cs="Times New Roman"/>
+          <w:sz w:val="24"/>
+          <w:szCs w:val="24"/>
+        </w:rPr>
+        <w:t>Tinkercad</w:t>
+      </w:r>
+      <w:proofErr w:type="spellEnd"/>
+      <w:r>
+        <w:rPr>
+          <w:rFonts w:cs="Times New Roman"/>
+          <w:sz w:val="24"/>
+          <w:szCs w:val="24"/>
+        </w:rPr>
+        <w:t xml:space="preserve"> en el cual se crea una simulación de un circuito electrónico el cual </w:t>
       </w:r>
       <w:r>
         <w:rPr>
@@ -809,7 +2171,7 @@
           <w:szCs w:val="24"/>
         </w:rPr>
         <w:drawing>
-          <wp:anchor distT="0" distB="0" distL="114300" distR="114300" simplePos="0" relativeHeight="251658752" behindDoc="0" locked="0" layoutInCell="1" allowOverlap="1" wp14:anchorId="7BFCAA16" wp14:editId="7F47106E">
+          <wp:anchor distT="0" distB="0" distL="114300" distR="114300" simplePos="0" relativeHeight="251652096" behindDoc="0" locked="0" layoutInCell="1" allowOverlap="1" wp14:anchorId="7BFCAA16" wp14:editId="7F47106E">
             <wp:simplePos x="0" y="0"/>
             <wp:positionH relativeFrom="column">
               <wp:posOffset>653192</wp:posOffset>
@@ -977,7 +2339,7 @@
           <w:szCs w:val="24"/>
         </w:rPr>
         <w:drawing>
-          <wp:anchor distT="0" distB="0" distL="114300" distR="114300" simplePos="0" relativeHeight="251660800" behindDoc="0" locked="0" layoutInCell="1" allowOverlap="1" wp14:anchorId="7B0823CF" wp14:editId="3201D91E">
+          <wp:anchor distT="0" distB="0" distL="114300" distR="114300" simplePos="0" relativeHeight="251668480" behindDoc="0" locked="0" layoutInCell="1" allowOverlap="1" wp14:anchorId="7B0823CF" wp14:editId="3201D91E">
             <wp:simplePos x="0" y="0"/>
             <wp:positionH relativeFrom="column">
               <wp:posOffset>543568</wp:posOffset>
@@ -1206,7 +2568,29 @@
           <w:sz w:val="24"/>
           <w:szCs w:val="24"/>
         </w:rPr>
-        <w:t>Circuito en Tinkercad:</w:t>
+        <w:t xml:space="preserve">Circuito en </w:t>
+      </w:r>
+      <w:proofErr w:type="spellStart"/>
+      <w:r>
+        <w:rPr>
+          <w:rFonts w:cs="Times New Roman"/>
+          <w:b/>
+          <w:bCs/>
+          <w:sz w:val="24"/>
+          <w:szCs w:val="24"/>
+        </w:rPr>
+        <w:t>Tinkercad</w:t>
+      </w:r>
+      <w:proofErr w:type="spellEnd"/>
+      <w:r>
+        <w:rPr>
+          <w:rFonts w:cs="Times New Roman"/>
+          <w:b/>
+          <w:bCs/>
+          <w:sz w:val="24"/>
+          <w:szCs w:val="24"/>
+        </w:rPr>
+        <w:t>:</w:t>
       </w:r>
     </w:p>
     <w:p>
@@ -1574,7 +2958,25 @@
           <w:sz w:val="24"/>
           <w:szCs w:val="24"/>
         </w:rPr>
-        <w:t xml:space="preserve"> a partir del análisis inicialmente se plantea una posible solución para crear un algoritmo desde los patrones de comportamiento de la señal, tomando como referencia características principales como las crestas, valles, diferencia entre un valor y el siguiente. Y de está forma clasificar correctamente la señal a la que pertenecen los datos que se han capturado.</w:t>
+        <w:t xml:space="preserve"> a partir del análisis inicialmente se plantea una posible solución para crear un algoritmo desde los patrones de comportamiento de la señal, tomando como referencia características principales como las crestas, valles, diferencia entre un valor y el siguiente. Y de </w:t>
+      </w:r>
+      <w:proofErr w:type="spellStart"/>
+      <w:r>
+        <w:rPr>
+          <w:rFonts w:cs="Times New Roman"/>
+          <w:sz w:val="24"/>
+          <w:szCs w:val="24"/>
+        </w:rPr>
+        <w:t>está</w:t>
+      </w:r>
+      <w:proofErr w:type="spellEnd"/>
+      <w:r>
+        <w:rPr>
+          <w:rFonts w:cs="Times New Roman"/>
+          <w:sz w:val="24"/>
+          <w:szCs w:val="24"/>
+        </w:rPr>
+        <w:t xml:space="preserve"> forma clasificar correctamente la señal a la que pertenecen los datos que se han capturado.</w:t>
       </w:r>
     </w:p>
     <w:p>
@@ -1636,7 +3038,7 @@
           <w:szCs w:val="24"/>
         </w:rPr>
         <w:drawing>
-          <wp:anchor distT="0" distB="0" distL="114300" distR="114300" simplePos="0" relativeHeight="251659776" behindDoc="0" locked="0" layoutInCell="1" allowOverlap="1" wp14:anchorId="31CA6BB7" wp14:editId="5E5D8473">
+          <wp:anchor distT="0" distB="0" distL="114300" distR="114300" simplePos="0" relativeHeight="251660288" behindDoc="0" locked="0" layoutInCell="1" allowOverlap="1" wp14:anchorId="31CA6BB7" wp14:editId="5E5D8473">
             <wp:simplePos x="0" y="0"/>
             <wp:positionH relativeFrom="column">
               <wp:posOffset>886720</wp:posOffset>
@@ -1788,6 +3190,8 @@
           <w:szCs w:val="24"/>
         </w:rPr>
       </w:pPr>
+      <w:bookmarkStart w:id="2" w:name="_Toc177582166"/>
+      <w:bookmarkStart w:id="3" w:name="_Toc177588294"/>
       <w:r>
         <w:rPr>
           <w:rFonts w:cs="Times New Roman"/>
@@ -1798,6 +3202,8 @@
         </w:rPr>
         <w:t>Diagrama de flujo de tareas</w:t>
       </w:r>
+      <w:bookmarkEnd w:id="2"/>
+      <w:bookmarkEnd w:id="3"/>
     </w:p>
     <w:p>
       <w:pPr>
@@ -1914,21 +3320,19 @@
           <w:ilvl w:val="0"/>
           <w:numId w:val="11"/>
         </w:numPr>
-        <w:spacing w:before="100" w:beforeAutospacing="1" w:after="100" w:afterAutospacing="1" w:line="240" w:lineRule="auto"/>
         <w:jc w:val="center"/>
         <w:outlineLvl w:val="0"/>
         <w:rPr>
-          <w:rFonts w:eastAsia="Times New Roman" w:cs="Times New Roman"/>
-          <w:b/>
-          <w:bCs/>
-          <w:sz w:val="24"/>
-          <w:szCs w:val="24"/>
-          <w:lang w:eastAsia="es-CO"/>
-        </w:rPr>
-      </w:pPr>
-      <w:r>
-        <w:rPr>
-          <w:rFonts w:eastAsia="Times New Roman" w:cs="Times New Roman"/>
+          <w:b/>
+          <w:bCs/>
+          <w:sz w:val="24"/>
+          <w:szCs w:val="24"/>
+          <w:lang w:eastAsia="es-CO"/>
+        </w:rPr>
+      </w:pPr>
+      <w:bookmarkStart w:id="4" w:name="_Toc177588295"/>
+      <w:r>
+        <w:rPr>
           <w:b/>
           <w:bCs/>
           <w:sz w:val="24"/>
@@ -1938,20 +3342,18 @@
         <w:lastRenderedPageBreak/>
         <w:t>Algoritmos implementados.</w:t>
       </w:r>
-    </w:p>
-    <w:p>
-      <w:pPr>
-        <w:spacing w:before="100" w:beforeAutospacing="1" w:after="100" w:afterAutospacing="1" w:line="240" w:lineRule="auto"/>
-        <w:rPr>
-          <w:rFonts w:eastAsia="Times New Roman" w:cs="Times New Roman"/>
-          <w:sz w:val="24"/>
-          <w:szCs w:val="24"/>
-          <w:lang w:eastAsia="es-CO"/>
-        </w:rPr>
-      </w:pPr>
-      <w:r>
-        <w:rPr>
-          <w:rFonts w:eastAsia="Times New Roman" w:cs="Times New Roman"/>
+      <w:bookmarkEnd w:id="4"/>
+    </w:p>
+    <w:p>
+      <w:pPr>
+        <w:rPr>
+          <w:sz w:val="24"/>
+          <w:szCs w:val="24"/>
+          <w:lang w:eastAsia="es-CO"/>
+        </w:rPr>
+      </w:pPr>
+      <w:r>
+        <w:rPr>
           <w:sz w:val="24"/>
           <w:szCs w:val="24"/>
           <w:lang w:eastAsia="es-CO"/>
@@ -1961,64 +3363,86 @@
     </w:p>
     <w:p>
       <w:pPr>
-        <w:pStyle w:val="Prrafodelista"/>
-        <w:numPr>
-          <w:ilvl w:val="0"/>
-          <w:numId w:val="12"/>
-        </w:numPr>
-        <w:spacing w:before="100" w:beforeAutospacing="1" w:after="100" w:afterAutospacing="1" w:line="240" w:lineRule="auto"/>
-        <w:rPr>
-          <w:rFonts w:eastAsia="Times New Roman" w:cs="Times New Roman"/>
-          <w:sz w:val="24"/>
-          <w:szCs w:val="24"/>
-          <w:lang w:eastAsia="es-CO"/>
-        </w:rPr>
-      </w:pPr>
-      <w:r>
-        <w:rPr>
-          <w:rFonts w:eastAsia="Times New Roman" w:cs="Times New Roman"/>
+        <w:rPr>
+          <w:sz w:val="24"/>
+          <w:szCs w:val="24"/>
+          <w:lang w:eastAsia="es-CO"/>
+        </w:rPr>
+      </w:pPr>
+      <w:r>
+        <w:rPr>
+          <w:b/>
+          <w:bCs/>
           <w:sz w:val="24"/>
           <w:szCs w:val="24"/>
           <w:lang w:eastAsia="es-CO"/>
         </w:rPr>
         <w:t>Identificación del tipo de señal que está siendo generada y se está capturando por el puerto analógico 0 del Arduino:</w:t>
       </w:r>
-    </w:p>
-    <w:p>
-      <w:pPr>
-        <w:pStyle w:val="Prrafodelista"/>
-        <w:spacing w:before="100" w:beforeAutospacing="1" w:after="100" w:afterAutospacing="1" w:line="240" w:lineRule="auto"/>
-        <w:ind w:left="1080" w:firstLine="0"/>
-        <w:rPr>
-          <w:rFonts w:eastAsia="Times New Roman" w:cs="Times New Roman"/>
-          <w:sz w:val="24"/>
-          <w:szCs w:val="24"/>
-          <w:lang w:eastAsia="es-CO"/>
-        </w:rPr>
-      </w:pPr>
-    </w:p>
-    <w:p>
-      <w:pPr>
-        <w:pStyle w:val="Prrafodelista"/>
-        <w:spacing w:before="100" w:beforeAutospacing="1" w:after="100" w:afterAutospacing="1" w:line="240" w:lineRule="auto"/>
-        <w:ind w:left="1080" w:firstLine="0"/>
-        <w:rPr>
-          <w:rFonts w:eastAsia="Times New Roman" w:cs="Times New Roman"/>
-          <w:sz w:val="24"/>
-          <w:szCs w:val="24"/>
-          <w:lang w:eastAsia="es-CO"/>
-        </w:rPr>
-      </w:pPr>
-      <w:r>
-        <w:rPr>
-          <w:rFonts w:eastAsia="Times New Roman" w:cs="Times New Roman"/>
-          <w:sz w:val="24"/>
-          <w:szCs w:val="24"/>
-          <w:lang w:eastAsia="es-CO"/>
-        </w:rPr>
+      <w:r>
+        <w:rPr>
+          <w:sz w:val="24"/>
+          <w:szCs w:val="24"/>
+          <w:lang w:eastAsia="es-CO"/>
+        </w:rPr>
+        <w:t xml:space="preserve"> </w:t>
+      </w:r>
+      <w:r>
+        <w:rPr>
+          <w:sz w:val="24"/>
+          <w:szCs w:val="24"/>
+          <w:lang w:eastAsia="es-CO"/>
+        </w:rPr>
+        <w:t>e</w:t>
+      </w:r>
+      <w:r>
+        <w:rPr>
+          <w:sz w:val="24"/>
+          <w:szCs w:val="24"/>
+          <w:lang w:eastAsia="es-CO"/>
+        </w:rPr>
+        <w:t>l algoritmo se toma como base el cálculo de tres variables inicialmente, las cuales son: ascensos, descensos y saltos. Estás tres variables se comportan como contadores y se calculan a partir de la diferencia entre el dato de la señal actual (posición i) y restarle el dato anterior de la señal (posición i-1). El resultado de esta diferencia se clasifica en ascensos si es un valor positivo, descensos si es un valor negativo y saltos si el valor de la diferencia es superior al umbral de 1.0. Este último de saltos funciona para la identificación de la señal cuadrada.</w:t>
+      </w:r>
+    </w:p>
+    <w:p>
+      <w:pPr>
+        <w:rPr>
+          <w:b/>
+          <w:bCs/>
+          <w:sz w:val="24"/>
+          <w:szCs w:val="24"/>
+          <w:lang w:eastAsia="es-CO"/>
+        </w:rPr>
+      </w:pPr>
+    </w:p>
+    <w:p>
+      <w:pPr>
+        <w:rPr>
+          <w:sz w:val="24"/>
+          <w:szCs w:val="24"/>
+          <w:lang w:eastAsia="es-CO"/>
+        </w:rPr>
+      </w:pPr>
+    </w:p>
+    <w:p>
+      <w:pPr>
+        <w:rPr>
+          <w:sz w:val="24"/>
+          <w:szCs w:val="24"/>
+          <w:lang w:eastAsia="es-CO"/>
+        </w:rPr>
+      </w:pPr>
+      <w:r>
+        <w:rPr>
+          <w:noProof/>
+          <w:sz w:val="24"/>
+          <w:szCs w:val="24"/>
+          <w:lang w:eastAsia="es-CO"/>
+        </w:rPr>
+        <w:lastRenderedPageBreak/>
         <w:drawing>
-          <wp:inline distT="0" distB="0" distL="0" distR="0" wp14:anchorId="2C703E17" wp14:editId="0C3ECDA9">
-            <wp:extent cx="4693220" cy="6485324"/>
+          <wp:inline distT="0" distB="0" distL="0" distR="0" wp14:anchorId="2C703E17" wp14:editId="7FD8709B">
+            <wp:extent cx="4833257" cy="6678833"/>
             <wp:effectExtent l="0" t="0" r="0" b="0"/>
             <wp:docPr id="1703557196" name="Imagen 1"/>
             <wp:cNvGraphicFramePr>
@@ -2040,7 +3464,7 @@
                   <pic:spPr>
                     <a:xfrm>
                       <a:off x="0" y="0"/>
-                      <a:ext cx="4706638" cy="6503865"/>
+                      <a:ext cx="4865207" cy="6722984"/>
                     </a:xfrm>
                     <a:prstGeom prst="rect">
                       <a:avLst/>
@@ -2055,30 +3479,24 @@
     </w:p>
     <w:p>
       <w:pPr>
-        <w:pStyle w:val="Prrafodelista"/>
-        <w:rPr>
-          <w:rFonts w:eastAsia="Times New Roman" w:cs="Times New Roman"/>
-          <w:sz w:val="24"/>
-          <w:szCs w:val="24"/>
-          <w:lang w:eastAsia="es-CO"/>
-        </w:rPr>
-      </w:pPr>
-    </w:p>
-    <w:p>
-      <w:pPr>
-        <w:pStyle w:val="Prrafodelista"/>
-        <w:spacing w:before="100" w:beforeAutospacing="1" w:after="100" w:afterAutospacing="1" w:line="240" w:lineRule="auto"/>
-        <w:ind w:left="1080" w:firstLine="0"/>
-        <w:rPr>
-          <w:rFonts w:eastAsia="Times New Roman" w:cs="Times New Roman"/>
-          <w:sz w:val="24"/>
-          <w:szCs w:val="24"/>
-          <w:lang w:eastAsia="es-CO"/>
-        </w:rPr>
-      </w:pPr>
-      <w:r>
-        <w:rPr>
-          <w:rFonts w:eastAsia="Times New Roman" w:cs="Times New Roman"/>
+        <w:rPr>
+          <w:sz w:val="24"/>
+          <w:szCs w:val="24"/>
+          <w:lang w:eastAsia="es-CO"/>
+        </w:rPr>
+      </w:pPr>
+    </w:p>
+    <w:p>
+      <w:pPr>
+        <w:rPr>
+          <w:sz w:val="24"/>
+          <w:szCs w:val="24"/>
+          <w:lang w:eastAsia="es-CO"/>
+        </w:rPr>
+      </w:pPr>
+      <w:r>
+        <w:rPr>
+          <w:noProof/>
           <w:sz w:val="24"/>
           <w:szCs w:val="24"/>
           <w:lang w:eastAsia="es-CO"/>
@@ -2123,97 +3541,44 @@
     </w:p>
     <w:p>
       <w:pPr>
-        <w:pStyle w:val="Prrafodelista"/>
-        <w:spacing w:before="100" w:beforeAutospacing="1" w:after="100" w:afterAutospacing="1" w:line="240" w:lineRule="auto"/>
-        <w:ind w:left="1080" w:firstLine="0"/>
-        <w:rPr>
-          <w:rFonts w:eastAsia="Times New Roman" w:cs="Times New Roman"/>
-          <w:sz w:val="24"/>
-          <w:szCs w:val="24"/>
-          <w:lang w:eastAsia="es-CO"/>
-        </w:rPr>
-      </w:pPr>
-    </w:p>
-    <w:p>
-      <w:pPr>
-        <w:pStyle w:val="Prrafodelista"/>
-        <w:spacing w:before="100" w:beforeAutospacing="1" w:after="100" w:afterAutospacing="1" w:line="240" w:lineRule="auto"/>
-        <w:ind w:left="1080" w:firstLine="0"/>
-        <w:rPr>
-          <w:rFonts w:eastAsia="Times New Roman" w:cs="Times New Roman"/>
-          <w:sz w:val="24"/>
-          <w:szCs w:val="24"/>
-          <w:lang w:eastAsia="es-CO"/>
-        </w:rPr>
-      </w:pPr>
-      <w:r>
-        <w:rPr>
-          <w:rFonts w:eastAsia="Times New Roman" w:cs="Times New Roman"/>
-          <w:sz w:val="24"/>
-          <w:szCs w:val="24"/>
-          <w:lang w:eastAsia="es-CO"/>
-        </w:rPr>
-        <w:t xml:space="preserve">El algoritmo se toma como base el cálculo de tres variables inicialmente, las cuales son: ascensos, descensos y saltos. Estás tres variables se comportan como contadores y se calculan a partir de la diferencia entre el dato de la señal actual (posición i) </w:t>
-      </w:r>
-      <w:r>
-        <w:rPr>
-          <w:rFonts w:eastAsia="Times New Roman" w:cs="Times New Roman"/>
-          <w:sz w:val="24"/>
-          <w:szCs w:val="24"/>
-          <w:lang w:eastAsia="es-CO"/>
-        </w:rPr>
-        <w:t>y restarle el dato anterior de la señal (posición i-1). El resultado de esta diferencia se clasifica en ascensos si es un valor positivo</w:t>
-      </w:r>
-      <w:r>
-        <w:rPr>
-          <w:rFonts w:eastAsia="Times New Roman" w:cs="Times New Roman"/>
-          <w:sz w:val="24"/>
-          <w:szCs w:val="24"/>
-          <w:lang w:eastAsia="es-CO"/>
-        </w:rPr>
-        <w:t>, descensos si es un valor negativo y saltos si el valor de la diferencia es superior al umbral de 1.0. Este último de saltos funciona para la identificación de la señal cuadrada.</w:t>
-      </w:r>
-    </w:p>
-    <w:p>
-      <w:pPr>
-        <w:pStyle w:val="Prrafodelista"/>
-        <w:spacing w:before="100" w:beforeAutospacing="1" w:after="100" w:afterAutospacing="1" w:line="240" w:lineRule="auto"/>
-        <w:ind w:left="1080" w:firstLine="0"/>
-        <w:rPr>
-          <w:rFonts w:eastAsia="Times New Roman" w:cs="Times New Roman"/>
-          <w:sz w:val="24"/>
-          <w:szCs w:val="24"/>
-          <w:lang w:eastAsia="es-CO"/>
-        </w:rPr>
-      </w:pPr>
-    </w:p>
-    <w:p>
-      <w:pPr>
-        <w:pStyle w:val="Prrafodelista"/>
-        <w:numPr>
-          <w:ilvl w:val="0"/>
-          <w:numId w:val="12"/>
-        </w:numPr>
-        <w:spacing w:before="100" w:beforeAutospacing="1" w:after="100" w:afterAutospacing="1" w:line="240" w:lineRule="auto"/>
-        <w:rPr>
-          <w:rFonts w:eastAsia="Times New Roman" w:cs="Times New Roman"/>
-          <w:sz w:val="24"/>
-          <w:szCs w:val="24"/>
-          <w:lang w:eastAsia="es-CO"/>
-        </w:rPr>
-      </w:pPr>
-      <w:r>
-        <w:rPr>
-          <w:rFonts w:eastAsia="Times New Roman" w:cs="Times New Roman"/>
-          <w:sz w:val="24"/>
-          <w:szCs w:val="24"/>
-          <w:lang w:eastAsia="es-CO"/>
-        </w:rPr>
-        <w:t>Cálculo de la amplitud en voltios: el algoritmo toma el valor máximo y mínimo de la señal que posteriormente</w:t>
-      </w:r>
-      <w:r>
-        <w:rPr>
-          <w:rFonts w:eastAsia="Times New Roman" w:cs="Times New Roman"/>
+        <w:ind w:firstLine="0"/>
+        <w:rPr>
+          <w:b/>
+          <w:bCs/>
+          <w:sz w:val="24"/>
+          <w:szCs w:val="24"/>
+          <w:lang w:eastAsia="es-CO"/>
+        </w:rPr>
+      </w:pPr>
+    </w:p>
+    <w:p>
+      <w:pPr>
+        <w:rPr>
+          <w:sz w:val="24"/>
+          <w:szCs w:val="24"/>
+          <w:lang w:eastAsia="es-CO"/>
+        </w:rPr>
+      </w:pPr>
+      <w:r>
+        <w:rPr>
+          <w:b/>
+          <w:bCs/>
+          <w:sz w:val="24"/>
+          <w:szCs w:val="24"/>
+          <w:lang w:eastAsia="es-CO"/>
+        </w:rPr>
+        <w:t>Cálculo de la amplitud en voltios:</w:t>
+      </w:r>
+      <w:r>
+        <w:rPr>
+          <w:sz w:val="24"/>
+          <w:szCs w:val="24"/>
+          <w:lang w:eastAsia="es-CO"/>
+        </w:rPr>
+        <w:t xml:space="preserve"> el algoritmo toma el valor máximo y mínimo de la señal que posteriormente</w:t>
+      </w:r>
+      <w:r>
+        <w:rPr>
           <w:sz w:val="24"/>
           <w:szCs w:val="24"/>
           <w:lang w:eastAsia="es-CO"/>
@@ -2222,7 +3587,6 @@
       </w:r>
       <w:r>
         <w:rPr>
-          <w:rFonts w:eastAsia="Times New Roman" w:cs="Times New Roman"/>
           <w:sz w:val="24"/>
           <w:szCs w:val="24"/>
           <w:lang w:eastAsia="es-CO"/>
@@ -2231,7 +3595,6 @@
       </w:r>
       <w:r>
         <w:rPr>
-          <w:rFonts w:eastAsia="Times New Roman" w:cs="Times New Roman"/>
           <w:sz w:val="24"/>
           <w:szCs w:val="24"/>
           <w:lang w:eastAsia="es-CO"/>
@@ -2241,19 +3604,15 @@
     </w:p>
     <w:p>
       <w:pPr>
-        <w:pStyle w:val="Prrafodelista"/>
-        <w:spacing w:before="100" w:beforeAutospacing="1" w:after="100" w:afterAutospacing="1" w:line="240" w:lineRule="auto"/>
-        <w:ind w:left="1080" w:firstLine="0"/>
-        <w:rPr>
-          <w:rFonts w:eastAsia="Times New Roman" w:cs="Times New Roman"/>
-          <w:sz w:val="24"/>
-          <w:szCs w:val="24"/>
-          <w:lang w:eastAsia="es-CO"/>
-        </w:rPr>
-      </w:pPr>
-      <w:r>
-        <w:rPr>
-          <w:rFonts w:eastAsia="Times New Roman" w:cs="Times New Roman"/>
+        <w:rPr>
+          <w:sz w:val="24"/>
+          <w:szCs w:val="24"/>
+          <w:lang w:eastAsia="es-CO"/>
+        </w:rPr>
+      </w:pPr>
+      <w:r>
+        <w:rPr>
+          <w:noProof/>
           <w:sz w:val="24"/>
           <w:szCs w:val="24"/>
           <w:lang w:eastAsia="es-CO"/>
@@ -2297,79 +3656,59 @@
     </w:p>
     <w:p>
       <w:pPr>
-        <w:pStyle w:val="Prrafodelista"/>
-        <w:spacing w:before="100" w:beforeAutospacing="1" w:after="100" w:afterAutospacing="1" w:line="240" w:lineRule="auto"/>
-        <w:ind w:left="1080" w:firstLine="0"/>
-        <w:rPr>
-          <w:rFonts w:eastAsia="Times New Roman" w:cs="Times New Roman"/>
-          <w:sz w:val="24"/>
-          <w:szCs w:val="24"/>
-          <w:lang w:eastAsia="es-CO"/>
-        </w:rPr>
-      </w:pPr>
-    </w:p>
-    <w:p>
-      <w:pPr>
-        <w:pStyle w:val="Prrafodelista"/>
-        <w:numPr>
-          <w:ilvl w:val="0"/>
-          <w:numId w:val="12"/>
-        </w:numPr>
-        <w:spacing w:before="100" w:beforeAutospacing="1" w:after="100" w:afterAutospacing="1" w:line="240" w:lineRule="auto"/>
-        <w:ind w:firstLine="0"/>
-        <w:rPr>
-          <w:rFonts w:eastAsia="Times New Roman" w:cs="Times New Roman"/>
-          <w:sz w:val="24"/>
-          <w:szCs w:val="24"/>
-          <w:lang w:eastAsia="es-CO"/>
-        </w:rPr>
-      </w:pPr>
-      <w:r>
-        <w:rPr>
-          <w:rFonts w:eastAsia="Times New Roman" w:cs="Times New Roman"/>
-          <w:sz w:val="24"/>
-          <w:szCs w:val="24"/>
-          <w:lang w:eastAsia="es-CO"/>
-        </w:rPr>
-        <w:lastRenderedPageBreak/>
-        <w:t xml:space="preserve">Cálculo de la frecuencia: la frecuencia se calcula </w:t>
-      </w:r>
-      <w:r>
-        <w:rPr>
-          <w:rFonts w:eastAsia="Times New Roman" w:cs="Times New Roman"/>
-          <w:sz w:val="24"/>
-          <w:szCs w:val="24"/>
-          <w:lang w:eastAsia="es-CO"/>
-        </w:rPr>
-        <w:t xml:space="preserve">en primera instancia calculando el promedio de la señal, el cual va a ser insumo para determinar si un punto de la señal es un corte con el eje x </w:t>
-      </w:r>
-      <w:r>
-        <w:rPr>
-          <w:rFonts w:eastAsia="Times New Roman" w:cs="Times New Roman"/>
-          <w:sz w:val="24"/>
-          <w:szCs w:val="24"/>
-          <w:lang w:eastAsia="es-CO"/>
-        </w:rPr>
-        <w:t>en 0. Una vez se han calculado todos los cruces con cero se calcula se determina el periodo de la función. Finalmente, se aplica la fórmula de la frecuencia que es 1/T.</w:t>
-      </w:r>
-    </w:p>
-    <w:p>
-      <w:pPr>
-        <w:pStyle w:val="Ttulo1"/>
-        <w:jc w:val="center"/>
-        <w:rPr>
-          <w:rFonts w:ascii="Times New Roman" w:eastAsia="Times New Roman" w:hAnsi="Times New Roman" w:cs="Times New Roman"/>
-          <w:b/>
-          <w:bCs/>
-          <w:color w:val="auto"/>
-          <w:sz w:val="24"/>
-          <w:szCs w:val="24"/>
-          <w:lang w:eastAsia="es-CO"/>
-        </w:rPr>
-      </w:pPr>
-      <w:r>
-        <w:rPr>
-          <w:rFonts w:eastAsia="Times New Roman" w:cs="Times New Roman"/>
+        <w:rPr>
+          <w:sz w:val="24"/>
+          <w:szCs w:val="24"/>
+          <w:lang w:eastAsia="es-CO"/>
+        </w:rPr>
+      </w:pPr>
+    </w:p>
+    <w:p>
+      <w:pPr>
+        <w:rPr>
+          <w:sz w:val="24"/>
+          <w:szCs w:val="24"/>
+          <w:lang w:eastAsia="es-CO"/>
+        </w:rPr>
+      </w:pPr>
+      <w:r>
+        <w:rPr>
+          <w:b/>
+          <w:bCs/>
+          <w:sz w:val="24"/>
+          <w:szCs w:val="24"/>
+          <w:lang w:eastAsia="es-CO"/>
+        </w:rPr>
+        <w:t>Cálculo de la frecuencia:</w:t>
+      </w:r>
+      <w:r>
+        <w:rPr>
+          <w:sz w:val="24"/>
+          <w:szCs w:val="24"/>
+          <w:lang w:eastAsia="es-CO"/>
+        </w:rPr>
+        <w:t xml:space="preserve"> la frecuencia se calcula </w:t>
+      </w:r>
+      <w:r>
+        <w:rPr>
+          <w:sz w:val="24"/>
+          <w:szCs w:val="24"/>
+          <w:lang w:eastAsia="es-CO"/>
+        </w:rPr>
+        <w:t>en primera instancia calculando el promedio de la señal, el cual va a ser insumo para determinar si un punto de la señal es un corte con el eje x en 0. Una vez se han calculado todos los cruces con cero se calcula se determina el periodo de la función. Finalmente, se aplica la fórmula de la frecuencia que es 1/T.</w:t>
+      </w:r>
+    </w:p>
+    <w:p>
+      <w:pPr>
+        <w:rPr>
+          <w:sz w:val="24"/>
+          <w:szCs w:val="24"/>
+          <w:lang w:eastAsia="es-CO"/>
+        </w:rPr>
+      </w:pPr>
+      <w:r>
+        <w:rPr>
+          <w:noProof/>
           <w:sz w:val="24"/>
           <w:szCs w:val="24"/>
           <w:lang w:eastAsia="es-CO"/>
@@ -2419,83 +3758,127 @@
     </w:p>
     <w:p>
       <w:pPr>
-        <w:pStyle w:val="Ttulo1"/>
-        <w:jc w:val="center"/>
-        <w:rPr>
-          <w:rFonts w:ascii="Times New Roman" w:eastAsia="Times New Roman" w:hAnsi="Times New Roman" w:cs="Times New Roman"/>
-          <w:b/>
-          <w:bCs/>
-          <w:color w:val="auto"/>
-          <w:sz w:val="24"/>
-          <w:szCs w:val="24"/>
-          <w:lang w:eastAsia="es-CO"/>
-        </w:rPr>
-      </w:pPr>
-      <w:r>
-        <w:rPr>
-          <w:rFonts w:ascii="Times New Roman" w:eastAsia="Times New Roman" w:hAnsi="Times New Roman" w:cs="Times New Roman"/>
-          <w:b/>
-          <w:bCs/>
-          <w:color w:val="auto"/>
-          <w:sz w:val="24"/>
-          <w:szCs w:val="24"/>
-          <w:lang w:eastAsia="es-CO"/>
-        </w:rPr>
-        <w:t xml:space="preserve">D. </w:t>
-      </w:r>
-      <w:r>
-        <w:rPr>
-          <w:rFonts w:ascii="Times New Roman" w:eastAsia="Times New Roman" w:hAnsi="Times New Roman" w:cs="Times New Roman"/>
-          <w:b/>
-          <w:bCs/>
-          <w:color w:val="auto"/>
-          <w:sz w:val="24"/>
-          <w:szCs w:val="24"/>
-          <w:lang w:eastAsia="es-CO"/>
-        </w:rPr>
-        <w:t>Problemas de desarrollo que afrontó</w:t>
-      </w:r>
-    </w:p>
-    <w:p>
-      <w:pPr>
-        <w:rPr>
-          <w:sz w:val="24"/>
-          <w:szCs w:val="24"/>
-          <w:lang w:eastAsia="es-CO"/>
-        </w:rPr>
-      </w:pPr>
-      <w:r>
-        <w:rPr>
-          <w:sz w:val="24"/>
-          <w:szCs w:val="24"/>
-          <w:lang w:eastAsia="es-CO"/>
-        </w:rPr>
-        <w:t xml:space="preserve">     </w:t>
-      </w:r>
-      <w:r>
-        <w:rPr>
-          <w:sz w:val="24"/>
-          <w:szCs w:val="24"/>
-          <w:lang w:eastAsia="es-CO"/>
-        </w:rPr>
-        <w:t>En el trascurrir del desarrollo de la</w:t>
-      </w:r>
-      <w:r>
-        <w:rPr>
-          <w:sz w:val="24"/>
-          <w:szCs w:val="24"/>
-          <w:lang w:eastAsia="es-CO"/>
-        </w:rPr>
-        <w:t xml:space="preserve"> solución se presentaron los siguientes desafíos:</w:t>
-      </w:r>
+        <w:rPr>
+          <w:sz w:val="24"/>
+          <w:szCs w:val="24"/>
+          <w:lang w:eastAsia="es-CO"/>
+        </w:rPr>
+      </w:pPr>
+    </w:p>
+    <w:p>
+      <w:pPr>
+        <w:rPr>
+          <w:sz w:val="24"/>
+          <w:szCs w:val="24"/>
+          <w:lang w:eastAsia="es-CO"/>
+        </w:rPr>
+      </w:pPr>
+    </w:p>
+    <w:p>
+      <w:pPr>
+        <w:rPr>
+          <w:sz w:val="24"/>
+          <w:szCs w:val="24"/>
+          <w:lang w:eastAsia="es-CO"/>
+        </w:rPr>
+      </w:pPr>
+    </w:p>
+    <w:p>
+      <w:pPr>
+        <w:rPr>
+          <w:sz w:val="24"/>
+          <w:szCs w:val="24"/>
+          <w:lang w:eastAsia="es-CO"/>
+        </w:rPr>
+      </w:pPr>
+    </w:p>
+    <w:p>
+      <w:pPr>
+        <w:rPr>
+          <w:sz w:val="24"/>
+          <w:szCs w:val="24"/>
+          <w:lang w:eastAsia="es-CO"/>
+        </w:rPr>
+      </w:pPr>
+    </w:p>
+    <w:p>
+      <w:pPr>
+        <w:rPr>
+          <w:sz w:val="24"/>
+          <w:szCs w:val="24"/>
+          <w:lang w:eastAsia="es-CO"/>
+        </w:rPr>
+      </w:pPr>
+    </w:p>
+    <w:p>
+      <w:pPr>
+        <w:rPr>
+          <w:sz w:val="24"/>
+          <w:szCs w:val="24"/>
+          <w:lang w:eastAsia="es-CO"/>
+        </w:rPr>
+      </w:pPr>
     </w:p>
     <w:p>
       <w:pPr>
         <w:pStyle w:val="Prrafodelista"/>
         <w:numPr>
           <w:ilvl w:val="0"/>
-          <w:numId w:val="13"/>
+          <w:numId w:val="11"/>
         </w:numPr>
+        <w:jc w:val="center"/>
+        <w:outlineLvl w:val="0"/>
+        <w:rPr>
+          <w:b/>
+          <w:bCs/>
+          <w:sz w:val="24"/>
+          <w:szCs w:val="24"/>
+          <w:lang w:eastAsia="es-CO"/>
+        </w:rPr>
+      </w:pPr>
+      <w:bookmarkStart w:id="5" w:name="_Toc177588296"/>
+      <w:r>
+        <w:rPr>
+          <w:b/>
+          <w:bCs/>
+          <w:sz w:val="24"/>
+          <w:szCs w:val="24"/>
+          <w:lang w:eastAsia="es-CO"/>
+        </w:rPr>
+        <w:lastRenderedPageBreak/>
+        <w:t>Problemas de desarrollo que afront</w:t>
+      </w:r>
+      <w:r>
+        <w:rPr>
+          <w:b/>
+          <w:bCs/>
+          <w:sz w:val="24"/>
+          <w:szCs w:val="24"/>
+          <w:lang w:eastAsia="es-CO"/>
+        </w:rPr>
+        <w:t>amos</w:t>
+      </w:r>
+      <w:bookmarkEnd w:id="5"/>
+    </w:p>
+    <w:p>
+      <w:pPr>
+        <w:rPr>
+          <w:sz w:val="24"/>
+          <w:szCs w:val="24"/>
+          <w:lang w:eastAsia="es-CO"/>
+        </w:rPr>
+      </w:pPr>
+      <w:r>
+        <w:rPr>
+          <w:sz w:val="24"/>
+          <w:szCs w:val="24"/>
+          <w:lang w:eastAsia="es-CO"/>
+        </w:rPr>
+        <w:t xml:space="preserve">     En el trascurrir del desarrollo de la solución se presentaron los siguientes desafíos:</w:t>
+      </w:r>
+    </w:p>
+    <w:p>
+      <w:pPr>
         <w:rPr>
           <w:sz w:val="24"/>
           <w:szCs w:val="24"/>
@@ -2514,6 +3897,8 @@
       </w:r>
       <w:r>
         <w:rPr>
+          <w:b/>
+          <w:bCs/>
           <w:sz w:val="24"/>
           <w:szCs w:val="24"/>
           <w:lang w:eastAsia="es-CO"/>
@@ -2596,37 +3981,29 @@
       </w:r>
       <w:r>
         <w:rPr>
-          <w:rFonts w:cs="Times New Roman"/>
-          <w:sz w:val="24"/>
-          <w:szCs w:val="24"/>
-        </w:rPr>
-        <w:t>10 kΩ</w:t>
-      </w:r>
-      <w:r>
-        <w:rPr>
-          <w:rFonts w:cs="Times New Roman"/>
-          <w:sz w:val="24"/>
-          <w:szCs w:val="24"/>
-        </w:rPr>
-        <w:t xml:space="preserve">. </w:t>
-      </w:r>
-    </w:p>
-    <w:p>
-      <w:pPr>
-        <w:pStyle w:val="Prrafodelista"/>
-        <w:numPr>
-          <w:ilvl w:val="0"/>
-          <w:numId w:val="13"/>
-        </w:numPr>
-        <w:rPr>
-          <w:sz w:val="24"/>
-          <w:szCs w:val="24"/>
-          <w:lang w:eastAsia="es-CO"/>
-        </w:rPr>
-      </w:pPr>
-      <w:r>
-        <w:rPr>
-          <w:rFonts w:cs="Times New Roman"/>
+          <w:sz w:val="24"/>
+          <w:szCs w:val="24"/>
+        </w:rPr>
+        <w:t xml:space="preserve">10 kΩ. </w:t>
+      </w:r>
+      <w:r>
+        <w:rPr>
+          <w:sz w:val="24"/>
+          <w:szCs w:val="24"/>
+        </w:rPr>
+        <w:t xml:space="preserve"> </w:t>
+      </w:r>
+    </w:p>
+    <w:p>
+      <w:pPr>
+        <w:rPr>
+          <w:sz w:val="24"/>
+          <w:szCs w:val="24"/>
+          <w:lang w:eastAsia="es-CO"/>
+        </w:rPr>
+      </w:pPr>
+      <w:r>
+        <w:rPr>
           <w:b/>
           <w:bCs/>
           <w:sz w:val="24"/>
@@ -2636,7 +4013,6 @@
       </w:r>
       <w:r>
         <w:rPr>
-          <w:rFonts w:cs="Times New Roman"/>
           <w:sz w:val="24"/>
           <w:szCs w:val="24"/>
         </w:rPr>
@@ -2645,7 +4021,6 @@
       <w:proofErr w:type="spellStart"/>
       <w:r>
         <w:rPr>
-          <w:rFonts w:cs="Times New Roman"/>
           <w:sz w:val="24"/>
           <w:szCs w:val="24"/>
         </w:rPr>
@@ -2654,7 +4029,6 @@
       <w:proofErr w:type="spellEnd"/>
       <w:r>
         <w:rPr>
-          <w:rFonts w:cs="Times New Roman"/>
           <w:sz w:val="24"/>
           <w:szCs w:val="24"/>
         </w:rPr>
@@ -2663,7 +4037,6 @@
       <w:proofErr w:type="spellStart"/>
       <w:r>
         <w:rPr>
-          <w:rFonts w:cs="Times New Roman"/>
           <w:sz w:val="24"/>
           <w:szCs w:val="24"/>
         </w:rPr>
@@ -2672,24 +4045,13 @@
       <w:proofErr w:type="spellEnd"/>
       <w:r>
         <w:rPr>
-          <w:rFonts w:cs="Times New Roman"/>
-          <w:sz w:val="24"/>
-          <w:szCs w:val="24"/>
-        </w:rPr>
-        <w:t xml:space="preserve">, necesarias por los decimales. Se decide guardar los datos en un array de memoria dinámica de tipo short el cual ocupa 2 bytes por posición. </w:t>
-      </w:r>
-      <w:r>
-        <w:rPr>
-          <w:rFonts w:cs="Times New Roman"/>
-          <w:sz w:val="24"/>
-          <w:szCs w:val="24"/>
-        </w:rPr>
-        <w:lastRenderedPageBreak/>
-        <w:t xml:space="preserve">Lo cual permitió aumentar a 480 datos </w:t>
-      </w:r>
-      <w:r>
-        <w:rPr>
-          <w:rFonts w:cs="Times New Roman"/>
+          <w:sz w:val="24"/>
+          <w:szCs w:val="24"/>
+        </w:rPr>
+        <w:t xml:space="preserve">, necesarias por los decimales. Se decide guardar los datos en un array de memoria dinámica de tipo short el cual ocupa 2 bytes por posición. Lo cual permitió aumentar a 480 datos </w:t>
+      </w:r>
+      <w:r>
+        <w:rPr>
           <w:sz w:val="24"/>
           <w:szCs w:val="24"/>
         </w:rPr>
@@ -2697,7 +4059,6 @@
       </w:r>
       <w:r>
         <w:rPr>
-          <w:rFonts w:cs="Times New Roman"/>
           <w:sz w:val="24"/>
           <w:szCs w:val="24"/>
         </w:rPr>
@@ -2705,7 +4066,6 @@
       </w:r>
       <w:r>
         <w:rPr>
-          <w:rFonts w:cs="Times New Roman"/>
           <w:sz w:val="24"/>
           <w:szCs w:val="24"/>
         </w:rPr>
@@ -2714,38 +4074,30 @@
     </w:p>
     <w:p>
       <w:pPr>
-        <w:pStyle w:val="Prrafodelista"/>
-        <w:numPr>
-          <w:ilvl w:val="0"/>
-          <w:numId w:val="13"/>
-        </w:numPr>
-        <w:rPr>
-          <w:sz w:val="24"/>
-          <w:szCs w:val="24"/>
-          <w:lang w:eastAsia="es-CO"/>
-        </w:rPr>
-      </w:pPr>
-      <w:r>
-        <w:rPr>
-          <w:rFonts w:cs="Times New Roman"/>
-          <w:b/>
-          <w:bCs/>
-          <w:sz w:val="24"/>
-          <w:szCs w:val="24"/>
-        </w:rPr>
-        <w:t xml:space="preserve">Algoritmo de identificación de la señal: </w:t>
-      </w:r>
-      <w:r>
-        <w:rPr>
-          <w:rFonts w:cs="Times New Roman"/>
-          <w:sz w:val="24"/>
-          <w:szCs w:val="24"/>
-        </w:rPr>
-        <w:t>a partir de los patrones de la señal se intenta implementar un algoritmo para clasificar cada tipo de señal. La cuadrada tiene un patrón más fácil de identificar debido a sus variaciones abruptas al pasar de la cresta al valle de la señal. Sin embargo, las señales senoidales y triangulares tienen un patrón de comportamiento similar las variaciones en este caso no son tan abruptas. Para darle solución se aborda desde perspectivas como el cálculo de la varianza, la desviación estándar, la cantidad de máximos, mínimos, cruces con cero, promedio general</w:t>
-      </w:r>
-      <w:r>
-        <w:rPr>
-          <w:rFonts w:cs="Times New Roman"/>
+        <w:rPr>
+          <w:sz w:val="24"/>
+          <w:szCs w:val="24"/>
+          <w:lang w:eastAsia="es-CO"/>
+        </w:rPr>
+      </w:pPr>
+      <w:r>
+        <w:rPr>
+          <w:b/>
+          <w:bCs/>
+          <w:sz w:val="24"/>
+          <w:szCs w:val="24"/>
+        </w:rPr>
+        <w:t>Algoritmo de identificación de la señal:</w:t>
+      </w:r>
+      <w:r>
+        <w:rPr>
+          <w:sz w:val="24"/>
+          <w:szCs w:val="24"/>
+        </w:rPr>
+        <w:t xml:space="preserve"> a partir de los patrones de la señal se intenta implementar un algoritmo para clasificar cada tipo de señal. La cuadrada tiene un patrón más fácil de identificar debido a sus variaciones abruptas al pasar de la cresta al valle de la señal. Sin embargo, las señales senoidales y triangulares tienen un patrón de comportamiento similar las variaciones en este caso no son tan abruptas. Para darle solución se aborda desde perspectivas como el cálculo de la varianza, la desviación estándar, la cantidad de máximos, mínimos, cruces con cero, promedio general</w:t>
+      </w:r>
+      <w:r>
+        <w:rPr>
           <w:sz w:val="24"/>
           <w:szCs w:val="24"/>
         </w:rPr>
@@ -2762,24 +4114,23 @@
     </w:p>
     <w:p>
       <w:pPr>
-        <w:pStyle w:val="Prrafodelista"/>
-        <w:ind w:left="1494" w:firstLine="0"/>
-        <w:rPr>
-          <w:sz w:val="24"/>
-          <w:szCs w:val="24"/>
-          <w:lang w:eastAsia="es-CO"/>
-        </w:rPr>
-      </w:pPr>
-      <w:r>
-        <w:rPr>
+        <w:rPr>
+          <w:sz w:val="24"/>
+          <w:szCs w:val="24"/>
+          <w:lang w:eastAsia="es-CO"/>
+        </w:rPr>
+      </w:pPr>
+      <w:r>
+        <w:rPr>
+          <w:noProof/>
           <w:sz w:val="24"/>
           <w:szCs w:val="24"/>
           <w:lang w:eastAsia="es-CO"/>
         </w:rPr>
         <w:lastRenderedPageBreak/>
         <w:drawing>
-          <wp:inline distT="0" distB="0" distL="0" distR="0" wp14:anchorId="70D9DD97" wp14:editId="20756AFA">
-            <wp:extent cx="4717697" cy="4110344"/>
+          <wp:inline distT="0" distB="0" distL="0" distR="0" wp14:anchorId="70D9DD97" wp14:editId="6291AD84">
+            <wp:extent cx="4265718" cy="4109720"/>
             <wp:effectExtent l="0" t="0" r="0" b="0"/>
             <wp:docPr id="1383967409" name="Imagen 1"/>
             <wp:cNvGraphicFramePr>
@@ -2792,20 +4143,27 @@
                     <pic:cNvPr id="1383967409" name=""/>
                     <pic:cNvPicPr/>
                   </pic:nvPicPr>
-                  <pic:blipFill>
+                  <pic:blipFill rotWithShape="1">
                     <a:blip r:embed="rId17"/>
-                    <a:stretch>
-                      <a:fillRect/>
-                    </a:stretch>
+                    <a:srcRect l="9566"/>
+                    <a:stretch/>
                   </pic:blipFill>
-                  <pic:spPr>
+                  <pic:spPr bwMode="auto">
                     <a:xfrm>
                       <a:off x="0" y="0"/>
-                      <a:ext cx="4724364" cy="4116153"/>
+                      <a:ext cx="4272395" cy="4116153"/>
                     </a:xfrm>
                     <a:prstGeom prst="rect">
                       <a:avLst/>
                     </a:prstGeom>
+                    <a:ln>
+                      <a:noFill/>
+                    </a:ln>
+                    <a:extLst>
+                      <a:ext uri="{53640926-AAD7-44D8-BBD7-CCE9431645EC}">
+                        <a14:shadowObscured xmlns:a14="http://schemas.microsoft.com/office/drawing/2010/main"/>
+                      </a:ext>
+                    </a:extLst>
                   </pic:spPr>
                 </pic:pic>
               </a:graphicData>
@@ -2816,20 +4174,14 @@
     </w:p>
     <w:p>
       <w:pPr>
-        <w:pStyle w:val="Prrafodelista"/>
-        <w:numPr>
-          <w:ilvl w:val="0"/>
-          <w:numId w:val="13"/>
-        </w:numPr>
-        <w:rPr>
-          <w:sz w:val="24"/>
-          <w:szCs w:val="24"/>
-          <w:lang w:eastAsia="es-CO"/>
-        </w:rPr>
-      </w:pPr>
-      <w:r>
-        <w:rPr>
-          <w:rFonts w:cs="Times New Roman"/>
+        <w:rPr>
+          <w:sz w:val="24"/>
+          <w:szCs w:val="24"/>
+          <w:lang w:eastAsia="es-CO"/>
+        </w:rPr>
+      </w:pPr>
+      <w:r>
+        <w:rPr>
           <w:b/>
           <w:bCs/>
           <w:sz w:val="24"/>
@@ -2866,16 +4218,15 @@
     </w:p>
     <w:p>
       <w:pPr>
-        <w:pStyle w:val="Prrafodelista"/>
-        <w:ind w:left="1494" w:firstLine="0"/>
-        <w:rPr>
-          <w:sz w:val="24"/>
-          <w:szCs w:val="24"/>
-          <w:lang w:eastAsia="es-CO"/>
-        </w:rPr>
-      </w:pPr>
-      <w:r>
-        <w:rPr>
+        <w:rPr>
+          <w:sz w:val="24"/>
+          <w:szCs w:val="24"/>
+          <w:lang w:eastAsia="es-CO"/>
+        </w:rPr>
+      </w:pPr>
+      <w:r>
+        <w:rPr>
+          <w:noProof/>
           <w:sz w:val="24"/>
           <w:szCs w:val="24"/>
           <w:lang w:eastAsia="es-CO"/>
@@ -2920,16 +4271,15 @@
     </w:p>
     <w:p>
       <w:pPr>
-        <w:pStyle w:val="Prrafodelista"/>
-        <w:ind w:left="1494" w:firstLine="0"/>
-        <w:rPr>
-          <w:sz w:val="24"/>
-          <w:szCs w:val="24"/>
-          <w:lang w:eastAsia="es-CO"/>
-        </w:rPr>
-      </w:pPr>
-      <w:r>
-        <w:rPr>
+        <w:rPr>
+          <w:sz w:val="24"/>
+          <w:szCs w:val="24"/>
+          <w:lang w:eastAsia="es-CO"/>
+        </w:rPr>
+      </w:pPr>
+      <w:r>
+        <w:rPr>
+          <w:noProof/>
           <w:sz w:val="24"/>
           <w:szCs w:val="24"/>
           <w:lang w:eastAsia="es-CO"/>
@@ -2973,32 +4323,610 @@
     </w:p>
     <w:p>
       <w:pPr>
+        <w:rPr>
+          <w:sz w:val="24"/>
+          <w:szCs w:val="24"/>
+          <w:lang w:eastAsia="es-CO"/>
+        </w:rPr>
+      </w:pPr>
+    </w:p>
+    <w:p>
+      <w:pPr>
+        <w:rPr>
+          <w:sz w:val="24"/>
+          <w:szCs w:val="24"/>
+          <w:lang w:eastAsia="es-CO"/>
+        </w:rPr>
+      </w:pPr>
+    </w:p>
+    <w:p>
+      <w:pPr>
         <w:pStyle w:val="Prrafodelista"/>
         <w:numPr>
           <w:ilvl w:val="0"/>
-          <w:numId w:val="13"/>
+          <w:numId w:val="11"/>
         </w:numPr>
-        <w:rPr>
-          <w:sz w:val="24"/>
-          <w:szCs w:val="24"/>
-          <w:lang w:eastAsia="es-CO"/>
-        </w:rPr>
-      </w:pPr>
+        <w:jc w:val="center"/>
+        <w:outlineLvl w:val="0"/>
+        <w:rPr>
+          <w:b/>
+          <w:bCs/>
+          <w:sz w:val="24"/>
+          <w:szCs w:val="24"/>
+          <w:lang w:eastAsia="es-CO"/>
+        </w:rPr>
+      </w:pPr>
+      <w:bookmarkStart w:id="6" w:name="_Toc177588297"/>
+      <w:r>
+        <w:rPr>
+          <w:b/>
+          <w:bCs/>
+          <w:sz w:val="24"/>
+          <w:szCs w:val="24"/>
+          <w:lang w:eastAsia="es-CO"/>
+        </w:rPr>
+        <w:lastRenderedPageBreak/>
+        <w:t>Evolución de la solución y consideraciones para tener en cuenta en la implementación.</w:t>
+      </w:r>
+      <w:bookmarkEnd w:id="6"/>
     </w:p>
     <w:p>
       <w:pPr>
         <w:pStyle w:val="Prrafodelista"/>
-        <w:ind w:left="1494" w:firstLine="0"/>
-        <w:rPr>
-          <w:sz w:val="24"/>
-          <w:szCs w:val="24"/>
-          <w:lang w:eastAsia="es-CO"/>
-        </w:rPr>
-      </w:pPr>
-    </w:p>
-    <w:p>
-      <w:pPr>
-        <w:ind w:left="1134" w:firstLine="0"/>
+        <w:ind w:left="1080" w:firstLine="0"/>
+        <w:rPr>
+          <w:sz w:val="24"/>
+          <w:szCs w:val="24"/>
+          <w:lang w:eastAsia="es-CO"/>
+        </w:rPr>
+      </w:pPr>
+    </w:p>
+    <w:p>
+      <w:pPr>
+        <w:rPr>
+          <w:sz w:val="24"/>
+          <w:szCs w:val="24"/>
+          <w:lang w:eastAsia="es-CO"/>
+        </w:rPr>
+      </w:pPr>
+      <w:r>
+        <w:rPr>
+          <w:sz w:val="24"/>
+          <w:szCs w:val="24"/>
+          <w:lang w:eastAsia="es-CO"/>
+        </w:rPr>
+        <w:t>Consideramos hacer la declaración de variables tipo short en la mayor medida posible esto para evitar conflictos en el funcionamiento de la memoria de Arduino la cual es muy limitada.</w:t>
+      </w:r>
+    </w:p>
+    <w:p>
+      <w:pPr>
+        <w:rPr>
+          <w:sz w:val="24"/>
+          <w:szCs w:val="24"/>
+          <w:lang w:eastAsia="es-CO"/>
+        </w:rPr>
+      </w:pPr>
+      <w:r>
+        <w:rPr>
+          <w:sz w:val="24"/>
+          <w:szCs w:val="24"/>
+          <w:lang w:eastAsia="es-CO"/>
+        </w:rPr>
+        <w:t>Consideramos tener un mayor rango de captura de datos, pero al simular el sistema la memoria colapsaba y dejaba de leer datos continuamente por lo cual establecimos un límite de captura de 470 datos en la memoria dinámica.</w:t>
+      </w:r>
+    </w:p>
+    <w:p>
+      <w:pPr>
+        <w:rPr>
+          <w:color w:val="FF0000"/>
+          <w:sz w:val="24"/>
+          <w:szCs w:val="24"/>
+          <w:lang w:eastAsia="es-CO"/>
+        </w:rPr>
+      </w:pPr>
+      <w:r>
+        <w:rPr>
+          <w:sz w:val="24"/>
+          <w:szCs w:val="24"/>
+          <w:lang w:eastAsia="es-CO"/>
+        </w:rPr>
+        <w:t>Calcular frecuencia:</w:t>
+      </w:r>
+      <w:r>
+        <w:rPr>
+          <w:sz w:val="24"/>
+          <w:szCs w:val="24"/>
+          <w:lang w:eastAsia="es-CO"/>
+        </w:rPr>
+        <w:t xml:space="preserve"> </w:t>
+      </w:r>
+      <w:r>
+        <w:rPr>
+          <w:sz w:val="24"/>
+          <w:szCs w:val="24"/>
+          <w:lang w:eastAsia="es-CO"/>
+        </w:rPr>
+        <w:t xml:space="preserve">para este cálculo inicialmente se planteó una solución para el periodo con el cual se podía obtener luego el valor de la frecuencia </w:t>
+      </w:r>
+      <w:r>
+        <w:rPr>
+          <w:sz w:val="24"/>
+          <w:szCs w:val="24"/>
+          <w:lang w:eastAsia="es-CO"/>
+        </w:rPr>
+        <w:t xml:space="preserve">este </w:t>
+      </w:r>
+      <w:r>
+        <w:rPr>
+          <w:sz w:val="24"/>
+          <w:szCs w:val="24"/>
+          <w:lang w:eastAsia="es-CO"/>
+        </w:rPr>
+        <w:t>consistía en contar el número de veces que un valor pasaba de negativo a positivo que es lo mismo que decir que se cumplió un ciclo de la señal</w:t>
+      </w:r>
+      <w:r>
+        <w:rPr>
+          <w:sz w:val="24"/>
+          <w:szCs w:val="24"/>
+          <w:lang w:eastAsia="es-CO"/>
+        </w:rPr>
+        <w:t>,</w:t>
+      </w:r>
+      <w:r>
+        <w:rPr>
+          <w:sz w:val="24"/>
+          <w:szCs w:val="24"/>
+          <w:lang w:eastAsia="es-CO"/>
+        </w:rPr>
+        <w:t xml:space="preserve"> esto tenia fallas cuando la señal continua esta por encima de cero </w:t>
+      </w:r>
+      <w:r>
+        <w:rPr>
+          <w:sz w:val="24"/>
+          <w:szCs w:val="24"/>
+          <w:lang w:eastAsia="es-CO"/>
+        </w:rPr>
+        <w:t xml:space="preserve"> en solución a lo anterior </w:t>
+      </w:r>
+      <w:r>
+        <w:rPr>
+          <w:sz w:val="24"/>
+          <w:szCs w:val="24"/>
+          <w:lang w:eastAsia="es-CO"/>
+        </w:rPr>
+        <w:t xml:space="preserve">decidimos </w:t>
+      </w:r>
+      <w:r>
+        <w:rPr>
+          <w:sz w:val="24"/>
+          <w:szCs w:val="24"/>
+          <w:lang w:eastAsia="es-CO"/>
+        </w:rPr>
+        <w:t>plantear una</w:t>
+      </w:r>
+      <w:r>
+        <w:rPr>
+          <w:sz w:val="24"/>
+          <w:szCs w:val="24"/>
+          <w:lang w:eastAsia="es-CO"/>
+        </w:rPr>
+        <w:t xml:space="preserve"> </w:t>
+      </w:r>
+      <w:r>
+        <w:rPr>
+          <w:sz w:val="24"/>
+          <w:szCs w:val="24"/>
+          <w:lang w:eastAsia="es-CO"/>
+        </w:rPr>
+        <w:t xml:space="preserve">solución </w:t>
+      </w:r>
+      <w:r>
+        <w:rPr>
+          <w:sz w:val="24"/>
+          <w:szCs w:val="24"/>
+          <w:lang w:eastAsia="es-CO"/>
+        </w:rPr>
+        <w:t xml:space="preserve">que consiste en </w:t>
+      </w:r>
+      <w:r>
+        <w:rPr>
+          <w:sz w:val="24"/>
+          <w:szCs w:val="24"/>
+          <w:lang w:eastAsia="es-CO"/>
+        </w:rPr>
+        <w:t xml:space="preserve">tomar la media del total de valores capturados y hacer una comparación entre los valores consecutivos y la media si </w:t>
+      </w:r>
+      <w:r>
+        <w:rPr>
+          <w:sz w:val="24"/>
+          <w:szCs w:val="24"/>
+          <w:lang w:eastAsia="es-CO"/>
+        </w:rPr>
+        <w:t xml:space="preserve">el </w:t>
+      </w:r>
+      <w:r>
+        <w:rPr>
+          <w:sz w:val="24"/>
+          <w:szCs w:val="24"/>
+          <w:lang w:eastAsia="es-CO"/>
+        </w:rPr>
+        <w:t>valor</w:t>
+      </w:r>
+      <w:r>
+        <w:rPr>
+          <w:sz w:val="24"/>
+          <w:szCs w:val="24"/>
+          <w:lang w:eastAsia="es-CO"/>
+        </w:rPr>
+        <w:t xml:space="preserve"> anterior al</w:t>
+      </w:r>
+      <w:r>
+        <w:rPr>
+          <w:sz w:val="24"/>
+          <w:szCs w:val="24"/>
+          <w:lang w:eastAsia="es-CO"/>
+        </w:rPr>
+        <w:t xml:space="preserve"> actual </w:t>
+      </w:r>
+      <w:r>
+        <w:rPr>
+          <w:sz w:val="24"/>
+          <w:szCs w:val="24"/>
+          <w:lang w:eastAsia="es-CO"/>
+        </w:rPr>
+        <w:t>comparado es menor a la media y el valor actual es igual o mayor a la media significa que abría un cruce por cero esto como si fuera ascendente aplicamos la misma solución para contar los cruces por cero cuando es un valor descendente</w:t>
+      </w:r>
+      <w:r>
+        <w:rPr>
+          <w:sz w:val="24"/>
+          <w:szCs w:val="24"/>
+          <w:lang w:eastAsia="es-CO"/>
+        </w:rPr>
+        <w:t xml:space="preserve">. También para el tiempo de muestreo de la señal que requeríamos para hallar el periodo inicialmente nos planteamos usar la función </w:t>
+      </w:r>
+      <w:proofErr w:type="spellStart"/>
+      <w:proofErr w:type="gramStart"/>
+      <w:r>
+        <w:rPr>
+          <w:sz w:val="24"/>
+          <w:szCs w:val="24"/>
+          <w:lang w:eastAsia="es-CO"/>
+        </w:rPr>
+        <w:t>millis</w:t>
+      </w:r>
+      <w:proofErr w:type="spellEnd"/>
+      <w:r>
+        <w:rPr>
+          <w:sz w:val="24"/>
+          <w:szCs w:val="24"/>
+          <w:lang w:eastAsia="es-CO"/>
+        </w:rPr>
+        <w:t>(</w:t>
+      </w:r>
+      <w:proofErr w:type="gramEnd"/>
+      <w:r>
+        <w:rPr>
+          <w:sz w:val="24"/>
+          <w:szCs w:val="24"/>
+          <w:lang w:eastAsia="es-CO"/>
+        </w:rPr>
+        <w:t>) de Arduino que hace conteo de los milisegundos pero al darnos cuenta de que es muy imprecisa descubrimos que para mayor precisión existe la función micros().</w:t>
+      </w:r>
+    </w:p>
+    <w:p>
+      <w:pPr>
+        <w:rPr>
+          <w:sz w:val="24"/>
+          <w:szCs w:val="24"/>
+          <w:lang w:eastAsia="es-CO"/>
+        </w:rPr>
+      </w:pPr>
+      <w:r>
+        <w:rPr>
+          <w:sz w:val="24"/>
+          <w:szCs w:val="24"/>
+          <w:lang w:eastAsia="es-CO"/>
+        </w:rPr>
+        <w:lastRenderedPageBreak/>
+        <w:t>Clasificación de señales: inicialmente</w:t>
+      </w:r>
+      <w:r>
+        <w:rPr>
+          <w:sz w:val="24"/>
+          <w:szCs w:val="24"/>
+          <w:lang w:eastAsia="es-CO"/>
+        </w:rPr>
+        <w:t xml:space="preserve"> no teníamos claro como plantear una diferencia de valores para diferenciar entre la señal triangular y senoidal por lo cual nuestra solución inicial no </w:t>
+      </w:r>
+      <w:r>
+        <w:rPr>
+          <w:sz w:val="24"/>
+          <w:szCs w:val="24"/>
+          <w:lang w:eastAsia="es-CO"/>
+        </w:rPr>
+        <w:t>sabía</w:t>
+      </w:r>
+      <w:r>
+        <w:rPr>
+          <w:sz w:val="24"/>
+          <w:szCs w:val="24"/>
+          <w:lang w:eastAsia="es-CO"/>
+        </w:rPr>
+        <w:t xml:space="preserve"> distinguir entre estos dos casos de señal y siempre arrojaba que la señal era triangular, aunque la señal generada fuera senoida</w:t>
+      </w:r>
+      <w:r>
+        <w:rPr>
+          <w:sz w:val="24"/>
+          <w:szCs w:val="24"/>
+          <w:lang w:eastAsia="es-CO"/>
+        </w:rPr>
+        <w:t xml:space="preserve">l por lo cual se </w:t>
+      </w:r>
+      <w:r>
+        <w:rPr>
+          <w:sz w:val="24"/>
+          <w:szCs w:val="24"/>
+          <w:lang w:eastAsia="es-CO"/>
+        </w:rPr>
+        <w:t>usó</w:t>
+      </w:r>
+      <w:r>
+        <w:rPr>
+          <w:sz w:val="24"/>
+          <w:szCs w:val="24"/>
+          <w:lang w:eastAsia="es-CO"/>
+        </w:rPr>
+        <w:t xml:space="preserve"> el método de estandarización de datos por mínimo y máximo que para el caso se refiere a</w:t>
+      </w:r>
+      <w:r>
+        <w:rPr>
+          <w:sz w:val="24"/>
+          <w:szCs w:val="24"/>
+          <w:lang w:eastAsia="es-CO"/>
+        </w:rPr>
+        <w:t xml:space="preserve"> cresta y valles de la señal y que permite mantener los valores entre 0 y 1 de esta manera calcular el valor de la diferencia entre la cresta de la señal y el punto anterior.</w:t>
+      </w:r>
+    </w:p>
+    <w:p>
+      <w:pPr>
+        <w:pStyle w:val="Prrafodelista"/>
+        <w:numPr>
+          <w:ilvl w:val="0"/>
+          <w:numId w:val="11"/>
+        </w:numPr>
+        <w:jc w:val="center"/>
+        <w:outlineLvl w:val="0"/>
+        <w:rPr>
+          <w:sz w:val="24"/>
+          <w:szCs w:val="24"/>
+          <w:lang w:eastAsia="es-CO"/>
+        </w:rPr>
+      </w:pPr>
+      <w:bookmarkStart w:id="7" w:name="_Toc177588298"/>
+      <w:r>
+        <w:rPr>
+          <w:b/>
+          <w:bCs/>
+          <w:sz w:val="24"/>
+          <w:szCs w:val="24"/>
+          <w:lang w:eastAsia="es-CO"/>
+        </w:rPr>
+        <w:t>Anexos</w:t>
+      </w:r>
+      <w:bookmarkEnd w:id="7"/>
+    </w:p>
+    <w:p>
+      <w:pPr>
+        <w:pStyle w:val="Prrafodelista"/>
+        <w:ind w:left="1080" w:firstLine="0"/>
+        <w:outlineLvl w:val="0"/>
+        <w:rPr>
+          <w:b/>
+          <w:bCs/>
+          <w:sz w:val="24"/>
+          <w:szCs w:val="24"/>
+          <w:lang w:eastAsia="es-CO"/>
+        </w:rPr>
+      </w:pPr>
+      <w:r>
+        <w:rPr>
+          <w:b/>
+          <w:bCs/>
+          <w:sz w:val="24"/>
+          <w:szCs w:val="24"/>
+          <w:lang w:eastAsia="es-CO"/>
+        </w:rPr>
+        <w:t>Video</w:t>
+      </w:r>
+      <w:r>
+        <w:rPr>
+          <w:b/>
+          <w:bCs/>
+          <w:sz w:val="24"/>
+          <w:szCs w:val="24"/>
+          <w:lang w:eastAsia="es-CO"/>
+        </w:rPr>
+        <w:t xml:space="preserve">: </w:t>
+      </w:r>
+      <w:r>
+        <w:rPr>
+          <w:b/>
+          <w:bCs/>
+          <w:sz w:val="24"/>
+          <w:szCs w:val="24"/>
+          <w:lang w:eastAsia="es-CO"/>
+        </w:rPr>
+        <w:t xml:space="preserve"> </w:t>
+      </w:r>
+      <w:hyperlink r:id="rId20" w:history="1">
+        <w:r>
+          <w:rPr>
+            <w:rStyle w:val="Hipervnculo"/>
+            <w:b/>
+            <w:bCs/>
+            <w:sz w:val="24"/>
+            <w:szCs w:val="24"/>
+            <w:lang w:eastAsia="es-CO"/>
+          </w:rPr>
+          <w:t>https://youtu.be/kE08MeOqPkI</w:t>
+        </w:r>
+      </w:hyperlink>
+      <w:r>
+        <w:rPr>
+          <w:b/>
+          <w:bCs/>
+          <w:sz w:val="24"/>
+          <w:szCs w:val="24"/>
+          <w:lang w:eastAsia="es-CO"/>
+        </w:rPr>
+        <w:t xml:space="preserve"> </w:t>
+      </w:r>
+    </w:p>
+    <w:p>
+      <w:pPr>
+        <w:pStyle w:val="Prrafodelista"/>
+        <w:ind w:left="1080" w:firstLine="0"/>
+        <w:outlineLvl w:val="0"/>
+        <w:rPr>
+          <w:b/>
+          <w:bCs/>
+          <w:sz w:val="24"/>
+          <w:szCs w:val="24"/>
+          <w:lang w:eastAsia="es-CO"/>
+        </w:rPr>
+      </w:pPr>
+      <w:proofErr w:type="spellStart"/>
+      <w:r>
+        <w:rPr>
+          <w:b/>
+          <w:bCs/>
+          <w:sz w:val="24"/>
+          <w:szCs w:val="24"/>
+          <w:lang w:eastAsia="es-CO"/>
+        </w:rPr>
+        <w:t>Tinkercad</w:t>
+      </w:r>
+      <w:proofErr w:type="spellEnd"/>
+      <w:r>
+        <w:rPr>
+          <w:b/>
+          <w:bCs/>
+          <w:sz w:val="24"/>
+          <w:szCs w:val="24"/>
+          <w:lang w:eastAsia="es-CO"/>
+        </w:rPr>
+        <w:t xml:space="preserve">: </w:t>
+      </w:r>
+      <w:hyperlink r:id="rId21" w:tgtFrame="_blank" w:history="1">
+        <w:r>
+          <w:rPr>
+            <w:rStyle w:val="Hipervnculo"/>
+            <w:b/>
+            <w:bCs/>
+            <w:sz w:val="24"/>
+            <w:szCs w:val="24"/>
+            <w:lang w:eastAsia="es-CO"/>
+          </w:rPr>
+          <w:t>https://www.tinkercad.com/things/eCic5PBUzgN-desafioi/editel?returnTo=%2Fdashboard%2Fdesigns%2Fcircuits&amp;sharecode=zlr9sa2OqVm29qj677da-itjvy8JpVt-Ow3plD6obnY</w:t>
+        </w:r>
+      </w:hyperlink>
+    </w:p>
+    <w:p>
+      <w:pPr>
+        <w:pStyle w:val="Prrafodelista"/>
+        <w:ind w:left="1080" w:firstLine="0"/>
+        <w:outlineLvl w:val="0"/>
+        <w:rPr>
+          <w:b/>
+          <w:bCs/>
+          <w:sz w:val="24"/>
+          <w:szCs w:val="24"/>
+          <w:lang w:eastAsia="es-CO"/>
+        </w:rPr>
+      </w:pPr>
+    </w:p>
+    <w:p>
+      <w:pPr>
+        <w:pStyle w:val="Prrafodelista"/>
+        <w:ind w:left="1080" w:firstLine="0"/>
+        <w:outlineLvl w:val="0"/>
+        <w:rPr>
+          <w:sz w:val="24"/>
+          <w:szCs w:val="24"/>
+          <w:lang w:eastAsia="es-CO"/>
+        </w:rPr>
+      </w:pPr>
+    </w:p>
+    <w:p>
+      <w:pPr>
+        <w:pStyle w:val="Prrafodelista"/>
+        <w:ind w:left="1080" w:firstLine="0"/>
+        <w:rPr>
+          <w:sz w:val="28"/>
+          <w:szCs w:val="28"/>
+          <w:lang w:eastAsia="es-CO"/>
+        </w:rPr>
+      </w:pPr>
+    </w:p>
+    <w:p>
+      <w:pPr>
+        <w:pStyle w:val="Prrafodelista"/>
+        <w:ind w:left="1080" w:firstLine="0"/>
+        <w:rPr>
+          <w:sz w:val="28"/>
+          <w:szCs w:val="28"/>
+          <w:lang w:eastAsia="es-CO"/>
+        </w:rPr>
+      </w:pPr>
+    </w:p>
+    <w:p>
+      <w:pPr>
+        <w:pStyle w:val="Prrafodelista"/>
+        <w:ind w:left="1080" w:firstLine="0"/>
+        <w:rPr>
+          <w:sz w:val="24"/>
+          <w:szCs w:val="24"/>
+          <w:lang w:eastAsia="es-CO"/>
+        </w:rPr>
+      </w:pPr>
+    </w:p>
+    <w:p>
+      <w:pPr>
+        <w:pStyle w:val="Prrafodelista"/>
+        <w:ind w:left="1080" w:firstLine="0"/>
+        <w:rPr>
+          <w:b/>
+          <w:bCs/>
+          <w:sz w:val="24"/>
+          <w:szCs w:val="24"/>
+          <w:lang w:eastAsia="es-CO"/>
+        </w:rPr>
+      </w:pPr>
+    </w:p>
+    <w:p>
+      <w:pPr>
+        <w:pStyle w:val="Prrafodelista"/>
+        <w:ind w:left="1080" w:firstLine="0"/>
+        <w:rPr>
+          <w:sz w:val="24"/>
+          <w:szCs w:val="24"/>
+          <w:lang w:eastAsia="es-CO"/>
+        </w:rPr>
+      </w:pPr>
+    </w:p>
+    <w:p>
+      <w:pPr>
+        <w:rPr>
+          <w:sz w:val="24"/>
+          <w:szCs w:val="24"/>
+          <w:lang w:eastAsia="es-CO"/>
+        </w:rPr>
+      </w:pPr>
+    </w:p>
+    <w:p>
+      <w:pPr>
+        <w:pStyle w:val="Prrafodelista"/>
+        <w:ind w:left="1080" w:firstLine="0"/>
         <w:rPr>
           <w:sz w:val="24"/>
           <w:szCs w:val="24"/>
@@ -3007,8 +4935,8 @@
       </w:pPr>
     </w:p>
     <w:sectPr>
-      <w:headerReference w:type="default" r:id="rId20"/>
-      <w:footerReference w:type="default" r:id="rId21"/>
+      <w:headerReference w:type="default" r:id="rId22"/>
+      <w:footerReference w:type="default" r:id="rId23"/>
       <w:pgSz w:w="12240" w:h="15840" w:code="1"/>
       <w:pgMar w:top="1440" w:right="1440" w:bottom="1440" w:left="1440" w:header="709" w:footer="709" w:gutter="0"/>
       <w:cols w:space="708"/>
@@ -3019,7 +4947,7 @@
 </file>
 
 <file path=word/endnotes.xml><?xml version="1.0" encoding="utf-8"?>
-<w:endnotes xmlns:wpc="http://schemas.microsoft.com/office/word/2010/wordprocessingCanvas" xmlns:cx="http://schemas.microsoft.com/office/drawing/2014/chartex" xmlns:cx1="http://schemas.microsoft.com/office/drawing/2015/9/8/chartex" xmlns:cx2="http://schemas.microsoft.com/office/drawing/2015/10/21/chartex" xmlns:cx3="http://schemas.microsoft.com/office/drawing/2016/5/9/chartex" xmlns:cx4="http://schemas.microsoft.com/office/drawing/2016/5/10/chartex" xmlns:cx5="http://schemas.microsoft.com/office/drawing/2016/5/11/chartex" xmlns:cx6="http://schemas.microsoft.com/office/drawing/2016/5/12/chartex" xmlns:cx7="http://schemas.microsoft.com/office/drawing/2016/5/13/chartex" xmlns:cx8="http://schemas.microsoft.com/office/drawing/2016/5/14/chartex" xmlns:mc="http://schemas.openxmlformats.org/markup-compatibility/2006" xmlns:aink="http://schemas.microsoft.com/office/drawing/2016/ink" xmlns:am3d="http://schemas.microsoft.com/office/drawing/2017/model3d" xmlns:o="urn:schemas-microsoft-com:office:office" xmlns:oel="http://schemas.microsoft.com/office/2019/extlst" xmlns:r="http://schemas.openxmlformats.org/officeDocument/2006/relationships" xmlns:m="http://schemas.openxmlformats.org/officeDocument/2006/math" xmlns:v="urn:schemas-microsoft-com:vml" xmlns:wp14="http://schemas.microsoft.com/office/word/2010/wordprocessingDrawing" xmlns:wp="http://schemas.openxmlformats.org/drawingml/2006/wordprocessingDrawing" xmlns:w10="urn:schemas-microsoft-com:office:word" xmlns:w="http://schemas.openxmlformats.org/wordprocessingml/2006/main" xmlns:w14="http://schemas.microsoft.com/office/word/2010/wordml" xmlns:w15="http://schemas.microsoft.com/office/word/2012/wordml" xmlns:w16cex="http://schemas.microsoft.com/office/word/2018/wordml/cex" xmlns:w16cid="http://schemas.microsoft.com/office/word/2016/wordml/cid" xmlns:w16="http://schemas.microsoft.com/office/word/2018/wordml" xmlns:w16du="http://schemas.microsoft.com/office/word/2023/wordml/word16du" xmlns:w16sdtdh="http://schemas.microsoft.com/office/word/2020/wordml/sdtdatahash" xmlns:w16se="http://schemas.microsoft.com/office/word/2015/wordml/symex" xmlns:wpg="http://schemas.microsoft.com/office/word/2010/wordprocessingGroup" xmlns:wpi="http://schemas.microsoft.com/office/word/2010/wordprocessingInk" xmlns:wne="http://schemas.microsoft.com/office/word/2006/wordml" xmlns:wps="http://schemas.microsoft.com/office/word/2010/wordprocessingShape" mc:Ignorable="w14 w15 w16se w16cid w16 w16cex w16sdtdh w16du wp14">
+<w:endnotes xmlns:wpc="http://schemas.microsoft.com/office/word/2010/wordprocessingCanvas" xmlns:cx="http://schemas.microsoft.com/office/drawing/2014/chartex" xmlns:cx1="http://schemas.microsoft.com/office/drawing/2015/9/8/chartex" xmlns:cx2="http://schemas.microsoft.com/office/drawing/2015/10/21/chartex" xmlns:cx3="http://schemas.microsoft.com/office/drawing/2016/5/9/chartex" xmlns:cx4="http://schemas.microsoft.com/office/drawing/2016/5/10/chartex" xmlns:cx5="http://schemas.microsoft.com/office/drawing/2016/5/11/chartex" xmlns:cx6="http://schemas.microsoft.com/office/drawing/2016/5/12/chartex" xmlns:cx7="http://schemas.microsoft.com/office/drawing/2016/5/13/chartex" xmlns:cx8="http://schemas.microsoft.com/office/drawing/2016/5/14/chartex" xmlns:mc="http://schemas.openxmlformats.org/markup-compatibility/2006" xmlns:aink="http://schemas.microsoft.com/office/drawing/2016/ink" xmlns:am3d="http://schemas.microsoft.com/office/drawing/2017/model3d" xmlns:o="urn:schemas-microsoft-com:office:office" xmlns:r="http://schemas.openxmlformats.org/officeDocument/2006/relationships" xmlns:m="http://schemas.openxmlformats.org/officeDocument/2006/math" xmlns:v="urn:schemas-microsoft-com:vml" xmlns:wp14="http://schemas.microsoft.com/office/word/2010/wordprocessingDrawing" xmlns:wp="http://schemas.openxmlformats.org/drawingml/2006/wordprocessingDrawing" xmlns:w10="urn:schemas-microsoft-com:office:word" xmlns:w="http://schemas.openxmlformats.org/wordprocessingml/2006/main" xmlns:w14="http://schemas.microsoft.com/office/word/2010/wordml" xmlns:w15="http://schemas.microsoft.com/office/word/2012/wordml" xmlns:w16cex="http://schemas.microsoft.com/office/word/2018/wordml/cex" xmlns:w16cid="http://schemas.microsoft.com/office/word/2016/wordml/cid" xmlns:w16="http://schemas.microsoft.com/office/word/2018/wordml" xmlns:w16sdtdh="http://schemas.microsoft.com/office/word/2020/wordml/sdtdatahash" xmlns:w16se="http://schemas.microsoft.com/office/word/2015/wordml/symex" xmlns:wpg="http://schemas.microsoft.com/office/word/2010/wordprocessingGroup" xmlns:wpi="http://schemas.microsoft.com/office/word/2010/wordprocessingInk" xmlns:wne="http://schemas.microsoft.com/office/word/2006/wordml" xmlns:wps="http://schemas.microsoft.com/office/word/2010/wordprocessingShape" mc:Ignorable="w14 w15 w16se w16cid w16 w16cex w16sdtdh wp14">
   <w:endnote w:type="separator" w:id="-1">
     <w:p>
       <w:pPr>
@@ -3044,7 +4972,7 @@
 </file>
 
 <file path=word/footer1.xml><?xml version="1.0" encoding="utf-8"?>
-<w:ftr xmlns:wpc="http://schemas.microsoft.com/office/word/2010/wordprocessingCanvas" xmlns:cx="http://schemas.microsoft.com/office/drawing/2014/chartex" xmlns:cx1="http://schemas.microsoft.com/office/drawing/2015/9/8/chartex" xmlns:cx2="http://schemas.microsoft.com/office/drawing/2015/10/21/chartex" xmlns:cx3="http://schemas.microsoft.com/office/drawing/2016/5/9/chartex" xmlns:cx4="http://schemas.microsoft.com/office/drawing/2016/5/10/chartex" xmlns:cx5="http://schemas.microsoft.com/office/drawing/2016/5/11/chartex" xmlns:cx6="http://schemas.microsoft.com/office/drawing/2016/5/12/chartex" xmlns:cx7="http://schemas.microsoft.com/office/drawing/2016/5/13/chartex" xmlns:cx8="http://schemas.microsoft.com/office/drawing/2016/5/14/chartex" xmlns:mc="http://schemas.openxmlformats.org/markup-compatibility/2006" xmlns:aink="http://schemas.microsoft.com/office/drawing/2016/ink" xmlns:am3d="http://schemas.microsoft.com/office/drawing/2017/model3d" xmlns:o="urn:schemas-microsoft-com:office:office" xmlns:oel="http://schemas.microsoft.com/office/2019/extlst" xmlns:r="http://schemas.openxmlformats.org/officeDocument/2006/relationships" xmlns:m="http://schemas.openxmlformats.org/officeDocument/2006/math" xmlns:v="urn:schemas-microsoft-com:vml" xmlns:wp14="http://schemas.microsoft.com/office/word/2010/wordprocessingDrawing" xmlns:wp="http://schemas.openxmlformats.org/drawingml/2006/wordprocessingDrawing" xmlns:w10="urn:schemas-microsoft-com:office:word" xmlns:w="http://schemas.openxmlformats.org/wordprocessingml/2006/main" xmlns:w14="http://schemas.microsoft.com/office/word/2010/wordml" xmlns:w15="http://schemas.microsoft.com/office/word/2012/wordml" xmlns:w16cex="http://schemas.microsoft.com/office/word/2018/wordml/cex" xmlns:w16cid="http://schemas.microsoft.com/office/word/2016/wordml/cid" xmlns:w16="http://schemas.microsoft.com/office/word/2018/wordml" xmlns:w16du="http://schemas.microsoft.com/office/word/2023/wordml/word16du" xmlns:w16sdtdh="http://schemas.microsoft.com/office/word/2020/wordml/sdtdatahash" xmlns:w16se="http://schemas.microsoft.com/office/word/2015/wordml/symex" xmlns:wpg="http://schemas.microsoft.com/office/word/2010/wordprocessingGroup" xmlns:wpi="http://schemas.microsoft.com/office/word/2010/wordprocessingInk" xmlns:wne="http://schemas.microsoft.com/office/word/2006/wordml" xmlns:wps="http://schemas.microsoft.com/office/word/2010/wordprocessingShape" mc:Ignorable="w14 w15 w16se w16cid w16 w16cex w16sdtdh w16du wp14">
+<w:ftr xmlns:wpc="http://schemas.microsoft.com/office/word/2010/wordprocessingCanvas" xmlns:cx="http://schemas.microsoft.com/office/drawing/2014/chartex" xmlns:cx1="http://schemas.microsoft.com/office/drawing/2015/9/8/chartex" xmlns:cx2="http://schemas.microsoft.com/office/drawing/2015/10/21/chartex" xmlns:cx3="http://schemas.microsoft.com/office/drawing/2016/5/9/chartex" xmlns:cx4="http://schemas.microsoft.com/office/drawing/2016/5/10/chartex" xmlns:cx5="http://schemas.microsoft.com/office/drawing/2016/5/11/chartex" xmlns:cx6="http://schemas.microsoft.com/office/drawing/2016/5/12/chartex" xmlns:cx7="http://schemas.microsoft.com/office/drawing/2016/5/13/chartex" xmlns:cx8="http://schemas.microsoft.com/office/drawing/2016/5/14/chartex" xmlns:mc="http://schemas.openxmlformats.org/markup-compatibility/2006" xmlns:aink="http://schemas.microsoft.com/office/drawing/2016/ink" xmlns:am3d="http://schemas.microsoft.com/office/drawing/2017/model3d" xmlns:o="urn:schemas-microsoft-com:office:office" xmlns:r="http://schemas.openxmlformats.org/officeDocument/2006/relationships" xmlns:m="http://schemas.openxmlformats.org/officeDocument/2006/math" xmlns:v="urn:schemas-microsoft-com:vml" xmlns:wp14="http://schemas.microsoft.com/office/word/2010/wordprocessingDrawing" xmlns:wp="http://schemas.openxmlformats.org/drawingml/2006/wordprocessingDrawing" xmlns:w10="urn:schemas-microsoft-com:office:word" xmlns:w="http://schemas.openxmlformats.org/wordprocessingml/2006/main" xmlns:w14="http://schemas.microsoft.com/office/word/2010/wordml" xmlns:w15="http://schemas.microsoft.com/office/word/2012/wordml" xmlns:w16cex="http://schemas.microsoft.com/office/word/2018/wordml/cex" xmlns:w16cid="http://schemas.microsoft.com/office/word/2016/wordml/cid" xmlns:w16="http://schemas.microsoft.com/office/word/2018/wordml" xmlns:w16sdtdh="http://schemas.microsoft.com/office/word/2020/wordml/sdtdatahash" xmlns:w16se="http://schemas.microsoft.com/office/word/2015/wordml/symex" xmlns:wpg="http://schemas.microsoft.com/office/word/2010/wordprocessingGroup" xmlns:wpi="http://schemas.microsoft.com/office/word/2010/wordprocessingInk" xmlns:wne="http://schemas.microsoft.com/office/word/2006/wordml" xmlns:wps="http://schemas.microsoft.com/office/word/2010/wordprocessingShape" mc:Ignorable="w14 w15 w16se w16cid w16 w16cex w16sdtdh wp14">
   <w:p>
     <w:pPr>
       <w:pStyle w:val="Piedepgina"/>
@@ -3060,7 +4988,7 @@
 </file>
 
 <file path=word/footnotes.xml><?xml version="1.0" encoding="utf-8"?>
-<w:footnotes xmlns:wpc="http://schemas.microsoft.com/office/word/2010/wordprocessingCanvas" xmlns:cx="http://schemas.microsoft.com/office/drawing/2014/chartex" xmlns:cx1="http://schemas.microsoft.com/office/drawing/2015/9/8/chartex" xmlns:cx2="http://schemas.microsoft.com/office/drawing/2015/10/21/chartex" xmlns:cx3="http://schemas.microsoft.com/office/drawing/2016/5/9/chartex" xmlns:cx4="http://schemas.microsoft.com/office/drawing/2016/5/10/chartex" xmlns:cx5="http://schemas.microsoft.com/office/drawing/2016/5/11/chartex" xmlns:cx6="http://schemas.microsoft.com/office/drawing/2016/5/12/chartex" xmlns:cx7="http://schemas.microsoft.com/office/drawing/2016/5/13/chartex" xmlns:cx8="http://schemas.microsoft.com/office/drawing/2016/5/14/chartex" xmlns:mc="http://schemas.openxmlformats.org/markup-compatibility/2006" xmlns:aink="http://schemas.microsoft.com/office/drawing/2016/ink" xmlns:am3d="http://schemas.microsoft.com/office/drawing/2017/model3d" xmlns:o="urn:schemas-microsoft-com:office:office" xmlns:oel="http://schemas.microsoft.com/office/2019/extlst" xmlns:r="http://schemas.openxmlformats.org/officeDocument/2006/relationships" xmlns:m="http://schemas.openxmlformats.org/officeDocument/2006/math" xmlns:v="urn:schemas-microsoft-com:vml" xmlns:wp14="http://schemas.microsoft.com/office/word/2010/wordprocessingDrawing" xmlns:wp="http://schemas.openxmlformats.org/drawingml/2006/wordprocessingDrawing" xmlns:w10="urn:schemas-microsoft-com:office:word" xmlns:w="http://schemas.openxmlformats.org/wordprocessingml/2006/main" xmlns:w14="http://schemas.microsoft.com/office/word/2010/wordml" xmlns:w15="http://schemas.microsoft.com/office/word/2012/wordml" xmlns:w16cex="http://schemas.microsoft.com/office/word/2018/wordml/cex" xmlns:w16cid="http://schemas.microsoft.com/office/word/2016/wordml/cid" xmlns:w16="http://schemas.microsoft.com/office/word/2018/wordml" xmlns:w16du="http://schemas.microsoft.com/office/word/2023/wordml/word16du" xmlns:w16sdtdh="http://schemas.microsoft.com/office/word/2020/wordml/sdtdatahash" xmlns:w16se="http://schemas.microsoft.com/office/word/2015/wordml/symex" xmlns:wpg="http://schemas.microsoft.com/office/word/2010/wordprocessingGroup" xmlns:wpi="http://schemas.microsoft.com/office/word/2010/wordprocessingInk" xmlns:wne="http://schemas.microsoft.com/office/word/2006/wordml" xmlns:wps="http://schemas.microsoft.com/office/word/2010/wordprocessingShape" mc:Ignorable="w14 w15 w16se w16cid w16 w16cex w16sdtdh w16du wp14">
+<w:footnotes xmlns:wpc="http://schemas.microsoft.com/office/word/2010/wordprocessingCanvas" xmlns:cx="http://schemas.microsoft.com/office/drawing/2014/chartex" xmlns:cx1="http://schemas.microsoft.com/office/drawing/2015/9/8/chartex" xmlns:cx2="http://schemas.microsoft.com/office/drawing/2015/10/21/chartex" xmlns:cx3="http://schemas.microsoft.com/office/drawing/2016/5/9/chartex" xmlns:cx4="http://schemas.microsoft.com/office/drawing/2016/5/10/chartex" xmlns:cx5="http://schemas.microsoft.com/office/drawing/2016/5/11/chartex" xmlns:cx6="http://schemas.microsoft.com/office/drawing/2016/5/12/chartex" xmlns:cx7="http://schemas.microsoft.com/office/drawing/2016/5/13/chartex" xmlns:cx8="http://schemas.microsoft.com/office/drawing/2016/5/14/chartex" xmlns:mc="http://schemas.openxmlformats.org/markup-compatibility/2006" xmlns:aink="http://schemas.microsoft.com/office/drawing/2016/ink" xmlns:am3d="http://schemas.microsoft.com/office/drawing/2017/model3d" xmlns:o="urn:schemas-microsoft-com:office:office" xmlns:r="http://schemas.openxmlformats.org/officeDocument/2006/relationships" xmlns:m="http://schemas.openxmlformats.org/officeDocument/2006/math" xmlns:v="urn:schemas-microsoft-com:vml" xmlns:wp14="http://schemas.microsoft.com/office/word/2010/wordprocessingDrawing" xmlns:wp="http://schemas.openxmlformats.org/drawingml/2006/wordprocessingDrawing" xmlns:w10="urn:schemas-microsoft-com:office:word" xmlns:w="http://schemas.openxmlformats.org/wordprocessingml/2006/main" xmlns:w14="http://schemas.microsoft.com/office/word/2010/wordml" xmlns:w15="http://schemas.microsoft.com/office/word/2012/wordml" xmlns:w16cex="http://schemas.microsoft.com/office/word/2018/wordml/cex" xmlns:w16cid="http://schemas.microsoft.com/office/word/2016/wordml/cid" xmlns:w16="http://schemas.microsoft.com/office/word/2018/wordml" xmlns:w16sdtdh="http://schemas.microsoft.com/office/word/2020/wordml/sdtdatahash" xmlns:w16se="http://schemas.microsoft.com/office/word/2015/wordml/symex" xmlns:wpg="http://schemas.microsoft.com/office/word/2010/wordprocessingGroup" xmlns:wpi="http://schemas.microsoft.com/office/word/2010/wordprocessingInk" xmlns:wne="http://schemas.microsoft.com/office/word/2006/wordml" xmlns:wps="http://schemas.microsoft.com/office/word/2010/wordprocessingShape" mc:Ignorable="w14 w15 w16se w16cid w16 w16cex w16sdtdh wp14">
   <w:footnote w:type="separator" w:id="-1">
     <w:p>
       <w:pPr>
@@ -3085,7 +5013,7 @@
 </file>
 
 <file path=word/header1.xml><?xml version="1.0" encoding="utf-8"?>
-<w:hdr xmlns:wpc="http://schemas.microsoft.com/office/word/2010/wordprocessingCanvas" xmlns:cx="http://schemas.microsoft.com/office/drawing/2014/chartex" xmlns:cx1="http://schemas.microsoft.com/office/drawing/2015/9/8/chartex" xmlns:cx2="http://schemas.microsoft.com/office/drawing/2015/10/21/chartex" xmlns:cx3="http://schemas.microsoft.com/office/drawing/2016/5/9/chartex" xmlns:cx4="http://schemas.microsoft.com/office/drawing/2016/5/10/chartex" xmlns:cx5="http://schemas.microsoft.com/office/drawing/2016/5/11/chartex" xmlns:cx6="http://schemas.microsoft.com/office/drawing/2016/5/12/chartex" xmlns:cx7="http://schemas.microsoft.com/office/drawing/2016/5/13/chartex" xmlns:cx8="http://schemas.microsoft.com/office/drawing/2016/5/14/chartex" xmlns:mc="http://schemas.openxmlformats.org/markup-compatibility/2006" xmlns:aink="http://schemas.microsoft.com/office/drawing/2016/ink" xmlns:am3d="http://schemas.microsoft.com/office/drawing/2017/model3d" xmlns:o="urn:schemas-microsoft-com:office:office" xmlns:oel="http://schemas.microsoft.com/office/2019/extlst" xmlns:r="http://schemas.openxmlformats.org/officeDocument/2006/relationships" xmlns:m="http://schemas.openxmlformats.org/officeDocument/2006/math" xmlns:v="urn:schemas-microsoft-com:vml" xmlns:wp14="http://schemas.microsoft.com/office/word/2010/wordprocessingDrawing" xmlns:wp="http://schemas.openxmlformats.org/drawingml/2006/wordprocessingDrawing" xmlns:w10="urn:schemas-microsoft-com:office:word" xmlns:w="http://schemas.openxmlformats.org/wordprocessingml/2006/main" xmlns:w14="http://schemas.microsoft.com/office/word/2010/wordml" xmlns:w15="http://schemas.microsoft.com/office/word/2012/wordml" xmlns:w16cex="http://schemas.microsoft.com/office/word/2018/wordml/cex" xmlns:w16cid="http://schemas.microsoft.com/office/word/2016/wordml/cid" xmlns:w16="http://schemas.microsoft.com/office/word/2018/wordml" xmlns:w16du="http://schemas.microsoft.com/office/word/2023/wordml/word16du" xmlns:w16sdtdh="http://schemas.microsoft.com/office/word/2020/wordml/sdtdatahash" xmlns:w16se="http://schemas.microsoft.com/office/word/2015/wordml/symex" xmlns:wpg="http://schemas.microsoft.com/office/word/2010/wordprocessingGroup" xmlns:wpi="http://schemas.microsoft.com/office/word/2010/wordprocessingInk" xmlns:wne="http://schemas.microsoft.com/office/word/2006/wordml" xmlns:wps="http://schemas.microsoft.com/office/word/2010/wordprocessingShape" mc:Ignorable="w14 w15 w16se w16cid w16 w16cex w16sdtdh w16du wp14">
+<w:hdr xmlns:wpc="http://schemas.microsoft.com/office/word/2010/wordprocessingCanvas" xmlns:cx="http://schemas.microsoft.com/office/drawing/2014/chartex" xmlns:cx1="http://schemas.microsoft.com/office/drawing/2015/9/8/chartex" xmlns:cx2="http://schemas.microsoft.com/office/drawing/2015/10/21/chartex" xmlns:cx3="http://schemas.microsoft.com/office/drawing/2016/5/9/chartex" xmlns:cx4="http://schemas.microsoft.com/office/drawing/2016/5/10/chartex" xmlns:cx5="http://schemas.microsoft.com/office/drawing/2016/5/11/chartex" xmlns:cx6="http://schemas.microsoft.com/office/drawing/2016/5/12/chartex" xmlns:cx7="http://schemas.microsoft.com/office/drawing/2016/5/13/chartex" xmlns:cx8="http://schemas.microsoft.com/office/drawing/2016/5/14/chartex" xmlns:mc="http://schemas.openxmlformats.org/markup-compatibility/2006" xmlns:aink="http://schemas.microsoft.com/office/drawing/2016/ink" xmlns:am3d="http://schemas.microsoft.com/office/drawing/2017/model3d" xmlns:o="urn:schemas-microsoft-com:office:office" xmlns:r="http://schemas.openxmlformats.org/officeDocument/2006/relationships" xmlns:m="http://schemas.openxmlformats.org/officeDocument/2006/math" xmlns:v="urn:schemas-microsoft-com:vml" xmlns:wp14="http://schemas.microsoft.com/office/word/2010/wordprocessingDrawing" xmlns:wp="http://schemas.openxmlformats.org/drawingml/2006/wordprocessingDrawing" xmlns:w10="urn:schemas-microsoft-com:office:word" xmlns:w="http://schemas.openxmlformats.org/wordprocessingml/2006/main" xmlns:w14="http://schemas.microsoft.com/office/word/2010/wordml" xmlns:w15="http://schemas.microsoft.com/office/word/2012/wordml" xmlns:w16cex="http://schemas.microsoft.com/office/word/2018/wordml/cex" xmlns:w16cid="http://schemas.microsoft.com/office/word/2016/wordml/cid" xmlns:w16="http://schemas.microsoft.com/office/word/2018/wordml" xmlns:w16sdtdh="http://schemas.microsoft.com/office/word/2020/wordml/sdtdatahash" xmlns:w16se="http://schemas.microsoft.com/office/word/2015/wordml/symex" xmlns:wpg="http://schemas.microsoft.com/office/word/2010/wordprocessingGroup" xmlns:wpi="http://schemas.microsoft.com/office/word/2010/wordprocessingInk" xmlns:wne="http://schemas.microsoft.com/office/word/2006/wordml" xmlns:wps="http://schemas.microsoft.com/office/word/2010/wordprocessingShape" mc:Ignorable="w14 w15 w16se w16cid w16 w16cex w16sdtdh wp14">
   <w:sdt>
     <w:sdtPr>
       <w:id w:val="186489432"/>
@@ -3094,6 +5022,7 @@
         <w:docPartUnique/>
       </w:docPartObj>
     </w:sdtPr>
+    <w:sdtEndPr/>
     <w:sdtContent>
       <w:p>
         <w:pPr>
@@ -3130,7 +5059,7 @@
 </file>
 
 <file path=word/numbering.xml><?xml version="1.0" encoding="utf-8"?>
-<w:numbering xmlns:wpc="http://schemas.microsoft.com/office/word/2010/wordprocessingCanvas" xmlns:cx="http://schemas.microsoft.com/office/drawing/2014/chartex" xmlns:cx1="http://schemas.microsoft.com/office/drawing/2015/9/8/chartex" xmlns:cx2="http://schemas.microsoft.com/office/drawing/2015/10/21/chartex" xmlns:cx3="http://schemas.microsoft.com/office/drawing/2016/5/9/chartex" xmlns:cx4="http://schemas.microsoft.com/office/drawing/2016/5/10/chartex" xmlns:cx5="http://schemas.microsoft.com/office/drawing/2016/5/11/chartex" xmlns:cx6="http://schemas.microsoft.com/office/drawing/2016/5/12/chartex" xmlns:cx7="http://schemas.microsoft.com/office/drawing/2016/5/13/chartex" xmlns:cx8="http://schemas.microsoft.com/office/drawing/2016/5/14/chartex" xmlns:mc="http://schemas.openxmlformats.org/markup-compatibility/2006" xmlns:aink="http://schemas.microsoft.com/office/drawing/2016/ink" xmlns:am3d="http://schemas.microsoft.com/office/drawing/2017/model3d" xmlns:o="urn:schemas-microsoft-com:office:office" xmlns:oel="http://schemas.microsoft.com/office/2019/extlst" xmlns:r="http://schemas.openxmlformats.org/officeDocument/2006/relationships" xmlns:m="http://schemas.openxmlformats.org/officeDocument/2006/math" xmlns:v="urn:schemas-microsoft-com:vml" xmlns:wp14="http://schemas.microsoft.com/office/word/2010/wordprocessingDrawing" xmlns:wp="http://schemas.openxmlformats.org/drawingml/2006/wordprocessingDrawing" xmlns:w10="urn:schemas-microsoft-com:office:word" xmlns:w="http://schemas.openxmlformats.org/wordprocessingml/2006/main" xmlns:w14="http://schemas.microsoft.com/office/word/2010/wordml" xmlns:w15="http://schemas.microsoft.com/office/word/2012/wordml" xmlns:w16cex="http://schemas.microsoft.com/office/word/2018/wordml/cex" xmlns:w16cid="http://schemas.microsoft.com/office/word/2016/wordml/cid" xmlns:w16="http://schemas.microsoft.com/office/word/2018/wordml" xmlns:w16du="http://schemas.microsoft.com/office/word/2023/wordml/word16du" xmlns:w16sdtdh="http://schemas.microsoft.com/office/word/2020/wordml/sdtdatahash" xmlns:w16se="http://schemas.microsoft.com/office/word/2015/wordml/symex" xmlns:wpg="http://schemas.microsoft.com/office/word/2010/wordprocessingGroup" xmlns:wpi="http://schemas.microsoft.com/office/word/2010/wordprocessingInk" xmlns:wne="http://schemas.microsoft.com/office/word/2006/wordml" xmlns:wps="http://schemas.microsoft.com/office/word/2010/wordprocessingShape" mc:Ignorable="w14 w15 w16se w16cid w16 w16cex w16sdtdh w16du wp14">
+<w:numbering xmlns:wpc="http://schemas.microsoft.com/office/word/2010/wordprocessingCanvas" xmlns:cx="http://schemas.microsoft.com/office/drawing/2014/chartex" xmlns:cx1="http://schemas.microsoft.com/office/drawing/2015/9/8/chartex" xmlns:cx2="http://schemas.microsoft.com/office/drawing/2015/10/21/chartex" xmlns:cx3="http://schemas.microsoft.com/office/drawing/2016/5/9/chartex" xmlns:cx4="http://schemas.microsoft.com/office/drawing/2016/5/10/chartex" xmlns:cx5="http://schemas.microsoft.com/office/drawing/2016/5/11/chartex" xmlns:cx6="http://schemas.microsoft.com/office/drawing/2016/5/12/chartex" xmlns:cx7="http://schemas.microsoft.com/office/drawing/2016/5/13/chartex" xmlns:cx8="http://schemas.microsoft.com/office/drawing/2016/5/14/chartex" xmlns:mc="http://schemas.openxmlformats.org/markup-compatibility/2006" xmlns:aink="http://schemas.microsoft.com/office/drawing/2016/ink" xmlns:am3d="http://schemas.microsoft.com/office/drawing/2017/model3d" xmlns:o="urn:schemas-microsoft-com:office:office" xmlns:r="http://schemas.openxmlformats.org/officeDocument/2006/relationships" xmlns:m="http://schemas.openxmlformats.org/officeDocument/2006/math" xmlns:v="urn:schemas-microsoft-com:vml" xmlns:wp14="http://schemas.microsoft.com/office/word/2010/wordprocessingDrawing" xmlns:wp="http://schemas.openxmlformats.org/drawingml/2006/wordprocessingDrawing" xmlns:w10="urn:schemas-microsoft-com:office:word" xmlns:w="http://schemas.openxmlformats.org/wordprocessingml/2006/main" xmlns:w14="http://schemas.microsoft.com/office/word/2010/wordml" xmlns:w15="http://schemas.microsoft.com/office/word/2012/wordml" xmlns:w16cex="http://schemas.microsoft.com/office/word/2018/wordml/cex" xmlns:w16cid="http://schemas.microsoft.com/office/word/2016/wordml/cid" xmlns:w16="http://schemas.microsoft.com/office/word/2018/wordml" xmlns:w16sdtdh="http://schemas.microsoft.com/office/word/2020/wordml/sdtdatahash" xmlns:w16se="http://schemas.microsoft.com/office/word/2015/wordml/symex" xmlns:wpg="http://schemas.microsoft.com/office/word/2010/wordprocessingGroup" xmlns:wpi="http://schemas.microsoft.com/office/word/2010/wordprocessingInk" xmlns:wne="http://schemas.microsoft.com/office/word/2006/wordml" xmlns:wps="http://schemas.microsoft.com/office/word/2010/wordprocessingShape" mc:Ignorable="w14 w15 w16se w16cid w16 w16cex w16sdtdh wp14">
   <w:abstractNum w:abstractNumId="0" w15:restartNumberingAfterBreak="0">
     <w:nsid w:val="096C29AF"/>
     <w:multiLevelType w:val="multilevel"/>
@@ -4023,8 +5952,8 @@
   <w:abstractNum w:abstractNumId="8" w15:restartNumberingAfterBreak="0">
     <w:nsid w:val="62A93328"/>
     <w:multiLevelType w:val="hybridMultilevel"/>
-    <w:tmpl w:val="1FDC9CDA"/>
-    <w:lvl w:ilvl="0" w:tplc="F35EE300">
+    <w:tmpl w:val="3E28EE20"/>
+    <w:lvl w:ilvl="0" w:tplc="064CEDB8">
       <w:start w:val="1"/>
       <w:numFmt w:val="lowerLetter"/>
       <w:lvlText w:val="%1."/>
@@ -4034,6 +5963,8 @@
       </w:pPr>
       <w:rPr>
         <w:rFonts w:hint="default"/>
+        <w:b/>
+        <w:bCs/>
       </w:rPr>
     </w:lvl>
     <w:lvl w:ilvl="1" w:tplc="240A0019" w:tentative="1">
@@ -4399,6 +6330,95 @@
     </w:lvl>
   </w:abstractNum>
   <w:abstractNum w:abstractNumId="12" w15:restartNumberingAfterBreak="0">
+    <w:nsid w:val="78250598"/>
+    <w:multiLevelType w:val="hybridMultilevel"/>
+    <w:tmpl w:val="9562361A"/>
+    <w:lvl w:ilvl="0" w:tplc="F35EE300">
+      <w:start w:val="1"/>
+      <w:numFmt w:val="lowerLetter"/>
+      <w:lvlText w:val="%1."/>
+      <w:lvlJc w:val="left"/>
+      <w:pPr>
+        <w:ind w:left="1440" w:hanging="360"/>
+      </w:pPr>
+      <w:rPr>
+        <w:rFonts w:hint="default"/>
+      </w:rPr>
+    </w:lvl>
+    <w:lvl w:ilvl="1" w:tplc="240A0019" w:tentative="1">
+      <w:start w:val="1"/>
+      <w:numFmt w:val="lowerLetter"/>
+      <w:lvlText w:val="%2."/>
+      <w:lvlJc w:val="left"/>
+      <w:pPr>
+        <w:ind w:left="2160" w:hanging="360"/>
+      </w:pPr>
+    </w:lvl>
+    <w:lvl w:ilvl="2" w:tplc="240A001B" w:tentative="1">
+      <w:start w:val="1"/>
+      <w:numFmt w:val="lowerRoman"/>
+      <w:lvlText w:val="%3."/>
+      <w:lvlJc w:val="right"/>
+      <w:pPr>
+        <w:ind w:left="2880" w:hanging="180"/>
+      </w:pPr>
+    </w:lvl>
+    <w:lvl w:ilvl="3" w:tplc="240A000F" w:tentative="1">
+      <w:start w:val="1"/>
+      <w:numFmt w:val="decimal"/>
+      <w:lvlText w:val="%4."/>
+      <w:lvlJc w:val="left"/>
+      <w:pPr>
+        <w:ind w:left="3600" w:hanging="360"/>
+      </w:pPr>
+    </w:lvl>
+    <w:lvl w:ilvl="4" w:tplc="240A0019" w:tentative="1">
+      <w:start w:val="1"/>
+      <w:numFmt w:val="lowerLetter"/>
+      <w:lvlText w:val="%5."/>
+      <w:lvlJc w:val="left"/>
+      <w:pPr>
+        <w:ind w:left="4320" w:hanging="360"/>
+      </w:pPr>
+    </w:lvl>
+    <w:lvl w:ilvl="5" w:tplc="240A001B" w:tentative="1">
+      <w:start w:val="1"/>
+      <w:numFmt w:val="lowerRoman"/>
+      <w:lvlText w:val="%6."/>
+      <w:lvlJc w:val="right"/>
+      <w:pPr>
+        <w:ind w:left="5040" w:hanging="180"/>
+      </w:pPr>
+    </w:lvl>
+    <w:lvl w:ilvl="6" w:tplc="240A000F" w:tentative="1">
+      <w:start w:val="1"/>
+      <w:numFmt w:val="decimal"/>
+      <w:lvlText w:val="%7."/>
+      <w:lvlJc w:val="left"/>
+      <w:pPr>
+        <w:ind w:left="5760" w:hanging="360"/>
+      </w:pPr>
+    </w:lvl>
+    <w:lvl w:ilvl="7" w:tplc="240A0019" w:tentative="1">
+      <w:start w:val="1"/>
+      <w:numFmt w:val="lowerLetter"/>
+      <w:lvlText w:val="%8."/>
+      <w:lvlJc w:val="left"/>
+      <w:pPr>
+        <w:ind w:left="6480" w:hanging="360"/>
+      </w:pPr>
+    </w:lvl>
+    <w:lvl w:ilvl="8" w:tplc="240A001B" w:tentative="1">
+      <w:start w:val="1"/>
+      <w:numFmt w:val="lowerRoman"/>
+      <w:lvlText w:val="%9."/>
+      <w:lvlJc w:val="right"/>
+      <w:pPr>
+        <w:ind w:left="7200" w:hanging="180"/>
+      </w:pPr>
+    </w:lvl>
+  </w:abstractNum>
+  <w:abstractNum w:abstractNumId="13" w15:restartNumberingAfterBreak="0">
     <w:nsid w:val="7B507377"/>
     <w:multiLevelType w:val="hybridMultilevel"/>
     <w:tmpl w:val="F746FB72"/>
@@ -4511,50 +6531,53 @@
       </w:rPr>
     </w:lvl>
   </w:abstractNum>
-  <w:num w:numId="1" w16cid:durableId="1356036188">
+  <w:num w:numId="1">
     <w:abstractNumId w:val="0"/>
   </w:num>
-  <w:num w:numId="2" w16cid:durableId="1746292982">
+  <w:num w:numId="2">
     <w:abstractNumId w:val="5"/>
   </w:num>
-  <w:num w:numId="3" w16cid:durableId="2021353271">
-    <w:abstractNumId w:val="12"/>
+  <w:num w:numId="3">
+    <w:abstractNumId w:val="13"/>
   </w:num>
-  <w:num w:numId="4" w16cid:durableId="1408766016">
+  <w:num w:numId="4">
     <w:abstractNumId w:val="2"/>
   </w:num>
-  <w:num w:numId="5" w16cid:durableId="391197294">
+  <w:num w:numId="5">
     <w:abstractNumId w:val="4"/>
   </w:num>
-  <w:num w:numId="6" w16cid:durableId="776802022">
+  <w:num w:numId="6">
     <w:abstractNumId w:val="11"/>
   </w:num>
-  <w:num w:numId="7" w16cid:durableId="727148399">
+  <w:num w:numId="7">
     <w:abstractNumId w:val="1"/>
   </w:num>
-  <w:num w:numId="8" w16cid:durableId="194736852">
+  <w:num w:numId="8">
     <w:abstractNumId w:val="9"/>
   </w:num>
-  <w:num w:numId="9" w16cid:durableId="467823836">
+  <w:num w:numId="9">
     <w:abstractNumId w:val="7"/>
   </w:num>
-  <w:num w:numId="10" w16cid:durableId="898131356">
+  <w:num w:numId="10">
     <w:abstractNumId w:val="10"/>
   </w:num>
-  <w:num w:numId="11" w16cid:durableId="113257500">
+  <w:num w:numId="11">
     <w:abstractNumId w:val="8"/>
   </w:num>
-  <w:num w:numId="12" w16cid:durableId="1479344292">
+  <w:num w:numId="12">
     <w:abstractNumId w:val="3"/>
   </w:num>
-  <w:num w:numId="13" w16cid:durableId="1874154092">
+  <w:num w:numId="13">
     <w:abstractNumId w:val="6"/>
+  </w:num>
+  <w:num w:numId="14">
+    <w:abstractNumId w:val="12"/>
   </w:num>
 </w:numbering>
 </file>
 
 <file path=word/styles.xml><?xml version="1.0" encoding="utf-8"?>
-<w:styles xmlns:mc="http://schemas.openxmlformats.org/markup-compatibility/2006" xmlns:r="http://schemas.openxmlformats.org/officeDocument/2006/relationships" xmlns:w="http://schemas.openxmlformats.org/wordprocessingml/2006/main" xmlns:w14="http://schemas.microsoft.com/office/word/2010/wordml" xmlns:w15="http://schemas.microsoft.com/office/word/2012/wordml" xmlns:w16cex="http://schemas.microsoft.com/office/word/2018/wordml/cex" xmlns:w16cid="http://schemas.microsoft.com/office/word/2016/wordml/cid" xmlns:w16="http://schemas.microsoft.com/office/word/2018/wordml" xmlns:w16du="http://schemas.microsoft.com/office/word/2023/wordml/word16du" xmlns:w16sdtdh="http://schemas.microsoft.com/office/word/2020/wordml/sdtdatahash" xmlns:w16se="http://schemas.microsoft.com/office/word/2015/wordml/symex" mc:Ignorable="w14 w15 w16se w16cid w16 w16cex w16sdtdh w16du">
+<w:styles xmlns:mc="http://schemas.openxmlformats.org/markup-compatibility/2006" xmlns:r="http://schemas.openxmlformats.org/officeDocument/2006/relationships" xmlns:w="http://schemas.openxmlformats.org/wordprocessingml/2006/main" xmlns:w14="http://schemas.microsoft.com/office/word/2010/wordml" xmlns:w15="http://schemas.microsoft.com/office/word/2012/wordml" xmlns:w16cex="http://schemas.microsoft.com/office/word/2018/wordml/cex" xmlns:w16cid="http://schemas.microsoft.com/office/word/2016/wordml/cid" xmlns:w16="http://schemas.microsoft.com/office/word/2018/wordml" xmlns:w16sdtdh="http://schemas.microsoft.com/office/word/2020/wordml/sdtdatahash" xmlns:w16se="http://schemas.microsoft.com/office/word/2015/wordml/symex" mc:Ignorable="w14 w15 w16se w16cid w16 w16cex w16sdtdh">
   <w:docDefaults>
     <w:rPrDefault>
       <w:rPr>
@@ -5542,6 +7565,120 @@
       <w:rFonts w:ascii="Times New Roman" w:hAnsi="Times New Roman"/>
     </w:rPr>
   </w:style>
+  <w:style w:type="character" w:styleId="Hipervnculo">
+    <w:name w:val="Hyperlink"/>
+    <w:basedOn w:val="Fuentedeprrafopredeter"/>
+    <w:uiPriority w:val="99"/>
+    <w:unhideWhenUsed/>
+    <w:rsid w:val="001566A2"/>
+    <w:rPr>
+      <w:color w:val="467886" w:themeColor="hyperlink"/>
+      <w:u w:val="single"/>
+    </w:rPr>
+  </w:style>
+  <w:style w:type="paragraph" w:styleId="TDC1">
+    <w:name w:val="toc 1"/>
+    <w:basedOn w:val="Normal"/>
+    <w:next w:val="Normal"/>
+    <w:autoRedefine/>
+    <w:uiPriority w:val="39"/>
+    <w:unhideWhenUsed/>
+    <w:rsid w:val="001566A2"/>
+    <w:pPr>
+      <w:spacing w:after="0"/>
+      <w:ind w:firstLine="0"/>
+    </w:pPr>
+  </w:style>
+  <w:style w:type="paragraph" w:styleId="TDC2">
+    <w:name w:val="toc 2"/>
+    <w:basedOn w:val="Normal"/>
+    <w:next w:val="Normal"/>
+    <w:autoRedefine/>
+    <w:uiPriority w:val="39"/>
+    <w:semiHidden/>
+    <w:unhideWhenUsed/>
+    <w:rsid w:val="001566A2"/>
+    <w:pPr>
+      <w:spacing w:after="0"/>
+      <w:ind w:left="720" w:firstLine="0"/>
+    </w:pPr>
+    <w:rPr>
+      <w:sz w:val="24"/>
+    </w:rPr>
+  </w:style>
+  <w:style w:type="paragraph" w:styleId="TDC3">
+    <w:name w:val="toc 3"/>
+    <w:basedOn w:val="Normal"/>
+    <w:next w:val="Normal"/>
+    <w:autoRedefine/>
+    <w:uiPriority w:val="39"/>
+    <w:semiHidden/>
+    <w:unhideWhenUsed/>
+    <w:rsid w:val="001566A2"/>
+    <w:pPr>
+      <w:spacing w:after="0"/>
+      <w:ind w:left="1440" w:firstLine="0"/>
+    </w:pPr>
+    <w:rPr>
+      <w:sz w:val="24"/>
+    </w:rPr>
+  </w:style>
+  <w:style w:type="paragraph" w:styleId="Sinespaciado">
+    <w:name w:val="No Spacing"/>
+    <w:link w:val="SinespaciadoCar"/>
+    <w:uiPriority w:val="1"/>
+    <w:qFormat/>
+    <w:rsid w:val="005052D4"/>
+    <w:pPr>
+      <w:spacing w:after="0" w:line="240" w:lineRule="auto"/>
+    </w:pPr>
+    <w:rPr>
+      <w:rFonts w:eastAsiaTheme="minorEastAsia"/>
+      <w:lang w:eastAsia="es-CO"/>
+    </w:rPr>
+  </w:style>
+  <w:style w:type="character" w:customStyle="1" w:styleId="SinespaciadoCar">
+    <w:name w:val="Sin espaciado Car"/>
+    <w:basedOn w:val="Fuentedeprrafopredeter"/>
+    <w:link w:val="Sinespaciado"/>
+    <w:uiPriority w:val="1"/>
+    <w:rsid w:val="005052D4"/>
+    <w:rPr>
+      <w:rFonts w:eastAsiaTheme="minorEastAsia"/>
+      <w:lang w:eastAsia="es-CO"/>
+    </w:rPr>
+  </w:style>
+  <w:style w:type="paragraph" w:styleId="TtuloTDC">
+    <w:name w:val="TOC Heading"/>
+    <w:basedOn w:val="Ttulo1"/>
+    <w:next w:val="Normal"/>
+    <w:uiPriority w:val="39"/>
+    <w:unhideWhenUsed/>
+    <w:qFormat/>
+    <w:rsid w:val="00F26187"/>
+    <w:pPr>
+      <w:spacing w:before="240" w:after="0" w:line="259" w:lineRule="auto"/>
+      <w:ind w:firstLine="0"/>
+      <w:outlineLvl w:val="9"/>
+    </w:pPr>
+    <w:rPr>
+      <w:sz w:val="32"/>
+      <w:szCs w:val="32"/>
+      <w:lang w:eastAsia="es-CO"/>
+    </w:rPr>
+  </w:style>
+  <w:style w:type="character" w:styleId="Mencinsinresolver">
+    <w:name w:val="Unresolved Mention"/>
+    <w:basedOn w:val="Fuentedeprrafopredeter"/>
+    <w:uiPriority w:val="99"/>
+    <w:semiHidden/>
+    <w:unhideWhenUsed/>
+    <w:rsid w:val="003A2D40"/>
+    <w:rPr>
+      <w:color w:val="605E5C"/>
+      <w:shd w:val="clear" w:color="auto" w:fill="E1DFDD"/>
+    </w:rPr>
+  </w:style>
 </w:styles>
 </file>
 

</xml_diff>